<commit_message>
doc: modified localdoc document
</commit_message>
<xml_diff>
--- a/Doc/localdoc.docx
+++ b/Doc/localdoc.docx
@@ -12,7 +12,180 @@
     </w:p>
     <w:p>
       <w:r>
-        <w:t>La parte locale del progetto SMASHBOX si compone di due rami principali: La parte di Acquisition e la parte central.</w:t>
+        <w:t>La parte locale del progetto SMASHBOX si compone di due rami principali: La p</w:t>
+      </w:r>
+      <w:r>
+        <w:t xml:space="preserve">arte di </w:t>
+      </w:r>
+      <w:proofErr w:type="spellStart"/>
+      <w:r>
+        <w:t>Acquisition</w:t>
+      </w:r>
+      <w:proofErr w:type="spellEnd"/>
+      <w:r>
+        <w:t xml:space="preserve"> e la parte C</w:t>
+      </w:r>
+      <w:r>
+        <w:t>entral.</w:t>
+      </w:r>
+    </w:p>
+    <w:p>
+      <w:r>
+        <w:t xml:space="preserve">La parte di </w:t>
+      </w:r>
+      <w:proofErr w:type="spellStart"/>
+      <w:r>
+        <w:t>Acquisition</w:t>
+      </w:r>
+      <w:proofErr w:type="spellEnd"/>
+      <w:r>
+        <w:t xml:space="preserve"> si compone di 3 sensori: un sensore ad infrarossi, un accelerometro e un sensore di temperatura e di umidità. Questi elementi saranno presenti in ogni cassetta.</w:t>
+      </w:r>
+    </w:p>
+    <w:p>
+      <w:r>
+        <w:t>La parte Central invece sarà unica e si compone di un rilevatore di impronte digitali e di una telecamera (forse?).</w:t>
+      </w:r>
+    </w:p>
+    <w:p>
+      <w:pPr>
+        <w:pStyle w:val="Sottotitolo"/>
+      </w:pPr>
+      <w:proofErr w:type="spellStart"/>
+      <w:r>
+        <w:t>Acquisition</w:t>
+      </w:r>
+      <w:proofErr w:type="spellEnd"/>
+    </w:p>
+    <w:p>
+      <w:r>
+        <w:t xml:space="preserve">Lo scopo dei sensori presenti è quello di produrre un </w:t>
+      </w:r>
+      <w:proofErr w:type="spellStart"/>
+      <w:r>
+        <w:t>digital</w:t>
+      </w:r>
+      <w:proofErr w:type="spellEnd"/>
+      <w:r>
+        <w:t xml:space="preserve"> twin per ogni cassetta e per fornire una intercomunicazione tra le varie cassette.</w:t>
+      </w:r>
+    </w:p>
+    <w:p>
+      <w:pPr>
+        <w:jc w:val="both"/>
+      </w:pPr>
+      <w:r>
+        <w:t>In particolare lo scopo del sensore a infrarossi sarà quello di verificare la presenza o meno dell’oggetto all’interno della cassetta, mentre il sensore di temperatura e l’accelerometro funzionano a lato security. Tramite questi sensori infatti sarà possibile monitorare se è in atto un tentativo di manomissione alla cassetta e nel caso mandare in stato di blocco anche tutte le altre.</w:t>
+      </w:r>
+    </w:p>
+    <w:p>
+      <w:pPr>
+        <w:jc w:val="both"/>
+      </w:pPr>
+      <w:r>
+        <w:t>La configurazione del microcontrollore e dei sensori è la seguente:</w:t>
+      </w:r>
+    </w:p>
+    <w:p>
+      <w:pPr>
+        <w:jc w:val="both"/>
+      </w:pPr>
+      <w:r>
+        <w:rPr>
+          <w:noProof/>
+          <w:lang w:val="en-GB" w:eastAsia="en-GB"/>
+        </w:rPr>
+        <w:drawing>
+          <wp:inline distT="0" distB="0" distL="0" distR="0">
+            <wp:extent cx="6120130" cy="2485390"/>
+            <wp:effectExtent l="0" t="0" r="0" b="0"/>
+            <wp:docPr id="2" name="Immagine 2"/>
+            <wp:cNvGraphicFramePr>
+              <a:graphicFrameLocks xmlns:a="http://schemas.openxmlformats.org/drawingml/2006/main" noChangeAspect="1"/>
+            </wp:cNvGraphicFramePr>
+            <a:graphic xmlns:a="http://schemas.openxmlformats.org/drawingml/2006/main">
+              <a:graphicData uri="http://schemas.openxmlformats.org/drawingml/2006/picture">
+                <pic:pic xmlns:pic="http://schemas.openxmlformats.org/drawingml/2006/picture">
+                  <pic:nvPicPr>
+                    <pic:cNvPr id="0" name="Immagine 2024-11-26 174505.png"/>
+                    <pic:cNvPicPr/>
+                  </pic:nvPicPr>
+                  <pic:blipFill>
+                    <a:blip r:embed="rId5">
+                      <a:extLst>
+                        <a:ext uri="{28A0092B-C50C-407E-A947-70E740481C1C}">
+                          <a14:useLocalDpi xmlns:a14="http://schemas.microsoft.com/office/drawing/2010/main" val="0"/>
+                        </a:ext>
+                      </a:extLst>
+                    </a:blip>
+                    <a:stretch>
+                      <a:fillRect/>
+                    </a:stretch>
+                  </pic:blipFill>
+                  <pic:spPr>
+                    <a:xfrm>
+                      <a:off x="0" y="0"/>
+                      <a:ext cx="6120130" cy="2485390"/>
+                    </a:xfrm>
+                    <a:prstGeom prst="rect">
+                      <a:avLst/>
+                    </a:prstGeom>
+                  </pic:spPr>
+                </pic:pic>
+              </a:graphicData>
+            </a:graphic>
+          </wp:inline>
+        </w:drawing>
+      </w:r>
+    </w:p>
+    <w:p>
+      <w:pPr>
+        <w:jc w:val="both"/>
+      </w:pPr>
+      <w:r>
+        <w:t>Iniziamo ora a descrivere i singoli sensori</w:t>
+      </w:r>
+    </w:p>
+    <w:p>
+      <w:pPr>
+        <w:jc w:val="both"/>
+        <w:rPr>
+          <w:b/>
+        </w:rPr>
+      </w:pPr>
+      <w:r>
+        <w:rPr>
+          <w:b/>
+        </w:rPr>
+        <w:t>SENSORE DI TEMPERATURA: AHT25</w:t>
+      </w:r>
+    </w:p>
+    <w:p>
+      <w:pPr>
+        <w:jc w:val="both"/>
+        <w:rPr>
+          <w:b/>
+        </w:rPr>
+      </w:pPr>
+      <w:r>
+        <w:rPr>
+          <w:b/>
+        </w:rPr>
+        <w:t>SENSORE DI DISTANZA AD INFRAROSSI</w:t>
+      </w:r>
+    </w:p>
+    <w:p>
+      <w:pPr>
+        <w:jc w:val="both"/>
+        <w:rPr>
+          <w:b/>
+        </w:rPr>
+      </w:pPr>
+      <w:r>
+        <w:rPr>
+          <w:b/>
+        </w:rPr>
+        <w:t>ACCELEROMATRO: ADXL345</w:t>
       </w:r>
       <w:bookmarkStart w:id="0" w:name="_GoBack"/>
       <w:bookmarkEnd w:id="0"/>
@@ -257,6 +430,77 @@
       <w:lang w:val="it-IT"/>
     </w:rPr>
   </w:style>
+  <w:style w:type="paragraph" w:styleId="Sottotitolo">
+    <w:name w:val="Subtitle"/>
+    <w:basedOn w:val="Normale"/>
+    <w:next w:val="Normale"/>
+    <w:link w:val="SottotitoloCarattere"/>
+    <w:uiPriority w:val="11"/>
+    <w:qFormat/>
+    <w:rsid w:val="00DE5C3C"/>
+    <w:pPr>
+      <w:numPr>
+        <w:ilvl w:val="1"/>
+      </w:numPr>
+    </w:pPr>
+    <w:rPr>
+      <w:rFonts w:asciiTheme="majorHAnsi" w:eastAsiaTheme="majorEastAsia" w:hAnsiTheme="majorHAnsi" w:cstheme="majorBidi"/>
+      <w:i/>
+      <w:iCs/>
+      <w:color w:val="4F81BD" w:themeColor="accent1"/>
+      <w:spacing w:val="15"/>
+      <w:sz w:val="24"/>
+      <w:szCs w:val="24"/>
+    </w:rPr>
+  </w:style>
+  <w:style w:type="character" w:customStyle="1" w:styleId="SottotitoloCarattere">
+    <w:name w:val="Sottotitolo Carattere"/>
+    <w:basedOn w:val="Carpredefinitoparagrafo"/>
+    <w:link w:val="Sottotitolo"/>
+    <w:uiPriority w:val="11"/>
+    <w:rsid w:val="00DE5C3C"/>
+    <w:rPr>
+      <w:rFonts w:asciiTheme="majorHAnsi" w:eastAsiaTheme="majorEastAsia" w:hAnsiTheme="majorHAnsi" w:cstheme="majorBidi"/>
+      <w:i/>
+      <w:iCs/>
+      <w:color w:val="4F81BD" w:themeColor="accent1"/>
+      <w:spacing w:val="15"/>
+      <w:sz w:val="24"/>
+      <w:szCs w:val="24"/>
+      <w:lang w:val="it-IT"/>
+    </w:rPr>
+  </w:style>
+  <w:style w:type="paragraph" w:styleId="Testofumetto">
+    <w:name w:val="Balloon Text"/>
+    <w:basedOn w:val="Normale"/>
+    <w:link w:val="TestofumettoCarattere"/>
+    <w:uiPriority w:val="99"/>
+    <w:semiHidden/>
+    <w:unhideWhenUsed/>
+    <w:rsid w:val="007915BE"/>
+    <w:pPr>
+      <w:spacing w:after="0" w:line="240" w:lineRule="auto"/>
+    </w:pPr>
+    <w:rPr>
+      <w:rFonts w:ascii="Tahoma" w:hAnsi="Tahoma" w:cs="Tahoma"/>
+      <w:sz w:val="16"/>
+      <w:szCs w:val="16"/>
+    </w:rPr>
+  </w:style>
+  <w:style w:type="character" w:customStyle="1" w:styleId="TestofumettoCarattere">
+    <w:name w:val="Testo fumetto Carattere"/>
+    <w:basedOn w:val="Carpredefinitoparagrafo"/>
+    <w:link w:val="Testofumetto"/>
+    <w:uiPriority w:val="99"/>
+    <w:semiHidden/>
+    <w:rsid w:val="007915BE"/>
+    <w:rPr>
+      <w:rFonts w:ascii="Tahoma" w:hAnsi="Tahoma" w:cs="Tahoma"/>
+      <w:sz w:val="16"/>
+      <w:szCs w:val="16"/>
+      <w:lang w:val="it-IT"/>
+    </w:rPr>
+  </w:style>
 </w:styles>
 </file>
 
@@ -487,6 +731,77 @@
       <w:kern w:val="28"/>
       <w:sz w:val="52"/>
       <w:szCs w:val="52"/>
+      <w:lang w:val="it-IT"/>
+    </w:rPr>
+  </w:style>
+  <w:style w:type="paragraph" w:styleId="Sottotitolo">
+    <w:name w:val="Subtitle"/>
+    <w:basedOn w:val="Normale"/>
+    <w:next w:val="Normale"/>
+    <w:link w:val="SottotitoloCarattere"/>
+    <w:uiPriority w:val="11"/>
+    <w:qFormat/>
+    <w:rsid w:val="00DE5C3C"/>
+    <w:pPr>
+      <w:numPr>
+        <w:ilvl w:val="1"/>
+      </w:numPr>
+    </w:pPr>
+    <w:rPr>
+      <w:rFonts w:asciiTheme="majorHAnsi" w:eastAsiaTheme="majorEastAsia" w:hAnsiTheme="majorHAnsi" w:cstheme="majorBidi"/>
+      <w:i/>
+      <w:iCs/>
+      <w:color w:val="4F81BD" w:themeColor="accent1"/>
+      <w:spacing w:val="15"/>
+      <w:sz w:val="24"/>
+      <w:szCs w:val="24"/>
+    </w:rPr>
+  </w:style>
+  <w:style w:type="character" w:customStyle="1" w:styleId="SottotitoloCarattere">
+    <w:name w:val="Sottotitolo Carattere"/>
+    <w:basedOn w:val="Carpredefinitoparagrafo"/>
+    <w:link w:val="Sottotitolo"/>
+    <w:uiPriority w:val="11"/>
+    <w:rsid w:val="00DE5C3C"/>
+    <w:rPr>
+      <w:rFonts w:asciiTheme="majorHAnsi" w:eastAsiaTheme="majorEastAsia" w:hAnsiTheme="majorHAnsi" w:cstheme="majorBidi"/>
+      <w:i/>
+      <w:iCs/>
+      <w:color w:val="4F81BD" w:themeColor="accent1"/>
+      <w:spacing w:val="15"/>
+      <w:sz w:val="24"/>
+      <w:szCs w:val="24"/>
+      <w:lang w:val="it-IT"/>
+    </w:rPr>
+  </w:style>
+  <w:style w:type="paragraph" w:styleId="Testofumetto">
+    <w:name w:val="Balloon Text"/>
+    <w:basedOn w:val="Normale"/>
+    <w:link w:val="TestofumettoCarattere"/>
+    <w:uiPriority w:val="99"/>
+    <w:semiHidden/>
+    <w:unhideWhenUsed/>
+    <w:rsid w:val="007915BE"/>
+    <w:pPr>
+      <w:spacing w:after="0" w:line="240" w:lineRule="auto"/>
+    </w:pPr>
+    <w:rPr>
+      <w:rFonts w:ascii="Tahoma" w:hAnsi="Tahoma" w:cs="Tahoma"/>
+      <w:sz w:val="16"/>
+      <w:szCs w:val="16"/>
+    </w:rPr>
+  </w:style>
+  <w:style w:type="character" w:customStyle="1" w:styleId="TestofumettoCarattere">
+    <w:name w:val="Testo fumetto Carattere"/>
+    <w:basedOn w:val="Carpredefinitoparagrafo"/>
+    <w:link w:val="Testofumetto"/>
+    <w:uiPriority w:val="99"/>
+    <w:semiHidden/>
+    <w:rsid w:val="007915BE"/>
+    <w:rPr>
+      <w:rFonts w:ascii="Tahoma" w:hAnsi="Tahoma" w:cs="Tahoma"/>
+      <w:sz w:val="16"/>
+      <w:szCs w:val="16"/>
       <w:lang w:val="it-IT"/>
     </w:rPr>
   </w:style>

</xml_diff>

<commit_message>
doc: added temp/hum sensor to documentation
</commit_message>
<xml_diff>
--- a/Doc/localdoc.docx
+++ b/Doc/localdoc.docx
@@ -111,7 +111,7 @@
                     <pic:cNvPicPr/>
                   </pic:nvPicPr>
                   <pic:blipFill>
-                    <a:blip r:embed="rId5">
+                    <a:blip r:embed="rId6">
                       <a:extLst>
                         <a:ext uri="{28A0092B-C50C-407E-A947-70E740481C1C}">
                           <a14:useLocalDpi xmlns:a14="http://schemas.microsoft.com/office/drawing/2010/main" val="0"/>
@@ -142,6 +142,11 @@
       <w:pPr>
         <w:jc w:val="both"/>
       </w:pPr>
+    </w:p>
+    <w:p>
+      <w:pPr>
+        <w:jc w:val="both"/>
+      </w:pPr>
       <w:r>
         <w:t>Iniziamo ora a descrivere i singoli sensori</w:t>
       </w:r>
@@ -157,13 +162,1037 @@
         <w:rPr>
           <w:b/>
         </w:rPr>
-        <w:t>SENSORE DI TEMPERATURA: AHT25</w:t>
+        <w:t>SENSORE DI TEMPERATURA</w:t>
+      </w:r>
+      <w:r>
+        <w:rPr>
+          <w:b/>
+        </w:rPr>
+        <w:t xml:space="preserve"> E UMIDITA’</w:t>
+      </w:r>
+      <w:r>
+        <w:rPr>
+          <w:b/>
+        </w:rPr>
+        <w:t>: AHT25</w:t>
       </w:r>
     </w:p>
     <w:p>
       <w:pPr>
         <w:jc w:val="both"/>
         <w:rPr>
+          <w:u w:val="single"/>
+        </w:rPr>
+      </w:pPr>
+      <w:r>
+        <w:rPr>
+          <w:u w:val="single"/>
+        </w:rPr>
+        <w:t>Caratteristiche:</w:t>
+      </w:r>
+    </w:p>
+    <w:p>
+      <w:pPr>
+        <w:pStyle w:val="Paragrafoelenco"/>
+        <w:numPr>
+          <w:ilvl w:val="0"/>
+          <w:numId w:val="2"/>
+        </w:numPr>
+        <w:jc w:val="both"/>
+      </w:pPr>
+      <w:r>
+        <w:t>Protocollo di comunicazione I2C</w:t>
+      </w:r>
+    </w:p>
+    <w:p>
+      <w:pPr>
+        <w:pStyle w:val="Paragrafoelenco"/>
+        <w:numPr>
+          <w:ilvl w:val="0"/>
+          <w:numId w:val="2"/>
+        </w:numPr>
+        <w:jc w:val="both"/>
+      </w:pPr>
+      <w:r>
+        <w:t xml:space="preserve">Precisione della temperatura </w:t>
+      </w:r>
+      <w:r>
+        <w:t>±0.3</w:t>
+      </w:r>
+      <w:r>
+        <w:rPr>
+          <w:rFonts w:ascii="Cambria Math" w:hAnsi="Cambria Math" w:cs="Cambria Math"/>
+        </w:rPr>
+        <w:t>℃</w:t>
+      </w:r>
+    </w:p>
+    <w:p>
+      <w:pPr>
+        <w:pStyle w:val="Paragrafoelenco"/>
+        <w:numPr>
+          <w:ilvl w:val="0"/>
+          <w:numId w:val="2"/>
+        </w:numPr>
+        <w:jc w:val="both"/>
+      </w:pPr>
+      <w:r>
+        <w:rPr>
+          <w:rFonts w:ascii="Cambria Math" w:hAnsi="Cambria Math" w:cs="Cambria Math"/>
+        </w:rPr>
+        <w:t xml:space="preserve">Precisione dell’umidità </w:t>
+      </w:r>
+      <w:r>
+        <w:t>±2%</w:t>
+      </w:r>
+    </w:p>
+    <w:p>
+      <w:pPr>
+        <w:pStyle w:val="Paragrafoelenco"/>
+        <w:numPr>
+          <w:ilvl w:val="0"/>
+          <w:numId w:val="2"/>
+        </w:numPr>
+        <w:jc w:val="both"/>
+      </w:pPr>
+      <w:r>
+        <w:t>Alimentazione: 2.2-5.5V</w:t>
+      </w:r>
+    </w:p>
+    <w:p>
+      <w:pPr>
+        <w:pStyle w:val="Paragrafoelenco"/>
+        <w:numPr>
+          <w:ilvl w:val="0"/>
+          <w:numId w:val="2"/>
+        </w:numPr>
+        <w:jc w:val="both"/>
+      </w:pPr>
+      <w:r>
+        <w:rPr>
+          <w:lang w:eastAsia="en-GB"/>
+        </w:rPr>
+        <w:lastRenderedPageBreak/>
+        <w:t>Risposta rapida e capacità anti-interferenza</w:t>
+      </w:r>
+    </w:p>
+    <w:p>
+      <w:pPr>
+        <w:jc w:val="both"/>
+        <w:rPr>
+          <w:u w:val="single"/>
+        </w:rPr>
+      </w:pPr>
+      <w:r>
+        <w:rPr>
+          <w:u w:val="single"/>
+        </w:rPr>
+        <w:t>Comunicazione:</w:t>
+      </w:r>
+    </w:p>
+    <w:p>
+      <w:pPr>
+        <w:jc w:val="both"/>
+      </w:pPr>
+      <w:r>
+        <w:t xml:space="preserve">il sensore sfrutta il protocollo di comunicazione I2C che funziona attraverso 4 </w:t>
+      </w:r>
+      <w:proofErr w:type="spellStart"/>
+      <w:r>
+        <w:t>wires</w:t>
+      </w:r>
+      <w:proofErr w:type="spellEnd"/>
+      <w:r>
+        <w:t>:</w:t>
+      </w:r>
+    </w:p>
+    <w:p>
+      <w:pPr>
+        <w:pStyle w:val="Paragrafoelenco"/>
+        <w:numPr>
+          <w:ilvl w:val="0"/>
+          <w:numId w:val="3"/>
+        </w:numPr>
+        <w:jc w:val="both"/>
+      </w:pPr>
+      <w:proofErr w:type="spellStart"/>
+      <w:r>
+        <w:t>Vdd</w:t>
+      </w:r>
+      <w:proofErr w:type="spellEnd"/>
+    </w:p>
+    <w:p>
+      <w:pPr>
+        <w:pStyle w:val="Paragrafoelenco"/>
+        <w:numPr>
+          <w:ilvl w:val="0"/>
+          <w:numId w:val="3"/>
+        </w:numPr>
+        <w:jc w:val="both"/>
+      </w:pPr>
+      <w:r>
+        <w:t>SDA (porta bidirezionale)</w:t>
+      </w:r>
+    </w:p>
+    <w:p>
+      <w:pPr>
+        <w:pStyle w:val="Paragrafoelenco"/>
+        <w:numPr>
+          <w:ilvl w:val="0"/>
+          <w:numId w:val="3"/>
+        </w:numPr>
+        <w:jc w:val="both"/>
+      </w:pPr>
+      <w:r>
+        <w:t>GND</w:t>
+      </w:r>
+    </w:p>
+    <w:p>
+      <w:pPr>
+        <w:pStyle w:val="Paragrafoelenco"/>
+        <w:numPr>
+          <w:ilvl w:val="0"/>
+          <w:numId w:val="3"/>
+        </w:numPr>
+        <w:jc w:val="both"/>
+      </w:pPr>
+      <w:r>
+        <w:t>SCL (porta bidirezionale)</w:t>
+      </w:r>
+    </w:p>
+    <w:p>
+      <w:pPr>
+        <w:jc w:val="both"/>
+      </w:pPr>
+      <w:r>
+        <w:t xml:space="preserve">Il serial clock (SCL) viene utilizzato per sincronizzare la comunicazione tra il microprocessore (nel nostro caso Arduino Uno) e il sensore AHT25. Siccome l’interfaccia contiene una logica completamente </w:t>
+      </w:r>
+      <w:proofErr w:type="spellStart"/>
+      <w:r>
+        <w:t>static</w:t>
+      </w:r>
+      <w:proofErr w:type="spellEnd"/>
+      <w:r>
+        <w:t xml:space="preserve"> non esiste una frequenza SCL minima da imporre. Il pin SDA invece viene utilizzato per l’input e l’output dei dati dal sensore. Quando viene inviato un comando al sensore SDA è valido sull’</w:t>
+      </w:r>
+      <w:proofErr w:type="spellStart"/>
+      <w:r>
+        <w:t>edge</w:t>
+      </w:r>
+      <w:proofErr w:type="spellEnd"/>
+      <w:r>
+        <w:t xml:space="preserve"> di salita del segnale SCL, mentre quando SCL è alto SDA rimane stabile. Dopo il fronte di discesa di SCL il valore di SDA può essere modificato.</w:t>
+      </w:r>
+    </w:p>
+    <w:p>
+      <w:pPr>
+        <w:jc w:val="both"/>
+        <w:rPr>
+          <w:u w:val="single"/>
+        </w:rPr>
+      </w:pPr>
+      <w:r>
+        <w:rPr>
+          <w:u w:val="single"/>
+        </w:rPr>
+        <w:t>Funzionamento</w:t>
+      </w:r>
+      <w:r>
+        <w:rPr>
+          <w:u w:val="single"/>
+        </w:rPr>
+        <w:t xml:space="preserve">: </w:t>
+      </w:r>
+    </w:p>
+    <w:p>
+      <w:pPr>
+        <w:pStyle w:val="NormaleWeb"/>
+        <w:rPr>
+          <w:rFonts w:asciiTheme="minorHAnsi" w:hAnsiTheme="minorHAnsi" w:cstheme="minorHAnsi"/>
+          <w:sz w:val="22"/>
+          <w:szCs w:val="22"/>
+          <w:lang w:val="it-IT"/>
+        </w:rPr>
+      </w:pPr>
+      <w:r>
+        <w:rPr>
+          <w:rFonts w:asciiTheme="minorHAnsi" w:hAnsiTheme="minorHAnsi" w:cstheme="minorHAnsi"/>
+          <w:sz w:val="22"/>
+          <w:szCs w:val="22"/>
+          <w:lang w:val="it-IT"/>
+        </w:rPr>
+        <w:t xml:space="preserve">Il primo passo è alimentare il sensore con la tensione VDD selezionata (intervallo compreso tra </w:t>
+      </w:r>
+      <w:r>
+        <w:rPr>
+          <w:rStyle w:val="Enfasigrassetto"/>
+          <w:rFonts w:asciiTheme="minorHAnsi" w:hAnsiTheme="minorHAnsi" w:cstheme="minorHAnsi"/>
+          <w:b w:val="0"/>
+          <w:sz w:val="22"/>
+          <w:szCs w:val="22"/>
+          <w:lang w:val="it-IT"/>
+        </w:rPr>
+        <w:t>2,2V e 5,5V</w:t>
+      </w:r>
+      <w:r>
+        <w:rPr>
+          <w:rFonts w:asciiTheme="minorHAnsi" w:hAnsiTheme="minorHAnsi" w:cstheme="minorHAnsi"/>
+          <w:sz w:val="22"/>
+          <w:szCs w:val="22"/>
+          <w:lang w:val="it-IT"/>
+        </w:rPr>
+        <w:t>)</w:t>
+      </w:r>
+      <w:r>
+        <w:rPr>
+          <w:rFonts w:asciiTheme="minorHAnsi" w:hAnsiTheme="minorHAnsi" w:cstheme="minorHAnsi"/>
+          <w:sz w:val="22"/>
+          <w:szCs w:val="22"/>
+          <w:lang w:val="it-IT"/>
+        </w:rPr>
+        <w:t xml:space="preserve">. Dopo l'accensione, il sensore necessita di meno di </w:t>
+      </w:r>
+      <w:r>
+        <w:rPr>
+          <w:rStyle w:val="Enfasigrassetto"/>
+          <w:rFonts w:asciiTheme="minorHAnsi" w:hAnsiTheme="minorHAnsi" w:cstheme="minorHAnsi"/>
+          <w:b w:val="0"/>
+          <w:sz w:val="22"/>
+          <w:szCs w:val="22"/>
+          <w:lang w:val="it-IT"/>
+        </w:rPr>
+        <w:t>100ms</w:t>
+      </w:r>
+      <w:r>
+        <w:rPr>
+          <w:rStyle w:val="Enfasigrassetto"/>
+          <w:rFonts w:asciiTheme="minorHAnsi" w:hAnsiTheme="minorHAnsi" w:cstheme="minorHAnsi"/>
+          <w:sz w:val="22"/>
+          <w:szCs w:val="22"/>
+          <w:lang w:val="it-IT"/>
+        </w:rPr>
+        <w:t xml:space="preserve"> </w:t>
+      </w:r>
+      <w:r>
+        <w:rPr>
+          <w:rStyle w:val="Enfasigrassetto"/>
+          <w:rFonts w:asciiTheme="minorHAnsi" w:hAnsiTheme="minorHAnsi" w:cstheme="minorHAnsi"/>
+          <w:b w:val="0"/>
+          <w:sz w:val="22"/>
+          <w:szCs w:val="22"/>
+          <w:lang w:val="it-IT"/>
+        </w:rPr>
+        <w:t>di tempo di stabilizzazione</w:t>
+      </w:r>
+      <w:r>
+        <w:rPr>
+          <w:rFonts w:asciiTheme="minorHAnsi" w:hAnsiTheme="minorHAnsi" w:cstheme="minorHAnsi"/>
+          <w:sz w:val="22"/>
+          <w:szCs w:val="22"/>
+          <w:lang w:val="it-IT"/>
+        </w:rPr>
+        <w:t xml:space="preserve"> (con </w:t>
+      </w:r>
+      <w:r>
+        <w:rPr>
+          <w:rStyle w:val="Enfasigrassetto"/>
+          <w:rFonts w:asciiTheme="minorHAnsi" w:hAnsiTheme="minorHAnsi" w:cstheme="minorHAnsi"/>
+          <w:b w:val="0"/>
+          <w:sz w:val="22"/>
+          <w:szCs w:val="22"/>
+          <w:lang w:val="it-IT"/>
+        </w:rPr>
+        <w:t>SCL alto</w:t>
+      </w:r>
+      <w:r>
+        <w:rPr>
+          <w:rFonts w:asciiTheme="minorHAnsi" w:hAnsiTheme="minorHAnsi" w:cstheme="minorHAnsi"/>
+          <w:sz w:val="22"/>
+          <w:szCs w:val="22"/>
+          <w:lang w:val="it-IT"/>
+        </w:rPr>
+        <w:t xml:space="preserve"> in questo periodo) per raggiungere lo stato </w:t>
+      </w:r>
+      <w:proofErr w:type="spellStart"/>
+      <w:r>
+        <w:rPr>
+          <w:rFonts w:asciiTheme="minorHAnsi" w:hAnsiTheme="minorHAnsi" w:cstheme="minorHAnsi"/>
+          <w:sz w:val="22"/>
+          <w:szCs w:val="22"/>
+          <w:lang w:val="it-IT"/>
+        </w:rPr>
+        <w:t>idle</w:t>
+      </w:r>
+      <w:proofErr w:type="spellEnd"/>
+      <w:r>
+        <w:rPr>
+          <w:rFonts w:asciiTheme="minorHAnsi" w:hAnsiTheme="minorHAnsi" w:cstheme="minorHAnsi"/>
+          <w:sz w:val="22"/>
+          <w:szCs w:val="22"/>
+          <w:lang w:val="it-IT"/>
+        </w:rPr>
+        <w:t xml:space="preserve"> ed essere pronto a ric</w:t>
+      </w:r>
+      <w:r>
+        <w:rPr>
+          <w:rFonts w:asciiTheme="minorHAnsi" w:hAnsiTheme="minorHAnsi" w:cstheme="minorHAnsi"/>
+          <w:sz w:val="22"/>
+          <w:szCs w:val="22"/>
+          <w:lang w:val="it-IT"/>
+        </w:rPr>
+        <w:t xml:space="preserve">evere comandi inviati </w:t>
+      </w:r>
+      <w:proofErr w:type="spellStart"/>
+      <w:r>
+        <w:rPr>
+          <w:rFonts w:asciiTheme="minorHAnsi" w:hAnsiTheme="minorHAnsi" w:cstheme="minorHAnsi"/>
+          <w:sz w:val="22"/>
+          <w:szCs w:val="22"/>
+          <w:lang w:val="it-IT"/>
+        </w:rPr>
+        <w:t>dall'host</w:t>
+      </w:r>
+      <w:proofErr w:type="spellEnd"/>
+      <w:r>
+        <w:rPr>
+          <w:rFonts w:asciiTheme="minorHAnsi" w:hAnsiTheme="minorHAnsi" w:cstheme="minorHAnsi"/>
+          <w:sz w:val="22"/>
+          <w:szCs w:val="22"/>
+          <w:lang w:val="it-IT"/>
+        </w:rPr>
+        <w:t xml:space="preserve">. Ogni trasmissione inizia con lo stato di start e termina con lo stato di stop. Stato di start: </w:t>
+      </w:r>
+      <w:r>
+        <w:rPr>
+          <w:rFonts w:asciiTheme="minorHAnsi" w:hAnsiTheme="minorHAnsi" w:cstheme="minorHAnsi"/>
+          <w:sz w:val="22"/>
+          <w:szCs w:val="22"/>
+          <w:lang w:val="it-IT"/>
+        </w:rPr>
+        <w:t xml:space="preserve">Quando SCL è alto, SDA passa da alto a basso. Lo stato di </w:t>
+      </w:r>
+      <w:r>
+        <w:rPr>
+          <w:rFonts w:asciiTheme="minorHAnsi" w:hAnsiTheme="minorHAnsi" w:cstheme="minorHAnsi"/>
+          <w:sz w:val="22"/>
+          <w:szCs w:val="22"/>
+          <w:lang w:val="it-IT"/>
+        </w:rPr>
+        <w:t>start</w:t>
+      </w:r>
+      <w:r>
+        <w:rPr>
+          <w:rFonts w:asciiTheme="minorHAnsi" w:hAnsiTheme="minorHAnsi" w:cstheme="minorHAnsi"/>
+          <w:sz w:val="22"/>
+          <w:szCs w:val="22"/>
+          <w:lang w:val="it-IT"/>
+        </w:rPr>
+        <w:t xml:space="preserve"> è uno stato speciale del bus controllato dal master, che indica l'inizio della trasmissione dello slave (dopo lo Start, il BUS è generalmente considerato in uno stato occupato)</w:t>
+      </w:r>
+      <w:r>
+        <w:rPr>
+          <w:rFonts w:asciiTheme="minorHAnsi" w:hAnsiTheme="minorHAnsi" w:cstheme="minorHAnsi"/>
+          <w:sz w:val="22"/>
+          <w:szCs w:val="22"/>
+          <w:lang w:val="it-IT"/>
+        </w:rPr>
+        <w:t xml:space="preserve">. Stato di stop: </w:t>
+      </w:r>
+      <w:r>
+        <w:rPr>
+          <w:rFonts w:asciiTheme="minorHAnsi" w:hAnsiTheme="minorHAnsi" w:cstheme="minorHAnsi"/>
+          <w:sz w:val="22"/>
+          <w:szCs w:val="22"/>
+          <w:lang w:val="it-IT"/>
+        </w:rPr>
+        <w:t>Quando SCL è alto, la linea SDA passa da basso ad alto. Lo stato di arresto è uno stato speciale del bus controllato dal master, che indica la fine della trasmissione dello slave (dopo lo Stop, il BUS è generalmente considerato in uno stato inattivo).</w:t>
+      </w:r>
+      <w:r>
+        <w:rPr>
+          <w:rFonts w:asciiTheme="minorHAnsi" w:hAnsiTheme="minorHAnsi" w:cstheme="minorHAnsi"/>
+          <w:sz w:val="22"/>
+          <w:szCs w:val="22"/>
+          <w:lang w:val="it-IT"/>
+        </w:rPr>
+        <w:t xml:space="preserve"> Dopo l'avvio della trasmissione, il primo byte trasmesso tramite I²C include:</w:t>
+      </w:r>
+      <w:r>
+        <w:rPr>
+          <w:rFonts w:asciiTheme="minorHAnsi" w:hAnsiTheme="minorHAnsi" w:cstheme="minorHAnsi"/>
+          <w:sz w:val="22"/>
+          <w:szCs w:val="22"/>
+          <w:lang w:val="it-IT"/>
+        </w:rPr>
+        <w:t xml:space="preserve"> </w:t>
+      </w:r>
+      <w:r>
+        <w:rPr>
+          <w:rFonts w:asciiTheme="minorHAnsi" w:hAnsiTheme="minorHAnsi" w:cstheme="minorHAnsi"/>
+          <w:sz w:val="22"/>
+          <w:szCs w:val="22"/>
+          <w:lang w:val="it-IT"/>
+        </w:rPr>
+        <w:t>L'indirizzo del dispositivo I²C a 7 bit (0x38)</w:t>
+      </w:r>
+      <w:r>
+        <w:rPr>
+          <w:rFonts w:asciiTheme="minorHAnsi" w:hAnsiTheme="minorHAnsi" w:cstheme="minorHAnsi"/>
+          <w:sz w:val="22"/>
+          <w:szCs w:val="22"/>
+          <w:lang w:val="it-IT"/>
+        </w:rPr>
+        <w:t xml:space="preserve"> e </w:t>
+      </w:r>
+      <w:r>
+        <w:rPr>
+          <w:rFonts w:asciiTheme="minorHAnsi" w:hAnsiTheme="minorHAnsi" w:cstheme="minorHAnsi"/>
+          <w:sz w:val="22"/>
+          <w:szCs w:val="22"/>
+          <w:lang w:val="it-IT"/>
+        </w:rPr>
+        <w:t>Un bit di direzione SDA (R per lettura: ‘1’, W per scrittura: ‘0’).</w:t>
+      </w:r>
+      <w:r>
+        <w:rPr>
+          <w:rFonts w:asciiTheme="minorHAnsi" w:hAnsiTheme="minorHAnsi" w:cstheme="minorHAnsi"/>
+          <w:sz w:val="22"/>
+          <w:szCs w:val="22"/>
+          <w:lang w:val="it-IT"/>
+        </w:rPr>
+        <w:t xml:space="preserve"> </w:t>
+      </w:r>
+      <w:r>
+        <w:rPr>
+          <w:rFonts w:asciiTheme="minorHAnsi" w:hAnsiTheme="minorHAnsi" w:cstheme="minorHAnsi"/>
+          <w:sz w:val="22"/>
+          <w:szCs w:val="22"/>
+          <w:lang w:val="it-IT"/>
+        </w:rPr>
+        <w:t>Dopo l'ottava discesa del fronte del clock SCL, il pin SDA viene abbassato (bit ACK) per indicare che i dati del sensore sono stati ricevuti correttamente.</w:t>
+      </w:r>
+      <w:r>
+        <w:rPr>
+          <w:rFonts w:asciiTheme="minorHAnsi" w:hAnsiTheme="minorHAnsi" w:cstheme="minorHAnsi"/>
+          <w:sz w:val="22"/>
+          <w:szCs w:val="22"/>
+          <w:lang w:val="it-IT"/>
+        </w:rPr>
+        <w:t xml:space="preserve"> </w:t>
+      </w:r>
+      <w:r>
+        <w:rPr>
+          <w:rFonts w:asciiTheme="minorHAnsi" w:hAnsiTheme="minorHAnsi" w:cstheme="minorHAnsi"/>
+          <w:sz w:val="22"/>
+          <w:szCs w:val="22"/>
+          <w:lang w:val="it-IT"/>
+        </w:rPr>
+        <w:t>Dopo l'invio del comando di inizializzazione (‘11100001’ per l'inizializzazione, ‘10101100’ per la misurazione di temperatura e umidità), l'MCU deve attendere fino al completamento della misurazione.</w:t>
+      </w:r>
+    </w:p>
+    <w:p>
+      <w:pPr>
+        <w:pStyle w:val="NormaleWeb"/>
+        <w:rPr>
+          <w:rFonts w:asciiTheme="minorHAnsi" w:hAnsiTheme="minorHAnsi" w:cstheme="minorHAnsi"/>
+          <w:sz w:val="22"/>
+          <w:szCs w:val="22"/>
+          <w:lang w:val="it-IT"/>
+        </w:rPr>
+      </w:pPr>
+      <w:r>
+        <w:rPr>
+          <w:rFonts w:asciiTheme="minorHAnsi" w:hAnsiTheme="minorHAnsi" w:cstheme="minorHAnsi"/>
+          <w:sz w:val="22"/>
+          <w:szCs w:val="22"/>
+          <w:lang w:val="it-IT"/>
+        </w:rPr>
+        <w:t xml:space="preserve">Processo di lettura del sensore: </w:t>
+      </w:r>
+      <w:r>
+        <w:rPr>
+          <w:rFonts w:asciiTheme="minorHAnsi" w:hAnsiTheme="minorHAnsi" w:cstheme="minorHAnsi"/>
+          <w:sz w:val="22"/>
+          <w:szCs w:val="22"/>
+          <w:lang w:val="it-IT"/>
+        </w:rPr>
+        <w:t xml:space="preserve">Dopo l'accensione, attendere almeno 100 ms. Prima di leggere i valori di temperatura e umidità, </w:t>
+      </w:r>
+      <w:r>
+        <w:rPr>
+          <w:rFonts w:asciiTheme="minorHAnsi" w:hAnsiTheme="minorHAnsi" w:cstheme="minorHAnsi"/>
+          <w:sz w:val="22"/>
+          <w:szCs w:val="22"/>
+          <w:lang w:val="it-IT"/>
+        </w:rPr>
+        <w:t>ottieni</w:t>
+      </w:r>
+      <w:r>
+        <w:rPr>
+          <w:rFonts w:asciiTheme="minorHAnsi" w:hAnsiTheme="minorHAnsi" w:cstheme="minorHAnsi"/>
+          <w:sz w:val="22"/>
+          <w:szCs w:val="22"/>
+          <w:lang w:val="it-IT"/>
+        </w:rPr>
+        <w:t xml:space="preserve"> un byte della parola di stato inviando il comando 0x71. Se la parola di stato e 0x18 non sono uguali a 0x18, inizializzare i registri 0x1B, 0x1C, 0x1E. Se invece sono uguali, procedere al passaggio successivo.</w:t>
+      </w:r>
+      <w:r>
+        <w:rPr>
+          <w:rFonts w:asciiTheme="minorHAnsi" w:hAnsiTheme="minorHAnsi" w:cstheme="minorHAnsi"/>
+          <w:sz w:val="22"/>
+          <w:szCs w:val="22"/>
+          <w:lang w:val="it-IT"/>
+        </w:rPr>
+        <w:t xml:space="preserve"> </w:t>
+      </w:r>
+      <w:r>
+        <w:rPr>
+          <w:rFonts w:asciiTheme="minorHAnsi" w:hAnsiTheme="minorHAnsi" w:cstheme="minorHAnsi"/>
+          <w:sz w:val="22"/>
+          <w:szCs w:val="22"/>
+          <w:lang w:val="it-IT"/>
+        </w:rPr>
+        <w:t xml:space="preserve">Attendere 10 </w:t>
+      </w:r>
+      <w:proofErr w:type="spellStart"/>
+      <w:r>
+        <w:rPr>
+          <w:rFonts w:asciiTheme="minorHAnsi" w:hAnsiTheme="minorHAnsi" w:cstheme="minorHAnsi"/>
+          <w:sz w:val="22"/>
+          <w:szCs w:val="22"/>
+          <w:lang w:val="it-IT"/>
+        </w:rPr>
+        <w:t>ms</w:t>
+      </w:r>
+      <w:proofErr w:type="spellEnd"/>
+      <w:r>
+        <w:rPr>
+          <w:rFonts w:asciiTheme="minorHAnsi" w:hAnsiTheme="minorHAnsi" w:cstheme="minorHAnsi"/>
+          <w:sz w:val="22"/>
+          <w:szCs w:val="22"/>
+          <w:lang w:val="it-IT"/>
+        </w:rPr>
+        <w:t xml:space="preserve"> e inviare il comando 0xAC per avviare la misurazione. Questo comando ha due parametri: il primo byte è 0x33 e il secondo byte è 0x00.</w:t>
+      </w:r>
+      <w:r>
+        <w:rPr>
+          <w:rFonts w:asciiTheme="minorHAnsi" w:hAnsiTheme="minorHAnsi" w:cstheme="minorHAnsi"/>
+          <w:sz w:val="22"/>
+          <w:szCs w:val="22"/>
+          <w:lang w:val="it-IT"/>
+        </w:rPr>
+        <w:t xml:space="preserve"> </w:t>
+      </w:r>
+      <w:r>
+        <w:rPr>
+          <w:rFonts w:asciiTheme="minorHAnsi" w:hAnsiTheme="minorHAnsi" w:cstheme="minorHAnsi"/>
+          <w:sz w:val="22"/>
+          <w:szCs w:val="22"/>
+          <w:lang w:val="it-IT"/>
+        </w:rPr>
+        <w:t xml:space="preserve">Attendere 80 </w:t>
+      </w:r>
+      <w:proofErr w:type="spellStart"/>
+      <w:r>
+        <w:rPr>
+          <w:rFonts w:asciiTheme="minorHAnsi" w:hAnsiTheme="minorHAnsi" w:cstheme="minorHAnsi"/>
+          <w:sz w:val="22"/>
+          <w:szCs w:val="22"/>
+          <w:lang w:val="it-IT"/>
+        </w:rPr>
+        <w:t>ms</w:t>
+      </w:r>
+      <w:proofErr w:type="spellEnd"/>
+      <w:r>
+        <w:rPr>
+          <w:rFonts w:asciiTheme="minorHAnsi" w:hAnsiTheme="minorHAnsi" w:cstheme="minorHAnsi"/>
+          <w:sz w:val="22"/>
+          <w:szCs w:val="22"/>
+          <w:lang w:val="it-IT"/>
+        </w:rPr>
+        <w:t xml:space="preserve"> affinché la misurazione venga completata. Se il bit [7] della parola di stato letta è 0, significa che la misurazione è completata; a questo punto è possibile leggere sei byte consecutivi. Altrimenti, continuare ad attendere.</w:t>
+      </w:r>
+      <w:r>
+        <w:rPr>
+          <w:rFonts w:asciiTheme="minorHAnsi" w:hAnsiTheme="minorHAnsi" w:cstheme="minorHAnsi"/>
+          <w:sz w:val="22"/>
+          <w:szCs w:val="22"/>
+          <w:lang w:val="it-IT"/>
+        </w:rPr>
+        <w:t xml:space="preserve"> </w:t>
+      </w:r>
+      <w:r>
+        <w:rPr>
+          <w:rFonts w:asciiTheme="minorHAnsi" w:hAnsiTheme="minorHAnsi" w:cstheme="minorHAnsi"/>
+          <w:sz w:val="22"/>
+          <w:szCs w:val="22"/>
+          <w:lang w:val="it-IT"/>
+        </w:rPr>
+        <w:t xml:space="preserve">Attendere 80 </w:t>
+      </w:r>
+      <w:proofErr w:type="spellStart"/>
+      <w:r>
+        <w:rPr>
+          <w:rFonts w:asciiTheme="minorHAnsi" w:hAnsiTheme="minorHAnsi" w:cstheme="minorHAnsi"/>
+          <w:sz w:val="22"/>
+          <w:szCs w:val="22"/>
+          <w:lang w:val="it-IT"/>
+        </w:rPr>
+        <w:t>ms</w:t>
+      </w:r>
+      <w:proofErr w:type="spellEnd"/>
+      <w:r>
+        <w:rPr>
+          <w:rFonts w:asciiTheme="minorHAnsi" w:hAnsiTheme="minorHAnsi" w:cstheme="minorHAnsi"/>
+          <w:sz w:val="22"/>
+          <w:szCs w:val="22"/>
+          <w:lang w:val="it-IT"/>
+        </w:rPr>
+        <w:t xml:space="preserve"> affinché la misurazione venga completata. Se il bit [7] della parola di stato letta è 0, significa che la misurazione è completata; a questo punto è possibile leggere sei byte consecutivi. Altrimenti, continuare ad attendere.</w:t>
+      </w:r>
+      <w:r>
+        <w:rPr>
+          <w:rFonts w:asciiTheme="minorHAnsi" w:hAnsiTheme="minorHAnsi" w:cstheme="minorHAnsi"/>
+          <w:sz w:val="22"/>
+          <w:szCs w:val="22"/>
+          <w:lang w:val="it-IT"/>
+        </w:rPr>
+        <w:t xml:space="preserve"> </w:t>
+      </w:r>
+      <w:r>
+        <w:rPr>
+          <w:rFonts w:asciiTheme="minorHAnsi" w:hAnsiTheme="minorHAnsi" w:cstheme="minorHAnsi"/>
+          <w:sz w:val="22"/>
+          <w:szCs w:val="22"/>
+          <w:lang w:val="it-IT"/>
+        </w:rPr>
+        <w:t>Calcolare i valori di temperatura e umidità.</w:t>
+      </w:r>
+    </w:p>
+    <w:p>
+      <w:pPr>
+        <w:pStyle w:val="NormaleWeb"/>
+        <w:rPr>
+          <w:rFonts w:asciiTheme="minorHAnsi" w:hAnsiTheme="minorHAnsi" w:cstheme="minorHAnsi"/>
+          <w:sz w:val="22"/>
+          <w:szCs w:val="22"/>
+        </w:rPr>
+      </w:pPr>
+      <w:r>
+        <w:rPr>
+          <w:rFonts w:asciiTheme="minorHAnsi" w:hAnsiTheme="minorHAnsi" w:cstheme="minorHAnsi"/>
+          <w:sz w:val="22"/>
+          <w:szCs w:val="22"/>
+          <w:lang w:val="it-IT"/>
+        </w:rPr>
+        <w:t>Calcolo te</w:t>
+      </w:r>
+      <w:r>
+        <w:rPr>
+          <w:rFonts w:asciiTheme="minorHAnsi" w:hAnsiTheme="minorHAnsi" w:cstheme="minorHAnsi"/>
+          <w:sz w:val="22"/>
+          <w:szCs w:val="22"/>
+          <w:lang w:val="it-IT"/>
+        </w:rPr>
+        <w:t>mperatura e umidità: La formula per calcolare l'umidità relativa (RH) basandosi sul segnale SRH​ di umidità relativa, ottenuto tramite l'uscita SDA, è la seguente</w:t>
+      </w:r>
+      <w:r>
+        <w:rPr>
+          <w:rFonts w:asciiTheme="minorHAnsi" w:hAnsiTheme="minorHAnsi" w:cstheme="minorHAnsi"/>
+          <w:sz w:val="22"/>
+          <w:szCs w:val="22"/>
+        </w:rPr>
+        <w:t>:</w:t>
+      </w:r>
+    </w:p>
+    <w:p>
+      <w:pPr>
+        <w:pStyle w:val="NormaleWeb"/>
+        <w:rPr>
+          <w:rFonts w:asciiTheme="minorHAnsi" w:hAnsiTheme="minorHAnsi" w:cstheme="minorHAnsi"/>
+          <w:sz w:val="22"/>
+          <w:szCs w:val="22"/>
+          <w:lang w:val="it-IT"/>
+        </w:rPr>
+      </w:pPr>
+      <m:oMathPara>
+        <m:oMath>
+          <m:r>
+            <w:rPr>
+              <w:rFonts w:ascii="Cambria Math" w:hAnsi="Cambria Math" w:cstheme="minorHAnsi"/>
+              <w:sz w:val="22"/>
+              <w:szCs w:val="22"/>
+              <w:lang w:val="it-IT"/>
+            </w:rPr>
+            <m:t>RH=</m:t>
+          </m:r>
+          <m:f>
+            <m:fPr>
+              <m:ctrlPr>
+                <w:rPr>
+                  <w:rFonts w:ascii="Cambria Math" w:hAnsi="Cambria Math" w:cstheme="minorHAnsi"/>
+                  <w:i/>
+                  <w:sz w:val="22"/>
+                  <w:szCs w:val="22"/>
+                  <w:lang w:val="it-IT"/>
+                </w:rPr>
+              </m:ctrlPr>
+            </m:fPr>
+            <m:num>
+              <m:r>
+                <w:rPr>
+                  <w:rFonts w:ascii="Cambria Math" w:hAnsi="Cambria Math" w:cstheme="minorHAnsi"/>
+                  <w:sz w:val="22"/>
+                  <w:szCs w:val="22"/>
+                  <w:lang w:val="it-IT"/>
+                </w:rPr>
+                <m:t>SRH</m:t>
+              </m:r>
+            </m:num>
+            <m:den>
+              <m:sSup>
+                <m:sSupPr>
+                  <m:ctrlPr>
+                    <w:rPr>
+                      <w:rFonts w:ascii="Cambria Math" w:hAnsi="Cambria Math" w:cstheme="minorHAnsi"/>
+                      <w:i/>
+                      <w:sz w:val="22"/>
+                      <w:szCs w:val="22"/>
+                      <w:lang w:val="it-IT"/>
+                    </w:rPr>
+                  </m:ctrlPr>
+                </m:sSupPr>
+                <m:e>
+                  <m:r>
+                    <w:rPr>
+                      <w:rFonts w:ascii="Cambria Math" w:hAnsi="Cambria Math" w:cstheme="minorHAnsi"/>
+                      <w:sz w:val="22"/>
+                      <w:szCs w:val="22"/>
+                      <w:lang w:val="it-IT"/>
+                    </w:rPr>
+                    <m:t>2</m:t>
+                  </m:r>
+                </m:e>
+                <m:sup>
+                  <m:r>
+                    <w:rPr>
+                      <w:rFonts w:ascii="Cambria Math" w:hAnsi="Cambria Math" w:cstheme="minorHAnsi"/>
+                      <w:sz w:val="22"/>
+                      <w:szCs w:val="22"/>
+                      <w:lang w:val="it-IT"/>
+                    </w:rPr>
+                    <m:t>20</m:t>
+                  </m:r>
+                </m:sup>
+              </m:sSup>
+            </m:den>
+          </m:f>
+          <m:r>
+            <w:rPr>
+              <w:rFonts w:ascii="Cambria Math" w:hAnsi="Cambria Math" w:cstheme="minorHAnsi"/>
+              <w:sz w:val="22"/>
+              <w:szCs w:val="22"/>
+              <w:lang w:val="it-IT"/>
+            </w:rPr>
+            <m:t>*100%</m:t>
+          </m:r>
+        </m:oMath>
+      </m:oMathPara>
+    </w:p>
+    <w:p>
+      <w:pPr>
+        <w:pStyle w:val="NormaleWeb"/>
+        <w:rPr>
+          <w:rFonts w:asciiTheme="minorHAnsi" w:hAnsiTheme="minorHAnsi" w:cstheme="minorHAnsi"/>
+          <w:sz w:val="22"/>
+          <w:szCs w:val="22"/>
+          <w:lang w:val="it-IT"/>
+        </w:rPr>
+      </w:pPr>
+      <w:r>
+        <w:rPr>
+          <w:rFonts w:asciiTheme="minorHAnsi" w:hAnsiTheme="minorHAnsi" w:cstheme="minorHAnsi"/>
+          <w:sz w:val="22"/>
+          <w:szCs w:val="22"/>
+          <w:lang w:val="it-IT"/>
+        </w:rPr>
+        <w:lastRenderedPageBreak/>
+        <w:t xml:space="preserve">La temperatura si può ottenere sostituendo il segnale di output di temperatura St nella seguente formula: </w:t>
+      </w:r>
+    </w:p>
+    <w:p>
+      <w:pPr>
+        <w:pStyle w:val="NormaleWeb"/>
+        <w:rPr>
+          <w:rFonts w:asciiTheme="minorHAnsi" w:hAnsiTheme="minorHAnsi" w:cstheme="minorHAnsi"/>
+          <w:sz w:val="22"/>
+          <w:szCs w:val="22"/>
+          <w:lang w:val="it-IT"/>
+        </w:rPr>
+      </w:pPr>
+      <m:oMathPara>
+        <m:oMath>
+          <m:r>
+            <w:rPr>
+              <w:rFonts w:ascii="Cambria Math" w:hAnsi="Cambria Math" w:cstheme="minorHAnsi"/>
+              <w:sz w:val="22"/>
+              <w:szCs w:val="22"/>
+              <w:lang w:val="it-IT"/>
+            </w:rPr>
+            <m:t>T</m:t>
+          </m:r>
+          <m:d>
+            <m:dPr>
+              <m:begChr m:val="["/>
+              <m:endChr m:val="]"/>
+              <m:ctrlPr>
+                <w:rPr>
+                  <w:rFonts w:ascii="Cambria Math" w:hAnsi="Cambria Math" w:cstheme="minorHAnsi"/>
+                  <w:i/>
+                  <w:sz w:val="22"/>
+                  <w:szCs w:val="22"/>
+                  <w:lang w:val="it-IT"/>
+                </w:rPr>
+              </m:ctrlPr>
+            </m:dPr>
+            <m:e>
+              <m:r>
+                <m:rPr>
+                  <m:sty m:val="p"/>
+                </m:rPr>
+                <w:rPr>
+                  <w:rFonts w:ascii="Cambria Math" w:hAnsi="Cambria Math"/>
+                </w:rPr>
+                <m:t>℃</m:t>
+              </m:r>
+            </m:e>
+          </m:d>
+          <m:r>
+            <w:rPr>
+              <w:rFonts w:ascii="Cambria Math" w:hAnsi="Cambria Math" w:cstheme="minorHAnsi"/>
+              <w:sz w:val="22"/>
+              <w:szCs w:val="22"/>
+              <w:lang w:val="it-IT"/>
+            </w:rPr>
+            <m:t xml:space="preserve">= </m:t>
+          </m:r>
+          <m:f>
+            <m:fPr>
+              <m:ctrlPr>
+                <w:rPr>
+                  <w:rFonts w:ascii="Cambria Math" w:hAnsi="Cambria Math" w:cstheme="minorHAnsi"/>
+                  <w:i/>
+                  <w:sz w:val="22"/>
+                  <w:szCs w:val="22"/>
+                  <w:lang w:val="it-IT"/>
+                </w:rPr>
+              </m:ctrlPr>
+            </m:fPr>
+            <m:num>
+              <m:r>
+                <w:rPr>
+                  <w:rFonts w:ascii="Cambria Math" w:hAnsi="Cambria Math" w:cstheme="minorHAnsi"/>
+                  <w:sz w:val="22"/>
+                  <w:szCs w:val="22"/>
+                  <w:lang w:val="it-IT"/>
+                </w:rPr>
+                <m:t>St</m:t>
+              </m:r>
+            </m:num>
+            <m:den>
+              <m:sSup>
+                <m:sSupPr>
+                  <m:ctrlPr>
+                    <w:rPr>
+                      <w:rFonts w:ascii="Cambria Math" w:hAnsi="Cambria Math" w:cstheme="minorHAnsi"/>
+                      <w:i/>
+                      <w:sz w:val="22"/>
+                      <w:szCs w:val="22"/>
+                      <w:lang w:val="it-IT"/>
+                    </w:rPr>
+                  </m:ctrlPr>
+                </m:sSupPr>
+                <m:e>
+                  <m:r>
+                    <w:rPr>
+                      <w:rFonts w:ascii="Cambria Math" w:hAnsi="Cambria Math" w:cstheme="minorHAnsi"/>
+                      <w:sz w:val="22"/>
+                      <w:szCs w:val="22"/>
+                      <w:lang w:val="it-IT"/>
+                    </w:rPr>
+                    <m:t>2</m:t>
+                  </m:r>
+                </m:e>
+                <m:sup>
+                  <m:r>
+                    <w:rPr>
+                      <w:rFonts w:ascii="Cambria Math" w:hAnsi="Cambria Math" w:cstheme="minorHAnsi"/>
+                      <w:sz w:val="22"/>
+                      <w:szCs w:val="22"/>
+                      <w:lang w:val="it-IT"/>
+                    </w:rPr>
+                    <m:t>20</m:t>
+                  </m:r>
+                </m:sup>
+              </m:sSup>
+            </m:den>
+          </m:f>
+          <m:r>
+            <w:rPr>
+              <w:rFonts w:ascii="Cambria Math" w:hAnsi="Cambria Math" w:cstheme="minorHAnsi"/>
+              <w:sz w:val="22"/>
+              <w:szCs w:val="22"/>
+              <w:lang w:val="it-IT"/>
+            </w:rPr>
+            <m:t>*200-50</m:t>
+          </m:r>
+        </m:oMath>
+      </m:oMathPara>
+    </w:p>
+    <w:p>
+      <w:pPr>
+        <w:pStyle w:val="NormaleWeb"/>
+        <w:rPr>
+          <w:rFonts w:asciiTheme="minorHAnsi" w:hAnsiTheme="minorHAnsi" w:cstheme="minorHAnsi"/>
+          <w:sz w:val="22"/>
+          <w:szCs w:val="22"/>
+          <w:lang w:val="it-IT"/>
+        </w:rPr>
+      </w:pPr>
+    </w:p>
+    <w:p>
+      <w:pPr>
+        <w:shd w:val="clear" w:color="auto" w:fill="FFFFFF"/>
+        <w:spacing w:line="285" w:lineRule="atLeast"/>
+        <w:rPr>
+          <w:rFonts w:ascii="Consolas" w:eastAsia="Times New Roman" w:hAnsi="Consolas" w:cs="Times New Roman"/>
+          <w:color w:val="005C5F"/>
+          <w:sz w:val="21"/>
+          <w:szCs w:val="21"/>
+          <w:lang w:val="en-GB" w:eastAsia="en-GB"/>
+        </w:rPr>
+      </w:pPr>
+      <w:r>
+        <w:t xml:space="preserve">Nel codice utilizzato questi passaggi sono stati fatti sfruttando le funzioni della libreria </w:t>
+      </w:r>
+      <w:r>
+        <w:rPr>
+          <w:rFonts w:ascii="Consolas" w:eastAsia="Times New Roman" w:hAnsi="Consolas" w:cs="Times New Roman"/>
+          <w:color w:val="005C5F"/>
+          <w:sz w:val="21"/>
+          <w:szCs w:val="21"/>
+          <w:lang w:val="en-GB" w:eastAsia="en-GB"/>
+        </w:rPr>
+        <w:t>Adafruit_AHTX0.h</w:t>
+      </w:r>
+    </w:p>
+    <w:p>
+      <w:pPr>
+        <w:jc w:val="both"/>
+      </w:pPr>
+    </w:p>
+    <w:p>
+      <w:pPr>
+        <w:jc w:val="both"/>
+        <w:rPr>
           <w:b/>
         </w:rPr>
       </w:pPr>
@@ -173,6 +1202,18 @@
         </w:rPr>
         <w:t>SENSORE DI DISTANZA AD INFRAROSSI</w:t>
       </w:r>
+      <w:r>
+        <w:rPr>
+          <w:b/>
+        </w:rPr>
+        <w:t>: AZ-DELIVERY IR-</w:t>
+      </w:r>
+      <w:r>
+        <w:rPr>
+          <w:b/>
+        </w:rPr>
+        <w:t>ABSTAND SENSOR</w:t>
+      </w:r>
     </w:p>
     <w:p>
       <w:pPr>
@@ -181,13 +1222,35 @@
           <w:b/>
         </w:rPr>
       </w:pPr>
-      <w:r>
+    </w:p>
+    <w:p>
+      <w:pPr>
+        <w:jc w:val="both"/>
         <w:rPr>
           <w:b/>
         </w:rPr>
-        <w:t>ACCELEROMATRO: ADXL345</w:t>
+      </w:pPr>
+    </w:p>
+    <w:p>
+      <w:pPr>
+        <w:jc w:val="both"/>
+        <w:rPr>
+          <w:b/>
+        </w:rPr>
+      </w:pPr>
+      <w:r>
+        <w:rPr>
+          <w:b/>
+        </w:rPr>
+        <w:t xml:space="preserve">ACCELEROMATRO: </w:t>
       </w:r>
       <w:bookmarkStart w:id="0" w:name="_GoBack"/>
+      <w:r>
+        <w:rPr>
+          <w:b/>
+        </w:rPr>
+        <w:t>ADXL345</w:t>
+      </w:r>
       <w:bookmarkEnd w:id="0"/>
     </w:p>
     <w:sectPr>
@@ -198,6 +1261,511 @@
     </w:sectPr>
   </w:body>
 </w:document>
+</file>
+
+<file path=word/numbering.xml><?xml version="1.0" encoding="utf-8"?>
+<w:numbering xmlns:wpc="http://schemas.microsoft.com/office/word/2010/wordprocessingCanvas" xmlns:mc="http://schemas.openxmlformats.org/markup-compatibility/2006" xmlns:o="urn:schemas-microsoft-com:office:office" xmlns:r="http://schemas.openxmlformats.org/officeDocument/2006/relationships" xmlns:m="http://schemas.openxmlformats.org/officeDocument/2006/math" xmlns:v="urn:schemas-microsoft-com:vml" xmlns:wp14="http://schemas.microsoft.com/office/word/2010/wordprocessingDrawing" xmlns:wp="http://schemas.openxmlformats.org/drawingml/2006/wordprocessingDrawing" xmlns:w10="urn:schemas-microsoft-com:office:word" xmlns:w="http://schemas.openxmlformats.org/wordprocessingml/2006/main" xmlns:w14="http://schemas.microsoft.com/office/word/2010/wordml" xmlns:wpg="http://schemas.microsoft.com/office/word/2010/wordprocessingGroup" xmlns:wpi="http://schemas.microsoft.com/office/word/2010/wordprocessingInk" xmlns:wne="http://schemas.microsoft.com/office/word/2006/wordml" xmlns:wps="http://schemas.microsoft.com/office/word/2010/wordprocessingShape" mc:Ignorable="w14 wp14">
+  <w:abstractNum w:abstractNumId="0">
+    <w:nsid w:val="054D14F8"/>
+    <w:multiLevelType w:val="hybridMultilevel"/>
+    <w:tmpl w:val="527CAEC0"/>
+    <w:lvl w:ilvl="0" w:tplc="08090001">
+      <w:start w:val="1"/>
+      <w:numFmt w:val="bullet"/>
+      <w:lvlText w:val=""/>
+      <w:lvlJc w:val="left"/>
+      <w:pPr>
+        <w:ind w:left="720" w:hanging="360"/>
+      </w:pPr>
+      <w:rPr>
+        <w:rFonts w:ascii="Symbol" w:hAnsi="Symbol" w:hint="default"/>
+      </w:rPr>
+    </w:lvl>
+    <w:lvl w:ilvl="1" w:tplc="08090003" w:tentative="1">
+      <w:start w:val="1"/>
+      <w:numFmt w:val="bullet"/>
+      <w:lvlText w:val="o"/>
+      <w:lvlJc w:val="left"/>
+      <w:pPr>
+        <w:ind w:left="1440" w:hanging="360"/>
+      </w:pPr>
+      <w:rPr>
+        <w:rFonts w:ascii="Courier New" w:hAnsi="Courier New" w:cs="Courier New" w:hint="default"/>
+      </w:rPr>
+    </w:lvl>
+    <w:lvl w:ilvl="2" w:tplc="08090005" w:tentative="1">
+      <w:start w:val="1"/>
+      <w:numFmt w:val="bullet"/>
+      <w:lvlText w:val=""/>
+      <w:lvlJc w:val="left"/>
+      <w:pPr>
+        <w:ind w:left="2160" w:hanging="360"/>
+      </w:pPr>
+      <w:rPr>
+        <w:rFonts w:ascii="Wingdings" w:hAnsi="Wingdings" w:hint="default"/>
+      </w:rPr>
+    </w:lvl>
+    <w:lvl w:ilvl="3" w:tplc="08090001" w:tentative="1">
+      <w:start w:val="1"/>
+      <w:numFmt w:val="bullet"/>
+      <w:lvlText w:val=""/>
+      <w:lvlJc w:val="left"/>
+      <w:pPr>
+        <w:ind w:left="2880" w:hanging="360"/>
+      </w:pPr>
+      <w:rPr>
+        <w:rFonts w:ascii="Symbol" w:hAnsi="Symbol" w:hint="default"/>
+      </w:rPr>
+    </w:lvl>
+    <w:lvl w:ilvl="4" w:tplc="08090003" w:tentative="1">
+      <w:start w:val="1"/>
+      <w:numFmt w:val="bullet"/>
+      <w:lvlText w:val="o"/>
+      <w:lvlJc w:val="left"/>
+      <w:pPr>
+        <w:ind w:left="3600" w:hanging="360"/>
+      </w:pPr>
+      <w:rPr>
+        <w:rFonts w:ascii="Courier New" w:hAnsi="Courier New" w:cs="Courier New" w:hint="default"/>
+      </w:rPr>
+    </w:lvl>
+    <w:lvl w:ilvl="5" w:tplc="08090005" w:tentative="1">
+      <w:start w:val="1"/>
+      <w:numFmt w:val="bullet"/>
+      <w:lvlText w:val=""/>
+      <w:lvlJc w:val="left"/>
+      <w:pPr>
+        <w:ind w:left="4320" w:hanging="360"/>
+      </w:pPr>
+      <w:rPr>
+        <w:rFonts w:ascii="Wingdings" w:hAnsi="Wingdings" w:hint="default"/>
+      </w:rPr>
+    </w:lvl>
+    <w:lvl w:ilvl="6" w:tplc="08090001" w:tentative="1">
+      <w:start w:val="1"/>
+      <w:numFmt w:val="bullet"/>
+      <w:lvlText w:val=""/>
+      <w:lvlJc w:val="left"/>
+      <w:pPr>
+        <w:ind w:left="5040" w:hanging="360"/>
+      </w:pPr>
+      <w:rPr>
+        <w:rFonts w:ascii="Symbol" w:hAnsi="Symbol" w:hint="default"/>
+      </w:rPr>
+    </w:lvl>
+    <w:lvl w:ilvl="7" w:tplc="08090003" w:tentative="1">
+      <w:start w:val="1"/>
+      <w:numFmt w:val="bullet"/>
+      <w:lvlText w:val="o"/>
+      <w:lvlJc w:val="left"/>
+      <w:pPr>
+        <w:ind w:left="5760" w:hanging="360"/>
+      </w:pPr>
+      <w:rPr>
+        <w:rFonts w:ascii="Courier New" w:hAnsi="Courier New" w:cs="Courier New" w:hint="default"/>
+      </w:rPr>
+    </w:lvl>
+    <w:lvl w:ilvl="8" w:tplc="08090005" w:tentative="1">
+      <w:start w:val="1"/>
+      <w:numFmt w:val="bullet"/>
+      <w:lvlText w:val=""/>
+      <w:lvlJc w:val="left"/>
+      <w:pPr>
+        <w:ind w:left="6480" w:hanging="360"/>
+      </w:pPr>
+      <w:rPr>
+        <w:rFonts w:ascii="Wingdings" w:hAnsi="Wingdings" w:hint="default"/>
+      </w:rPr>
+    </w:lvl>
+  </w:abstractNum>
+  <w:abstractNum w:abstractNumId="1">
+    <w:nsid w:val="05BB7A9A"/>
+    <w:multiLevelType w:val="hybridMultilevel"/>
+    <w:tmpl w:val="8DEC09C6"/>
+    <w:lvl w:ilvl="0" w:tplc="08090001">
+      <w:start w:val="1"/>
+      <w:numFmt w:val="bullet"/>
+      <w:lvlText w:val=""/>
+      <w:lvlJc w:val="left"/>
+      <w:pPr>
+        <w:ind w:left="720" w:hanging="360"/>
+      </w:pPr>
+      <w:rPr>
+        <w:rFonts w:ascii="Symbol" w:hAnsi="Symbol" w:hint="default"/>
+      </w:rPr>
+    </w:lvl>
+    <w:lvl w:ilvl="1" w:tplc="08090003" w:tentative="1">
+      <w:start w:val="1"/>
+      <w:numFmt w:val="bullet"/>
+      <w:lvlText w:val="o"/>
+      <w:lvlJc w:val="left"/>
+      <w:pPr>
+        <w:ind w:left="1440" w:hanging="360"/>
+      </w:pPr>
+      <w:rPr>
+        <w:rFonts w:ascii="Courier New" w:hAnsi="Courier New" w:cs="Courier New" w:hint="default"/>
+      </w:rPr>
+    </w:lvl>
+    <w:lvl w:ilvl="2" w:tplc="08090005" w:tentative="1">
+      <w:start w:val="1"/>
+      <w:numFmt w:val="bullet"/>
+      <w:lvlText w:val=""/>
+      <w:lvlJc w:val="left"/>
+      <w:pPr>
+        <w:ind w:left="2160" w:hanging="360"/>
+      </w:pPr>
+      <w:rPr>
+        <w:rFonts w:ascii="Wingdings" w:hAnsi="Wingdings" w:hint="default"/>
+      </w:rPr>
+    </w:lvl>
+    <w:lvl w:ilvl="3" w:tplc="08090001" w:tentative="1">
+      <w:start w:val="1"/>
+      <w:numFmt w:val="bullet"/>
+      <w:lvlText w:val=""/>
+      <w:lvlJc w:val="left"/>
+      <w:pPr>
+        <w:ind w:left="2880" w:hanging="360"/>
+      </w:pPr>
+      <w:rPr>
+        <w:rFonts w:ascii="Symbol" w:hAnsi="Symbol" w:hint="default"/>
+      </w:rPr>
+    </w:lvl>
+    <w:lvl w:ilvl="4" w:tplc="08090003" w:tentative="1">
+      <w:start w:val="1"/>
+      <w:numFmt w:val="bullet"/>
+      <w:lvlText w:val="o"/>
+      <w:lvlJc w:val="left"/>
+      <w:pPr>
+        <w:ind w:left="3600" w:hanging="360"/>
+      </w:pPr>
+      <w:rPr>
+        <w:rFonts w:ascii="Courier New" w:hAnsi="Courier New" w:cs="Courier New" w:hint="default"/>
+      </w:rPr>
+    </w:lvl>
+    <w:lvl w:ilvl="5" w:tplc="08090005" w:tentative="1">
+      <w:start w:val="1"/>
+      <w:numFmt w:val="bullet"/>
+      <w:lvlText w:val=""/>
+      <w:lvlJc w:val="left"/>
+      <w:pPr>
+        <w:ind w:left="4320" w:hanging="360"/>
+      </w:pPr>
+      <w:rPr>
+        <w:rFonts w:ascii="Wingdings" w:hAnsi="Wingdings" w:hint="default"/>
+      </w:rPr>
+    </w:lvl>
+    <w:lvl w:ilvl="6" w:tplc="08090001" w:tentative="1">
+      <w:start w:val="1"/>
+      <w:numFmt w:val="bullet"/>
+      <w:lvlText w:val=""/>
+      <w:lvlJc w:val="left"/>
+      <w:pPr>
+        <w:ind w:left="5040" w:hanging="360"/>
+      </w:pPr>
+      <w:rPr>
+        <w:rFonts w:ascii="Symbol" w:hAnsi="Symbol" w:hint="default"/>
+      </w:rPr>
+    </w:lvl>
+    <w:lvl w:ilvl="7" w:tplc="08090003" w:tentative="1">
+      <w:start w:val="1"/>
+      <w:numFmt w:val="bullet"/>
+      <w:lvlText w:val="o"/>
+      <w:lvlJc w:val="left"/>
+      <w:pPr>
+        <w:ind w:left="5760" w:hanging="360"/>
+      </w:pPr>
+      <w:rPr>
+        <w:rFonts w:ascii="Courier New" w:hAnsi="Courier New" w:cs="Courier New" w:hint="default"/>
+      </w:rPr>
+    </w:lvl>
+    <w:lvl w:ilvl="8" w:tplc="08090005" w:tentative="1">
+      <w:start w:val="1"/>
+      <w:numFmt w:val="bullet"/>
+      <w:lvlText w:val=""/>
+      <w:lvlJc w:val="left"/>
+      <w:pPr>
+        <w:ind w:left="6480" w:hanging="360"/>
+      </w:pPr>
+      <w:rPr>
+        <w:rFonts w:ascii="Wingdings" w:hAnsi="Wingdings" w:hint="default"/>
+      </w:rPr>
+    </w:lvl>
+  </w:abstractNum>
+  <w:abstractNum w:abstractNumId="2">
+    <w:nsid w:val="28B27D9E"/>
+    <w:multiLevelType w:val="hybridMultilevel"/>
+    <w:tmpl w:val="E5907844"/>
+    <w:lvl w:ilvl="0" w:tplc="08090001">
+      <w:start w:val="1"/>
+      <w:numFmt w:val="bullet"/>
+      <w:lvlText w:val=""/>
+      <w:lvlJc w:val="left"/>
+      <w:pPr>
+        <w:ind w:left="720" w:hanging="360"/>
+      </w:pPr>
+      <w:rPr>
+        <w:rFonts w:ascii="Symbol" w:hAnsi="Symbol" w:hint="default"/>
+      </w:rPr>
+    </w:lvl>
+    <w:lvl w:ilvl="1" w:tplc="08090003" w:tentative="1">
+      <w:start w:val="1"/>
+      <w:numFmt w:val="bullet"/>
+      <w:lvlText w:val="o"/>
+      <w:lvlJc w:val="left"/>
+      <w:pPr>
+        <w:ind w:left="1440" w:hanging="360"/>
+      </w:pPr>
+      <w:rPr>
+        <w:rFonts w:ascii="Courier New" w:hAnsi="Courier New" w:cs="Courier New" w:hint="default"/>
+      </w:rPr>
+    </w:lvl>
+    <w:lvl w:ilvl="2" w:tplc="08090005" w:tentative="1">
+      <w:start w:val="1"/>
+      <w:numFmt w:val="bullet"/>
+      <w:lvlText w:val=""/>
+      <w:lvlJc w:val="left"/>
+      <w:pPr>
+        <w:ind w:left="2160" w:hanging="360"/>
+      </w:pPr>
+      <w:rPr>
+        <w:rFonts w:ascii="Wingdings" w:hAnsi="Wingdings" w:hint="default"/>
+      </w:rPr>
+    </w:lvl>
+    <w:lvl w:ilvl="3" w:tplc="08090001" w:tentative="1">
+      <w:start w:val="1"/>
+      <w:numFmt w:val="bullet"/>
+      <w:lvlText w:val=""/>
+      <w:lvlJc w:val="left"/>
+      <w:pPr>
+        <w:ind w:left="2880" w:hanging="360"/>
+      </w:pPr>
+      <w:rPr>
+        <w:rFonts w:ascii="Symbol" w:hAnsi="Symbol" w:hint="default"/>
+      </w:rPr>
+    </w:lvl>
+    <w:lvl w:ilvl="4" w:tplc="08090003" w:tentative="1">
+      <w:start w:val="1"/>
+      <w:numFmt w:val="bullet"/>
+      <w:lvlText w:val="o"/>
+      <w:lvlJc w:val="left"/>
+      <w:pPr>
+        <w:ind w:left="3600" w:hanging="360"/>
+      </w:pPr>
+      <w:rPr>
+        <w:rFonts w:ascii="Courier New" w:hAnsi="Courier New" w:cs="Courier New" w:hint="default"/>
+      </w:rPr>
+    </w:lvl>
+    <w:lvl w:ilvl="5" w:tplc="08090005" w:tentative="1">
+      <w:start w:val="1"/>
+      <w:numFmt w:val="bullet"/>
+      <w:lvlText w:val=""/>
+      <w:lvlJc w:val="left"/>
+      <w:pPr>
+        <w:ind w:left="4320" w:hanging="360"/>
+      </w:pPr>
+      <w:rPr>
+        <w:rFonts w:ascii="Wingdings" w:hAnsi="Wingdings" w:hint="default"/>
+      </w:rPr>
+    </w:lvl>
+    <w:lvl w:ilvl="6" w:tplc="08090001" w:tentative="1">
+      <w:start w:val="1"/>
+      <w:numFmt w:val="bullet"/>
+      <w:lvlText w:val=""/>
+      <w:lvlJc w:val="left"/>
+      <w:pPr>
+        <w:ind w:left="5040" w:hanging="360"/>
+      </w:pPr>
+      <w:rPr>
+        <w:rFonts w:ascii="Symbol" w:hAnsi="Symbol" w:hint="default"/>
+      </w:rPr>
+    </w:lvl>
+    <w:lvl w:ilvl="7" w:tplc="08090003" w:tentative="1">
+      <w:start w:val="1"/>
+      <w:numFmt w:val="bullet"/>
+      <w:lvlText w:val="o"/>
+      <w:lvlJc w:val="left"/>
+      <w:pPr>
+        <w:ind w:left="5760" w:hanging="360"/>
+      </w:pPr>
+      <w:rPr>
+        <w:rFonts w:ascii="Courier New" w:hAnsi="Courier New" w:cs="Courier New" w:hint="default"/>
+      </w:rPr>
+    </w:lvl>
+    <w:lvl w:ilvl="8" w:tplc="08090005" w:tentative="1">
+      <w:start w:val="1"/>
+      <w:numFmt w:val="bullet"/>
+      <w:lvlText w:val=""/>
+      <w:lvlJc w:val="left"/>
+      <w:pPr>
+        <w:ind w:left="6480" w:hanging="360"/>
+      </w:pPr>
+      <w:rPr>
+        <w:rFonts w:ascii="Wingdings" w:hAnsi="Wingdings" w:hint="default"/>
+      </w:rPr>
+    </w:lvl>
+  </w:abstractNum>
+  <w:abstractNum w:abstractNumId="3">
+    <w:nsid w:val="7FB10F31"/>
+    <w:multiLevelType w:val="multilevel"/>
+    <w:tmpl w:val="F626BDE2"/>
+    <w:lvl w:ilvl="0">
+      <w:start w:val="1"/>
+      <w:numFmt w:val="bullet"/>
+      <w:lvlText w:val=""/>
+      <w:lvlJc w:val="left"/>
+      <w:pPr>
+        <w:tabs>
+          <w:tab w:val="num" w:pos="720"/>
+        </w:tabs>
+        <w:ind w:left="720" w:hanging="360"/>
+      </w:pPr>
+      <w:rPr>
+        <w:rFonts w:ascii="Symbol" w:hAnsi="Symbol" w:hint="default"/>
+        <w:sz w:val="20"/>
+      </w:rPr>
+    </w:lvl>
+    <w:lvl w:ilvl="1" w:tentative="1">
+      <w:start w:val="1"/>
+      <w:numFmt w:val="bullet"/>
+      <w:lvlText w:val="o"/>
+      <w:lvlJc w:val="left"/>
+      <w:pPr>
+        <w:tabs>
+          <w:tab w:val="num" w:pos="1440"/>
+        </w:tabs>
+        <w:ind w:left="1440" w:hanging="360"/>
+      </w:pPr>
+      <w:rPr>
+        <w:rFonts w:ascii="Courier New" w:hAnsi="Courier New" w:hint="default"/>
+        <w:sz w:val="20"/>
+      </w:rPr>
+    </w:lvl>
+    <w:lvl w:ilvl="2" w:tentative="1">
+      <w:start w:val="1"/>
+      <w:numFmt w:val="bullet"/>
+      <w:lvlText w:val=""/>
+      <w:lvlJc w:val="left"/>
+      <w:pPr>
+        <w:tabs>
+          <w:tab w:val="num" w:pos="2160"/>
+        </w:tabs>
+        <w:ind w:left="2160" w:hanging="360"/>
+      </w:pPr>
+      <w:rPr>
+        <w:rFonts w:ascii="Wingdings" w:hAnsi="Wingdings" w:hint="default"/>
+        <w:sz w:val="20"/>
+      </w:rPr>
+    </w:lvl>
+    <w:lvl w:ilvl="3" w:tentative="1">
+      <w:start w:val="1"/>
+      <w:numFmt w:val="bullet"/>
+      <w:lvlText w:val=""/>
+      <w:lvlJc w:val="left"/>
+      <w:pPr>
+        <w:tabs>
+          <w:tab w:val="num" w:pos="2880"/>
+        </w:tabs>
+        <w:ind w:left="2880" w:hanging="360"/>
+      </w:pPr>
+      <w:rPr>
+        <w:rFonts w:ascii="Wingdings" w:hAnsi="Wingdings" w:hint="default"/>
+        <w:sz w:val="20"/>
+      </w:rPr>
+    </w:lvl>
+    <w:lvl w:ilvl="4" w:tentative="1">
+      <w:start w:val="1"/>
+      <w:numFmt w:val="bullet"/>
+      <w:lvlText w:val=""/>
+      <w:lvlJc w:val="left"/>
+      <w:pPr>
+        <w:tabs>
+          <w:tab w:val="num" w:pos="3600"/>
+        </w:tabs>
+        <w:ind w:left="3600" w:hanging="360"/>
+      </w:pPr>
+      <w:rPr>
+        <w:rFonts w:ascii="Wingdings" w:hAnsi="Wingdings" w:hint="default"/>
+        <w:sz w:val="20"/>
+      </w:rPr>
+    </w:lvl>
+    <w:lvl w:ilvl="5" w:tentative="1">
+      <w:start w:val="1"/>
+      <w:numFmt w:val="bullet"/>
+      <w:lvlText w:val=""/>
+      <w:lvlJc w:val="left"/>
+      <w:pPr>
+        <w:tabs>
+          <w:tab w:val="num" w:pos="4320"/>
+        </w:tabs>
+        <w:ind w:left="4320" w:hanging="360"/>
+      </w:pPr>
+      <w:rPr>
+        <w:rFonts w:ascii="Wingdings" w:hAnsi="Wingdings" w:hint="default"/>
+        <w:sz w:val="20"/>
+      </w:rPr>
+    </w:lvl>
+    <w:lvl w:ilvl="6" w:tentative="1">
+      <w:start w:val="1"/>
+      <w:numFmt w:val="bullet"/>
+      <w:lvlText w:val=""/>
+      <w:lvlJc w:val="left"/>
+      <w:pPr>
+        <w:tabs>
+          <w:tab w:val="num" w:pos="5040"/>
+        </w:tabs>
+        <w:ind w:left="5040" w:hanging="360"/>
+      </w:pPr>
+      <w:rPr>
+        <w:rFonts w:ascii="Wingdings" w:hAnsi="Wingdings" w:hint="default"/>
+        <w:sz w:val="20"/>
+      </w:rPr>
+    </w:lvl>
+    <w:lvl w:ilvl="7" w:tentative="1">
+      <w:start w:val="1"/>
+      <w:numFmt w:val="bullet"/>
+      <w:lvlText w:val=""/>
+      <w:lvlJc w:val="left"/>
+      <w:pPr>
+        <w:tabs>
+          <w:tab w:val="num" w:pos="5760"/>
+        </w:tabs>
+        <w:ind w:left="5760" w:hanging="360"/>
+      </w:pPr>
+      <w:rPr>
+        <w:rFonts w:ascii="Wingdings" w:hAnsi="Wingdings" w:hint="default"/>
+        <w:sz w:val="20"/>
+      </w:rPr>
+    </w:lvl>
+    <w:lvl w:ilvl="8" w:tentative="1">
+      <w:start w:val="1"/>
+      <w:numFmt w:val="bullet"/>
+      <w:lvlText w:val=""/>
+      <w:lvlJc w:val="left"/>
+      <w:pPr>
+        <w:tabs>
+          <w:tab w:val="num" w:pos="6480"/>
+        </w:tabs>
+        <w:ind w:left="6480" w:hanging="360"/>
+      </w:pPr>
+      <w:rPr>
+        <w:rFonts w:ascii="Wingdings" w:hAnsi="Wingdings" w:hint="default"/>
+        <w:sz w:val="20"/>
+      </w:rPr>
+    </w:lvl>
+  </w:abstractNum>
+  <w:num w:numId="1">
+    <w:abstractNumId w:val="0"/>
+  </w:num>
+  <w:num w:numId="2">
+    <w:abstractNumId w:val="1"/>
+  </w:num>
+  <w:num w:numId="3">
+    <w:abstractNumId w:val="2"/>
+  </w:num>
+  <w:num w:numId="4">
+    <w:abstractNumId w:val="3"/>
+  </w:num>
+</w:numbering>
 </file>
 
 <file path=word/styles.xml><?xml version="1.0" encoding="utf-8"?>
@@ -501,6 +2069,124 @@
       <w:lang w:val="it-IT"/>
     </w:rPr>
   </w:style>
+  <w:style w:type="paragraph" w:styleId="Paragrafoelenco">
+    <w:name w:val="List Paragraph"/>
+    <w:basedOn w:val="Normale"/>
+    <w:uiPriority w:val="34"/>
+    <w:qFormat/>
+    <w:rsid w:val="00E82EBD"/>
+    <w:pPr>
+      <w:ind w:left="720"/>
+      <w:contextualSpacing/>
+    </w:pPr>
+  </w:style>
+  <w:style w:type="paragraph" w:styleId="PreformattatoHTML">
+    <w:name w:val="HTML Preformatted"/>
+    <w:basedOn w:val="Normale"/>
+    <w:link w:val="PreformattatoHTMLCarattere"/>
+    <w:uiPriority w:val="99"/>
+    <w:semiHidden/>
+    <w:unhideWhenUsed/>
+    <w:rsid w:val="00E82EBD"/>
+    <w:pPr>
+      <w:tabs>
+        <w:tab w:val="left" w:pos="916"/>
+        <w:tab w:val="left" w:pos="1832"/>
+        <w:tab w:val="left" w:pos="2748"/>
+        <w:tab w:val="left" w:pos="3664"/>
+        <w:tab w:val="left" w:pos="4580"/>
+        <w:tab w:val="left" w:pos="5496"/>
+        <w:tab w:val="left" w:pos="6412"/>
+        <w:tab w:val="left" w:pos="7328"/>
+        <w:tab w:val="left" w:pos="8244"/>
+        <w:tab w:val="left" w:pos="9160"/>
+        <w:tab w:val="left" w:pos="10076"/>
+        <w:tab w:val="left" w:pos="10992"/>
+        <w:tab w:val="left" w:pos="11908"/>
+        <w:tab w:val="left" w:pos="12824"/>
+        <w:tab w:val="left" w:pos="13740"/>
+        <w:tab w:val="left" w:pos="14656"/>
+      </w:tabs>
+      <w:spacing w:after="0" w:line="240" w:lineRule="auto"/>
+    </w:pPr>
+    <w:rPr>
+      <w:rFonts w:ascii="Courier New" w:eastAsia="Times New Roman" w:hAnsi="Courier New" w:cs="Courier New"/>
+      <w:sz w:val="20"/>
+      <w:szCs w:val="20"/>
+      <w:lang w:val="en-GB" w:eastAsia="en-GB"/>
+    </w:rPr>
+  </w:style>
+  <w:style w:type="character" w:customStyle="1" w:styleId="PreformattatoHTMLCarattere">
+    <w:name w:val="Preformattato HTML Carattere"/>
+    <w:basedOn w:val="Carpredefinitoparagrafo"/>
+    <w:link w:val="PreformattatoHTML"/>
+    <w:uiPriority w:val="99"/>
+    <w:semiHidden/>
+    <w:rsid w:val="00E82EBD"/>
+    <w:rPr>
+      <w:rFonts w:ascii="Courier New" w:eastAsia="Times New Roman" w:hAnsi="Courier New" w:cs="Courier New"/>
+      <w:sz w:val="20"/>
+      <w:szCs w:val="20"/>
+      <w:lang w:eastAsia="en-GB"/>
+    </w:rPr>
+  </w:style>
+  <w:style w:type="character" w:customStyle="1" w:styleId="y2iqfc">
+    <w:name w:val="y2iqfc"/>
+    <w:basedOn w:val="Carpredefinitoparagrafo"/>
+    <w:rsid w:val="00E82EBD"/>
+  </w:style>
+  <w:style w:type="character" w:styleId="Enfasigrassetto">
+    <w:name w:val="Strong"/>
+    <w:basedOn w:val="Carpredefinitoparagrafo"/>
+    <w:uiPriority w:val="22"/>
+    <w:qFormat/>
+    <w:rsid w:val="00B81E90"/>
+    <w:rPr>
+      <w:b/>
+      <w:bCs/>
+    </w:rPr>
+  </w:style>
+  <w:style w:type="paragraph" w:styleId="NormaleWeb">
+    <w:name w:val="Normal (Web)"/>
+    <w:basedOn w:val="Normale"/>
+    <w:uiPriority w:val="99"/>
+    <w:unhideWhenUsed/>
+    <w:rsid w:val="00B81E90"/>
+    <w:pPr>
+      <w:spacing w:before="100" w:beforeAutospacing="1" w:after="100" w:afterAutospacing="1" w:line="240" w:lineRule="auto"/>
+    </w:pPr>
+    <w:rPr>
+      <w:rFonts w:ascii="Times New Roman" w:eastAsia="Times New Roman" w:hAnsi="Times New Roman" w:cs="Times New Roman"/>
+      <w:sz w:val="24"/>
+      <w:szCs w:val="24"/>
+      <w:lang w:val="en-GB" w:eastAsia="en-GB"/>
+    </w:rPr>
+  </w:style>
+  <w:style w:type="character" w:customStyle="1" w:styleId="katex-mathml">
+    <w:name w:val="katex-mathml"/>
+    <w:basedOn w:val="Carpredefinitoparagrafo"/>
+    <w:rsid w:val="00360562"/>
+  </w:style>
+  <w:style w:type="character" w:customStyle="1" w:styleId="mord">
+    <w:name w:val="mord"/>
+    <w:basedOn w:val="Carpredefinitoparagrafo"/>
+    <w:rsid w:val="00360562"/>
+  </w:style>
+  <w:style w:type="character" w:customStyle="1" w:styleId="vlist-s">
+    <w:name w:val="vlist-s"/>
+    <w:basedOn w:val="Carpredefinitoparagrafo"/>
+    <w:rsid w:val="00360562"/>
+  </w:style>
+  <w:style w:type="character" w:styleId="Testosegnaposto">
+    <w:name w:val="Placeholder Text"/>
+    <w:basedOn w:val="Carpredefinitoparagrafo"/>
+    <w:uiPriority w:val="99"/>
+    <w:semiHidden/>
+    <w:rsid w:val="00360562"/>
+    <w:rPr>
+      <w:color w:val="808080"/>
+    </w:rPr>
+  </w:style>
 </w:styles>
 </file>
 
@@ -803,6 +2489,124 @@
       <w:sz w:val="16"/>
       <w:szCs w:val="16"/>
       <w:lang w:val="it-IT"/>
+    </w:rPr>
+  </w:style>
+  <w:style w:type="paragraph" w:styleId="Paragrafoelenco">
+    <w:name w:val="List Paragraph"/>
+    <w:basedOn w:val="Normale"/>
+    <w:uiPriority w:val="34"/>
+    <w:qFormat/>
+    <w:rsid w:val="00E82EBD"/>
+    <w:pPr>
+      <w:ind w:left="720"/>
+      <w:contextualSpacing/>
+    </w:pPr>
+  </w:style>
+  <w:style w:type="paragraph" w:styleId="PreformattatoHTML">
+    <w:name w:val="HTML Preformatted"/>
+    <w:basedOn w:val="Normale"/>
+    <w:link w:val="PreformattatoHTMLCarattere"/>
+    <w:uiPriority w:val="99"/>
+    <w:semiHidden/>
+    <w:unhideWhenUsed/>
+    <w:rsid w:val="00E82EBD"/>
+    <w:pPr>
+      <w:tabs>
+        <w:tab w:val="left" w:pos="916"/>
+        <w:tab w:val="left" w:pos="1832"/>
+        <w:tab w:val="left" w:pos="2748"/>
+        <w:tab w:val="left" w:pos="3664"/>
+        <w:tab w:val="left" w:pos="4580"/>
+        <w:tab w:val="left" w:pos="5496"/>
+        <w:tab w:val="left" w:pos="6412"/>
+        <w:tab w:val="left" w:pos="7328"/>
+        <w:tab w:val="left" w:pos="8244"/>
+        <w:tab w:val="left" w:pos="9160"/>
+        <w:tab w:val="left" w:pos="10076"/>
+        <w:tab w:val="left" w:pos="10992"/>
+        <w:tab w:val="left" w:pos="11908"/>
+        <w:tab w:val="left" w:pos="12824"/>
+        <w:tab w:val="left" w:pos="13740"/>
+        <w:tab w:val="left" w:pos="14656"/>
+      </w:tabs>
+      <w:spacing w:after="0" w:line="240" w:lineRule="auto"/>
+    </w:pPr>
+    <w:rPr>
+      <w:rFonts w:ascii="Courier New" w:eastAsia="Times New Roman" w:hAnsi="Courier New" w:cs="Courier New"/>
+      <w:sz w:val="20"/>
+      <w:szCs w:val="20"/>
+      <w:lang w:val="en-GB" w:eastAsia="en-GB"/>
+    </w:rPr>
+  </w:style>
+  <w:style w:type="character" w:customStyle="1" w:styleId="PreformattatoHTMLCarattere">
+    <w:name w:val="Preformattato HTML Carattere"/>
+    <w:basedOn w:val="Carpredefinitoparagrafo"/>
+    <w:link w:val="PreformattatoHTML"/>
+    <w:uiPriority w:val="99"/>
+    <w:semiHidden/>
+    <w:rsid w:val="00E82EBD"/>
+    <w:rPr>
+      <w:rFonts w:ascii="Courier New" w:eastAsia="Times New Roman" w:hAnsi="Courier New" w:cs="Courier New"/>
+      <w:sz w:val="20"/>
+      <w:szCs w:val="20"/>
+      <w:lang w:eastAsia="en-GB"/>
+    </w:rPr>
+  </w:style>
+  <w:style w:type="character" w:customStyle="1" w:styleId="y2iqfc">
+    <w:name w:val="y2iqfc"/>
+    <w:basedOn w:val="Carpredefinitoparagrafo"/>
+    <w:rsid w:val="00E82EBD"/>
+  </w:style>
+  <w:style w:type="character" w:styleId="Enfasigrassetto">
+    <w:name w:val="Strong"/>
+    <w:basedOn w:val="Carpredefinitoparagrafo"/>
+    <w:uiPriority w:val="22"/>
+    <w:qFormat/>
+    <w:rsid w:val="00B81E90"/>
+    <w:rPr>
+      <w:b/>
+      <w:bCs/>
+    </w:rPr>
+  </w:style>
+  <w:style w:type="paragraph" w:styleId="NormaleWeb">
+    <w:name w:val="Normal (Web)"/>
+    <w:basedOn w:val="Normale"/>
+    <w:uiPriority w:val="99"/>
+    <w:unhideWhenUsed/>
+    <w:rsid w:val="00B81E90"/>
+    <w:pPr>
+      <w:spacing w:before="100" w:beforeAutospacing="1" w:after="100" w:afterAutospacing="1" w:line="240" w:lineRule="auto"/>
+    </w:pPr>
+    <w:rPr>
+      <w:rFonts w:ascii="Times New Roman" w:eastAsia="Times New Roman" w:hAnsi="Times New Roman" w:cs="Times New Roman"/>
+      <w:sz w:val="24"/>
+      <w:szCs w:val="24"/>
+      <w:lang w:val="en-GB" w:eastAsia="en-GB"/>
+    </w:rPr>
+  </w:style>
+  <w:style w:type="character" w:customStyle="1" w:styleId="katex-mathml">
+    <w:name w:val="katex-mathml"/>
+    <w:basedOn w:val="Carpredefinitoparagrafo"/>
+    <w:rsid w:val="00360562"/>
+  </w:style>
+  <w:style w:type="character" w:customStyle="1" w:styleId="mord">
+    <w:name w:val="mord"/>
+    <w:basedOn w:val="Carpredefinitoparagrafo"/>
+    <w:rsid w:val="00360562"/>
+  </w:style>
+  <w:style w:type="character" w:customStyle="1" w:styleId="vlist-s">
+    <w:name w:val="vlist-s"/>
+    <w:basedOn w:val="Carpredefinitoparagrafo"/>
+    <w:rsid w:val="00360562"/>
+  </w:style>
+  <w:style w:type="character" w:styleId="Testosegnaposto">
+    <w:name w:val="Placeholder Text"/>
+    <w:basedOn w:val="Carpredefinitoparagrafo"/>
+    <w:uiPriority w:val="99"/>
+    <w:semiHidden/>
+    <w:rsid w:val="00360562"/>
+    <w:rPr>
+      <w:color w:val="808080"/>
     </w:rPr>
   </w:style>
 </w:styles>

</xml_diff>

<commit_message>
doc: modified local document
</commit_message>
<xml_diff>
--- a/Doc/localdoc.docx
+++ b/Doc/localdoc.docx
@@ -111,7 +111,7 @@
                     <pic:cNvPicPr/>
                   </pic:nvPicPr>
                   <pic:blipFill>
-                    <a:blip r:embed="rId6">
+                    <a:blip r:embed="rId8">
                       <a:extLst>
                         <a:ext uri="{28A0092B-C50C-407E-A947-70E740481C1C}">
                           <a14:useLocalDpi xmlns:a14="http://schemas.microsoft.com/office/drawing/2010/main" val="0"/>
@@ -214,10 +214,7 @@
         <w:jc w:val="both"/>
       </w:pPr>
       <w:r>
-        <w:t xml:space="preserve">Precisione della temperatura </w:t>
-      </w:r>
-      <w:r>
-        <w:t>±0.3</w:t>
+        <w:t>Precisione della temperatura ±0.3</w:t>
       </w:r>
       <w:r>
         <w:rPr>
@@ -440,16 +437,7 @@
           <w:szCs w:val="22"/>
           <w:lang w:val="it-IT"/>
         </w:rPr>
-        <w:t>)</w:t>
-      </w:r>
-      <w:r>
-        <w:rPr>
-          <w:rFonts w:asciiTheme="minorHAnsi" w:hAnsiTheme="minorHAnsi" w:cstheme="minorHAnsi"/>
-          <w:sz w:val="22"/>
-          <w:szCs w:val="22"/>
-          <w:lang w:val="it-IT"/>
-        </w:rPr>
-        <w:t xml:space="preserve">. Dopo l'accensione, il sensore necessita di meno di </w:t>
+        <w:t xml:space="preserve">). Dopo l'accensione, il sensore necessita di meno di </w:t>
       </w:r>
       <w:r>
         <w:rPr>
@@ -530,8 +518,9 @@
           <w:szCs w:val="22"/>
           <w:lang w:val="it-IT"/>
         </w:rPr>
-        <w:t xml:space="preserve"> ed essere pronto a ric</w:t>
-      </w:r>
+        <w:t xml:space="preserve"> ed essere pronto a ricevere comandi inviati </w:t>
+      </w:r>
+      <w:proofErr w:type="spellStart"/>
       <w:r>
         <w:rPr>
           <w:rFonts w:asciiTheme="minorHAnsi" w:hAnsiTheme="minorHAnsi" w:cstheme="minorHAnsi"/>
@@ -539,9 +528,9 @@
           <w:szCs w:val="22"/>
           <w:lang w:val="it-IT"/>
         </w:rPr>
-        <w:t xml:space="preserve">evere comandi inviati </w:t>
-      </w:r>
-      <w:proofErr w:type="spellStart"/>
+        <w:t>dall'host</w:t>
+      </w:r>
+      <w:proofErr w:type="spellEnd"/>
       <w:r>
         <w:rPr>
           <w:rFonts w:asciiTheme="minorHAnsi" w:hAnsiTheme="minorHAnsi" w:cstheme="minorHAnsi"/>
@@ -549,9 +538,8 @@
           <w:szCs w:val="22"/>
           <w:lang w:val="it-IT"/>
         </w:rPr>
-        <w:t>dall'host</w:t>
-      </w:r>
-      <w:proofErr w:type="spellEnd"/>
+        <w:t>. Ogni trasmissione inizia con lo stato di start e termina con lo stato di stop. Stato di start: Quando SCL è alto, SDA passa da alto a basso. Lo stato di start è uno stato speciale del bus controllato dal master, che indica l'inizio della trasmissione dello slave (dopo lo Start, il BUS è generalmente considerato in uno stato occupato). Stato di stop: Quando SCL è alto, la linea SDA passa da basso ad alto. Lo stato di arresto è uno stato speciale del bus controllato dal master, che indica la fine della trasmissione dello slave (dopo lo Stop, il BUS è generalmente considerato in uno stato inattivo). Dopo l'avvio della trasmissione, il primo byte trasmesso tramite I²C include:</w:t>
+      </w:r>
       <w:r>
         <w:rPr>
           <w:rFonts w:asciiTheme="minorHAnsi" w:hAnsiTheme="minorHAnsi" w:cstheme="minorHAnsi"/>
@@ -559,7 +547,7 @@
           <w:szCs w:val="22"/>
           <w:lang w:val="it-IT"/>
         </w:rPr>
-        <w:t xml:space="preserve">. Ogni trasmissione inizia con lo stato di start e termina con lo stato di stop. Stato di start: </w:t>
+        <w:t xml:space="preserve"> </w:t>
       </w:r>
       <w:r>
         <w:rPr>
@@ -568,7 +556,7 @@
           <w:szCs w:val="22"/>
           <w:lang w:val="it-IT"/>
         </w:rPr>
-        <w:t xml:space="preserve">Quando SCL è alto, SDA passa da alto a basso. Lo stato di </w:t>
+        <w:t>L'indirizzo del dispositivo I²C a 7 bit (0x38)</w:t>
       </w:r>
       <w:r>
         <w:rPr>
@@ -577,7 +565,7 @@
           <w:szCs w:val="22"/>
           <w:lang w:val="it-IT"/>
         </w:rPr>
-        <w:t>start</w:t>
+        <w:t xml:space="preserve"> e </w:t>
       </w:r>
       <w:r>
         <w:rPr>
@@ -586,7 +574,7 @@
           <w:szCs w:val="22"/>
           <w:lang w:val="it-IT"/>
         </w:rPr>
-        <w:t xml:space="preserve"> è uno stato speciale del bus controllato dal master, che indica l'inizio della trasmissione dello slave (dopo lo Start, il BUS è generalmente considerato in uno stato occupato)</w:t>
+        <w:t>Un bit di direzione SDA (R per lettura: ‘1’, W per scrittura: ‘0’).</w:t>
       </w:r>
       <w:r>
         <w:rPr>
@@ -595,7 +583,7 @@
           <w:szCs w:val="22"/>
           <w:lang w:val="it-IT"/>
         </w:rPr>
-        <w:t xml:space="preserve">. Stato di stop: </w:t>
+        <w:t xml:space="preserve"> </w:t>
       </w:r>
       <w:r>
         <w:rPr>
@@ -604,7 +592,7 @@
           <w:szCs w:val="22"/>
           <w:lang w:val="it-IT"/>
         </w:rPr>
-        <w:t>Quando SCL è alto, la linea SDA passa da basso ad alto. Lo stato di arresto è uno stato speciale del bus controllato dal master, che indica la fine della trasmissione dello slave (dopo lo Stop, il BUS è generalmente considerato in uno stato inattivo).</w:t>
+        <w:t>Dopo l'ottava discesa del fronte del clock SCL, il pin SDA viene abbassato (bit ACK) per indicare che i dati del sensore sono stati ricevuti correttamente.</w:t>
       </w:r>
       <w:r>
         <w:rPr>
@@ -613,7 +601,7 @@
           <w:szCs w:val="22"/>
           <w:lang w:val="it-IT"/>
         </w:rPr>
-        <w:t xml:space="preserve"> Dopo l'avvio della trasmissione, il primo byte trasmesso tramite I²C include:</w:t>
+        <w:t xml:space="preserve"> </w:t>
       </w:r>
       <w:r>
         <w:rPr>
@@ -622,17 +610,19 @@
           <w:szCs w:val="22"/>
           <w:lang w:val="it-IT"/>
         </w:rPr>
-        <w:t xml:space="preserve"> </w:t>
-      </w:r>
-      <w:r>
+        <w:t>Dopo l'invio del comando di inizializzazione (‘11100001’ per l'inizializzazione, ‘10101100’ per la misurazione di temperatura e umidità), l'MCU deve attendere fino al completamento della misurazione.</w:t>
+      </w:r>
+    </w:p>
+    <w:p>
+      <w:pPr>
+        <w:pStyle w:val="NormaleWeb"/>
         <w:rPr>
           <w:rFonts w:asciiTheme="minorHAnsi" w:hAnsiTheme="minorHAnsi" w:cstheme="minorHAnsi"/>
           <w:sz w:val="22"/>
           <w:szCs w:val="22"/>
           <w:lang w:val="it-IT"/>
         </w:rPr>
-        <w:t>L'indirizzo del dispositivo I²C a 7 bit (0x38)</w:t>
-      </w:r>
+      </w:pPr>
       <w:r>
         <w:rPr>
           <w:rFonts w:asciiTheme="minorHAnsi" w:hAnsiTheme="minorHAnsi" w:cstheme="minorHAnsi"/>
@@ -640,8 +630,9 @@
           <w:szCs w:val="22"/>
           <w:lang w:val="it-IT"/>
         </w:rPr>
-        <w:t xml:space="preserve"> e </w:t>
-      </w:r>
+        <w:t xml:space="preserve">Processo di lettura del sensore: Dopo l'accensione, attendere almeno 100 ms. Prima di leggere i valori di temperatura e umidità, ottieni un byte della parola di stato inviando il comando 0x71. Se la parola di stato e 0x18 non sono uguali a 0x18, inizializzare i registri 0x1B, 0x1C, 0x1E. Se invece sono uguali, procedere al passaggio successivo. Attendere 10 </w:t>
+      </w:r>
+      <w:proofErr w:type="spellStart"/>
       <w:r>
         <w:rPr>
           <w:rFonts w:asciiTheme="minorHAnsi" w:hAnsiTheme="minorHAnsi" w:cstheme="minorHAnsi"/>
@@ -649,8 +640,9 @@
           <w:szCs w:val="22"/>
           <w:lang w:val="it-IT"/>
         </w:rPr>
-        <w:t>Un bit di direzione SDA (R per lettura: ‘1’, W per scrittura: ‘0’).</w:t>
-      </w:r>
+        <w:t>ms</w:t>
+      </w:r>
+      <w:proofErr w:type="spellEnd"/>
       <w:r>
         <w:rPr>
           <w:rFonts w:asciiTheme="minorHAnsi" w:hAnsiTheme="minorHAnsi" w:cstheme="minorHAnsi"/>
@@ -658,8 +650,9 @@
           <w:szCs w:val="22"/>
           <w:lang w:val="it-IT"/>
         </w:rPr>
-        <w:t xml:space="preserve"> </w:t>
-      </w:r>
+        <w:t xml:space="preserve"> e inviare il comando 0xAC per avviare la misurazione. Questo comando ha due parametri: il primo byte è 0x33 e il secondo byte è 0x00. Attendere 80 </w:t>
+      </w:r>
+      <w:proofErr w:type="spellStart"/>
       <w:r>
         <w:rPr>
           <w:rFonts w:asciiTheme="minorHAnsi" w:hAnsiTheme="minorHAnsi" w:cstheme="minorHAnsi"/>
@@ -667,8 +660,9 @@
           <w:szCs w:val="22"/>
           <w:lang w:val="it-IT"/>
         </w:rPr>
-        <w:t>Dopo l'ottava discesa del fronte del clock SCL, il pin SDA viene abbassato (bit ACK) per indicare che i dati del sensore sono stati ricevuti correttamente.</w:t>
-      </w:r>
+        <w:t>ms</w:t>
+      </w:r>
+      <w:proofErr w:type="spellEnd"/>
       <w:r>
         <w:rPr>
           <w:rFonts w:asciiTheme="minorHAnsi" w:hAnsiTheme="minorHAnsi" w:cstheme="minorHAnsi"/>
@@ -676,7 +670,7 @@
           <w:szCs w:val="22"/>
           <w:lang w:val="it-IT"/>
         </w:rPr>
-        <w:t xml:space="preserve"> </w:t>
+        <w:t xml:space="preserve"> affinché la misurazione venga completata. Se il bit [7] della parola di stato letta è 0, significa che la misurazione è completata; a questo punto è possibile leggere sei byte consecutivi. Altrimenti, continuare ad attendere. </w:t>
       </w:r>
       <w:r>
         <w:rPr>
@@ -685,19 +679,19 @@
           <w:szCs w:val="22"/>
           <w:lang w:val="it-IT"/>
         </w:rPr>
-        <w:t>Dopo l'invio del comando di inizializzazione (‘11100001’ per l'inizializzazione, ‘10101100’ per la misurazione di temperatura e umidità), l'MCU deve attendere fino al completamento della misurazione.</w:t>
-      </w:r>
-    </w:p>
-    <w:p>
-      <w:pPr>
-        <w:pStyle w:val="NormaleWeb"/>
+        <w:t xml:space="preserve">Attendere 80 </w:t>
+      </w:r>
+      <w:proofErr w:type="spellStart"/>
+      <w:r>
         <w:rPr>
           <w:rFonts w:asciiTheme="minorHAnsi" w:hAnsiTheme="minorHAnsi" w:cstheme="minorHAnsi"/>
           <w:sz w:val="22"/>
           <w:szCs w:val="22"/>
           <w:lang w:val="it-IT"/>
         </w:rPr>
-      </w:pPr>
+        <w:t>ms</w:t>
+      </w:r>
+      <w:proofErr w:type="spellEnd"/>
       <w:r>
         <w:rPr>
           <w:rFonts w:asciiTheme="minorHAnsi" w:hAnsiTheme="minorHAnsi" w:cstheme="minorHAnsi"/>
@@ -705,166 +699,7 @@
           <w:szCs w:val="22"/>
           <w:lang w:val="it-IT"/>
         </w:rPr>
-        <w:t xml:space="preserve">Processo di lettura del sensore: </w:t>
-      </w:r>
-      <w:r>
-        <w:rPr>
-          <w:rFonts w:asciiTheme="minorHAnsi" w:hAnsiTheme="minorHAnsi" w:cstheme="minorHAnsi"/>
-          <w:sz w:val="22"/>
-          <w:szCs w:val="22"/>
-          <w:lang w:val="it-IT"/>
-        </w:rPr>
-        <w:t xml:space="preserve">Dopo l'accensione, attendere almeno 100 ms. Prima di leggere i valori di temperatura e umidità, </w:t>
-      </w:r>
-      <w:r>
-        <w:rPr>
-          <w:rFonts w:asciiTheme="minorHAnsi" w:hAnsiTheme="minorHAnsi" w:cstheme="minorHAnsi"/>
-          <w:sz w:val="22"/>
-          <w:szCs w:val="22"/>
-          <w:lang w:val="it-IT"/>
-        </w:rPr>
-        <w:t>ottieni</w:t>
-      </w:r>
-      <w:r>
-        <w:rPr>
-          <w:rFonts w:asciiTheme="minorHAnsi" w:hAnsiTheme="minorHAnsi" w:cstheme="minorHAnsi"/>
-          <w:sz w:val="22"/>
-          <w:szCs w:val="22"/>
-          <w:lang w:val="it-IT"/>
-        </w:rPr>
-        <w:t xml:space="preserve"> un byte della parola di stato inviando il comando 0x71. Se la parola di stato e 0x18 non sono uguali a 0x18, inizializzare i registri 0x1B, 0x1C, 0x1E. Se invece sono uguali, procedere al passaggio successivo.</w:t>
-      </w:r>
-      <w:r>
-        <w:rPr>
-          <w:rFonts w:asciiTheme="minorHAnsi" w:hAnsiTheme="minorHAnsi" w:cstheme="minorHAnsi"/>
-          <w:sz w:val="22"/>
-          <w:szCs w:val="22"/>
-          <w:lang w:val="it-IT"/>
-        </w:rPr>
-        <w:t xml:space="preserve"> </w:t>
-      </w:r>
-      <w:r>
-        <w:rPr>
-          <w:rFonts w:asciiTheme="minorHAnsi" w:hAnsiTheme="minorHAnsi" w:cstheme="minorHAnsi"/>
-          <w:sz w:val="22"/>
-          <w:szCs w:val="22"/>
-          <w:lang w:val="it-IT"/>
-        </w:rPr>
-        <w:t xml:space="preserve">Attendere 10 </w:t>
-      </w:r>
-      <w:proofErr w:type="spellStart"/>
-      <w:r>
-        <w:rPr>
-          <w:rFonts w:asciiTheme="minorHAnsi" w:hAnsiTheme="minorHAnsi" w:cstheme="minorHAnsi"/>
-          <w:sz w:val="22"/>
-          <w:szCs w:val="22"/>
-          <w:lang w:val="it-IT"/>
-        </w:rPr>
-        <w:t>ms</w:t>
-      </w:r>
-      <w:proofErr w:type="spellEnd"/>
-      <w:r>
-        <w:rPr>
-          <w:rFonts w:asciiTheme="minorHAnsi" w:hAnsiTheme="minorHAnsi" w:cstheme="minorHAnsi"/>
-          <w:sz w:val="22"/>
-          <w:szCs w:val="22"/>
-          <w:lang w:val="it-IT"/>
-        </w:rPr>
-        <w:t xml:space="preserve"> e inviare il comando 0xAC per avviare la misurazione. Questo comando ha due parametri: il primo byte è 0x33 e il secondo byte è 0x00.</w:t>
-      </w:r>
-      <w:r>
-        <w:rPr>
-          <w:rFonts w:asciiTheme="minorHAnsi" w:hAnsiTheme="minorHAnsi" w:cstheme="minorHAnsi"/>
-          <w:sz w:val="22"/>
-          <w:szCs w:val="22"/>
-          <w:lang w:val="it-IT"/>
-        </w:rPr>
-        <w:t xml:space="preserve"> </w:t>
-      </w:r>
-      <w:r>
-        <w:rPr>
-          <w:rFonts w:asciiTheme="minorHAnsi" w:hAnsiTheme="minorHAnsi" w:cstheme="minorHAnsi"/>
-          <w:sz w:val="22"/>
-          <w:szCs w:val="22"/>
-          <w:lang w:val="it-IT"/>
-        </w:rPr>
-        <w:t xml:space="preserve">Attendere 80 </w:t>
-      </w:r>
-      <w:proofErr w:type="spellStart"/>
-      <w:r>
-        <w:rPr>
-          <w:rFonts w:asciiTheme="minorHAnsi" w:hAnsiTheme="minorHAnsi" w:cstheme="minorHAnsi"/>
-          <w:sz w:val="22"/>
-          <w:szCs w:val="22"/>
-          <w:lang w:val="it-IT"/>
-        </w:rPr>
-        <w:t>ms</w:t>
-      </w:r>
-      <w:proofErr w:type="spellEnd"/>
-      <w:r>
-        <w:rPr>
-          <w:rFonts w:asciiTheme="minorHAnsi" w:hAnsiTheme="minorHAnsi" w:cstheme="minorHAnsi"/>
-          <w:sz w:val="22"/>
-          <w:szCs w:val="22"/>
-          <w:lang w:val="it-IT"/>
-        </w:rPr>
-        <w:t xml:space="preserve"> affinché la misurazione venga completata. Se il bit [7] della parola di stato letta è 0, significa che la misurazione è completata; a questo punto è possibile leggere sei byte consecutivi. Altrimenti, continuare ad attendere.</w:t>
-      </w:r>
-      <w:r>
-        <w:rPr>
-          <w:rFonts w:asciiTheme="minorHAnsi" w:hAnsiTheme="minorHAnsi" w:cstheme="minorHAnsi"/>
-          <w:sz w:val="22"/>
-          <w:szCs w:val="22"/>
-          <w:lang w:val="it-IT"/>
-        </w:rPr>
-        <w:t xml:space="preserve"> </w:t>
-      </w:r>
-      <w:r>
-        <w:rPr>
-          <w:rFonts w:asciiTheme="minorHAnsi" w:hAnsiTheme="minorHAnsi" w:cstheme="minorHAnsi"/>
-          <w:sz w:val="22"/>
-          <w:szCs w:val="22"/>
-          <w:lang w:val="it-IT"/>
-        </w:rPr>
-        <w:t xml:space="preserve">Attendere 80 </w:t>
-      </w:r>
-      <w:proofErr w:type="spellStart"/>
-      <w:r>
-        <w:rPr>
-          <w:rFonts w:asciiTheme="minorHAnsi" w:hAnsiTheme="minorHAnsi" w:cstheme="minorHAnsi"/>
-          <w:sz w:val="22"/>
-          <w:szCs w:val="22"/>
-          <w:lang w:val="it-IT"/>
-        </w:rPr>
-        <w:t>ms</w:t>
-      </w:r>
-      <w:proofErr w:type="spellEnd"/>
-      <w:r>
-        <w:rPr>
-          <w:rFonts w:asciiTheme="minorHAnsi" w:hAnsiTheme="minorHAnsi" w:cstheme="minorHAnsi"/>
-          <w:sz w:val="22"/>
-          <w:szCs w:val="22"/>
-          <w:lang w:val="it-IT"/>
-        </w:rPr>
-        <w:t xml:space="preserve"> affinché la misurazione venga completata. Se il bit [7] della parola di stato letta è 0, significa che la misurazione è completata; a questo punto è possibile leggere sei byte consecutivi. Altrimenti, continuare ad attendere.</w:t>
-      </w:r>
-      <w:r>
-        <w:rPr>
-          <w:rFonts w:asciiTheme="minorHAnsi" w:hAnsiTheme="minorHAnsi" w:cstheme="minorHAnsi"/>
-          <w:sz w:val="22"/>
-          <w:szCs w:val="22"/>
-          <w:lang w:val="it-IT"/>
-        </w:rPr>
-        <w:t xml:space="preserve"> </w:t>
-      </w:r>
-      <w:r>
-        <w:rPr>
-          <w:rFonts w:asciiTheme="minorHAnsi" w:hAnsiTheme="minorHAnsi" w:cstheme="minorHAnsi"/>
-          <w:sz w:val="22"/>
-          <w:szCs w:val="22"/>
-          <w:lang w:val="it-IT"/>
-        </w:rPr>
-        <w:t>Calcolare i valori di temperatura e umidità.</w:t>
+        <w:t xml:space="preserve"> affinché la misurazione venga completata. Se il bit [7] della parola di stato letta è 0, significa che la misurazione è completata; a questo punto è possibile leggere sei byte consecutivi. Altrimenti, continuare ad attendere. Calcolare i valori di temperatura e umidità.</w:t>
       </w:r>
     </w:p>
     <w:p>
@@ -1219,38 +1054,1636 @@
       <w:pPr>
         <w:jc w:val="both"/>
         <w:rPr>
+          <w:u w:val="single"/>
+        </w:rPr>
+      </w:pPr>
+      <w:r>
+        <w:rPr>
+          <w:u w:val="single"/>
+        </w:rPr>
+        <w:t>Caratteristiche</w:t>
+      </w:r>
+      <w:r>
+        <w:rPr>
+          <w:u w:val="single"/>
+        </w:rPr>
+        <w:t>:</w:t>
+      </w:r>
+    </w:p>
+    <w:p>
+      <w:pPr>
+        <w:pStyle w:val="Paragrafoelenco"/>
+        <w:numPr>
+          <w:ilvl w:val="0"/>
+          <w:numId w:val="5"/>
+        </w:numPr>
+        <w:jc w:val="both"/>
+        <w:rPr>
+          <w:u w:val="single"/>
+        </w:rPr>
+      </w:pPr>
+      <w:r>
+        <w:t>Alimentazione: 3.3-5.5V</w:t>
+      </w:r>
+    </w:p>
+    <w:p>
+      <w:pPr>
+        <w:pStyle w:val="Paragrafoelenco"/>
+        <w:numPr>
+          <w:ilvl w:val="0"/>
+          <w:numId w:val="5"/>
+        </w:numPr>
+        <w:jc w:val="both"/>
+        <w:rPr>
+          <w:u w:val="single"/>
+        </w:rPr>
+      </w:pPr>
+      <w:r>
+        <w:t>Contiene un potenziometro</w:t>
+      </w:r>
+    </w:p>
+    <w:p>
+      <w:pPr>
+        <w:pStyle w:val="Paragrafoelenco"/>
+        <w:numPr>
+          <w:ilvl w:val="0"/>
+          <w:numId w:val="5"/>
+        </w:numPr>
+        <w:jc w:val="both"/>
+        <w:rPr>
+          <w:u w:val="single"/>
+        </w:rPr>
+      </w:pPr>
+      <w:r>
+        <w:t>Sensibilità del sensore dipende dall’ambiente che lo circonda</w:t>
+      </w:r>
+    </w:p>
+    <w:p>
+      <w:pPr>
+        <w:jc w:val="both"/>
+        <w:rPr>
+          <w:u w:val="single"/>
+        </w:rPr>
+      </w:pPr>
+      <w:r>
+        <w:rPr>
+          <w:u w:val="single"/>
+        </w:rPr>
+        <w:t>Comunicazione:</w:t>
+      </w:r>
+    </w:p>
+    <w:p>
+      <w:pPr>
+        <w:jc w:val="both"/>
+      </w:pPr>
+      <w:r>
+        <w:t>3 pin:</w:t>
+      </w:r>
+    </w:p>
+    <w:p>
+      <w:pPr>
+        <w:pStyle w:val="Paragrafoelenco"/>
+        <w:numPr>
+          <w:ilvl w:val="0"/>
+          <w:numId w:val="6"/>
+        </w:numPr>
+        <w:jc w:val="both"/>
+      </w:pPr>
+      <w:r>
+        <w:t>Output</w:t>
+      </w:r>
+    </w:p>
+    <w:p>
+      <w:pPr>
+        <w:pStyle w:val="Paragrafoelenco"/>
+        <w:numPr>
+          <w:ilvl w:val="0"/>
+          <w:numId w:val="6"/>
+        </w:numPr>
+        <w:jc w:val="both"/>
+      </w:pPr>
+      <w:r>
+        <w:t>VCC</w:t>
+      </w:r>
+    </w:p>
+    <w:p>
+      <w:pPr>
+        <w:pStyle w:val="Paragrafoelenco"/>
+        <w:numPr>
+          <w:ilvl w:val="0"/>
+          <w:numId w:val="6"/>
+        </w:numPr>
+        <w:jc w:val="both"/>
+      </w:pPr>
+      <w:r>
+        <w:t>GRD</w:t>
+      </w:r>
+    </w:p>
+    <w:p>
+      <w:pPr>
+        <w:jc w:val="both"/>
+        <w:rPr>
+          <w:u w:val="single"/>
+        </w:rPr>
+      </w:pPr>
+      <w:r>
+        <w:rPr>
+          <w:u w:val="single"/>
+        </w:rPr>
+        <w:t>Funzionamento:</w:t>
+      </w:r>
+    </w:p>
+    <w:p>
+      <w:pPr>
+        <w:jc w:val="both"/>
+        <w:rPr>
+          <w:u w:val="single"/>
+        </w:rPr>
+      </w:pPr>
+      <w:r>
+        <w:rPr>
+          <w:rFonts w:eastAsia="Times New Roman" w:cstheme="minorHAnsi"/>
+          <w:lang w:eastAsia="en-GB"/>
+        </w:rPr>
+        <w:t xml:space="preserve">La sensibilità del sensore IR viene regolata utilizzando il potenziometro. Il potenziometro può essere regolato in entrambe le direzioni. Per iniziare, regolare il potenziometro in senso orario fino a quando il LED indicatore inizia a illuminarsi. Una volta raggiunto questo punto, ruotare il potenziometro </w:t>
+      </w:r>
+      <w:r>
+        <w:rPr>
+          <w:rFonts w:eastAsia="Times New Roman" w:cstheme="minorHAnsi"/>
+          <w:lang w:eastAsia="en-GB"/>
+        </w:rPr>
+        <w:t xml:space="preserve">quanto necessario </w:t>
+      </w:r>
+      <w:r>
+        <w:rPr>
+          <w:rFonts w:eastAsia="Times New Roman" w:cstheme="minorHAnsi"/>
+          <w:lang w:eastAsia="en-GB"/>
+        </w:rPr>
+        <w:t>in senso antiorario per spegnere il LED indicatore. A questo punto, la sensibilità del ricevitore è massima e, di conseguenza, la distanza di rilevamento è massima. Se è necessario ridurre la distanza di rilevamento (cioè la sensibilità) del ricevitore, è possibile ruotare il potenziometro ulteriormente in senso antiorario a partire da questo punto.</w:t>
+      </w:r>
+      <w:r>
+        <w:rPr>
+          <w:u w:val="single"/>
+        </w:rPr>
+        <w:t xml:space="preserve"> </w:t>
+      </w:r>
+      <w:r>
+        <w:rPr>
+          <w:rFonts w:eastAsia="Times New Roman" w:cstheme="minorHAnsi"/>
+          <w:lang w:eastAsia="en-GB"/>
+        </w:rPr>
+        <w:t xml:space="preserve">Inoltre, se l'orientamento dei LED </w:t>
+      </w:r>
+      <w:proofErr w:type="spellStart"/>
+      <w:r>
+        <w:rPr>
+          <w:rFonts w:eastAsia="Times New Roman" w:cstheme="minorHAnsi"/>
+          <w:lang w:eastAsia="en-GB"/>
+        </w:rPr>
+        <w:t>Tx</w:t>
+      </w:r>
+      <w:proofErr w:type="spellEnd"/>
+      <w:r>
+        <w:rPr>
+          <w:rFonts w:eastAsia="Times New Roman" w:cstheme="minorHAnsi"/>
+          <w:lang w:eastAsia="en-GB"/>
+        </w:rPr>
+        <w:t xml:space="preserve"> e </w:t>
+      </w:r>
+      <w:proofErr w:type="spellStart"/>
+      <w:r>
+        <w:rPr>
+          <w:rFonts w:eastAsia="Times New Roman" w:cstheme="minorHAnsi"/>
+          <w:lang w:eastAsia="en-GB"/>
+        </w:rPr>
+        <w:t>Rx</w:t>
+      </w:r>
+      <w:proofErr w:type="spellEnd"/>
+      <w:r>
+        <w:rPr>
+          <w:rFonts w:eastAsia="Times New Roman" w:cstheme="minorHAnsi"/>
+          <w:lang w:eastAsia="en-GB"/>
+        </w:rPr>
+        <w:t xml:space="preserve"> è parallelo</w:t>
+      </w:r>
+      <w:r>
+        <w:rPr>
+          <w:rFonts w:eastAsia="Times New Roman" w:cstheme="minorHAnsi"/>
+          <w:lang w:eastAsia="en-GB"/>
+        </w:rPr>
+        <w:t xml:space="preserve"> </w:t>
+      </w:r>
+      <w:r>
+        <w:rPr>
+          <w:rFonts w:eastAsia="Times New Roman" w:cstheme="minorHAnsi"/>
+          <w:lang w:eastAsia="en-GB"/>
+        </w:rPr>
+        <w:t>la loro sensibilità è massima. Se vengono allontanati l'uno dall'altro, inclinando le estremità saldate l'una verso l'altra, la loro sensibilità si riduce.</w:t>
+      </w:r>
+      <w:r>
+        <w:rPr>
+          <w:u w:val="single"/>
+        </w:rPr>
+        <w:t xml:space="preserve"> </w:t>
+      </w:r>
+      <w:r>
+        <w:rPr>
+          <w:rFonts w:eastAsia="Times New Roman" w:cstheme="minorHAnsi"/>
+          <w:lang w:eastAsia="en-GB"/>
+        </w:rPr>
+        <w:t xml:space="preserve">La sensibilità </w:t>
+      </w:r>
+      <w:r>
+        <w:rPr>
+          <w:rFonts w:eastAsia="Times New Roman" w:cstheme="minorHAnsi"/>
+          <w:lang w:eastAsia="en-GB"/>
+        </w:rPr>
+        <w:t>del sensore</w:t>
+      </w:r>
+      <w:r>
+        <w:rPr>
+          <w:rFonts w:eastAsia="Times New Roman" w:cstheme="minorHAnsi"/>
+          <w:lang w:eastAsia="en-GB"/>
+        </w:rPr>
+        <w:t xml:space="preserve"> è limitata all'ambiente</w:t>
+      </w:r>
+      <w:r>
+        <w:rPr>
+          <w:rFonts w:eastAsia="Times New Roman" w:cstheme="minorHAnsi"/>
+          <w:lang w:eastAsia="en-GB"/>
+        </w:rPr>
+        <w:t xml:space="preserve"> circostante. Una volta regolato</w:t>
+      </w:r>
+      <w:r>
+        <w:rPr>
+          <w:rFonts w:eastAsia="Times New Roman" w:cstheme="minorHAnsi"/>
+          <w:lang w:eastAsia="en-GB"/>
+        </w:rPr>
+        <w:t xml:space="preserve"> per un determinato ambiente, funzioneranno perfettamente fino a quando le condizioni di illuminazione IR della zona rimarranno quasi costanti. Ad esempio, se il potenziometro viene regolato all'interno di una stanza o edificio per ottenere la massima sensibilità e successivamente il dispositivo viene portato all'aperto sotto la luce solare, sarà necessario regolarlo nuovamente, poiché i raggi solari contengono frequenze nell'infrarosso (IR) che agiscono come una fonte IR (trasmettitore). Questo interferisce con la capacità di rilevamento del ricevitore, rendendo necessaria una nuova regolazione per funzionare c</w:t>
+      </w:r>
+      <w:r>
+        <w:rPr>
+          <w:rFonts w:eastAsia="Times New Roman" w:cstheme="minorHAnsi"/>
+          <w:lang w:eastAsia="en-GB"/>
+        </w:rPr>
+        <w:t xml:space="preserve">orrettamente nel nuovo ambiente. </w:t>
+      </w:r>
+      <w:r>
+        <w:rPr>
+          <w:rFonts w:eastAsia="Times New Roman" w:cstheme="minorHAnsi"/>
+          <w:lang w:eastAsia="en-GB"/>
+        </w:rPr>
+        <w:t>L'uscita del ricevitore IR va a livello basso quando riceve un segnale IR. Pertanto, il pin di uscita è normalmente basso, poiché, anche se il LED IR trasmette continuamente, in assenza di ostacoli non viene riflesso nulla verso il ricevitore IR. In questa condizione, il LED indicatore rimane spento. Quando viene rilevato un ostacolo, l'uscita del ricevitore IR va a livello basso perché il segnale IR viene riflesso dalla superficie dell'ostacolo. Questo fa sì che l'uscita del comparatore vada a livello basso. Tale uscita è collegata al catodo del LED, che quindi si accende.</w:t>
+      </w:r>
+    </w:p>
+    <w:p>
+      <w:pPr>
+        <w:jc w:val="both"/>
+        <w:rPr>
           <w:b/>
         </w:rPr>
       </w:pPr>
-    </w:p>
-    <w:p>
-      <w:pPr>
-        <w:jc w:val="both"/>
+      <w:r>
         <w:rPr>
           <w:b/>
         </w:rPr>
-      </w:pPr>
+        <w:lastRenderedPageBreak/>
+        <w:t>ACCELEROMATRO: ADXL345</w:t>
+      </w:r>
     </w:p>
     <w:p>
       <w:pPr>
         <w:jc w:val="both"/>
         <w:rPr>
           <w:b/>
-        </w:rPr>
-      </w:pPr>
+          <w:u w:val="single"/>
+        </w:rPr>
+      </w:pPr>
+      <w:r>
+        <w:rPr>
+          <w:u w:val="single"/>
+        </w:rPr>
+        <w:t>Caratteristiche</w:t>
+      </w:r>
       <w:r>
         <w:rPr>
           <w:b/>
-        </w:rPr>
-        <w:t xml:space="preserve">ACCELEROMATRO: </w:t>
+          <w:u w:val="single"/>
+        </w:rPr>
+        <w:t>:</w:t>
+      </w:r>
+    </w:p>
+    <w:p>
+      <w:pPr>
+        <w:pStyle w:val="Paragrafoelenco"/>
+        <w:numPr>
+          <w:ilvl w:val="0"/>
+          <w:numId w:val="7"/>
+        </w:numPr>
+        <w:jc w:val="both"/>
+      </w:pPr>
+      <w:r>
+        <w:t>Piccolo, sottile e a basso consumo accelerometro a 3 assi</w:t>
+      </w:r>
+    </w:p>
+    <w:p>
+      <w:pPr>
+        <w:pStyle w:val="Paragrafoelenco"/>
+        <w:numPr>
+          <w:ilvl w:val="0"/>
+          <w:numId w:val="7"/>
+        </w:numPr>
+        <w:jc w:val="both"/>
+      </w:pPr>
+      <w:r>
+        <w:t xml:space="preserve">Alta risoluzione </w:t>
+      </w:r>
+    </w:p>
+    <w:p>
+      <w:pPr>
+        <w:pStyle w:val="Paragrafoelenco"/>
+        <w:numPr>
+          <w:ilvl w:val="0"/>
+          <w:numId w:val="7"/>
+        </w:numPr>
+        <w:jc w:val="both"/>
+      </w:pPr>
+      <w:r>
+        <w:t>Misurazione fino a 16g</w:t>
+      </w:r>
+    </w:p>
+    <w:p>
+      <w:pPr>
+        <w:pStyle w:val="Paragrafoelenco"/>
+        <w:numPr>
+          <w:ilvl w:val="0"/>
+          <w:numId w:val="7"/>
+        </w:numPr>
+        <w:jc w:val="both"/>
+      </w:pPr>
+      <w:r>
+        <w:t xml:space="preserve">Comunicazione SPI/I2C (nello specifico nel codice è stata </w:t>
+      </w:r>
+      <w:proofErr w:type="spellStart"/>
+      <w:r>
+        <w:t>utilizzara</w:t>
+      </w:r>
+      <w:proofErr w:type="spellEnd"/>
+      <w:r>
+        <w:t xml:space="preserve"> la I2C)</w:t>
+      </w:r>
+    </w:p>
+    <w:p>
+      <w:pPr>
+        <w:pStyle w:val="Paragrafoelenco"/>
+        <w:numPr>
+          <w:ilvl w:val="0"/>
+          <w:numId w:val="7"/>
+        </w:numPr>
+        <w:jc w:val="both"/>
+      </w:pPr>
+      <w:r>
+        <w:t>Alimentazione: 2.0-3.6V</w:t>
+      </w:r>
+    </w:p>
+    <w:p>
+      <w:pPr>
+        <w:jc w:val="both"/>
+        <w:rPr>
+          <w:u w:val="single"/>
+        </w:rPr>
+      </w:pPr>
+      <w:r>
+        <w:rPr>
+          <w:u w:val="single"/>
+        </w:rPr>
+        <w:t>Comunicazione</w:t>
+      </w:r>
+      <w:r>
+        <w:rPr>
+          <w:u w:val="single"/>
+        </w:rPr>
+        <w:t>:</w:t>
+      </w:r>
+    </w:p>
+    <w:p>
+      <w:pPr>
+        <w:jc w:val="both"/>
+      </w:pPr>
+      <w:r>
+        <w:t>l’accelerometro ADXL345 può funzionare tramite due protocolli di comunicazione seriale: SPI e I2C. DI conseguenza presenta i pin necessari per entrambi i protocolli:</w:t>
+      </w:r>
+    </w:p>
+    <w:p>
+      <w:pPr>
+        <w:pStyle w:val="Paragrafoelenco"/>
+        <w:numPr>
+          <w:ilvl w:val="0"/>
+          <w:numId w:val="8"/>
+        </w:numPr>
+        <w:jc w:val="both"/>
+      </w:pPr>
+      <w:r>
+        <w:t>GND</w:t>
+      </w:r>
+    </w:p>
+    <w:p>
+      <w:pPr>
+        <w:pStyle w:val="Paragrafoelenco"/>
+        <w:numPr>
+          <w:ilvl w:val="0"/>
+          <w:numId w:val="8"/>
+        </w:numPr>
+        <w:jc w:val="both"/>
+      </w:pPr>
+      <w:r>
+        <w:t>VCC</w:t>
+      </w:r>
+    </w:p>
+    <w:p>
+      <w:pPr>
+        <w:pStyle w:val="Paragrafoelenco"/>
+        <w:numPr>
+          <w:ilvl w:val="0"/>
+          <w:numId w:val="8"/>
+        </w:numPr>
+        <w:jc w:val="both"/>
+      </w:pPr>
+      <w:r>
+        <w:t>CS</w:t>
+      </w:r>
+    </w:p>
+    <w:p>
+      <w:pPr>
+        <w:pStyle w:val="Paragrafoelenco"/>
+        <w:numPr>
+          <w:ilvl w:val="0"/>
+          <w:numId w:val="8"/>
+        </w:numPr>
+        <w:jc w:val="both"/>
+      </w:pPr>
+      <w:r>
+        <w:t>INT1</w:t>
+      </w:r>
+    </w:p>
+    <w:p>
+      <w:pPr>
+        <w:pStyle w:val="Paragrafoelenco"/>
+        <w:numPr>
+          <w:ilvl w:val="0"/>
+          <w:numId w:val="8"/>
+        </w:numPr>
+        <w:jc w:val="both"/>
+      </w:pPr>
+      <w:r>
+        <w:t>INT2</w:t>
+      </w:r>
+    </w:p>
+    <w:p>
+      <w:pPr>
+        <w:pStyle w:val="Paragrafoelenco"/>
+        <w:numPr>
+          <w:ilvl w:val="0"/>
+          <w:numId w:val="8"/>
+        </w:numPr>
+        <w:jc w:val="both"/>
+      </w:pPr>
+      <w:r>
+        <w:t>SDO</w:t>
+      </w:r>
+    </w:p>
+    <w:p>
+      <w:pPr>
+        <w:pStyle w:val="Paragrafoelenco"/>
+        <w:numPr>
+          <w:ilvl w:val="0"/>
+          <w:numId w:val="8"/>
+        </w:numPr>
+        <w:jc w:val="both"/>
+      </w:pPr>
+      <w:r>
+        <w:t>SDA</w:t>
+      </w:r>
+    </w:p>
+    <w:p>
+      <w:pPr>
+        <w:pStyle w:val="Paragrafoelenco"/>
+        <w:numPr>
+          <w:ilvl w:val="0"/>
+          <w:numId w:val="8"/>
+        </w:numPr>
+        <w:jc w:val="both"/>
+      </w:pPr>
+      <w:r>
+        <w:t>SCL</w:t>
+      </w:r>
+    </w:p>
+    <w:p>
+      <w:pPr>
+        <w:jc w:val="both"/>
+      </w:pPr>
+      <w:r>
+        <w:t xml:space="preserve">Siccome nella nostra implementazione è stato scelto il protocollo I2C i pin utilizzati saranno: </w:t>
+      </w:r>
+      <w:proofErr w:type="spellStart"/>
+      <w:r>
+        <w:t>gnd</w:t>
+      </w:r>
+      <w:proofErr w:type="spellEnd"/>
+      <w:r>
+        <w:t xml:space="preserve">, </w:t>
+      </w:r>
+      <w:proofErr w:type="spellStart"/>
+      <w:r>
+        <w:t>vcc</w:t>
+      </w:r>
+      <w:proofErr w:type="spellEnd"/>
+      <w:r>
+        <w:t xml:space="preserve">, </w:t>
+      </w:r>
+      <w:proofErr w:type="spellStart"/>
+      <w:r>
+        <w:t>sda</w:t>
+      </w:r>
+      <w:proofErr w:type="spellEnd"/>
+      <w:r>
+        <w:t xml:space="preserve"> e </w:t>
+      </w:r>
+      <w:proofErr w:type="spellStart"/>
+      <w:r>
+        <w:t>scl</w:t>
+      </w:r>
+      <w:proofErr w:type="spellEnd"/>
+      <w:r>
+        <w:t>.</w:t>
+      </w:r>
+      <w:r>
+        <w:t xml:space="preserve"> </w:t>
+      </w:r>
+    </w:p>
+    <w:p>
+      <w:pPr>
+        <w:jc w:val="both"/>
+        <w:rPr>
+          <w:rFonts w:eastAsia="Times New Roman" w:cstheme="minorHAnsi"/>
+          <w:lang w:eastAsia="en-GB"/>
+        </w:rPr>
+      </w:pPr>
+      <w:r>
+        <w:rPr>
+          <w:rFonts w:eastAsia="Times New Roman" w:cstheme="minorHAnsi"/>
+          <w:lang w:eastAsia="en-GB"/>
+        </w:rPr>
+        <w:t>Con il pin CS alto a VDD I/O, l'ADXL345 opera in modalità I²C, richiedendo una semplice connessione a due fili, come mostrato nella figura corrispondente</w:t>
+      </w:r>
+      <w:r>
+        <w:rPr>
+          <w:rFonts w:eastAsia="Times New Roman" w:cstheme="minorHAnsi"/>
+          <w:lang w:eastAsia="en-GB"/>
+        </w:rPr>
+        <w:t xml:space="preserve">. </w:t>
+      </w:r>
+      <w:r>
+        <w:rPr>
+          <w:rFonts w:eastAsia="Times New Roman" w:cstheme="minorHAnsi"/>
+          <w:lang w:eastAsia="en-GB"/>
+        </w:rPr>
+        <w:t>Supporta le modalità di trasferimento dati standard (100 kHz) e veloce (400 kHz), a condizione che siano rispettati i parametri temporali indicati nelle tabelle e figure di riferimento.</w:t>
+      </w:r>
+      <w:r>
+        <w:t xml:space="preserve"> </w:t>
+      </w:r>
+      <w:r>
+        <w:rPr>
+          <w:rFonts w:eastAsia="Times New Roman" w:cstheme="minorHAnsi"/>
+          <w:lang w:eastAsia="en-GB"/>
+        </w:rPr>
+        <w:t>Sono supportate operazioni di let</w:t>
+      </w:r>
+      <w:r>
+        <w:rPr>
+          <w:rFonts w:eastAsia="Times New Roman" w:cstheme="minorHAnsi"/>
+          <w:lang w:eastAsia="en-GB"/>
+        </w:rPr>
+        <w:t>tura/scrittura su uno o più byte</w:t>
+      </w:r>
+      <w:r>
+        <w:rPr>
+          <w:rFonts w:eastAsia="Times New Roman" w:cstheme="minorHAnsi"/>
+          <w:lang w:eastAsia="en-GB"/>
+        </w:rPr>
+        <w:t>. Con il pin SDO/ALT ADDRESS impostato alto, l'indirizzo I²C a 7 bit del dispositivo è 0x1D, seguito dal bit di lettura/scrittura (R/W). Questo corrisponde a 0x3A per una scrittura e 0x3B per una lettura.</w:t>
+      </w:r>
+      <w:r>
+        <w:t xml:space="preserve"> </w:t>
+      </w:r>
+      <w:r>
+        <w:rPr>
+          <w:rFonts w:eastAsia="Times New Roman" w:cstheme="minorHAnsi"/>
+          <w:lang w:eastAsia="en-GB"/>
+        </w:rPr>
+        <w:t>Un indirizzo alternativo I²C, 0x53 (seguito dal bit R/W), può essere selezionato collegando a massa il pin SDO/ALT ADDRESS (Pin 12). Questo si traduce in 0xA6 per una scrittura e 0xA7 per una lettura.</w:t>
+      </w:r>
+    </w:p>
+    <w:p>
+      <w:pPr>
+        <w:jc w:val="both"/>
+        <w:rPr>
+          <w:rFonts w:eastAsia="Times New Roman" w:cstheme="minorHAnsi"/>
+          <w:u w:val="single"/>
+          <w:lang w:eastAsia="en-GB"/>
+        </w:rPr>
+      </w:pPr>
+      <w:r>
+        <w:rPr>
+          <w:rFonts w:eastAsia="Times New Roman" w:cstheme="minorHAnsi"/>
+          <w:u w:val="single"/>
+          <w:lang w:eastAsia="en-GB"/>
+        </w:rPr>
+        <w:t>Funzionamento</w:t>
+      </w:r>
+      <w:r>
+        <w:rPr>
+          <w:rFonts w:eastAsia="Times New Roman" w:cstheme="minorHAnsi"/>
+          <w:u w:val="single"/>
+          <w:lang w:eastAsia="en-GB"/>
+        </w:rPr>
+        <w:t>:</w:t>
+      </w:r>
+    </w:p>
+    <w:p>
+      <w:pPr>
+        <w:jc w:val="both"/>
+        <w:rPr>
+          <w:rFonts w:eastAsia="Times New Roman" w:cstheme="minorHAnsi"/>
+          <w:u w:val="single"/>
+          <w:lang w:eastAsia="en-GB"/>
+        </w:rPr>
+      </w:pPr>
+      <w:r>
+        <w:rPr>
+          <w:rFonts w:eastAsia="Times New Roman" w:cstheme="minorHAnsi"/>
+          <w:lang w:eastAsia="en-GB"/>
+        </w:rPr>
+        <w:t xml:space="preserve">L'ADXL345 è un sistema completo per la misurazione dell'accelerazione su tre assi, con un intervallo di misurazione selezionabile tra ±2 g, ±4 g, ±8 g o ±16 g. È in grado di misurare sia l'accelerazione dinamica, derivante da movimento o urti, sia l'accelerazione statica, come la gravità, il che ne consente l'uso come sensore di inclinazione. Il sensore è costituito da una struttura </w:t>
+      </w:r>
+      <w:proofErr w:type="spellStart"/>
+      <w:r>
+        <w:rPr>
+          <w:rFonts w:eastAsia="Times New Roman" w:cstheme="minorHAnsi"/>
+          <w:lang w:eastAsia="en-GB"/>
+        </w:rPr>
+        <w:t>microlavorata</w:t>
+      </w:r>
+      <w:proofErr w:type="spellEnd"/>
+      <w:r>
+        <w:rPr>
+          <w:rFonts w:eastAsia="Times New Roman" w:cstheme="minorHAnsi"/>
+          <w:lang w:eastAsia="en-GB"/>
+        </w:rPr>
+        <w:t xml:space="preserve"> in superficie con tecnologia al </w:t>
+      </w:r>
+      <w:proofErr w:type="spellStart"/>
+      <w:r>
+        <w:rPr>
+          <w:rFonts w:eastAsia="Times New Roman" w:cstheme="minorHAnsi"/>
+          <w:lang w:eastAsia="en-GB"/>
+        </w:rPr>
+        <w:t>polisilicio</w:t>
+      </w:r>
+      <w:proofErr w:type="spellEnd"/>
+      <w:r>
+        <w:rPr>
+          <w:rFonts w:eastAsia="Times New Roman" w:cstheme="minorHAnsi"/>
+          <w:lang w:eastAsia="en-GB"/>
+        </w:rPr>
+        <w:t xml:space="preserve">, costruita sopra un wafer di silicio. Molle in </w:t>
+      </w:r>
+      <w:proofErr w:type="spellStart"/>
+      <w:r>
+        <w:rPr>
+          <w:rFonts w:eastAsia="Times New Roman" w:cstheme="minorHAnsi"/>
+          <w:lang w:eastAsia="en-GB"/>
+        </w:rPr>
+        <w:t>polisilicio</w:t>
+      </w:r>
+      <w:proofErr w:type="spellEnd"/>
+      <w:r>
+        <w:rPr>
+          <w:rFonts w:eastAsia="Times New Roman" w:cstheme="minorHAnsi"/>
+          <w:lang w:eastAsia="en-GB"/>
+        </w:rPr>
+        <w:t xml:space="preserve"> sospendono la struttura sopra la superficie del wafer e forniscono una resistenza alle forze di accelerazione. La deflessione della struttura viene misurata tramite condensatori differenziali composti da piastre fisse indipendenti e piastre collegate alla massa in movimento. L'accelerazione provoca la deflessione del fascio e squilibra il condensatore differenziale, generando un'uscita del sensore con un'ampiezza proporzionale all'accelerazione. </w:t>
+      </w:r>
+    </w:p>
+    <w:p>
+      <w:pPr>
+        <w:jc w:val="both"/>
+        <w:rPr>
+          <w:u w:val="single"/>
+        </w:rPr>
+      </w:pPr>
+    </w:p>
+    <w:p>
+      <w:pPr>
+        <w:pStyle w:val="Sottotitolo"/>
+      </w:pPr>
+      <w:r>
+        <w:lastRenderedPageBreak/>
+        <w:t>Central</w:t>
+      </w:r>
+    </w:p>
+    <w:p>
+      <w:r>
+        <w:t xml:space="preserve">La parte Central ha come scopo lo sblocco della corretta cassetta di sicurezza tramite un meccanismo a due fattori: l’inserimento della propria impronta digitale e l’indicazione del numero di cassetta attraverso un riconoscimento numerico. La lista delle impronte registrate e i numeri associati è contenuta sul </w:t>
+      </w:r>
+      <w:proofErr w:type="spellStart"/>
+      <w:r>
+        <w:t>cloud</w:t>
+      </w:r>
+      <w:proofErr w:type="spellEnd"/>
+      <w:r>
+        <w:t xml:space="preserve"> dunque lo scopo della parte </w:t>
+      </w:r>
+      <w:proofErr w:type="spellStart"/>
+      <w:r>
+        <w:t>central</w:t>
+      </w:r>
+      <w:proofErr w:type="spellEnd"/>
+      <w:r>
+        <w:t xml:space="preserve"> sarà quella di ottenere i dati che andranno confrontati con quelli contenuti nel server.  </w:t>
+      </w:r>
+    </w:p>
+    <w:p>
+      <w:pPr>
+        <w:jc w:val="both"/>
+      </w:pPr>
+      <w:r>
+        <w:t xml:space="preserve">La parte di </w:t>
+      </w:r>
+      <w:proofErr w:type="spellStart"/>
+      <w:r>
+        <w:t>central</w:t>
+      </w:r>
+      <w:proofErr w:type="spellEnd"/>
+      <w:r>
+        <w:t xml:space="preserve"> si sviluppa in 2 componenti principali: un lettore di impronte digitali e una telecamera per il riconoscimento dei segni.</w:t>
+      </w:r>
+    </w:p>
+    <w:p>
+      <w:pPr>
+        <w:jc w:val="both"/>
+        <w:rPr>
+          <w:b/>
+        </w:rPr>
+      </w:pPr>
+    </w:p>
+    <w:p>
+      <w:pPr>
+        <w:jc w:val="both"/>
+        <w:rPr>
+          <w:b/>
+        </w:rPr>
+      </w:pPr>
+      <w:r>
+        <w:rPr>
+          <w:b/>
+        </w:rPr>
+        <w:t>LETTORE DI IMPRONTE DIGITALI: JM-101</w:t>
+      </w:r>
+    </w:p>
+    <w:p>
+      <w:pPr>
+        <w:jc w:val="both"/>
+        <w:rPr>
+          <w:u w:val="single"/>
+        </w:rPr>
+      </w:pPr>
+      <w:r>
+        <w:rPr>
+          <w:u w:val="single"/>
+        </w:rPr>
+        <w:t>Caratteristiche:</w:t>
+      </w:r>
+    </w:p>
+    <w:p>
+      <w:pPr>
+        <w:pStyle w:val="Paragrafoelenco"/>
+        <w:numPr>
+          <w:ilvl w:val="0"/>
+          <w:numId w:val="9"/>
+        </w:numPr>
+        <w:jc w:val="both"/>
+        <w:rPr>
+          <w:u w:val="single"/>
+        </w:rPr>
+      </w:pPr>
+      <w:r>
+        <w:t>alimentazione 3.3V</w:t>
+      </w:r>
+    </w:p>
+    <w:p>
+      <w:pPr>
+        <w:pStyle w:val="Paragrafoelenco"/>
+        <w:numPr>
+          <w:ilvl w:val="0"/>
+          <w:numId w:val="9"/>
+        </w:numPr>
+        <w:jc w:val="both"/>
+        <w:rPr>
+          <w:u w:val="single"/>
+        </w:rPr>
+      </w:pPr>
+      <w:r>
+        <w:t>comunicazione UART e USB</w:t>
+      </w:r>
+    </w:p>
+    <w:p>
+      <w:pPr>
+        <w:jc w:val="both"/>
+        <w:rPr>
+          <w:u w:val="single"/>
+        </w:rPr>
+      </w:pPr>
+      <w:r>
+        <w:rPr>
+          <w:u w:val="single"/>
+        </w:rPr>
+        <w:t>Pin:</w:t>
+      </w:r>
+    </w:p>
+    <w:p>
+      <w:pPr>
+        <w:pStyle w:val="Paragrafoelenco"/>
+        <w:numPr>
+          <w:ilvl w:val="0"/>
+          <w:numId w:val="10"/>
+        </w:numPr>
+        <w:jc w:val="both"/>
+      </w:pPr>
+      <w:r>
+        <w:t>Vi</w:t>
+      </w:r>
+    </w:p>
+    <w:p>
+      <w:pPr>
+        <w:pStyle w:val="Paragrafoelenco"/>
+        <w:numPr>
+          <w:ilvl w:val="0"/>
+          <w:numId w:val="10"/>
+        </w:numPr>
+        <w:jc w:val="both"/>
+      </w:pPr>
+      <w:proofErr w:type="spellStart"/>
+      <w:r>
+        <w:t>Tx</w:t>
+      </w:r>
+      <w:proofErr w:type="spellEnd"/>
+    </w:p>
+    <w:p>
+      <w:pPr>
+        <w:pStyle w:val="Paragrafoelenco"/>
+        <w:numPr>
+          <w:ilvl w:val="0"/>
+          <w:numId w:val="10"/>
+        </w:numPr>
+        <w:jc w:val="both"/>
+      </w:pPr>
+      <w:proofErr w:type="spellStart"/>
+      <w:r>
+        <w:t>Rx</w:t>
+      </w:r>
+      <w:proofErr w:type="spellEnd"/>
+    </w:p>
+    <w:p>
+      <w:pPr>
+        <w:pStyle w:val="Paragrafoelenco"/>
+        <w:numPr>
+          <w:ilvl w:val="0"/>
+          <w:numId w:val="10"/>
+        </w:numPr>
+        <w:jc w:val="both"/>
+      </w:pPr>
+      <w:r>
+        <w:t>GND</w:t>
+      </w:r>
+    </w:p>
+    <w:p>
+      <w:pPr>
+        <w:pStyle w:val="Paragrafoelenco"/>
+        <w:numPr>
+          <w:ilvl w:val="0"/>
+          <w:numId w:val="10"/>
+        </w:numPr>
+        <w:jc w:val="both"/>
+      </w:pPr>
+      <w:proofErr w:type="spellStart"/>
+      <w:r>
+        <w:t>Touch</w:t>
+      </w:r>
+      <w:proofErr w:type="spellEnd"/>
+    </w:p>
+    <w:p>
+      <w:pPr>
+        <w:pStyle w:val="Paragrafoelenco"/>
+        <w:numPr>
+          <w:ilvl w:val="0"/>
+          <w:numId w:val="10"/>
+        </w:numPr>
+        <w:jc w:val="both"/>
+      </w:pPr>
+      <w:proofErr w:type="spellStart"/>
+      <w:r>
+        <w:t>TouchVin</w:t>
+      </w:r>
+      <w:proofErr w:type="spellEnd"/>
+    </w:p>
+    <w:p>
+      <w:pPr>
+        <w:pStyle w:val="Paragrafoelenco"/>
+        <w:numPr>
+          <w:ilvl w:val="0"/>
+          <w:numId w:val="10"/>
+        </w:numPr>
+        <w:jc w:val="both"/>
+      </w:pPr>
+      <w:r>
+        <w:t>D+ (USB)</w:t>
+      </w:r>
+    </w:p>
+    <w:p>
+      <w:pPr>
+        <w:pStyle w:val="Paragrafoelenco"/>
+        <w:numPr>
+          <w:ilvl w:val="0"/>
+          <w:numId w:val="10"/>
+        </w:numPr>
+        <w:jc w:val="both"/>
+      </w:pPr>
+      <w:r>
+        <w:t>D- (USB)</w:t>
+      </w:r>
+    </w:p>
+    <w:p>
+      <w:pPr>
+        <w:jc w:val="both"/>
+      </w:pPr>
+      <w:r>
+        <w:t>Noi collegheremo solo i primi 4</w:t>
+      </w:r>
+    </w:p>
+    <w:p>
+      <w:pPr>
+        <w:jc w:val="both"/>
+        <w:rPr>
+          <w:u w:val="single"/>
+        </w:rPr>
+      </w:pPr>
+      <w:r>
+        <w:rPr>
+          <w:u w:val="single"/>
+        </w:rPr>
+        <w:t>Comunicazione</w:t>
+      </w:r>
+      <w:r>
+        <w:rPr>
+          <w:u w:val="single"/>
+        </w:rPr>
+        <w:t>:</w:t>
+      </w:r>
+    </w:p>
+    <w:p>
+      <w:pPr>
+        <w:spacing w:before="100" w:beforeAutospacing="1" w:after="100" w:afterAutospacing="1" w:line="240" w:lineRule="auto"/>
+        <w:rPr>
+          <w:rFonts w:eastAsia="Times New Roman" w:cstheme="minorHAnsi"/>
+          <w:lang w:eastAsia="en-GB"/>
+        </w:rPr>
+      </w:pPr>
+      <w:r>
+        <w:rPr>
+          <w:rFonts w:eastAsia="Times New Roman" w:cstheme="minorHAnsi"/>
+          <w:lang w:eastAsia="en-GB"/>
+        </w:rPr>
+        <w:t xml:space="preserve">UART: </w:t>
+      </w:r>
+      <w:r>
+        <w:rPr>
+          <w:rFonts w:eastAsia="Times New Roman" w:cstheme="minorHAnsi"/>
+          <w:lang w:eastAsia="en-GB"/>
+        </w:rPr>
+        <w:t xml:space="preserve">Prima che l'interfaccia UART trasmetta i pacchetti di dati, deve prima ricevere il pacchetto di istruzioni relativo ai dati da inviare, quindi inviare il pacchetto di richiesta una volta pronta la trasmissione. Infine, si procede con la trasmissione del pacchetto di dati. I pacchetti di dati includono principalmente: </w:t>
+      </w:r>
+      <w:proofErr w:type="spellStart"/>
+      <w:r>
+        <w:rPr>
+          <w:rFonts w:eastAsia="Times New Roman" w:cstheme="minorHAnsi"/>
+          <w:lang w:eastAsia="en-GB"/>
+        </w:rPr>
+        <w:t>header</w:t>
+      </w:r>
+      <w:proofErr w:type="spellEnd"/>
+      <w:r>
+        <w:rPr>
+          <w:rFonts w:eastAsia="Times New Roman" w:cstheme="minorHAnsi"/>
+          <w:lang w:eastAsia="en-GB"/>
+        </w:rPr>
+        <w:t xml:space="preserve"> </w:t>
+      </w:r>
+      <w:r>
+        <w:rPr>
+          <w:rFonts w:eastAsia="Times New Roman" w:cstheme="minorHAnsi"/>
+          <w:lang w:eastAsia="en-GB"/>
+        </w:rPr>
+        <w:t xml:space="preserve"> del pacchetto, indirizzo del chip, identificatore del pacchetto, lunghezza del pacchetto, dati e </w:t>
+      </w:r>
+      <w:proofErr w:type="spellStart"/>
+      <w:r>
+        <w:rPr>
+          <w:rFonts w:eastAsia="Times New Roman" w:cstheme="minorHAnsi"/>
+          <w:lang w:eastAsia="en-GB"/>
+        </w:rPr>
+        <w:t>checksum</w:t>
+      </w:r>
+      <w:proofErr w:type="spellEnd"/>
+      <w:r>
+        <w:rPr>
+          <w:rFonts w:eastAsia="Times New Roman" w:cstheme="minorHAnsi"/>
+          <w:lang w:eastAsia="en-GB"/>
+        </w:rPr>
+        <w:t>.</w:t>
+      </w:r>
+      <w:r>
+        <w:rPr>
+          <w:rFonts w:eastAsia="Times New Roman" w:cstheme="minorHAnsi"/>
+          <w:lang w:eastAsia="en-GB"/>
+        </w:rPr>
+        <w:t xml:space="preserve"> </w:t>
+      </w:r>
+      <w:r>
+        <w:rPr>
+          <w:rFonts w:eastAsia="Times New Roman" w:cstheme="minorHAnsi"/>
+          <w:lang w:eastAsia="en-GB"/>
+        </w:rPr>
+        <w:t>L'identificatore del pacchetto è principalmente suddiviso in due tipi: 02H e 08H.</w:t>
+      </w:r>
+      <w:r>
+        <w:rPr>
+          <w:rFonts w:eastAsia="Times New Roman" w:cstheme="minorHAnsi"/>
+          <w:lang w:eastAsia="en-GB"/>
+        </w:rPr>
+        <w:br/>
+        <w:t>02H: pacchetto di</w:t>
+      </w:r>
+      <w:r>
+        <w:rPr>
+          <w:rFonts w:eastAsia="Times New Roman" w:cstheme="minorHAnsi"/>
+          <w:lang w:eastAsia="en-GB"/>
+        </w:rPr>
+        <w:t xml:space="preserve"> dati con pacchetti successivi mentre </w:t>
+      </w:r>
+      <w:r>
+        <w:rPr>
+          <w:rFonts w:eastAsia="Times New Roman" w:cstheme="minorHAnsi"/>
+          <w:lang w:eastAsia="en-GB"/>
+        </w:rPr>
+        <w:t>08H: ultimo pacchetto, pacchetto finale. La lunghezza dei dati è preimpostata ed è generalmente suddivisa in: 32, 64, 128 e 256.</w:t>
+      </w:r>
+    </w:p>
+    <w:p>
+      <w:pPr>
+        <w:spacing w:before="100" w:beforeAutospacing="1" w:after="100" w:afterAutospacing="1" w:line="240" w:lineRule="auto"/>
+        <w:rPr>
+          <w:rFonts w:eastAsia="Times New Roman" w:cstheme="minorHAnsi"/>
+          <w:lang w:eastAsia="en-GB"/>
+        </w:rPr>
+      </w:pPr>
+      <w:r>
+        <w:rPr>
+          <w:rFonts w:eastAsia="Times New Roman" w:cstheme="minorHAnsi"/>
+          <w:lang w:eastAsia="en-GB"/>
+        </w:rPr>
+        <w:t>Ad esempio, se la lunghezza dei dati da trasmettere è di 1 Kbyte e la lunghezza dei dati per pacchetto è impostata a 128 byte, allora i dati da 1 Kbyte verranno suddivisi in 8 pacchetti. Ogni pacchetto comprende:</w:t>
+      </w:r>
+    </w:p>
+    <w:p>
+      <w:pPr>
+        <w:numPr>
+          <w:ilvl w:val="0"/>
+          <w:numId w:val="14"/>
+        </w:numPr>
+        <w:spacing w:before="100" w:beforeAutospacing="1" w:after="100" w:afterAutospacing="1" w:line="240" w:lineRule="auto"/>
+        <w:rPr>
+          <w:rFonts w:eastAsia="Times New Roman" w:cstheme="minorHAnsi"/>
+          <w:lang w:eastAsia="en-GB"/>
+        </w:rPr>
+      </w:pPr>
+      <w:r>
+        <w:rPr>
+          <w:rFonts w:eastAsia="Times New Roman" w:cstheme="minorHAnsi"/>
+          <w:lang w:eastAsia="en-GB"/>
+        </w:rPr>
+        <w:t xml:space="preserve">2 byte per </w:t>
+      </w:r>
+      <w:r>
+        <w:rPr>
+          <w:rFonts w:eastAsia="Times New Roman" w:cstheme="minorHAnsi"/>
+          <w:lang w:eastAsia="en-GB"/>
+        </w:rPr>
+        <w:t>l’</w:t>
+      </w:r>
+      <w:proofErr w:type="spellStart"/>
+      <w:r>
+        <w:rPr>
+          <w:rFonts w:eastAsia="Times New Roman" w:cstheme="minorHAnsi"/>
+          <w:lang w:eastAsia="en-GB"/>
+        </w:rPr>
+        <w:t>header</w:t>
+      </w:r>
+      <w:proofErr w:type="spellEnd"/>
+      <w:r>
+        <w:rPr>
+          <w:rFonts w:eastAsia="Times New Roman" w:cstheme="minorHAnsi"/>
+          <w:lang w:eastAsia="en-GB"/>
+        </w:rPr>
+        <w:t xml:space="preserve"> del pacchetto,</w:t>
+      </w:r>
+    </w:p>
+    <w:p>
+      <w:pPr>
+        <w:numPr>
+          <w:ilvl w:val="0"/>
+          <w:numId w:val="14"/>
+        </w:numPr>
+        <w:spacing w:before="100" w:beforeAutospacing="1" w:after="100" w:afterAutospacing="1" w:line="240" w:lineRule="auto"/>
+        <w:rPr>
+          <w:rFonts w:eastAsia="Times New Roman" w:cstheme="minorHAnsi"/>
+          <w:lang w:eastAsia="en-GB"/>
+        </w:rPr>
+      </w:pPr>
+      <w:r>
+        <w:rPr>
+          <w:rFonts w:eastAsia="Times New Roman" w:cstheme="minorHAnsi"/>
+          <w:lang w:eastAsia="en-GB"/>
+        </w:rPr>
+        <w:t>4 byte per l'indirizzo del chip,</w:t>
+      </w:r>
+    </w:p>
+    <w:p>
+      <w:pPr>
+        <w:numPr>
+          <w:ilvl w:val="0"/>
+          <w:numId w:val="14"/>
+        </w:numPr>
+        <w:spacing w:before="100" w:beforeAutospacing="1" w:after="100" w:afterAutospacing="1" w:line="240" w:lineRule="auto"/>
+        <w:rPr>
+          <w:rFonts w:eastAsia="Times New Roman" w:cstheme="minorHAnsi"/>
+          <w:lang w:eastAsia="en-GB"/>
+        </w:rPr>
+      </w:pPr>
+      <w:r>
+        <w:rPr>
+          <w:rFonts w:eastAsia="Times New Roman" w:cstheme="minorHAnsi"/>
+          <w:lang w:eastAsia="en-GB"/>
+        </w:rPr>
+        <w:t>1 byte per l'identificatore del pacchetto,</w:t>
+      </w:r>
+    </w:p>
+    <w:p>
+      <w:pPr>
+        <w:numPr>
+          <w:ilvl w:val="0"/>
+          <w:numId w:val="14"/>
+        </w:numPr>
+        <w:spacing w:before="100" w:beforeAutospacing="1" w:after="100" w:afterAutospacing="1" w:line="240" w:lineRule="auto"/>
+        <w:rPr>
+          <w:rFonts w:eastAsia="Times New Roman" w:cstheme="minorHAnsi"/>
+          <w:lang w:eastAsia="en-GB"/>
+        </w:rPr>
+      </w:pPr>
+      <w:r>
+        <w:rPr>
+          <w:rFonts w:eastAsia="Times New Roman" w:cstheme="minorHAnsi"/>
+          <w:lang w:eastAsia="en-GB"/>
+        </w:rPr>
+        <w:t>2 byte per la lunghezza del pacchetto,</w:t>
+      </w:r>
+    </w:p>
+    <w:p>
+      <w:pPr>
+        <w:numPr>
+          <w:ilvl w:val="0"/>
+          <w:numId w:val="14"/>
+        </w:numPr>
+        <w:spacing w:before="100" w:beforeAutospacing="1" w:after="100" w:afterAutospacing="1" w:line="240" w:lineRule="auto"/>
+        <w:rPr>
+          <w:rFonts w:eastAsia="Times New Roman" w:cstheme="minorHAnsi"/>
+          <w:lang w:eastAsia="en-GB"/>
+        </w:rPr>
+      </w:pPr>
+      <w:r>
+        <w:rPr>
+          <w:rFonts w:eastAsia="Times New Roman" w:cstheme="minorHAnsi"/>
+          <w:lang w:eastAsia="en-GB"/>
+        </w:rPr>
+        <w:t>128 byte per i dati,</w:t>
+      </w:r>
+    </w:p>
+    <w:p>
+      <w:pPr>
+        <w:numPr>
+          <w:ilvl w:val="0"/>
+          <w:numId w:val="14"/>
+        </w:numPr>
+        <w:spacing w:before="100" w:beforeAutospacing="1" w:after="100" w:afterAutospacing="1" w:line="240" w:lineRule="auto"/>
+        <w:rPr>
+          <w:rFonts w:eastAsia="Times New Roman" w:cstheme="minorHAnsi"/>
+          <w:lang w:eastAsia="en-GB"/>
+        </w:rPr>
+      </w:pPr>
+      <w:r>
+        <w:rPr>
+          <w:rFonts w:eastAsia="Times New Roman" w:cstheme="minorHAnsi"/>
+          <w:lang w:eastAsia="en-GB"/>
+        </w:rPr>
+        <w:lastRenderedPageBreak/>
+        <w:t xml:space="preserve">2 byte per il </w:t>
+      </w:r>
+      <w:proofErr w:type="spellStart"/>
+      <w:r>
+        <w:rPr>
+          <w:rFonts w:eastAsia="Times New Roman" w:cstheme="minorHAnsi"/>
+          <w:lang w:eastAsia="en-GB"/>
+        </w:rPr>
+        <w:t>checksum</w:t>
+      </w:r>
+      <w:proofErr w:type="spellEnd"/>
+      <w:r>
+        <w:rPr>
+          <w:rFonts w:eastAsia="Times New Roman" w:cstheme="minorHAnsi"/>
+          <w:lang w:eastAsia="en-GB"/>
+        </w:rPr>
+        <w:t>.</w:t>
+      </w:r>
+    </w:p>
+    <w:p>
+      <w:pPr>
+        <w:spacing w:before="100" w:beforeAutospacing="1" w:after="100" w:afterAutospacing="1" w:line="240" w:lineRule="auto"/>
+        <w:rPr>
+          <w:rFonts w:eastAsia="Times New Roman" w:cstheme="minorHAnsi"/>
+          <w:lang w:eastAsia="en-GB"/>
+        </w:rPr>
+      </w:pPr>
+      <w:r>
+        <w:rPr>
+          <w:rFonts w:eastAsia="Times New Roman" w:cstheme="minorHAnsi"/>
+          <w:lang w:eastAsia="en-GB"/>
+        </w:rPr>
+        <w:t>La lunghezza totale di ciascun pacchetto sarà quindi di 139 byte. Inoltre, negli  8 pacchetti: L'identificatore del pacchetto dei primi 7 è 02H e  L'identificatore dell'ultimo pacchetto è 08H. Infine, è importante notare che, se la lunghezza di un pacchetto non raggiunge i 139 byte, non verrà estesa artificialmente a tale lunghezza in nessun altro modo.</w:t>
+      </w:r>
+    </w:p>
+    <w:p>
+      <w:pPr>
+        <w:pStyle w:val="NormaleWeb"/>
+        <w:rPr>
+          <w:rFonts w:asciiTheme="minorHAnsi" w:hAnsiTheme="minorHAnsi" w:cstheme="minorHAnsi"/>
+          <w:sz w:val="22"/>
+          <w:szCs w:val="22"/>
+          <w:lang w:val="it-IT"/>
+        </w:rPr>
+      </w:pPr>
+      <w:r>
+        <w:rPr>
+          <w:rFonts w:cstheme="minorHAnsi"/>
+        </w:rPr>
+        <w:t>USB</w:t>
+      </w:r>
+      <w:r>
+        <w:rPr>
+          <w:rFonts w:asciiTheme="minorHAnsi" w:hAnsiTheme="minorHAnsi" w:cstheme="minorHAnsi"/>
+          <w:sz w:val="22"/>
+          <w:szCs w:val="22"/>
+          <w:lang w:val="it-IT"/>
+        </w:rPr>
+        <w:t>:</w:t>
+      </w:r>
+      <w:r>
+        <w:rPr>
+          <w:rFonts w:asciiTheme="minorHAnsi" w:hAnsiTheme="minorHAnsi" w:cstheme="minorHAnsi"/>
+          <w:sz w:val="22"/>
+          <w:szCs w:val="22"/>
+          <w:lang w:val="it-IT"/>
+        </w:rPr>
+        <w:t xml:space="preserve"> Prima della trasmissione USB, è necessario ricevere il pacchetto di istruzioni relativo al pacchetto di dati e trasmettere il pacchetto di richiesta di successo una volta che la trasmissione è pronta. I pacchetti di dati USB contengono solo i dati, senza intestazione del pacchetto, indirizzo del chip, identificatore del pacchetto, lunghezza del pacchetto o </w:t>
+      </w:r>
+      <w:proofErr w:type="spellStart"/>
+      <w:r>
+        <w:rPr>
+          <w:rFonts w:asciiTheme="minorHAnsi" w:hAnsiTheme="minorHAnsi" w:cstheme="minorHAnsi"/>
+          <w:sz w:val="22"/>
+          <w:szCs w:val="22"/>
+          <w:lang w:val="it-IT"/>
+        </w:rPr>
+        <w:t>checksum</w:t>
+      </w:r>
+      <w:proofErr w:type="spellEnd"/>
+      <w:r>
+        <w:rPr>
+          <w:rFonts w:asciiTheme="minorHAnsi" w:hAnsiTheme="minorHAnsi" w:cstheme="minorHAnsi"/>
+          <w:sz w:val="22"/>
+          <w:szCs w:val="22"/>
+          <w:lang w:val="it-IT"/>
+        </w:rPr>
+        <w:t>. A differenza della trasmissione segmentata dell'interfaccia UART, la trasmissione USB avviene in pacchetti completi.</w:t>
+      </w:r>
+    </w:p>
+    <w:p>
+      <w:pPr>
+        <w:pStyle w:val="NormaleWeb"/>
+        <w:rPr>
+          <w:rFonts w:asciiTheme="minorHAnsi" w:hAnsiTheme="minorHAnsi" w:cstheme="minorHAnsi"/>
+          <w:sz w:val="22"/>
+          <w:szCs w:val="22"/>
+          <w:lang w:val="it-IT"/>
+        </w:rPr>
+      </w:pPr>
+    </w:p>
+    <w:p>
+      <w:pPr>
+        <w:pStyle w:val="NormaleWeb"/>
+        <w:rPr>
+          <w:rFonts w:asciiTheme="minorHAnsi" w:hAnsiTheme="minorHAnsi" w:cstheme="minorHAnsi"/>
+          <w:sz w:val="22"/>
+          <w:szCs w:val="22"/>
+          <w:u w:val="single"/>
+          <w:lang w:val="it-IT"/>
+        </w:rPr>
+      </w:pPr>
+      <w:r>
+        <w:rPr>
+          <w:rFonts w:asciiTheme="minorHAnsi" w:hAnsiTheme="minorHAnsi" w:cstheme="minorHAnsi"/>
+          <w:sz w:val="22"/>
+          <w:szCs w:val="22"/>
+          <w:u w:val="single"/>
+          <w:lang w:val="it-IT"/>
+        </w:rPr>
+        <w:t>Processo di registrazione</w:t>
+      </w:r>
+      <w:r>
+        <w:rPr>
+          <w:rFonts w:asciiTheme="minorHAnsi" w:hAnsiTheme="minorHAnsi" w:cstheme="minorHAnsi"/>
+          <w:sz w:val="22"/>
+          <w:szCs w:val="22"/>
+          <w:u w:val="single"/>
+          <w:lang w:val="it-IT"/>
+        </w:rPr>
+        <w:t xml:space="preserve"> automatica</w:t>
+      </w:r>
+      <w:r>
+        <w:rPr>
+          <w:rFonts w:asciiTheme="minorHAnsi" w:hAnsiTheme="minorHAnsi" w:cstheme="minorHAnsi"/>
+          <w:sz w:val="22"/>
+          <w:szCs w:val="22"/>
+          <w:u w:val="single"/>
+          <w:lang w:val="it-IT"/>
+        </w:rPr>
+        <w:t xml:space="preserve"> di una nuova impronta digitale</w:t>
+      </w:r>
+    </w:p>
+    <w:p>
+      <w:pPr>
+        <w:spacing w:before="100" w:beforeAutospacing="1" w:after="100" w:afterAutospacing="1" w:line="240" w:lineRule="auto"/>
+        <w:rPr>
+          <w:rFonts w:eastAsia="Times New Roman" w:cstheme="minorHAnsi"/>
+          <w:lang w:eastAsia="en-GB"/>
+        </w:rPr>
+      </w:pPr>
+      <w:r>
+        <w:rPr>
+          <w:rFonts w:cstheme="minorHAnsi"/>
+          <w:noProof/>
+          <w:u w:val="single"/>
+        </w:rPr>
+        <w:drawing>
+          <wp:anchor distT="0" distB="0" distL="114300" distR="114300" simplePos="0" relativeHeight="251658240" behindDoc="1" locked="0" layoutInCell="1" allowOverlap="1">
+            <wp:simplePos x="0" y="0"/>
+            <wp:positionH relativeFrom="column">
+              <wp:posOffset>3810</wp:posOffset>
+            </wp:positionH>
+            <wp:positionV relativeFrom="paragraph">
+              <wp:posOffset>3811</wp:posOffset>
+            </wp:positionV>
+            <wp:extent cx="1980140" cy="3276600"/>
+            <wp:effectExtent l="0" t="0" r="1270" b="0"/>
+            <wp:wrapNone/>
+            <wp:docPr id="1" name="Immagine 1"/>
+            <wp:cNvGraphicFramePr>
+              <a:graphicFrameLocks xmlns:a="http://schemas.openxmlformats.org/drawingml/2006/main" noChangeAspect="1"/>
+            </wp:cNvGraphicFramePr>
+            <a:graphic xmlns:a="http://schemas.openxmlformats.org/drawingml/2006/main">
+              <a:graphicData uri="http://schemas.openxmlformats.org/drawingml/2006/picture">
+                <pic:pic xmlns:pic="http://schemas.openxmlformats.org/drawingml/2006/picture">
+                  <pic:nvPicPr>
+                    <pic:cNvPr id="0" name="Immagine 2024-11-29 100154.png"/>
+                    <pic:cNvPicPr/>
+                  </pic:nvPicPr>
+                  <pic:blipFill>
+                    <a:blip r:embed="rId9">
+                      <a:extLst>
+                        <a:ext uri="{28A0092B-C50C-407E-A947-70E740481C1C}">
+                          <a14:useLocalDpi xmlns:a14="http://schemas.microsoft.com/office/drawing/2010/main" val="0"/>
+                        </a:ext>
+                      </a:extLst>
+                    </a:blip>
+                    <a:stretch>
+                      <a:fillRect/>
+                    </a:stretch>
+                  </pic:blipFill>
+                  <pic:spPr>
+                    <a:xfrm>
+                      <a:off x="0" y="0"/>
+                      <a:ext cx="1980668" cy="3277473"/>
+                    </a:xfrm>
+                    <a:prstGeom prst="rect">
+                      <a:avLst/>
+                    </a:prstGeom>
+                  </pic:spPr>
+                </pic:pic>
+              </a:graphicData>
+            </a:graphic>
+            <wp14:sizeRelH relativeFrom="page">
+              <wp14:pctWidth>0</wp14:pctWidth>
+            </wp14:sizeRelH>
+            <wp14:sizeRelV relativeFrom="page">
+              <wp14:pctHeight>0</wp14:pctHeight>
+            </wp14:sizeRelV>
+          </wp:anchor>
+        </w:drawing>
+      </w:r>
+    </w:p>
+    <w:p>
+      <w:pPr>
+        <w:jc w:val="both"/>
+        <w:rPr>
+          <w:rFonts w:cstheme="minorHAnsi"/>
+        </w:rPr>
+      </w:pPr>
+    </w:p>
+    <w:p>
+      <w:pPr>
+        <w:jc w:val="both"/>
+      </w:pPr>
+    </w:p>
+    <w:p>
+      <w:pPr>
+        <w:jc w:val="both"/>
+      </w:pPr>
+    </w:p>
+    <w:p>
+      <w:r>
+        <w:rPr>
+          <w:noProof/>
+          <w:lang w:val="en-GB" w:eastAsia="en-GB"/>
+        </w:rPr>
+        <w:drawing>
+          <wp:anchor distT="0" distB="0" distL="114300" distR="114300" simplePos="0" relativeHeight="251659264" behindDoc="1" locked="0" layoutInCell="1" allowOverlap="1" wp14:anchorId="53B4964C" wp14:editId="51F6CEA1">
+            <wp:simplePos x="0" y="0"/>
+            <wp:positionH relativeFrom="column">
+              <wp:posOffset>-406400</wp:posOffset>
+            </wp:positionH>
+            <wp:positionV relativeFrom="paragraph">
+              <wp:posOffset>1960245</wp:posOffset>
+            </wp:positionV>
+            <wp:extent cx="3076575" cy="2600325"/>
+            <wp:effectExtent l="0" t="0" r="9525" b="9525"/>
+            <wp:wrapThrough wrapText="bothSides">
+              <wp:wrapPolygon edited="0">
+                <wp:start x="0" y="0"/>
+                <wp:lineTo x="0" y="21521"/>
+                <wp:lineTo x="21533" y="21521"/>
+                <wp:lineTo x="21533" y="0"/>
+                <wp:lineTo x="0" y="0"/>
+              </wp:wrapPolygon>
+            </wp:wrapThrough>
+            <wp:docPr id="3" name="Immagine 3"/>
+            <wp:cNvGraphicFramePr>
+              <a:graphicFrameLocks xmlns:a="http://schemas.openxmlformats.org/drawingml/2006/main" noChangeAspect="1"/>
+            </wp:cNvGraphicFramePr>
+            <a:graphic xmlns:a="http://schemas.openxmlformats.org/drawingml/2006/main">
+              <a:graphicData uri="http://schemas.openxmlformats.org/drawingml/2006/picture">
+                <pic:pic xmlns:pic="http://schemas.openxmlformats.org/drawingml/2006/picture">
+                  <pic:nvPicPr>
+                    <pic:cNvPr id="0" name="Immagine 2024-11-29 100251.png"/>
+                    <pic:cNvPicPr/>
+                  </pic:nvPicPr>
+                  <pic:blipFill>
+                    <a:blip r:embed="rId10">
+                      <a:extLst>
+                        <a:ext uri="{28A0092B-C50C-407E-A947-70E740481C1C}">
+                          <a14:useLocalDpi xmlns:a14="http://schemas.microsoft.com/office/drawing/2010/main" val="0"/>
+                        </a:ext>
+                      </a:extLst>
+                    </a:blip>
+                    <a:stretch>
+                      <a:fillRect/>
+                    </a:stretch>
+                  </pic:blipFill>
+                  <pic:spPr>
+                    <a:xfrm>
+                      <a:off x="0" y="0"/>
+                      <a:ext cx="3076575" cy="2600325"/>
+                    </a:xfrm>
+                    <a:prstGeom prst="rect">
+                      <a:avLst/>
+                    </a:prstGeom>
+                  </pic:spPr>
+                </pic:pic>
+              </a:graphicData>
+            </a:graphic>
+            <wp14:sizeRelH relativeFrom="page">
+              <wp14:pctWidth>0</wp14:pctWidth>
+            </wp14:sizeRelH>
+            <wp14:sizeRelV relativeFrom="page">
+              <wp14:pctHeight>0</wp14:pctHeight>
+            </wp14:sizeRelV>
+          </wp:anchor>
+        </w:drawing>
+      </w:r>
+      <w:r>
+        <w:br w:type="page"/>
+      </w:r>
+    </w:p>
+    <w:p>
+      <w:pPr>
+        <w:jc w:val="both"/>
+        <w:rPr>
+          <w:u w:val="single"/>
+        </w:rPr>
+      </w:pPr>
+      <w:r>
+        <w:rPr>
+          <w:u w:val="single"/>
+        </w:rPr>
+        <w:lastRenderedPageBreak/>
+        <w:t>Processo di verifica automatica dell’impronta digitale</w:t>
+      </w:r>
+    </w:p>
+    <w:p>
+      <w:pPr>
+        <w:jc w:val="both"/>
+        <w:rPr>
+          <w:u w:val="single"/>
+        </w:rPr>
+      </w:pPr>
+      <w:r>
+        <w:rPr>
+          <w:noProof/>
+          <w:u w:val="single"/>
+          <w:lang w:val="en-GB" w:eastAsia="en-GB"/>
+        </w:rPr>
+        <w:drawing>
+          <wp:inline distT="0" distB="0" distL="0" distR="0">
+            <wp:extent cx="3921987" cy="4785360"/>
+            <wp:effectExtent l="0" t="0" r="2540" b="0"/>
+            <wp:docPr id="4" name="Immagine 4"/>
+            <wp:cNvGraphicFramePr>
+              <a:graphicFrameLocks xmlns:a="http://schemas.openxmlformats.org/drawingml/2006/main" noChangeAspect="1"/>
+            </wp:cNvGraphicFramePr>
+            <a:graphic xmlns:a="http://schemas.openxmlformats.org/drawingml/2006/main">
+              <a:graphicData uri="http://schemas.openxmlformats.org/drawingml/2006/picture">
+                <pic:pic xmlns:pic="http://schemas.openxmlformats.org/drawingml/2006/picture">
+                  <pic:nvPicPr>
+                    <pic:cNvPr id="0" name="Immagine 2024-11-29 100744.png"/>
+                    <pic:cNvPicPr/>
+                  </pic:nvPicPr>
+                  <pic:blipFill>
+                    <a:blip r:embed="rId11">
+                      <a:extLst>
+                        <a:ext uri="{28A0092B-C50C-407E-A947-70E740481C1C}">
+                          <a14:useLocalDpi xmlns:a14="http://schemas.microsoft.com/office/drawing/2010/main" val="0"/>
+                        </a:ext>
+                      </a:extLst>
+                    </a:blip>
+                    <a:stretch>
+                      <a:fillRect/>
+                    </a:stretch>
+                  </pic:blipFill>
+                  <pic:spPr>
+                    <a:xfrm>
+                      <a:off x="0" y="0"/>
+                      <a:ext cx="3922327" cy="4785775"/>
+                    </a:xfrm>
+                    <a:prstGeom prst="rect">
+                      <a:avLst/>
+                    </a:prstGeom>
+                  </pic:spPr>
+                </pic:pic>
+              </a:graphicData>
+            </a:graphic>
+          </wp:inline>
+        </w:drawing>
       </w:r>
       <w:bookmarkStart w:id="0" w:name="_GoBack"/>
-      <w:r>
-        <w:rPr>
-          <w:b/>
-        </w:rPr>
-        <w:t>ADXL345</w:t>
-      </w:r>
       <w:bookmarkEnd w:id="0"/>
     </w:p>
     <w:sectPr>
@@ -1263,6 +2696,56 @@
 </w:document>
 </file>
 
+<file path=word/endnotes.xml><?xml version="1.0" encoding="utf-8"?>
+<w:endnotes xmlns:wpc="http://schemas.microsoft.com/office/word/2010/wordprocessingCanvas" xmlns:mc="http://schemas.openxmlformats.org/markup-compatibility/2006" xmlns:o="urn:schemas-microsoft-com:office:office" xmlns:r="http://schemas.openxmlformats.org/officeDocument/2006/relationships" xmlns:m="http://schemas.openxmlformats.org/officeDocument/2006/math" xmlns:v="urn:schemas-microsoft-com:vml" xmlns:wp14="http://schemas.microsoft.com/office/word/2010/wordprocessingDrawing" xmlns:wp="http://schemas.openxmlformats.org/drawingml/2006/wordprocessingDrawing" xmlns:w10="urn:schemas-microsoft-com:office:word" xmlns:w="http://schemas.openxmlformats.org/wordprocessingml/2006/main" xmlns:w14="http://schemas.microsoft.com/office/word/2010/wordml" xmlns:wpg="http://schemas.microsoft.com/office/word/2010/wordprocessingGroup" xmlns:wpi="http://schemas.microsoft.com/office/word/2010/wordprocessingInk" xmlns:wne="http://schemas.microsoft.com/office/word/2006/wordml" xmlns:wps="http://schemas.microsoft.com/office/word/2010/wordprocessingShape" mc:Ignorable="w14 wp14">
+  <w:endnote w:type="separator" w:id="-1">
+    <w:p>
+      <w:pPr>
+        <w:spacing w:after="0" w:line="240" w:lineRule="auto"/>
+      </w:pPr>
+      <w:r>
+        <w:separator/>
+      </w:r>
+    </w:p>
+  </w:endnote>
+  <w:endnote w:type="continuationSeparator" w:id="0">
+    <w:p>
+      <w:pPr>
+        <w:spacing w:after="0" w:line="240" w:lineRule="auto"/>
+      </w:pPr>
+      <w:r>
+        <w:continuationSeparator/>
+      </w:r>
+    </w:p>
+  </w:endnote>
+</w:endnotes>
+</file>
+
+<file path=word/footnotes.xml><?xml version="1.0" encoding="utf-8"?>
+<w:footnotes xmlns:wpc="http://schemas.microsoft.com/office/word/2010/wordprocessingCanvas" xmlns:mc="http://schemas.openxmlformats.org/markup-compatibility/2006" xmlns:o="urn:schemas-microsoft-com:office:office" xmlns:r="http://schemas.openxmlformats.org/officeDocument/2006/relationships" xmlns:m="http://schemas.openxmlformats.org/officeDocument/2006/math" xmlns:v="urn:schemas-microsoft-com:vml" xmlns:wp14="http://schemas.microsoft.com/office/word/2010/wordprocessingDrawing" xmlns:wp="http://schemas.openxmlformats.org/drawingml/2006/wordprocessingDrawing" xmlns:w10="urn:schemas-microsoft-com:office:word" xmlns:w="http://schemas.openxmlformats.org/wordprocessingml/2006/main" xmlns:w14="http://schemas.microsoft.com/office/word/2010/wordml" xmlns:wpg="http://schemas.microsoft.com/office/word/2010/wordprocessingGroup" xmlns:wpi="http://schemas.microsoft.com/office/word/2010/wordprocessingInk" xmlns:wne="http://schemas.microsoft.com/office/word/2006/wordml" xmlns:wps="http://schemas.microsoft.com/office/word/2010/wordprocessingShape" mc:Ignorable="w14 wp14">
+  <w:footnote w:type="separator" w:id="-1">
+    <w:p>
+      <w:pPr>
+        <w:spacing w:after="0" w:line="240" w:lineRule="auto"/>
+      </w:pPr>
+      <w:r>
+        <w:separator/>
+      </w:r>
+    </w:p>
+  </w:footnote>
+  <w:footnote w:type="continuationSeparator" w:id="0">
+    <w:p>
+      <w:pPr>
+        <w:spacing w:after="0" w:line="240" w:lineRule="auto"/>
+      </w:pPr>
+      <w:r>
+        <w:continuationSeparator/>
+      </w:r>
+    </w:p>
+  </w:footnote>
+</w:footnotes>
+</file>
+
 <file path=word/numbering.xml><?xml version="1.0" encoding="utf-8"?>
 <w:numbering xmlns:wpc="http://schemas.microsoft.com/office/word/2010/wordprocessingCanvas" xmlns:mc="http://schemas.openxmlformats.org/markup-compatibility/2006" xmlns:o="urn:schemas-microsoft-com:office:office" xmlns:r="http://schemas.openxmlformats.org/officeDocument/2006/relationships" xmlns:m="http://schemas.openxmlformats.org/officeDocument/2006/math" xmlns:v="urn:schemas-microsoft-com:vml" xmlns:wp14="http://schemas.microsoft.com/office/word/2010/wordprocessingDrawing" xmlns:wp="http://schemas.openxmlformats.org/drawingml/2006/wordprocessingDrawing" xmlns:w10="urn:schemas-microsoft-com:office:word" xmlns:w="http://schemas.openxmlformats.org/wordprocessingml/2006/main" xmlns:w14="http://schemas.microsoft.com/office/word/2010/wordml" xmlns:wpg="http://schemas.microsoft.com/office/word/2010/wordprocessingGroup" xmlns:wpi="http://schemas.microsoft.com/office/word/2010/wordprocessingInk" xmlns:wne="http://schemas.microsoft.com/office/word/2006/wordml" xmlns:wps="http://schemas.microsoft.com/office/word/2010/wordprocessingShape" mc:Ignorable="w14 wp14">
   <w:abstractNum w:abstractNumId="0">
@@ -1492,6 +2975,232 @@
     </w:lvl>
   </w:abstractNum>
   <w:abstractNum w:abstractNumId="2">
+    <w:nsid w:val="0E3E17B4"/>
+    <w:multiLevelType w:val="hybridMultilevel"/>
+    <w:tmpl w:val="39642588"/>
+    <w:lvl w:ilvl="0" w:tplc="08090001">
+      <w:start w:val="1"/>
+      <w:numFmt w:val="bullet"/>
+      <w:lvlText w:val=""/>
+      <w:lvlJc w:val="left"/>
+      <w:pPr>
+        <w:ind w:left="720" w:hanging="360"/>
+      </w:pPr>
+      <w:rPr>
+        <w:rFonts w:ascii="Symbol" w:hAnsi="Symbol" w:hint="default"/>
+      </w:rPr>
+    </w:lvl>
+    <w:lvl w:ilvl="1" w:tplc="08090003" w:tentative="1">
+      <w:start w:val="1"/>
+      <w:numFmt w:val="bullet"/>
+      <w:lvlText w:val="o"/>
+      <w:lvlJc w:val="left"/>
+      <w:pPr>
+        <w:ind w:left="1440" w:hanging="360"/>
+      </w:pPr>
+      <w:rPr>
+        <w:rFonts w:ascii="Courier New" w:hAnsi="Courier New" w:cs="Courier New" w:hint="default"/>
+      </w:rPr>
+    </w:lvl>
+    <w:lvl w:ilvl="2" w:tplc="08090005" w:tentative="1">
+      <w:start w:val="1"/>
+      <w:numFmt w:val="bullet"/>
+      <w:lvlText w:val=""/>
+      <w:lvlJc w:val="left"/>
+      <w:pPr>
+        <w:ind w:left="2160" w:hanging="360"/>
+      </w:pPr>
+      <w:rPr>
+        <w:rFonts w:ascii="Wingdings" w:hAnsi="Wingdings" w:hint="default"/>
+      </w:rPr>
+    </w:lvl>
+    <w:lvl w:ilvl="3" w:tplc="08090001" w:tentative="1">
+      <w:start w:val="1"/>
+      <w:numFmt w:val="bullet"/>
+      <w:lvlText w:val=""/>
+      <w:lvlJc w:val="left"/>
+      <w:pPr>
+        <w:ind w:left="2880" w:hanging="360"/>
+      </w:pPr>
+      <w:rPr>
+        <w:rFonts w:ascii="Symbol" w:hAnsi="Symbol" w:hint="default"/>
+      </w:rPr>
+    </w:lvl>
+    <w:lvl w:ilvl="4" w:tplc="08090003" w:tentative="1">
+      <w:start w:val="1"/>
+      <w:numFmt w:val="bullet"/>
+      <w:lvlText w:val="o"/>
+      <w:lvlJc w:val="left"/>
+      <w:pPr>
+        <w:ind w:left="3600" w:hanging="360"/>
+      </w:pPr>
+      <w:rPr>
+        <w:rFonts w:ascii="Courier New" w:hAnsi="Courier New" w:cs="Courier New" w:hint="default"/>
+      </w:rPr>
+    </w:lvl>
+    <w:lvl w:ilvl="5" w:tplc="08090005" w:tentative="1">
+      <w:start w:val="1"/>
+      <w:numFmt w:val="bullet"/>
+      <w:lvlText w:val=""/>
+      <w:lvlJc w:val="left"/>
+      <w:pPr>
+        <w:ind w:left="4320" w:hanging="360"/>
+      </w:pPr>
+      <w:rPr>
+        <w:rFonts w:ascii="Wingdings" w:hAnsi="Wingdings" w:hint="default"/>
+      </w:rPr>
+    </w:lvl>
+    <w:lvl w:ilvl="6" w:tplc="08090001" w:tentative="1">
+      <w:start w:val="1"/>
+      <w:numFmt w:val="bullet"/>
+      <w:lvlText w:val=""/>
+      <w:lvlJc w:val="left"/>
+      <w:pPr>
+        <w:ind w:left="5040" w:hanging="360"/>
+      </w:pPr>
+      <w:rPr>
+        <w:rFonts w:ascii="Symbol" w:hAnsi="Symbol" w:hint="default"/>
+      </w:rPr>
+    </w:lvl>
+    <w:lvl w:ilvl="7" w:tplc="08090003" w:tentative="1">
+      <w:start w:val="1"/>
+      <w:numFmt w:val="bullet"/>
+      <w:lvlText w:val="o"/>
+      <w:lvlJc w:val="left"/>
+      <w:pPr>
+        <w:ind w:left="5760" w:hanging="360"/>
+      </w:pPr>
+      <w:rPr>
+        <w:rFonts w:ascii="Courier New" w:hAnsi="Courier New" w:cs="Courier New" w:hint="default"/>
+      </w:rPr>
+    </w:lvl>
+    <w:lvl w:ilvl="8" w:tplc="08090005" w:tentative="1">
+      <w:start w:val="1"/>
+      <w:numFmt w:val="bullet"/>
+      <w:lvlText w:val=""/>
+      <w:lvlJc w:val="left"/>
+      <w:pPr>
+        <w:ind w:left="6480" w:hanging="360"/>
+      </w:pPr>
+      <w:rPr>
+        <w:rFonts w:ascii="Wingdings" w:hAnsi="Wingdings" w:hint="default"/>
+      </w:rPr>
+    </w:lvl>
+  </w:abstractNum>
+  <w:abstractNum w:abstractNumId="3">
+    <w:nsid w:val="1D16194F"/>
+    <w:multiLevelType w:val="hybridMultilevel"/>
+    <w:tmpl w:val="5C0A5F9A"/>
+    <w:lvl w:ilvl="0" w:tplc="08090001">
+      <w:start w:val="1"/>
+      <w:numFmt w:val="bullet"/>
+      <w:lvlText w:val=""/>
+      <w:lvlJc w:val="left"/>
+      <w:pPr>
+        <w:ind w:left="720" w:hanging="360"/>
+      </w:pPr>
+      <w:rPr>
+        <w:rFonts w:ascii="Symbol" w:hAnsi="Symbol" w:hint="default"/>
+      </w:rPr>
+    </w:lvl>
+    <w:lvl w:ilvl="1" w:tplc="08090003" w:tentative="1">
+      <w:start w:val="1"/>
+      <w:numFmt w:val="bullet"/>
+      <w:lvlText w:val="o"/>
+      <w:lvlJc w:val="left"/>
+      <w:pPr>
+        <w:ind w:left="1440" w:hanging="360"/>
+      </w:pPr>
+      <w:rPr>
+        <w:rFonts w:ascii="Courier New" w:hAnsi="Courier New" w:cs="Courier New" w:hint="default"/>
+      </w:rPr>
+    </w:lvl>
+    <w:lvl w:ilvl="2" w:tplc="08090005" w:tentative="1">
+      <w:start w:val="1"/>
+      <w:numFmt w:val="bullet"/>
+      <w:lvlText w:val=""/>
+      <w:lvlJc w:val="left"/>
+      <w:pPr>
+        <w:ind w:left="2160" w:hanging="360"/>
+      </w:pPr>
+      <w:rPr>
+        <w:rFonts w:ascii="Wingdings" w:hAnsi="Wingdings" w:hint="default"/>
+      </w:rPr>
+    </w:lvl>
+    <w:lvl w:ilvl="3" w:tplc="08090001" w:tentative="1">
+      <w:start w:val="1"/>
+      <w:numFmt w:val="bullet"/>
+      <w:lvlText w:val=""/>
+      <w:lvlJc w:val="left"/>
+      <w:pPr>
+        <w:ind w:left="2880" w:hanging="360"/>
+      </w:pPr>
+      <w:rPr>
+        <w:rFonts w:ascii="Symbol" w:hAnsi="Symbol" w:hint="default"/>
+      </w:rPr>
+    </w:lvl>
+    <w:lvl w:ilvl="4" w:tplc="08090003" w:tentative="1">
+      <w:start w:val="1"/>
+      <w:numFmt w:val="bullet"/>
+      <w:lvlText w:val="o"/>
+      <w:lvlJc w:val="left"/>
+      <w:pPr>
+        <w:ind w:left="3600" w:hanging="360"/>
+      </w:pPr>
+      <w:rPr>
+        <w:rFonts w:ascii="Courier New" w:hAnsi="Courier New" w:cs="Courier New" w:hint="default"/>
+      </w:rPr>
+    </w:lvl>
+    <w:lvl w:ilvl="5" w:tplc="08090005" w:tentative="1">
+      <w:start w:val="1"/>
+      <w:numFmt w:val="bullet"/>
+      <w:lvlText w:val=""/>
+      <w:lvlJc w:val="left"/>
+      <w:pPr>
+        <w:ind w:left="4320" w:hanging="360"/>
+      </w:pPr>
+      <w:rPr>
+        <w:rFonts w:ascii="Wingdings" w:hAnsi="Wingdings" w:hint="default"/>
+      </w:rPr>
+    </w:lvl>
+    <w:lvl w:ilvl="6" w:tplc="08090001" w:tentative="1">
+      <w:start w:val="1"/>
+      <w:numFmt w:val="bullet"/>
+      <w:lvlText w:val=""/>
+      <w:lvlJc w:val="left"/>
+      <w:pPr>
+        <w:ind w:left="5040" w:hanging="360"/>
+      </w:pPr>
+      <w:rPr>
+        <w:rFonts w:ascii="Symbol" w:hAnsi="Symbol" w:hint="default"/>
+      </w:rPr>
+    </w:lvl>
+    <w:lvl w:ilvl="7" w:tplc="08090003" w:tentative="1">
+      <w:start w:val="1"/>
+      <w:numFmt w:val="bullet"/>
+      <w:lvlText w:val="o"/>
+      <w:lvlJc w:val="left"/>
+      <w:pPr>
+        <w:ind w:left="5760" w:hanging="360"/>
+      </w:pPr>
+      <w:rPr>
+        <w:rFonts w:ascii="Courier New" w:hAnsi="Courier New" w:cs="Courier New" w:hint="default"/>
+      </w:rPr>
+    </w:lvl>
+    <w:lvl w:ilvl="8" w:tplc="08090005" w:tentative="1">
+      <w:start w:val="1"/>
+      <w:numFmt w:val="bullet"/>
+      <w:lvlText w:val=""/>
+      <w:lvlJc w:val="left"/>
+      <w:pPr>
+        <w:ind w:left="6480" w:hanging="360"/>
+      </w:pPr>
+      <w:rPr>
+        <w:rFonts w:ascii="Wingdings" w:hAnsi="Wingdings" w:hint="default"/>
+      </w:rPr>
+    </w:lvl>
+  </w:abstractNum>
+  <w:abstractNum w:abstractNumId="4">
     <w:nsid w:val="28B27D9E"/>
     <w:multiLevelType w:val="hybridMultilevel"/>
     <w:tmpl w:val="E5907844"/>
@@ -1604,7 +3313,1204 @@
       </w:rPr>
     </w:lvl>
   </w:abstractNum>
-  <w:abstractNum w:abstractNumId="3">
+  <w:abstractNum w:abstractNumId="5">
+    <w:nsid w:val="2F33716F"/>
+    <w:multiLevelType w:val="multilevel"/>
+    <w:tmpl w:val="E15AD97A"/>
+    <w:lvl w:ilvl="0">
+      <w:start w:val="1"/>
+      <w:numFmt w:val="bullet"/>
+      <w:lvlText w:val=""/>
+      <w:lvlJc w:val="left"/>
+      <w:pPr>
+        <w:tabs>
+          <w:tab w:val="num" w:pos="720"/>
+        </w:tabs>
+        <w:ind w:left="720" w:hanging="360"/>
+      </w:pPr>
+      <w:rPr>
+        <w:rFonts w:ascii="Symbol" w:hAnsi="Symbol" w:hint="default"/>
+        <w:sz w:val="20"/>
+      </w:rPr>
+    </w:lvl>
+    <w:lvl w:ilvl="1" w:tentative="1">
+      <w:start w:val="1"/>
+      <w:numFmt w:val="bullet"/>
+      <w:lvlText w:val="o"/>
+      <w:lvlJc w:val="left"/>
+      <w:pPr>
+        <w:tabs>
+          <w:tab w:val="num" w:pos="1440"/>
+        </w:tabs>
+        <w:ind w:left="1440" w:hanging="360"/>
+      </w:pPr>
+      <w:rPr>
+        <w:rFonts w:ascii="Courier New" w:hAnsi="Courier New" w:hint="default"/>
+        <w:sz w:val="20"/>
+      </w:rPr>
+    </w:lvl>
+    <w:lvl w:ilvl="2" w:tentative="1">
+      <w:start w:val="1"/>
+      <w:numFmt w:val="bullet"/>
+      <w:lvlText w:val=""/>
+      <w:lvlJc w:val="left"/>
+      <w:pPr>
+        <w:tabs>
+          <w:tab w:val="num" w:pos="2160"/>
+        </w:tabs>
+        <w:ind w:left="2160" w:hanging="360"/>
+      </w:pPr>
+      <w:rPr>
+        <w:rFonts w:ascii="Wingdings" w:hAnsi="Wingdings" w:hint="default"/>
+        <w:sz w:val="20"/>
+      </w:rPr>
+    </w:lvl>
+    <w:lvl w:ilvl="3" w:tentative="1">
+      <w:start w:val="1"/>
+      <w:numFmt w:val="bullet"/>
+      <w:lvlText w:val=""/>
+      <w:lvlJc w:val="left"/>
+      <w:pPr>
+        <w:tabs>
+          <w:tab w:val="num" w:pos="2880"/>
+        </w:tabs>
+        <w:ind w:left="2880" w:hanging="360"/>
+      </w:pPr>
+      <w:rPr>
+        <w:rFonts w:ascii="Wingdings" w:hAnsi="Wingdings" w:hint="default"/>
+        <w:sz w:val="20"/>
+      </w:rPr>
+    </w:lvl>
+    <w:lvl w:ilvl="4" w:tentative="1">
+      <w:start w:val="1"/>
+      <w:numFmt w:val="bullet"/>
+      <w:lvlText w:val=""/>
+      <w:lvlJc w:val="left"/>
+      <w:pPr>
+        <w:tabs>
+          <w:tab w:val="num" w:pos="3600"/>
+        </w:tabs>
+        <w:ind w:left="3600" w:hanging="360"/>
+      </w:pPr>
+      <w:rPr>
+        <w:rFonts w:ascii="Wingdings" w:hAnsi="Wingdings" w:hint="default"/>
+        <w:sz w:val="20"/>
+      </w:rPr>
+    </w:lvl>
+    <w:lvl w:ilvl="5" w:tentative="1">
+      <w:start w:val="1"/>
+      <w:numFmt w:val="bullet"/>
+      <w:lvlText w:val=""/>
+      <w:lvlJc w:val="left"/>
+      <w:pPr>
+        <w:tabs>
+          <w:tab w:val="num" w:pos="4320"/>
+        </w:tabs>
+        <w:ind w:left="4320" w:hanging="360"/>
+      </w:pPr>
+      <w:rPr>
+        <w:rFonts w:ascii="Wingdings" w:hAnsi="Wingdings" w:hint="default"/>
+        <w:sz w:val="20"/>
+      </w:rPr>
+    </w:lvl>
+    <w:lvl w:ilvl="6" w:tentative="1">
+      <w:start w:val="1"/>
+      <w:numFmt w:val="bullet"/>
+      <w:lvlText w:val=""/>
+      <w:lvlJc w:val="left"/>
+      <w:pPr>
+        <w:tabs>
+          <w:tab w:val="num" w:pos="5040"/>
+        </w:tabs>
+        <w:ind w:left="5040" w:hanging="360"/>
+      </w:pPr>
+      <w:rPr>
+        <w:rFonts w:ascii="Wingdings" w:hAnsi="Wingdings" w:hint="default"/>
+        <w:sz w:val="20"/>
+      </w:rPr>
+    </w:lvl>
+    <w:lvl w:ilvl="7" w:tentative="1">
+      <w:start w:val="1"/>
+      <w:numFmt w:val="bullet"/>
+      <w:lvlText w:val=""/>
+      <w:lvlJc w:val="left"/>
+      <w:pPr>
+        <w:tabs>
+          <w:tab w:val="num" w:pos="5760"/>
+        </w:tabs>
+        <w:ind w:left="5760" w:hanging="360"/>
+      </w:pPr>
+      <w:rPr>
+        <w:rFonts w:ascii="Wingdings" w:hAnsi="Wingdings" w:hint="default"/>
+        <w:sz w:val="20"/>
+      </w:rPr>
+    </w:lvl>
+    <w:lvl w:ilvl="8" w:tentative="1">
+      <w:start w:val="1"/>
+      <w:numFmt w:val="bullet"/>
+      <w:lvlText w:val=""/>
+      <w:lvlJc w:val="left"/>
+      <w:pPr>
+        <w:tabs>
+          <w:tab w:val="num" w:pos="6480"/>
+        </w:tabs>
+        <w:ind w:left="6480" w:hanging="360"/>
+      </w:pPr>
+      <w:rPr>
+        <w:rFonts w:ascii="Wingdings" w:hAnsi="Wingdings" w:hint="default"/>
+        <w:sz w:val="20"/>
+      </w:rPr>
+    </w:lvl>
+  </w:abstractNum>
+  <w:abstractNum w:abstractNumId="6">
+    <w:nsid w:val="3AB16691"/>
+    <w:multiLevelType w:val="hybridMultilevel"/>
+    <w:tmpl w:val="3814DE46"/>
+    <w:lvl w:ilvl="0" w:tplc="08090001">
+      <w:start w:val="1"/>
+      <w:numFmt w:val="bullet"/>
+      <w:lvlText w:val=""/>
+      <w:lvlJc w:val="left"/>
+      <w:pPr>
+        <w:ind w:left="768" w:hanging="360"/>
+      </w:pPr>
+      <w:rPr>
+        <w:rFonts w:ascii="Symbol" w:hAnsi="Symbol" w:hint="default"/>
+      </w:rPr>
+    </w:lvl>
+    <w:lvl w:ilvl="1" w:tplc="08090003" w:tentative="1">
+      <w:start w:val="1"/>
+      <w:numFmt w:val="bullet"/>
+      <w:lvlText w:val="o"/>
+      <w:lvlJc w:val="left"/>
+      <w:pPr>
+        <w:ind w:left="1488" w:hanging="360"/>
+      </w:pPr>
+      <w:rPr>
+        <w:rFonts w:ascii="Courier New" w:hAnsi="Courier New" w:cs="Courier New" w:hint="default"/>
+      </w:rPr>
+    </w:lvl>
+    <w:lvl w:ilvl="2" w:tplc="08090005" w:tentative="1">
+      <w:start w:val="1"/>
+      <w:numFmt w:val="bullet"/>
+      <w:lvlText w:val=""/>
+      <w:lvlJc w:val="left"/>
+      <w:pPr>
+        <w:ind w:left="2208" w:hanging="360"/>
+      </w:pPr>
+      <w:rPr>
+        <w:rFonts w:ascii="Wingdings" w:hAnsi="Wingdings" w:hint="default"/>
+      </w:rPr>
+    </w:lvl>
+    <w:lvl w:ilvl="3" w:tplc="08090001" w:tentative="1">
+      <w:start w:val="1"/>
+      <w:numFmt w:val="bullet"/>
+      <w:lvlText w:val=""/>
+      <w:lvlJc w:val="left"/>
+      <w:pPr>
+        <w:ind w:left="2928" w:hanging="360"/>
+      </w:pPr>
+      <w:rPr>
+        <w:rFonts w:ascii="Symbol" w:hAnsi="Symbol" w:hint="default"/>
+      </w:rPr>
+    </w:lvl>
+    <w:lvl w:ilvl="4" w:tplc="08090003" w:tentative="1">
+      <w:start w:val="1"/>
+      <w:numFmt w:val="bullet"/>
+      <w:lvlText w:val="o"/>
+      <w:lvlJc w:val="left"/>
+      <w:pPr>
+        <w:ind w:left="3648" w:hanging="360"/>
+      </w:pPr>
+      <w:rPr>
+        <w:rFonts w:ascii="Courier New" w:hAnsi="Courier New" w:cs="Courier New" w:hint="default"/>
+      </w:rPr>
+    </w:lvl>
+    <w:lvl w:ilvl="5" w:tplc="08090005" w:tentative="1">
+      <w:start w:val="1"/>
+      <w:numFmt w:val="bullet"/>
+      <w:lvlText w:val=""/>
+      <w:lvlJc w:val="left"/>
+      <w:pPr>
+        <w:ind w:left="4368" w:hanging="360"/>
+      </w:pPr>
+      <w:rPr>
+        <w:rFonts w:ascii="Wingdings" w:hAnsi="Wingdings" w:hint="default"/>
+      </w:rPr>
+    </w:lvl>
+    <w:lvl w:ilvl="6" w:tplc="08090001" w:tentative="1">
+      <w:start w:val="1"/>
+      <w:numFmt w:val="bullet"/>
+      <w:lvlText w:val=""/>
+      <w:lvlJc w:val="left"/>
+      <w:pPr>
+        <w:ind w:left="5088" w:hanging="360"/>
+      </w:pPr>
+      <w:rPr>
+        <w:rFonts w:ascii="Symbol" w:hAnsi="Symbol" w:hint="default"/>
+      </w:rPr>
+    </w:lvl>
+    <w:lvl w:ilvl="7" w:tplc="08090003" w:tentative="1">
+      <w:start w:val="1"/>
+      <w:numFmt w:val="bullet"/>
+      <w:lvlText w:val="o"/>
+      <w:lvlJc w:val="left"/>
+      <w:pPr>
+        <w:ind w:left="5808" w:hanging="360"/>
+      </w:pPr>
+      <w:rPr>
+        <w:rFonts w:ascii="Courier New" w:hAnsi="Courier New" w:cs="Courier New" w:hint="default"/>
+      </w:rPr>
+    </w:lvl>
+    <w:lvl w:ilvl="8" w:tplc="08090005" w:tentative="1">
+      <w:start w:val="1"/>
+      <w:numFmt w:val="bullet"/>
+      <w:lvlText w:val=""/>
+      <w:lvlJc w:val="left"/>
+      <w:pPr>
+        <w:ind w:left="6528" w:hanging="360"/>
+      </w:pPr>
+      <w:rPr>
+        <w:rFonts w:ascii="Wingdings" w:hAnsi="Wingdings" w:hint="default"/>
+      </w:rPr>
+    </w:lvl>
+  </w:abstractNum>
+  <w:abstractNum w:abstractNumId="7">
+    <w:nsid w:val="3D1E744D"/>
+    <w:multiLevelType w:val="multilevel"/>
+    <w:tmpl w:val="F4E45E42"/>
+    <w:lvl w:ilvl="0">
+      <w:start w:val="1"/>
+      <w:numFmt w:val="bullet"/>
+      <w:lvlText w:val=""/>
+      <w:lvlJc w:val="left"/>
+      <w:pPr>
+        <w:tabs>
+          <w:tab w:val="num" w:pos="720"/>
+        </w:tabs>
+        <w:ind w:left="720" w:hanging="360"/>
+      </w:pPr>
+      <w:rPr>
+        <w:rFonts w:ascii="Symbol" w:hAnsi="Symbol" w:hint="default"/>
+        <w:sz w:val="20"/>
+      </w:rPr>
+    </w:lvl>
+    <w:lvl w:ilvl="1" w:tentative="1">
+      <w:start w:val="1"/>
+      <w:numFmt w:val="bullet"/>
+      <w:lvlText w:val="o"/>
+      <w:lvlJc w:val="left"/>
+      <w:pPr>
+        <w:tabs>
+          <w:tab w:val="num" w:pos="1440"/>
+        </w:tabs>
+        <w:ind w:left="1440" w:hanging="360"/>
+      </w:pPr>
+      <w:rPr>
+        <w:rFonts w:ascii="Courier New" w:hAnsi="Courier New" w:hint="default"/>
+        <w:sz w:val="20"/>
+      </w:rPr>
+    </w:lvl>
+    <w:lvl w:ilvl="2" w:tentative="1">
+      <w:start w:val="1"/>
+      <w:numFmt w:val="bullet"/>
+      <w:lvlText w:val=""/>
+      <w:lvlJc w:val="left"/>
+      <w:pPr>
+        <w:tabs>
+          <w:tab w:val="num" w:pos="2160"/>
+        </w:tabs>
+        <w:ind w:left="2160" w:hanging="360"/>
+      </w:pPr>
+      <w:rPr>
+        <w:rFonts w:ascii="Wingdings" w:hAnsi="Wingdings" w:hint="default"/>
+        <w:sz w:val="20"/>
+      </w:rPr>
+    </w:lvl>
+    <w:lvl w:ilvl="3" w:tentative="1">
+      <w:start w:val="1"/>
+      <w:numFmt w:val="bullet"/>
+      <w:lvlText w:val=""/>
+      <w:lvlJc w:val="left"/>
+      <w:pPr>
+        <w:tabs>
+          <w:tab w:val="num" w:pos="2880"/>
+        </w:tabs>
+        <w:ind w:left="2880" w:hanging="360"/>
+      </w:pPr>
+      <w:rPr>
+        <w:rFonts w:ascii="Wingdings" w:hAnsi="Wingdings" w:hint="default"/>
+        <w:sz w:val="20"/>
+      </w:rPr>
+    </w:lvl>
+    <w:lvl w:ilvl="4" w:tentative="1">
+      <w:start w:val="1"/>
+      <w:numFmt w:val="bullet"/>
+      <w:lvlText w:val=""/>
+      <w:lvlJc w:val="left"/>
+      <w:pPr>
+        <w:tabs>
+          <w:tab w:val="num" w:pos="3600"/>
+        </w:tabs>
+        <w:ind w:left="3600" w:hanging="360"/>
+      </w:pPr>
+      <w:rPr>
+        <w:rFonts w:ascii="Wingdings" w:hAnsi="Wingdings" w:hint="default"/>
+        <w:sz w:val="20"/>
+      </w:rPr>
+    </w:lvl>
+    <w:lvl w:ilvl="5" w:tentative="1">
+      <w:start w:val="1"/>
+      <w:numFmt w:val="bullet"/>
+      <w:lvlText w:val=""/>
+      <w:lvlJc w:val="left"/>
+      <w:pPr>
+        <w:tabs>
+          <w:tab w:val="num" w:pos="4320"/>
+        </w:tabs>
+        <w:ind w:left="4320" w:hanging="360"/>
+      </w:pPr>
+      <w:rPr>
+        <w:rFonts w:ascii="Wingdings" w:hAnsi="Wingdings" w:hint="default"/>
+        <w:sz w:val="20"/>
+      </w:rPr>
+    </w:lvl>
+    <w:lvl w:ilvl="6" w:tentative="1">
+      <w:start w:val="1"/>
+      <w:numFmt w:val="bullet"/>
+      <w:lvlText w:val=""/>
+      <w:lvlJc w:val="left"/>
+      <w:pPr>
+        <w:tabs>
+          <w:tab w:val="num" w:pos="5040"/>
+        </w:tabs>
+        <w:ind w:left="5040" w:hanging="360"/>
+      </w:pPr>
+      <w:rPr>
+        <w:rFonts w:ascii="Wingdings" w:hAnsi="Wingdings" w:hint="default"/>
+        <w:sz w:val="20"/>
+      </w:rPr>
+    </w:lvl>
+    <w:lvl w:ilvl="7" w:tentative="1">
+      <w:start w:val="1"/>
+      <w:numFmt w:val="bullet"/>
+      <w:lvlText w:val=""/>
+      <w:lvlJc w:val="left"/>
+      <w:pPr>
+        <w:tabs>
+          <w:tab w:val="num" w:pos="5760"/>
+        </w:tabs>
+        <w:ind w:left="5760" w:hanging="360"/>
+      </w:pPr>
+      <w:rPr>
+        <w:rFonts w:ascii="Wingdings" w:hAnsi="Wingdings" w:hint="default"/>
+        <w:sz w:val="20"/>
+      </w:rPr>
+    </w:lvl>
+    <w:lvl w:ilvl="8" w:tentative="1">
+      <w:start w:val="1"/>
+      <w:numFmt w:val="bullet"/>
+      <w:lvlText w:val=""/>
+      <w:lvlJc w:val="left"/>
+      <w:pPr>
+        <w:tabs>
+          <w:tab w:val="num" w:pos="6480"/>
+        </w:tabs>
+        <w:ind w:left="6480" w:hanging="360"/>
+      </w:pPr>
+      <w:rPr>
+        <w:rFonts w:ascii="Wingdings" w:hAnsi="Wingdings" w:hint="default"/>
+        <w:sz w:val="20"/>
+      </w:rPr>
+    </w:lvl>
+  </w:abstractNum>
+  <w:abstractNum w:abstractNumId="8">
+    <w:nsid w:val="43F26E3D"/>
+    <w:multiLevelType w:val="multilevel"/>
+    <w:tmpl w:val="EF4A97B0"/>
+    <w:lvl w:ilvl="0">
+      <w:start w:val="1"/>
+      <w:numFmt w:val="bullet"/>
+      <w:lvlText w:val=""/>
+      <w:lvlJc w:val="left"/>
+      <w:pPr>
+        <w:tabs>
+          <w:tab w:val="num" w:pos="720"/>
+        </w:tabs>
+        <w:ind w:left="720" w:hanging="360"/>
+      </w:pPr>
+      <w:rPr>
+        <w:rFonts w:ascii="Symbol" w:hAnsi="Symbol" w:hint="default"/>
+        <w:sz w:val="20"/>
+      </w:rPr>
+    </w:lvl>
+    <w:lvl w:ilvl="1" w:tentative="1">
+      <w:start w:val="1"/>
+      <w:numFmt w:val="bullet"/>
+      <w:lvlText w:val="o"/>
+      <w:lvlJc w:val="left"/>
+      <w:pPr>
+        <w:tabs>
+          <w:tab w:val="num" w:pos="1440"/>
+        </w:tabs>
+        <w:ind w:left="1440" w:hanging="360"/>
+      </w:pPr>
+      <w:rPr>
+        <w:rFonts w:ascii="Courier New" w:hAnsi="Courier New" w:hint="default"/>
+        <w:sz w:val="20"/>
+      </w:rPr>
+    </w:lvl>
+    <w:lvl w:ilvl="2" w:tentative="1">
+      <w:start w:val="1"/>
+      <w:numFmt w:val="bullet"/>
+      <w:lvlText w:val=""/>
+      <w:lvlJc w:val="left"/>
+      <w:pPr>
+        <w:tabs>
+          <w:tab w:val="num" w:pos="2160"/>
+        </w:tabs>
+        <w:ind w:left="2160" w:hanging="360"/>
+      </w:pPr>
+      <w:rPr>
+        <w:rFonts w:ascii="Wingdings" w:hAnsi="Wingdings" w:hint="default"/>
+        <w:sz w:val="20"/>
+      </w:rPr>
+    </w:lvl>
+    <w:lvl w:ilvl="3" w:tentative="1">
+      <w:start w:val="1"/>
+      <w:numFmt w:val="bullet"/>
+      <w:lvlText w:val=""/>
+      <w:lvlJc w:val="left"/>
+      <w:pPr>
+        <w:tabs>
+          <w:tab w:val="num" w:pos="2880"/>
+        </w:tabs>
+        <w:ind w:left="2880" w:hanging="360"/>
+      </w:pPr>
+      <w:rPr>
+        <w:rFonts w:ascii="Wingdings" w:hAnsi="Wingdings" w:hint="default"/>
+        <w:sz w:val="20"/>
+      </w:rPr>
+    </w:lvl>
+    <w:lvl w:ilvl="4" w:tentative="1">
+      <w:start w:val="1"/>
+      <w:numFmt w:val="bullet"/>
+      <w:lvlText w:val=""/>
+      <w:lvlJc w:val="left"/>
+      <w:pPr>
+        <w:tabs>
+          <w:tab w:val="num" w:pos="3600"/>
+        </w:tabs>
+        <w:ind w:left="3600" w:hanging="360"/>
+      </w:pPr>
+      <w:rPr>
+        <w:rFonts w:ascii="Wingdings" w:hAnsi="Wingdings" w:hint="default"/>
+        <w:sz w:val="20"/>
+      </w:rPr>
+    </w:lvl>
+    <w:lvl w:ilvl="5" w:tentative="1">
+      <w:start w:val="1"/>
+      <w:numFmt w:val="bullet"/>
+      <w:lvlText w:val=""/>
+      <w:lvlJc w:val="left"/>
+      <w:pPr>
+        <w:tabs>
+          <w:tab w:val="num" w:pos="4320"/>
+        </w:tabs>
+        <w:ind w:left="4320" w:hanging="360"/>
+      </w:pPr>
+      <w:rPr>
+        <w:rFonts w:ascii="Wingdings" w:hAnsi="Wingdings" w:hint="default"/>
+        <w:sz w:val="20"/>
+      </w:rPr>
+    </w:lvl>
+    <w:lvl w:ilvl="6" w:tentative="1">
+      <w:start w:val="1"/>
+      <w:numFmt w:val="bullet"/>
+      <w:lvlText w:val=""/>
+      <w:lvlJc w:val="left"/>
+      <w:pPr>
+        <w:tabs>
+          <w:tab w:val="num" w:pos="5040"/>
+        </w:tabs>
+        <w:ind w:left="5040" w:hanging="360"/>
+      </w:pPr>
+      <w:rPr>
+        <w:rFonts w:ascii="Wingdings" w:hAnsi="Wingdings" w:hint="default"/>
+        <w:sz w:val="20"/>
+      </w:rPr>
+    </w:lvl>
+    <w:lvl w:ilvl="7" w:tentative="1">
+      <w:start w:val="1"/>
+      <w:numFmt w:val="bullet"/>
+      <w:lvlText w:val=""/>
+      <w:lvlJc w:val="left"/>
+      <w:pPr>
+        <w:tabs>
+          <w:tab w:val="num" w:pos="5760"/>
+        </w:tabs>
+        <w:ind w:left="5760" w:hanging="360"/>
+      </w:pPr>
+      <w:rPr>
+        <w:rFonts w:ascii="Wingdings" w:hAnsi="Wingdings" w:hint="default"/>
+        <w:sz w:val="20"/>
+      </w:rPr>
+    </w:lvl>
+    <w:lvl w:ilvl="8" w:tentative="1">
+      <w:start w:val="1"/>
+      <w:numFmt w:val="bullet"/>
+      <w:lvlText w:val=""/>
+      <w:lvlJc w:val="left"/>
+      <w:pPr>
+        <w:tabs>
+          <w:tab w:val="num" w:pos="6480"/>
+        </w:tabs>
+        <w:ind w:left="6480" w:hanging="360"/>
+      </w:pPr>
+      <w:rPr>
+        <w:rFonts w:ascii="Wingdings" w:hAnsi="Wingdings" w:hint="default"/>
+        <w:sz w:val="20"/>
+      </w:rPr>
+    </w:lvl>
+  </w:abstractNum>
+  <w:abstractNum w:abstractNumId="9">
+    <w:nsid w:val="45B203FB"/>
+    <w:multiLevelType w:val="hybridMultilevel"/>
+    <w:tmpl w:val="C50CDFDA"/>
+    <w:lvl w:ilvl="0" w:tplc="08090001">
+      <w:start w:val="1"/>
+      <w:numFmt w:val="bullet"/>
+      <w:lvlText w:val=""/>
+      <w:lvlJc w:val="left"/>
+      <w:pPr>
+        <w:ind w:left="720" w:hanging="360"/>
+      </w:pPr>
+      <w:rPr>
+        <w:rFonts w:ascii="Symbol" w:hAnsi="Symbol" w:hint="default"/>
+      </w:rPr>
+    </w:lvl>
+    <w:lvl w:ilvl="1" w:tplc="08090003" w:tentative="1">
+      <w:start w:val="1"/>
+      <w:numFmt w:val="bullet"/>
+      <w:lvlText w:val="o"/>
+      <w:lvlJc w:val="left"/>
+      <w:pPr>
+        <w:ind w:left="1440" w:hanging="360"/>
+      </w:pPr>
+      <w:rPr>
+        <w:rFonts w:ascii="Courier New" w:hAnsi="Courier New" w:cs="Courier New" w:hint="default"/>
+      </w:rPr>
+    </w:lvl>
+    <w:lvl w:ilvl="2" w:tplc="08090005" w:tentative="1">
+      <w:start w:val="1"/>
+      <w:numFmt w:val="bullet"/>
+      <w:lvlText w:val=""/>
+      <w:lvlJc w:val="left"/>
+      <w:pPr>
+        <w:ind w:left="2160" w:hanging="360"/>
+      </w:pPr>
+      <w:rPr>
+        <w:rFonts w:ascii="Wingdings" w:hAnsi="Wingdings" w:hint="default"/>
+      </w:rPr>
+    </w:lvl>
+    <w:lvl w:ilvl="3" w:tplc="08090001" w:tentative="1">
+      <w:start w:val="1"/>
+      <w:numFmt w:val="bullet"/>
+      <w:lvlText w:val=""/>
+      <w:lvlJc w:val="left"/>
+      <w:pPr>
+        <w:ind w:left="2880" w:hanging="360"/>
+      </w:pPr>
+      <w:rPr>
+        <w:rFonts w:ascii="Symbol" w:hAnsi="Symbol" w:hint="default"/>
+      </w:rPr>
+    </w:lvl>
+    <w:lvl w:ilvl="4" w:tplc="08090003" w:tentative="1">
+      <w:start w:val="1"/>
+      <w:numFmt w:val="bullet"/>
+      <w:lvlText w:val="o"/>
+      <w:lvlJc w:val="left"/>
+      <w:pPr>
+        <w:ind w:left="3600" w:hanging="360"/>
+      </w:pPr>
+      <w:rPr>
+        <w:rFonts w:ascii="Courier New" w:hAnsi="Courier New" w:cs="Courier New" w:hint="default"/>
+      </w:rPr>
+    </w:lvl>
+    <w:lvl w:ilvl="5" w:tplc="08090005" w:tentative="1">
+      <w:start w:val="1"/>
+      <w:numFmt w:val="bullet"/>
+      <w:lvlText w:val=""/>
+      <w:lvlJc w:val="left"/>
+      <w:pPr>
+        <w:ind w:left="4320" w:hanging="360"/>
+      </w:pPr>
+      <w:rPr>
+        <w:rFonts w:ascii="Wingdings" w:hAnsi="Wingdings" w:hint="default"/>
+      </w:rPr>
+    </w:lvl>
+    <w:lvl w:ilvl="6" w:tplc="08090001" w:tentative="1">
+      <w:start w:val="1"/>
+      <w:numFmt w:val="bullet"/>
+      <w:lvlText w:val=""/>
+      <w:lvlJc w:val="left"/>
+      <w:pPr>
+        <w:ind w:left="5040" w:hanging="360"/>
+      </w:pPr>
+      <w:rPr>
+        <w:rFonts w:ascii="Symbol" w:hAnsi="Symbol" w:hint="default"/>
+      </w:rPr>
+    </w:lvl>
+    <w:lvl w:ilvl="7" w:tplc="08090003" w:tentative="1">
+      <w:start w:val="1"/>
+      <w:numFmt w:val="bullet"/>
+      <w:lvlText w:val="o"/>
+      <w:lvlJc w:val="left"/>
+      <w:pPr>
+        <w:ind w:left="5760" w:hanging="360"/>
+      </w:pPr>
+      <w:rPr>
+        <w:rFonts w:ascii="Courier New" w:hAnsi="Courier New" w:cs="Courier New" w:hint="default"/>
+      </w:rPr>
+    </w:lvl>
+    <w:lvl w:ilvl="8" w:tplc="08090005" w:tentative="1">
+      <w:start w:val="1"/>
+      <w:numFmt w:val="bullet"/>
+      <w:lvlText w:val=""/>
+      <w:lvlJc w:val="left"/>
+      <w:pPr>
+        <w:ind w:left="6480" w:hanging="360"/>
+      </w:pPr>
+      <w:rPr>
+        <w:rFonts w:ascii="Wingdings" w:hAnsi="Wingdings" w:hint="default"/>
+      </w:rPr>
+    </w:lvl>
+  </w:abstractNum>
+  <w:abstractNum w:abstractNumId="10">
+    <w:nsid w:val="47F66AB8"/>
+    <w:multiLevelType w:val="hybridMultilevel"/>
+    <w:tmpl w:val="E370BBC8"/>
+    <w:lvl w:ilvl="0" w:tplc="08090001">
+      <w:start w:val="1"/>
+      <w:numFmt w:val="bullet"/>
+      <w:lvlText w:val=""/>
+      <w:lvlJc w:val="left"/>
+      <w:pPr>
+        <w:ind w:left="720" w:hanging="360"/>
+      </w:pPr>
+      <w:rPr>
+        <w:rFonts w:ascii="Symbol" w:hAnsi="Symbol" w:hint="default"/>
+      </w:rPr>
+    </w:lvl>
+    <w:lvl w:ilvl="1" w:tplc="08090003" w:tentative="1">
+      <w:start w:val="1"/>
+      <w:numFmt w:val="bullet"/>
+      <w:lvlText w:val="o"/>
+      <w:lvlJc w:val="left"/>
+      <w:pPr>
+        <w:ind w:left="1440" w:hanging="360"/>
+      </w:pPr>
+      <w:rPr>
+        <w:rFonts w:ascii="Courier New" w:hAnsi="Courier New" w:cs="Courier New" w:hint="default"/>
+      </w:rPr>
+    </w:lvl>
+    <w:lvl w:ilvl="2" w:tplc="08090005" w:tentative="1">
+      <w:start w:val="1"/>
+      <w:numFmt w:val="bullet"/>
+      <w:lvlText w:val=""/>
+      <w:lvlJc w:val="left"/>
+      <w:pPr>
+        <w:ind w:left="2160" w:hanging="360"/>
+      </w:pPr>
+      <w:rPr>
+        <w:rFonts w:ascii="Wingdings" w:hAnsi="Wingdings" w:hint="default"/>
+      </w:rPr>
+    </w:lvl>
+    <w:lvl w:ilvl="3" w:tplc="08090001" w:tentative="1">
+      <w:start w:val="1"/>
+      <w:numFmt w:val="bullet"/>
+      <w:lvlText w:val=""/>
+      <w:lvlJc w:val="left"/>
+      <w:pPr>
+        <w:ind w:left="2880" w:hanging="360"/>
+      </w:pPr>
+      <w:rPr>
+        <w:rFonts w:ascii="Symbol" w:hAnsi="Symbol" w:hint="default"/>
+      </w:rPr>
+    </w:lvl>
+    <w:lvl w:ilvl="4" w:tplc="08090003" w:tentative="1">
+      <w:start w:val="1"/>
+      <w:numFmt w:val="bullet"/>
+      <w:lvlText w:val="o"/>
+      <w:lvlJc w:val="left"/>
+      <w:pPr>
+        <w:ind w:left="3600" w:hanging="360"/>
+      </w:pPr>
+      <w:rPr>
+        <w:rFonts w:ascii="Courier New" w:hAnsi="Courier New" w:cs="Courier New" w:hint="default"/>
+      </w:rPr>
+    </w:lvl>
+    <w:lvl w:ilvl="5" w:tplc="08090005" w:tentative="1">
+      <w:start w:val="1"/>
+      <w:numFmt w:val="bullet"/>
+      <w:lvlText w:val=""/>
+      <w:lvlJc w:val="left"/>
+      <w:pPr>
+        <w:ind w:left="4320" w:hanging="360"/>
+      </w:pPr>
+      <w:rPr>
+        <w:rFonts w:ascii="Wingdings" w:hAnsi="Wingdings" w:hint="default"/>
+      </w:rPr>
+    </w:lvl>
+    <w:lvl w:ilvl="6" w:tplc="08090001" w:tentative="1">
+      <w:start w:val="1"/>
+      <w:numFmt w:val="bullet"/>
+      <w:lvlText w:val=""/>
+      <w:lvlJc w:val="left"/>
+      <w:pPr>
+        <w:ind w:left="5040" w:hanging="360"/>
+      </w:pPr>
+      <w:rPr>
+        <w:rFonts w:ascii="Symbol" w:hAnsi="Symbol" w:hint="default"/>
+      </w:rPr>
+    </w:lvl>
+    <w:lvl w:ilvl="7" w:tplc="08090003" w:tentative="1">
+      <w:start w:val="1"/>
+      <w:numFmt w:val="bullet"/>
+      <w:lvlText w:val="o"/>
+      <w:lvlJc w:val="left"/>
+      <w:pPr>
+        <w:ind w:left="5760" w:hanging="360"/>
+      </w:pPr>
+      <w:rPr>
+        <w:rFonts w:ascii="Courier New" w:hAnsi="Courier New" w:cs="Courier New" w:hint="default"/>
+      </w:rPr>
+    </w:lvl>
+    <w:lvl w:ilvl="8" w:tplc="08090005" w:tentative="1">
+      <w:start w:val="1"/>
+      <w:numFmt w:val="bullet"/>
+      <w:lvlText w:val=""/>
+      <w:lvlJc w:val="left"/>
+      <w:pPr>
+        <w:ind w:left="6480" w:hanging="360"/>
+      </w:pPr>
+      <w:rPr>
+        <w:rFonts w:ascii="Wingdings" w:hAnsi="Wingdings" w:hint="default"/>
+      </w:rPr>
+    </w:lvl>
+  </w:abstractNum>
+  <w:abstractNum w:abstractNumId="11">
+    <w:nsid w:val="53F80F8F"/>
+    <w:multiLevelType w:val="multilevel"/>
+    <w:tmpl w:val="1AB62492"/>
+    <w:lvl w:ilvl="0">
+      <w:start w:val="1"/>
+      <w:numFmt w:val="bullet"/>
+      <w:lvlText w:val=""/>
+      <w:lvlJc w:val="left"/>
+      <w:pPr>
+        <w:tabs>
+          <w:tab w:val="num" w:pos="720"/>
+        </w:tabs>
+        <w:ind w:left="720" w:hanging="360"/>
+      </w:pPr>
+      <w:rPr>
+        <w:rFonts w:ascii="Symbol" w:hAnsi="Symbol" w:hint="default"/>
+        <w:sz w:val="20"/>
+      </w:rPr>
+    </w:lvl>
+    <w:lvl w:ilvl="1" w:tentative="1">
+      <w:start w:val="1"/>
+      <w:numFmt w:val="bullet"/>
+      <w:lvlText w:val="o"/>
+      <w:lvlJc w:val="left"/>
+      <w:pPr>
+        <w:tabs>
+          <w:tab w:val="num" w:pos="1440"/>
+        </w:tabs>
+        <w:ind w:left="1440" w:hanging="360"/>
+      </w:pPr>
+      <w:rPr>
+        <w:rFonts w:ascii="Courier New" w:hAnsi="Courier New" w:hint="default"/>
+        <w:sz w:val="20"/>
+      </w:rPr>
+    </w:lvl>
+    <w:lvl w:ilvl="2" w:tentative="1">
+      <w:start w:val="1"/>
+      <w:numFmt w:val="bullet"/>
+      <w:lvlText w:val=""/>
+      <w:lvlJc w:val="left"/>
+      <w:pPr>
+        <w:tabs>
+          <w:tab w:val="num" w:pos="2160"/>
+        </w:tabs>
+        <w:ind w:left="2160" w:hanging="360"/>
+      </w:pPr>
+      <w:rPr>
+        <w:rFonts w:ascii="Wingdings" w:hAnsi="Wingdings" w:hint="default"/>
+        <w:sz w:val="20"/>
+      </w:rPr>
+    </w:lvl>
+    <w:lvl w:ilvl="3" w:tentative="1">
+      <w:start w:val="1"/>
+      <w:numFmt w:val="bullet"/>
+      <w:lvlText w:val=""/>
+      <w:lvlJc w:val="left"/>
+      <w:pPr>
+        <w:tabs>
+          <w:tab w:val="num" w:pos="2880"/>
+        </w:tabs>
+        <w:ind w:left="2880" w:hanging="360"/>
+      </w:pPr>
+      <w:rPr>
+        <w:rFonts w:ascii="Wingdings" w:hAnsi="Wingdings" w:hint="default"/>
+        <w:sz w:val="20"/>
+      </w:rPr>
+    </w:lvl>
+    <w:lvl w:ilvl="4" w:tentative="1">
+      <w:start w:val="1"/>
+      <w:numFmt w:val="bullet"/>
+      <w:lvlText w:val=""/>
+      <w:lvlJc w:val="left"/>
+      <w:pPr>
+        <w:tabs>
+          <w:tab w:val="num" w:pos="3600"/>
+        </w:tabs>
+        <w:ind w:left="3600" w:hanging="360"/>
+      </w:pPr>
+      <w:rPr>
+        <w:rFonts w:ascii="Wingdings" w:hAnsi="Wingdings" w:hint="default"/>
+        <w:sz w:val="20"/>
+      </w:rPr>
+    </w:lvl>
+    <w:lvl w:ilvl="5" w:tentative="1">
+      <w:start w:val="1"/>
+      <w:numFmt w:val="bullet"/>
+      <w:lvlText w:val=""/>
+      <w:lvlJc w:val="left"/>
+      <w:pPr>
+        <w:tabs>
+          <w:tab w:val="num" w:pos="4320"/>
+        </w:tabs>
+        <w:ind w:left="4320" w:hanging="360"/>
+      </w:pPr>
+      <w:rPr>
+        <w:rFonts w:ascii="Wingdings" w:hAnsi="Wingdings" w:hint="default"/>
+        <w:sz w:val="20"/>
+      </w:rPr>
+    </w:lvl>
+    <w:lvl w:ilvl="6" w:tentative="1">
+      <w:start w:val="1"/>
+      <w:numFmt w:val="bullet"/>
+      <w:lvlText w:val=""/>
+      <w:lvlJc w:val="left"/>
+      <w:pPr>
+        <w:tabs>
+          <w:tab w:val="num" w:pos="5040"/>
+        </w:tabs>
+        <w:ind w:left="5040" w:hanging="360"/>
+      </w:pPr>
+      <w:rPr>
+        <w:rFonts w:ascii="Wingdings" w:hAnsi="Wingdings" w:hint="default"/>
+        <w:sz w:val="20"/>
+      </w:rPr>
+    </w:lvl>
+    <w:lvl w:ilvl="7" w:tentative="1">
+      <w:start w:val="1"/>
+      <w:numFmt w:val="bullet"/>
+      <w:lvlText w:val=""/>
+      <w:lvlJc w:val="left"/>
+      <w:pPr>
+        <w:tabs>
+          <w:tab w:val="num" w:pos="5760"/>
+        </w:tabs>
+        <w:ind w:left="5760" w:hanging="360"/>
+      </w:pPr>
+      <w:rPr>
+        <w:rFonts w:ascii="Wingdings" w:hAnsi="Wingdings" w:hint="default"/>
+        <w:sz w:val="20"/>
+      </w:rPr>
+    </w:lvl>
+    <w:lvl w:ilvl="8" w:tentative="1">
+      <w:start w:val="1"/>
+      <w:numFmt w:val="bullet"/>
+      <w:lvlText w:val=""/>
+      <w:lvlJc w:val="left"/>
+      <w:pPr>
+        <w:tabs>
+          <w:tab w:val="num" w:pos="6480"/>
+        </w:tabs>
+        <w:ind w:left="6480" w:hanging="360"/>
+      </w:pPr>
+      <w:rPr>
+        <w:rFonts w:ascii="Wingdings" w:hAnsi="Wingdings" w:hint="default"/>
+        <w:sz w:val="20"/>
+      </w:rPr>
+    </w:lvl>
+  </w:abstractNum>
+  <w:abstractNum w:abstractNumId="12">
+    <w:nsid w:val="594A338E"/>
+    <w:multiLevelType w:val="multilevel"/>
+    <w:tmpl w:val="FAD4444A"/>
+    <w:lvl w:ilvl="0">
+      <w:start w:val="1"/>
+      <w:numFmt w:val="bullet"/>
+      <w:lvlText w:val=""/>
+      <w:lvlJc w:val="left"/>
+      <w:pPr>
+        <w:tabs>
+          <w:tab w:val="num" w:pos="720"/>
+        </w:tabs>
+        <w:ind w:left="720" w:hanging="360"/>
+      </w:pPr>
+      <w:rPr>
+        <w:rFonts w:ascii="Symbol" w:hAnsi="Symbol" w:hint="default"/>
+        <w:sz w:val="20"/>
+      </w:rPr>
+    </w:lvl>
+    <w:lvl w:ilvl="1" w:tentative="1">
+      <w:start w:val="1"/>
+      <w:numFmt w:val="bullet"/>
+      <w:lvlText w:val="o"/>
+      <w:lvlJc w:val="left"/>
+      <w:pPr>
+        <w:tabs>
+          <w:tab w:val="num" w:pos="1440"/>
+        </w:tabs>
+        <w:ind w:left="1440" w:hanging="360"/>
+      </w:pPr>
+      <w:rPr>
+        <w:rFonts w:ascii="Courier New" w:hAnsi="Courier New" w:hint="default"/>
+        <w:sz w:val="20"/>
+      </w:rPr>
+    </w:lvl>
+    <w:lvl w:ilvl="2" w:tentative="1">
+      <w:start w:val="1"/>
+      <w:numFmt w:val="bullet"/>
+      <w:lvlText w:val=""/>
+      <w:lvlJc w:val="left"/>
+      <w:pPr>
+        <w:tabs>
+          <w:tab w:val="num" w:pos="2160"/>
+        </w:tabs>
+        <w:ind w:left="2160" w:hanging="360"/>
+      </w:pPr>
+      <w:rPr>
+        <w:rFonts w:ascii="Wingdings" w:hAnsi="Wingdings" w:hint="default"/>
+        <w:sz w:val="20"/>
+      </w:rPr>
+    </w:lvl>
+    <w:lvl w:ilvl="3" w:tentative="1">
+      <w:start w:val="1"/>
+      <w:numFmt w:val="bullet"/>
+      <w:lvlText w:val=""/>
+      <w:lvlJc w:val="left"/>
+      <w:pPr>
+        <w:tabs>
+          <w:tab w:val="num" w:pos="2880"/>
+        </w:tabs>
+        <w:ind w:left="2880" w:hanging="360"/>
+      </w:pPr>
+      <w:rPr>
+        <w:rFonts w:ascii="Wingdings" w:hAnsi="Wingdings" w:hint="default"/>
+        <w:sz w:val="20"/>
+      </w:rPr>
+    </w:lvl>
+    <w:lvl w:ilvl="4" w:tentative="1">
+      <w:start w:val="1"/>
+      <w:numFmt w:val="bullet"/>
+      <w:lvlText w:val=""/>
+      <w:lvlJc w:val="left"/>
+      <w:pPr>
+        <w:tabs>
+          <w:tab w:val="num" w:pos="3600"/>
+        </w:tabs>
+        <w:ind w:left="3600" w:hanging="360"/>
+      </w:pPr>
+      <w:rPr>
+        <w:rFonts w:ascii="Wingdings" w:hAnsi="Wingdings" w:hint="default"/>
+        <w:sz w:val="20"/>
+      </w:rPr>
+    </w:lvl>
+    <w:lvl w:ilvl="5" w:tentative="1">
+      <w:start w:val="1"/>
+      <w:numFmt w:val="bullet"/>
+      <w:lvlText w:val=""/>
+      <w:lvlJc w:val="left"/>
+      <w:pPr>
+        <w:tabs>
+          <w:tab w:val="num" w:pos="4320"/>
+        </w:tabs>
+        <w:ind w:left="4320" w:hanging="360"/>
+      </w:pPr>
+      <w:rPr>
+        <w:rFonts w:ascii="Wingdings" w:hAnsi="Wingdings" w:hint="default"/>
+        <w:sz w:val="20"/>
+      </w:rPr>
+    </w:lvl>
+    <w:lvl w:ilvl="6" w:tentative="1">
+      <w:start w:val="1"/>
+      <w:numFmt w:val="bullet"/>
+      <w:lvlText w:val=""/>
+      <w:lvlJc w:val="left"/>
+      <w:pPr>
+        <w:tabs>
+          <w:tab w:val="num" w:pos="5040"/>
+        </w:tabs>
+        <w:ind w:left="5040" w:hanging="360"/>
+      </w:pPr>
+      <w:rPr>
+        <w:rFonts w:ascii="Wingdings" w:hAnsi="Wingdings" w:hint="default"/>
+        <w:sz w:val="20"/>
+      </w:rPr>
+    </w:lvl>
+    <w:lvl w:ilvl="7" w:tentative="1">
+      <w:start w:val="1"/>
+      <w:numFmt w:val="bullet"/>
+      <w:lvlText w:val=""/>
+      <w:lvlJc w:val="left"/>
+      <w:pPr>
+        <w:tabs>
+          <w:tab w:val="num" w:pos="5760"/>
+        </w:tabs>
+        <w:ind w:left="5760" w:hanging="360"/>
+      </w:pPr>
+      <w:rPr>
+        <w:rFonts w:ascii="Wingdings" w:hAnsi="Wingdings" w:hint="default"/>
+        <w:sz w:val="20"/>
+      </w:rPr>
+    </w:lvl>
+    <w:lvl w:ilvl="8" w:tentative="1">
+      <w:start w:val="1"/>
+      <w:numFmt w:val="bullet"/>
+      <w:lvlText w:val=""/>
+      <w:lvlJc w:val="left"/>
+      <w:pPr>
+        <w:tabs>
+          <w:tab w:val="num" w:pos="6480"/>
+        </w:tabs>
+        <w:ind w:left="6480" w:hanging="360"/>
+      </w:pPr>
+      <w:rPr>
+        <w:rFonts w:ascii="Wingdings" w:hAnsi="Wingdings" w:hint="default"/>
+        <w:sz w:val="20"/>
+      </w:rPr>
+    </w:lvl>
+  </w:abstractNum>
+  <w:abstractNum w:abstractNumId="13">
+    <w:nsid w:val="6C816222"/>
+    <w:multiLevelType w:val="hybridMultilevel"/>
+    <w:tmpl w:val="08E214E6"/>
+    <w:lvl w:ilvl="0" w:tplc="08090001">
+      <w:start w:val="1"/>
+      <w:numFmt w:val="bullet"/>
+      <w:lvlText w:val=""/>
+      <w:lvlJc w:val="left"/>
+      <w:pPr>
+        <w:ind w:left="720" w:hanging="360"/>
+      </w:pPr>
+      <w:rPr>
+        <w:rFonts w:ascii="Symbol" w:hAnsi="Symbol" w:hint="default"/>
+      </w:rPr>
+    </w:lvl>
+    <w:lvl w:ilvl="1" w:tplc="08090003" w:tentative="1">
+      <w:start w:val="1"/>
+      <w:numFmt w:val="bullet"/>
+      <w:lvlText w:val="o"/>
+      <w:lvlJc w:val="left"/>
+      <w:pPr>
+        <w:ind w:left="1440" w:hanging="360"/>
+      </w:pPr>
+      <w:rPr>
+        <w:rFonts w:ascii="Courier New" w:hAnsi="Courier New" w:cs="Courier New" w:hint="default"/>
+      </w:rPr>
+    </w:lvl>
+    <w:lvl w:ilvl="2" w:tplc="08090005" w:tentative="1">
+      <w:start w:val="1"/>
+      <w:numFmt w:val="bullet"/>
+      <w:lvlText w:val=""/>
+      <w:lvlJc w:val="left"/>
+      <w:pPr>
+        <w:ind w:left="2160" w:hanging="360"/>
+      </w:pPr>
+      <w:rPr>
+        <w:rFonts w:ascii="Wingdings" w:hAnsi="Wingdings" w:hint="default"/>
+      </w:rPr>
+    </w:lvl>
+    <w:lvl w:ilvl="3" w:tplc="08090001" w:tentative="1">
+      <w:start w:val="1"/>
+      <w:numFmt w:val="bullet"/>
+      <w:lvlText w:val=""/>
+      <w:lvlJc w:val="left"/>
+      <w:pPr>
+        <w:ind w:left="2880" w:hanging="360"/>
+      </w:pPr>
+      <w:rPr>
+        <w:rFonts w:ascii="Symbol" w:hAnsi="Symbol" w:hint="default"/>
+      </w:rPr>
+    </w:lvl>
+    <w:lvl w:ilvl="4" w:tplc="08090003" w:tentative="1">
+      <w:start w:val="1"/>
+      <w:numFmt w:val="bullet"/>
+      <w:lvlText w:val="o"/>
+      <w:lvlJc w:val="left"/>
+      <w:pPr>
+        <w:ind w:left="3600" w:hanging="360"/>
+      </w:pPr>
+      <w:rPr>
+        <w:rFonts w:ascii="Courier New" w:hAnsi="Courier New" w:cs="Courier New" w:hint="default"/>
+      </w:rPr>
+    </w:lvl>
+    <w:lvl w:ilvl="5" w:tplc="08090005" w:tentative="1">
+      <w:start w:val="1"/>
+      <w:numFmt w:val="bullet"/>
+      <w:lvlText w:val=""/>
+      <w:lvlJc w:val="left"/>
+      <w:pPr>
+        <w:ind w:left="4320" w:hanging="360"/>
+      </w:pPr>
+      <w:rPr>
+        <w:rFonts w:ascii="Wingdings" w:hAnsi="Wingdings" w:hint="default"/>
+      </w:rPr>
+    </w:lvl>
+    <w:lvl w:ilvl="6" w:tplc="08090001" w:tentative="1">
+      <w:start w:val="1"/>
+      <w:numFmt w:val="bullet"/>
+      <w:lvlText w:val=""/>
+      <w:lvlJc w:val="left"/>
+      <w:pPr>
+        <w:ind w:left="5040" w:hanging="360"/>
+      </w:pPr>
+      <w:rPr>
+        <w:rFonts w:ascii="Symbol" w:hAnsi="Symbol" w:hint="default"/>
+      </w:rPr>
+    </w:lvl>
+    <w:lvl w:ilvl="7" w:tplc="08090003" w:tentative="1">
+      <w:start w:val="1"/>
+      <w:numFmt w:val="bullet"/>
+      <w:lvlText w:val="o"/>
+      <w:lvlJc w:val="left"/>
+      <w:pPr>
+        <w:ind w:left="5760" w:hanging="360"/>
+      </w:pPr>
+      <w:rPr>
+        <w:rFonts w:ascii="Courier New" w:hAnsi="Courier New" w:cs="Courier New" w:hint="default"/>
+      </w:rPr>
+    </w:lvl>
+    <w:lvl w:ilvl="8" w:tplc="08090005" w:tentative="1">
+      <w:start w:val="1"/>
+      <w:numFmt w:val="bullet"/>
+      <w:lvlText w:val=""/>
+      <w:lvlJc w:val="left"/>
+      <w:pPr>
+        <w:ind w:left="6480" w:hanging="360"/>
+      </w:pPr>
+      <w:rPr>
+        <w:rFonts w:ascii="Wingdings" w:hAnsi="Wingdings" w:hint="default"/>
+      </w:rPr>
+    </w:lvl>
+  </w:abstractNum>
+  <w:abstractNum w:abstractNumId="14">
     <w:nsid w:val="7FB10F31"/>
     <w:multiLevelType w:val="multilevel"/>
     <w:tmpl w:val="F626BDE2"/>
@@ -1760,10 +4666,43 @@
     <w:abstractNumId w:val="1"/>
   </w:num>
   <w:num w:numId="3">
+    <w:abstractNumId w:val="4"/>
+  </w:num>
+  <w:num w:numId="4">
+    <w:abstractNumId w:val="14"/>
+  </w:num>
+  <w:num w:numId="5">
+    <w:abstractNumId w:val="13"/>
+  </w:num>
+  <w:num w:numId="6">
     <w:abstractNumId w:val="2"/>
   </w:num>
-  <w:num w:numId="4">
+  <w:num w:numId="7">
+    <w:abstractNumId w:val="9"/>
+  </w:num>
+  <w:num w:numId="8">
+    <w:abstractNumId w:val="6"/>
+  </w:num>
+  <w:num w:numId="9">
     <w:abstractNumId w:val="3"/>
+  </w:num>
+  <w:num w:numId="10">
+    <w:abstractNumId w:val="10"/>
+  </w:num>
+  <w:num w:numId="11">
+    <w:abstractNumId w:val="12"/>
+  </w:num>
+  <w:num w:numId="12">
+    <w:abstractNumId w:val="5"/>
+  </w:num>
+  <w:num w:numId="13">
+    <w:abstractNumId w:val="11"/>
+  </w:num>
+  <w:num w:numId="14">
+    <w:abstractNumId w:val="7"/>
+  </w:num>
+  <w:num w:numId="15">
+    <w:abstractNumId w:val="8"/>
   </w:num>
 </w:numbering>
 </file>
@@ -2187,6 +5126,56 @@
       <w:color w:val="808080"/>
     </w:rPr>
   </w:style>
+  <w:style w:type="paragraph" w:styleId="Intestazione">
+    <w:name w:val="header"/>
+    <w:basedOn w:val="Normale"/>
+    <w:link w:val="IntestazioneCarattere"/>
+    <w:uiPriority w:val="99"/>
+    <w:unhideWhenUsed/>
+    <w:rsid w:val="00D43751"/>
+    <w:pPr>
+      <w:tabs>
+        <w:tab w:val="center" w:pos="4819"/>
+        <w:tab w:val="right" w:pos="9638"/>
+      </w:tabs>
+      <w:spacing w:after="0" w:line="240" w:lineRule="auto"/>
+    </w:pPr>
+  </w:style>
+  <w:style w:type="character" w:customStyle="1" w:styleId="IntestazioneCarattere">
+    <w:name w:val="Intestazione Carattere"/>
+    <w:basedOn w:val="Carpredefinitoparagrafo"/>
+    <w:link w:val="Intestazione"/>
+    <w:uiPriority w:val="99"/>
+    <w:rsid w:val="00D43751"/>
+    <w:rPr>
+      <w:lang w:val="it-IT"/>
+    </w:rPr>
+  </w:style>
+  <w:style w:type="paragraph" w:styleId="Pidipagina">
+    <w:name w:val="footer"/>
+    <w:basedOn w:val="Normale"/>
+    <w:link w:val="PidipaginaCarattere"/>
+    <w:uiPriority w:val="99"/>
+    <w:unhideWhenUsed/>
+    <w:rsid w:val="00D43751"/>
+    <w:pPr>
+      <w:tabs>
+        <w:tab w:val="center" w:pos="4819"/>
+        <w:tab w:val="right" w:pos="9638"/>
+      </w:tabs>
+      <w:spacing w:after="0" w:line="240" w:lineRule="auto"/>
+    </w:pPr>
+  </w:style>
+  <w:style w:type="character" w:customStyle="1" w:styleId="PidipaginaCarattere">
+    <w:name w:val="Piè di pagina Carattere"/>
+    <w:basedOn w:val="Carpredefinitoparagrafo"/>
+    <w:link w:val="Pidipagina"/>
+    <w:uiPriority w:val="99"/>
+    <w:rsid w:val="00D43751"/>
+    <w:rPr>
+      <w:lang w:val="it-IT"/>
+    </w:rPr>
+  </w:style>
 </w:styles>
 </file>
 
@@ -2609,6 +5598,56 @@
       <w:color w:val="808080"/>
     </w:rPr>
   </w:style>
+  <w:style w:type="paragraph" w:styleId="Intestazione">
+    <w:name w:val="header"/>
+    <w:basedOn w:val="Normale"/>
+    <w:link w:val="IntestazioneCarattere"/>
+    <w:uiPriority w:val="99"/>
+    <w:unhideWhenUsed/>
+    <w:rsid w:val="00D43751"/>
+    <w:pPr>
+      <w:tabs>
+        <w:tab w:val="center" w:pos="4819"/>
+        <w:tab w:val="right" w:pos="9638"/>
+      </w:tabs>
+      <w:spacing w:after="0" w:line="240" w:lineRule="auto"/>
+    </w:pPr>
+  </w:style>
+  <w:style w:type="character" w:customStyle="1" w:styleId="IntestazioneCarattere">
+    <w:name w:val="Intestazione Carattere"/>
+    <w:basedOn w:val="Carpredefinitoparagrafo"/>
+    <w:link w:val="Intestazione"/>
+    <w:uiPriority w:val="99"/>
+    <w:rsid w:val="00D43751"/>
+    <w:rPr>
+      <w:lang w:val="it-IT"/>
+    </w:rPr>
+  </w:style>
+  <w:style w:type="paragraph" w:styleId="Pidipagina">
+    <w:name w:val="footer"/>
+    <w:basedOn w:val="Normale"/>
+    <w:link w:val="PidipaginaCarattere"/>
+    <w:uiPriority w:val="99"/>
+    <w:unhideWhenUsed/>
+    <w:rsid w:val="00D43751"/>
+    <w:pPr>
+      <w:tabs>
+        <w:tab w:val="center" w:pos="4819"/>
+        <w:tab w:val="right" w:pos="9638"/>
+      </w:tabs>
+      <w:spacing w:after="0" w:line="240" w:lineRule="auto"/>
+    </w:pPr>
+  </w:style>
+  <w:style w:type="character" w:customStyle="1" w:styleId="PidipaginaCarattere">
+    <w:name w:val="Piè di pagina Carattere"/>
+    <w:basedOn w:val="Carpredefinitoparagrafo"/>
+    <w:link w:val="Pidipagina"/>
+    <w:uiPriority w:val="99"/>
+    <w:rsid w:val="00D43751"/>
+    <w:rPr>
+      <w:lang w:val="it-IT"/>
+    </w:rPr>
+  </w:style>
 </w:styles>
 </file>
 

</xml_diff>

<commit_message>
doc: added digital fingerprint scheme to the localdoc
</commit_message>
<xml_diff>
--- a/Doc/localdoc.docx
+++ b/Doc/localdoc.docx
@@ -1,6 +1,6 @@
 
 <file path=word/document.xml><?xml version="1.0" encoding="utf-8"?>
-<w:document xmlns:wpc="http://schemas.microsoft.com/office/word/2010/wordprocessingCanvas" xmlns:mc="http://schemas.openxmlformats.org/markup-compatibility/2006" xmlns:o="urn:schemas-microsoft-com:office:office" xmlns:r="http://schemas.openxmlformats.org/officeDocument/2006/relationships" xmlns:m="http://schemas.openxmlformats.org/officeDocument/2006/math" xmlns:v="urn:schemas-microsoft-com:vml" xmlns:wp14="http://schemas.microsoft.com/office/word/2010/wordprocessingDrawing" xmlns:wp="http://schemas.openxmlformats.org/drawingml/2006/wordprocessingDrawing" xmlns:w10="urn:schemas-microsoft-com:office:word" xmlns:w="http://schemas.openxmlformats.org/wordprocessingml/2006/main" xmlns:w14="http://schemas.microsoft.com/office/word/2010/wordml" xmlns:wpg="http://schemas.microsoft.com/office/word/2010/wordprocessingGroup" xmlns:wpi="http://schemas.microsoft.com/office/word/2010/wordprocessingInk" xmlns:wne="http://schemas.microsoft.com/office/word/2006/wordml" xmlns:wps="http://schemas.microsoft.com/office/word/2010/wordprocessingShape" mc:Ignorable="w14 wp14">
+<w:document xmlns:wpc="http://schemas.microsoft.com/office/word/2010/wordprocessingCanvas" xmlns:cx="http://schemas.microsoft.com/office/drawing/2014/chartex" xmlns:cx1="http://schemas.microsoft.com/office/drawing/2015/9/8/chartex" xmlns:cx2="http://schemas.microsoft.com/office/drawing/2015/10/21/chartex" xmlns:cx3="http://schemas.microsoft.com/office/drawing/2016/5/9/chartex" xmlns:cx4="http://schemas.microsoft.com/office/drawing/2016/5/10/chartex" xmlns:cx5="http://schemas.microsoft.com/office/drawing/2016/5/11/chartex" xmlns:cx6="http://schemas.microsoft.com/office/drawing/2016/5/12/chartex" xmlns:cx7="http://schemas.microsoft.com/office/drawing/2016/5/13/chartex" xmlns:cx8="http://schemas.microsoft.com/office/drawing/2016/5/14/chartex" xmlns:mc="http://schemas.openxmlformats.org/markup-compatibility/2006" xmlns:aink="http://schemas.microsoft.com/office/drawing/2016/ink" xmlns:am3d="http://schemas.microsoft.com/office/drawing/2017/model3d" xmlns:o="urn:schemas-microsoft-com:office:office" xmlns:oel="http://schemas.microsoft.com/office/2019/extlst" xmlns:r="http://schemas.openxmlformats.org/officeDocument/2006/relationships" xmlns:m="http://schemas.openxmlformats.org/officeDocument/2006/math" xmlns:v="urn:schemas-microsoft-com:vml" xmlns:wp14="http://schemas.microsoft.com/office/word/2010/wordprocessingDrawing" xmlns:wp="http://schemas.openxmlformats.org/drawingml/2006/wordprocessingDrawing" xmlns:w10="urn:schemas-microsoft-com:office:word" xmlns:w="http://schemas.openxmlformats.org/wordprocessingml/2006/main" xmlns:w14="http://schemas.microsoft.com/office/word/2010/wordml" xmlns:w15="http://schemas.microsoft.com/office/word/2012/wordml" xmlns:w16cex="http://schemas.microsoft.com/office/word/2018/wordml/cex" xmlns:w16cid="http://schemas.microsoft.com/office/word/2016/wordml/cid" xmlns:w16="http://schemas.microsoft.com/office/word/2018/wordml" xmlns:w16du="http://schemas.microsoft.com/office/word/2023/wordml/word16du" xmlns:w16sdtdh="http://schemas.microsoft.com/office/word/2020/wordml/sdtdatahash" xmlns:w16se="http://schemas.microsoft.com/office/word/2015/wordml/symex" xmlns:wpg="http://schemas.microsoft.com/office/word/2010/wordprocessingGroup" xmlns:wpi="http://schemas.microsoft.com/office/word/2010/wordprocessingInk" xmlns:wne="http://schemas.microsoft.com/office/word/2006/wordml" xmlns:wps="http://schemas.microsoft.com/office/word/2010/wordprocessingShape" mc:Ignorable="w14 w15 w16se w16cid w16 w16cex w16sdtdh w16du wp14">
   <w:body>
     <w:p>
       <w:pPr>
@@ -39,7 +39,15 @@
       </w:r>
       <w:proofErr w:type="spellEnd"/>
       <w:r>
-        <w:t xml:space="preserve"> si compone di 3 sensori: un sensore ad infrarossi, un accelerometro e un sensore di temperatura e di umidità. Questi elementi saranno presenti in ogni cassetta.</w:t>
+        <w:t xml:space="preserve"> si compone di </w:t>
+      </w:r>
+      <w:proofErr w:type="gramStart"/>
+      <w:r>
+        <w:t>3</w:t>
+      </w:r>
+      <w:proofErr w:type="gramEnd"/>
+      <w:r>
+        <w:t xml:space="preserve"> sensori: un sensore ad infrarossi, un accelerometro e un sensore di temperatura e di umidità. Questi elementi saranno presenti in ogni cassetta.</w:t>
       </w:r>
     </w:p>
     <w:p>
@@ -74,8 +82,21 @@
       <w:pPr>
         <w:jc w:val="both"/>
       </w:pPr>
-      <w:r>
-        <w:t>In particolare lo scopo del sensore a infrarossi sarà quello di verificare la presenza o meno dell’oggetto all’interno della cassetta, mentre il sensore di temperatura e l’accelerometro funzionano a lato security. Tramite questi sensori infatti sarà possibile monitorare se è in atto un tentativo di manomissione alla cassetta e nel caso mandare in stato di blocco anche tutte le altre.</w:t>
+      <w:proofErr w:type="gramStart"/>
+      <w:r>
+        <w:t>In particolare</w:t>
+      </w:r>
+      <w:proofErr w:type="gramEnd"/>
+      <w:r>
+        <w:t xml:space="preserve"> lo scopo del sensore a infrarossi sarà quello di verificare la presenza o meno dell’oggetto all’interno della cassetta, mentre il sensore di temperatura e l’accelerometro funzionano a lato security. Tramite questi </w:t>
+      </w:r>
+      <w:proofErr w:type="gramStart"/>
+      <w:r>
+        <w:t>sensori infatti</w:t>
+      </w:r>
+      <w:proofErr w:type="gramEnd"/>
+      <w:r>
+        <w:t xml:space="preserve"> sarà possibile monitorare se è in atto un tentativo di manomissione alla cassetta e nel caso mandare in stato di blocco anche tutte le altre.</w:t>
       </w:r>
     </w:p>
     <w:p>
@@ -96,7 +117,7 @@
           <w:lang w:val="en-GB" w:eastAsia="en-GB"/>
         </w:rPr>
         <w:drawing>
-          <wp:inline distT="0" distB="0" distL="0" distR="0">
+          <wp:inline distT="0" distB="0" distL="0" distR="0" wp14:anchorId="6367EF2D" wp14:editId="254F7F0B">
             <wp:extent cx="6120130" cy="2485390"/>
             <wp:effectExtent l="0" t="0" r="0" b="0"/>
             <wp:docPr id="2" name="Immagine 2"/>
@@ -111,7 +132,7 @@
                     <pic:cNvPicPr/>
                   </pic:nvPicPr>
                   <pic:blipFill>
-                    <a:blip r:embed="rId8">
+                    <a:blip r:embed="rId7">
                       <a:extLst>
                         <a:ext uri="{28A0092B-C50C-407E-A947-70E740481C1C}">
                           <a14:useLocalDpi xmlns:a14="http://schemas.microsoft.com/office/drawing/2010/main" val="0"/>
@@ -369,11 +390,11 @@
       </w:r>
       <w:proofErr w:type="spellEnd"/>
       <w:r>
-        <w:t xml:space="preserve"> non esiste una frequenza SCL minima da imporre. Il pin SDA invece viene utilizzato per l’input e l’output dei dati dal sensore. Quando viene inviato un comando al sensore SDA è valido sull’</w:t>
+        <w:t xml:space="preserve"> non esiste una frequenza SCL minima da imporre. Il pin SDA invece viene utilizzato per l’input e l’output dei dati dal sensore. Quando viene inviato un comando al sensore SDA è valido </w:t>
       </w:r>
       <w:proofErr w:type="spellStart"/>
       <w:r>
-        <w:t>edge</w:t>
+        <w:t>sull’edge</w:t>
       </w:r>
       <w:proofErr w:type="spellEnd"/>
       <w:r>
@@ -538,8 +559,9 @@
           <w:szCs w:val="22"/>
           <w:lang w:val="it-IT"/>
         </w:rPr>
-        <w:t>. Ogni trasmissione inizia con lo stato di start e termina con lo stato di stop. Stato di start: Quando SCL è alto, SDA passa da alto a basso. Lo stato di start è uno stato speciale del bus controllato dal master, che indica l'inizio della trasmissione dello slave (dopo lo Start, il BUS è generalmente considerato in uno stato occupato). Stato di stop: Quando SCL è alto, la linea SDA passa da basso ad alto. Lo stato di arresto è uno stato speciale del bus controllato dal master, che indica la fine della trasmissione dello slave (dopo lo Stop, il BUS è generalmente considerato in uno stato inattivo). Dopo l'avvio della trasmissione, il primo byte trasmesso tramite I²C include:</w:t>
-      </w:r>
+        <w:t xml:space="preserve">. Ogni trasmissione inizia con lo stato di start e termina con lo stato di stop. Stato di start: Quando SCL è alto, SDA passa da alto a basso. Lo stato di start è uno stato speciale del bus controllato dal master, che indica l'inizio della trasmissione </w:t>
+      </w:r>
+      <w:proofErr w:type="gramStart"/>
       <w:r>
         <w:rPr>
           <w:rFonts w:asciiTheme="minorHAnsi" w:hAnsiTheme="minorHAnsi" w:cstheme="minorHAnsi"/>
@@ -547,8 +569,9 @@
           <w:szCs w:val="22"/>
           <w:lang w:val="it-IT"/>
         </w:rPr>
-        <w:t xml:space="preserve"> </w:t>
-      </w:r>
+        <w:t>dello slave</w:t>
+      </w:r>
+      <w:proofErr w:type="gramEnd"/>
       <w:r>
         <w:rPr>
           <w:rFonts w:asciiTheme="minorHAnsi" w:hAnsiTheme="minorHAnsi" w:cstheme="minorHAnsi"/>
@@ -556,8 +579,9 @@
           <w:szCs w:val="22"/>
           <w:lang w:val="it-IT"/>
         </w:rPr>
-        <w:t>L'indirizzo del dispositivo I²C a 7 bit (0x38)</w:t>
-      </w:r>
+        <w:t xml:space="preserve"> (dopo lo Start, il BUS è generalmente considerato in uno stato occupato). Stato di stop: Quando SCL è alto, la linea SDA passa da basso ad alto. Lo stato di arresto è uno stato speciale del bus controllato dal master, che indica la fine della trasmissione </w:t>
+      </w:r>
+      <w:proofErr w:type="gramStart"/>
       <w:r>
         <w:rPr>
           <w:rFonts w:asciiTheme="minorHAnsi" w:hAnsiTheme="minorHAnsi" w:cstheme="minorHAnsi"/>
@@ -565,8 +589,9 @@
           <w:szCs w:val="22"/>
           <w:lang w:val="it-IT"/>
         </w:rPr>
-        <w:t xml:space="preserve"> e </w:t>
-      </w:r>
+        <w:t>dello slave</w:t>
+      </w:r>
+      <w:proofErr w:type="gramEnd"/>
       <w:r>
         <w:rPr>
           <w:rFonts w:asciiTheme="minorHAnsi" w:hAnsiTheme="minorHAnsi" w:cstheme="minorHAnsi"/>
@@ -574,7 +599,7 @@
           <w:szCs w:val="22"/>
           <w:lang w:val="it-IT"/>
         </w:rPr>
-        <w:t>Un bit di direzione SDA (R per lettura: ‘1’, W per scrittura: ‘0’).</w:t>
+        <w:t xml:space="preserve"> (dopo lo Stop, il BUS è generalmente considerato in uno stato inattivo). Dopo l'avvio della trasmissione, il primo byte trasmesso tramite I²C include:</w:t>
       </w:r>
       <w:r>
         <w:rPr>
@@ -592,7 +617,7 @@
           <w:szCs w:val="22"/>
           <w:lang w:val="it-IT"/>
         </w:rPr>
-        <w:t>Dopo l'ottava discesa del fronte del clock SCL, il pin SDA viene abbassato (bit ACK) per indicare che i dati del sensore sono stati ricevuti correttamente.</w:t>
+        <w:t>L'indirizzo del dispositivo I²C a 7 bit (0x38)</w:t>
       </w:r>
       <w:r>
         <w:rPr>
@@ -601,7 +626,7 @@
           <w:szCs w:val="22"/>
           <w:lang w:val="it-IT"/>
         </w:rPr>
-        <w:t xml:space="preserve"> </w:t>
+        <w:t xml:space="preserve"> e </w:t>
       </w:r>
       <w:r>
         <w:rPr>
@@ -610,19 +635,17 @@
           <w:szCs w:val="22"/>
           <w:lang w:val="it-IT"/>
         </w:rPr>
-        <w:t>Dopo l'invio del comando di inizializzazione (‘11100001’ per l'inizializzazione, ‘10101100’ per la misurazione di temperatura e umidità), l'MCU deve attendere fino al completamento della misurazione.</w:t>
-      </w:r>
-    </w:p>
-    <w:p>
-      <w:pPr>
-        <w:pStyle w:val="NormaleWeb"/>
+        <w:t>Un bit di direzione SDA (R per lettura: ‘1’, W per scrittura: ‘0’).</w:t>
+      </w:r>
+      <w:r>
         <w:rPr>
           <w:rFonts w:asciiTheme="minorHAnsi" w:hAnsiTheme="minorHAnsi" w:cstheme="minorHAnsi"/>
           <w:sz w:val="22"/>
           <w:szCs w:val="22"/>
           <w:lang w:val="it-IT"/>
         </w:rPr>
-      </w:pPr>
+        <w:t xml:space="preserve"> </w:t>
+      </w:r>
       <w:r>
         <w:rPr>
           <w:rFonts w:asciiTheme="minorHAnsi" w:hAnsiTheme="minorHAnsi" w:cstheme="minorHAnsi"/>
@@ -630,9 +653,8 @@
           <w:szCs w:val="22"/>
           <w:lang w:val="it-IT"/>
         </w:rPr>
-        <w:t xml:space="preserve">Processo di lettura del sensore: Dopo l'accensione, attendere almeno 100 ms. Prima di leggere i valori di temperatura e umidità, ottieni un byte della parola di stato inviando il comando 0x71. Se la parola di stato e 0x18 non sono uguali a 0x18, inizializzare i registri 0x1B, 0x1C, 0x1E. Se invece sono uguali, procedere al passaggio successivo. Attendere 10 </w:t>
-      </w:r>
-      <w:proofErr w:type="spellStart"/>
+        <w:t>Dopo l'ottava discesa del fronte del clock SCL, il pin SDA viene abbassato (bit ACK) per indicare che i dati del sensore sono stati ricevuti correttamente.</w:t>
+      </w:r>
       <w:r>
         <w:rPr>
           <w:rFonts w:asciiTheme="minorHAnsi" w:hAnsiTheme="minorHAnsi" w:cstheme="minorHAnsi"/>
@@ -640,9 +662,8 @@
           <w:szCs w:val="22"/>
           <w:lang w:val="it-IT"/>
         </w:rPr>
-        <w:t>ms</w:t>
-      </w:r>
-      <w:proofErr w:type="spellEnd"/>
+        <w:t xml:space="preserve"> </w:t>
+      </w:r>
       <w:r>
         <w:rPr>
           <w:rFonts w:asciiTheme="minorHAnsi" w:hAnsiTheme="minorHAnsi" w:cstheme="minorHAnsi"/>
@@ -650,19 +671,19 @@
           <w:szCs w:val="22"/>
           <w:lang w:val="it-IT"/>
         </w:rPr>
-        <w:t xml:space="preserve"> e inviare il comando 0xAC per avviare la misurazione. Questo comando ha due parametri: il primo byte è 0x33 e il secondo byte è 0x00. Attendere 80 </w:t>
-      </w:r>
-      <w:proofErr w:type="spellStart"/>
-      <w:r>
+        <w:t>Dopo l'invio del comando di inizializzazione (‘11100001’ per l'inizializzazione, ‘10101100’ per la misurazione di temperatura e umidità), l'MCU deve attendere fino al completamento della misurazione.</w:t>
+      </w:r>
+    </w:p>
+    <w:p>
+      <w:pPr>
+        <w:pStyle w:val="NormaleWeb"/>
         <w:rPr>
           <w:rFonts w:asciiTheme="minorHAnsi" w:hAnsiTheme="minorHAnsi" w:cstheme="minorHAnsi"/>
           <w:sz w:val="22"/>
           <w:szCs w:val="22"/>
           <w:lang w:val="it-IT"/>
         </w:rPr>
-        <w:t>ms</w:t>
-      </w:r>
-      <w:proofErr w:type="spellEnd"/>
+      </w:pPr>
       <w:r>
         <w:rPr>
           <w:rFonts w:asciiTheme="minorHAnsi" w:hAnsiTheme="minorHAnsi" w:cstheme="minorHAnsi"/>
@@ -670,8 +691,9 @@
           <w:szCs w:val="22"/>
           <w:lang w:val="it-IT"/>
         </w:rPr>
-        <w:t xml:space="preserve"> affinché la misurazione venga completata. Se il bit [7] della parola di stato letta è 0, significa che la misurazione è completata; a questo punto è possibile leggere sei byte consecutivi. Altrimenti, continuare ad attendere. </w:t>
-      </w:r>
+        <w:t xml:space="preserve">Processo di lettura del sensore: Dopo l'accensione, attendere almeno 100 ms. Prima di leggere i valori di temperatura e umidità, ottieni un byte della parola di stato inviando il comando 0x71. Se la parola di stato e 0x18 </w:t>
+      </w:r>
+      <w:proofErr w:type="gramStart"/>
       <w:r>
         <w:rPr>
           <w:rFonts w:asciiTheme="minorHAnsi" w:hAnsiTheme="minorHAnsi" w:cstheme="minorHAnsi"/>
@@ -679,9 +701,9 @@
           <w:szCs w:val="22"/>
           <w:lang w:val="it-IT"/>
         </w:rPr>
-        <w:t xml:space="preserve">Attendere 80 </w:t>
-      </w:r>
-      <w:proofErr w:type="spellStart"/>
+        <w:t>non sono uguali</w:t>
+      </w:r>
+      <w:proofErr w:type="gramEnd"/>
       <w:r>
         <w:rPr>
           <w:rFonts w:asciiTheme="minorHAnsi" w:hAnsiTheme="minorHAnsi" w:cstheme="minorHAnsi"/>
@@ -689,9 +711,9 @@
           <w:szCs w:val="22"/>
           <w:lang w:val="it-IT"/>
         </w:rPr>
-        <w:t>ms</w:t>
-      </w:r>
-      <w:proofErr w:type="spellEnd"/>
+        <w:t xml:space="preserve"> a 0x18, inizializzare i registri 0x1B, 0x1C, 0x1E. Se invece sono uguali, procedere al passaggio successivo. Attendere 10 </w:t>
+      </w:r>
+      <w:proofErr w:type="spellStart"/>
       <w:r>
         <w:rPr>
           <w:rFonts w:asciiTheme="minorHAnsi" w:hAnsiTheme="minorHAnsi" w:cstheme="minorHAnsi"/>
@@ -699,18 +721,9 @@
           <w:szCs w:val="22"/>
           <w:lang w:val="it-IT"/>
         </w:rPr>
-        <w:t xml:space="preserve"> affinché la misurazione venga completata. Se il bit [7] della parola di stato letta è 0, significa che la misurazione è completata; a questo punto è possibile leggere sei byte consecutivi. Altrimenti, continuare ad attendere. Calcolare i valori di temperatura e umidità.</w:t>
-      </w:r>
-    </w:p>
-    <w:p>
-      <w:pPr>
-        <w:pStyle w:val="NormaleWeb"/>
-        <w:rPr>
-          <w:rFonts w:asciiTheme="minorHAnsi" w:hAnsiTheme="minorHAnsi" w:cstheme="minorHAnsi"/>
-          <w:sz w:val="22"/>
-          <w:szCs w:val="22"/>
-        </w:rPr>
-      </w:pPr>
+        <w:t>ms</w:t>
+      </w:r>
+      <w:proofErr w:type="spellEnd"/>
       <w:r>
         <w:rPr>
           <w:rFonts w:asciiTheme="minorHAnsi" w:hAnsiTheme="minorHAnsi" w:cstheme="minorHAnsi"/>
@@ -718,8 +731,9 @@
           <w:szCs w:val="22"/>
           <w:lang w:val="it-IT"/>
         </w:rPr>
-        <w:t>Calcolo te</w:t>
-      </w:r>
+        <w:t xml:space="preserve"> e inviare il comando 0xAC per avviare la misurazione. Questo comando ha due parametri: il primo byte è 0x33 e il secondo byte è 0x00. Attendere 80 </w:t>
+      </w:r>
+      <w:proofErr w:type="spellStart"/>
       <w:r>
         <w:rPr>
           <w:rFonts w:asciiTheme="minorHAnsi" w:hAnsiTheme="minorHAnsi" w:cstheme="minorHAnsi"/>
@@ -727,13 +741,82 @@
           <w:szCs w:val="22"/>
           <w:lang w:val="it-IT"/>
         </w:rPr>
-        <w:t>mperatura e umidità: La formula per calcolare l'umidità relativa (RH) basandosi sul segnale SRH​ di umidità relativa, ottenuto tramite l'uscita SDA, è la seguente</w:t>
-      </w:r>
+        <w:t>ms</w:t>
+      </w:r>
+      <w:proofErr w:type="spellEnd"/>
       <w:r>
         <w:rPr>
           <w:rFonts w:asciiTheme="minorHAnsi" w:hAnsiTheme="minorHAnsi" w:cstheme="minorHAnsi"/>
           <w:sz w:val="22"/>
           <w:szCs w:val="22"/>
+          <w:lang w:val="it-IT"/>
+        </w:rPr>
+        <w:t xml:space="preserve"> affinché la misurazione venga completata. Se il bit [7] della parola di stato letta è 0, significa che la misurazione è completata; a questo punto è possibile leggere sei byte consecutivi. Altrimenti, continuare ad attendere. </w:t>
+      </w:r>
+      <w:r>
+        <w:rPr>
+          <w:rFonts w:asciiTheme="minorHAnsi" w:hAnsiTheme="minorHAnsi" w:cstheme="minorHAnsi"/>
+          <w:sz w:val="22"/>
+          <w:szCs w:val="22"/>
+          <w:lang w:val="it-IT"/>
+        </w:rPr>
+        <w:t xml:space="preserve">Attendere 80 </w:t>
+      </w:r>
+      <w:proofErr w:type="spellStart"/>
+      <w:r>
+        <w:rPr>
+          <w:rFonts w:asciiTheme="minorHAnsi" w:hAnsiTheme="minorHAnsi" w:cstheme="minorHAnsi"/>
+          <w:sz w:val="22"/>
+          <w:szCs w:val="22"/>
+          <w:lang w:val="it-IT"/>
+        </w:rPr>
+        <w:t>ms</w:t>
+      </w:r>
+      <w:proofErr w:type="spellEnd"/>
+      <w:r>
+        <w:rPr>
+          <w:rFonts w:asciiTheme="minorHAnsi" w:hAnsiTheme="minorHAnsi" w:cstheme="minorHAnsi"/>
+          <w:sz w:val="22"/>
+          <w:szCs w:val="22"/>
+          <w:lang w:val="it-IT"/>
+        </w:rPr>
+        <w:t xml:space="preserve"> affinché la misurazione venga completata. Se il bit [7] della parola di stato letta è 0, significa che la misurazione è completata; a questo punto è possibile leggere sei byte consecutivi. Altrimenti, continuare ad attendere. Calcolare i valori di temperatura e umidità.</w:t>
+      </w:r>
+    </w:p>
+    <w:p>
+      <w:pPr>
+        <w:pStyle w:val="NormaleWeb"/>
+        <w:rPr>
+          <w:rFonts w:asciiTheme="minorHAnsi" w:hAnsiTheme="minorHAnsi" w:cstheme="minorHAnsi"/>
+          <w:sz w:val="22"/>
+          <w:szCs w:val="22"/>
+          <w:lang w:val="it-IT"/>
+        </w:rPr>
+      </w:pPr>
+      <w:r>
+        <w:rPr>
+          <w:rFonts w:asciiTheme="minorHAnsi" w:hAnsiTheme="minorHAnsi" w:cstheme="minorHAnsi"/>
+          <w:sz w:val="22"/>
+          <w:szCs w:val="22"/>
+          <w:lang w:val="it-IT"/>
+        </w:rPr>
+        <w:t>Calcolo te</w:t>
+      </w:r>
+      <w:r>
+        <w:rPr>
+          <w:rFonts w:asciiTheme="minorHAnsi" w:hAnsiTheme="minorHAnsi" w:cstheme="minorHAnsi"/>
+          <w:sz w:val="22"/>
+          <w:szCs w:val="22"/>
+          <w:lang w:val="it-IT"/>
+        </w:rPr>
+        <w:t>mperatura e umidità: La formula per calcolare l'umidità relativa (RH) basandosi sul segnale SRH​ di umidità relativa, ottenuto tramite l'uscita SDA, è la seguente</w:t>
+      </w:r>
+      <w:r>
+        <w:rPr>
+          <w:rFonts w:asciiTheme="minorHAnsi" w:hAnsiTheme="minorHAnsi" w:cstheme="minorHAnsi"/>
+          <w:sz w:val="22"/>
+          <w:szCs w:val="22"/>
+          <w:lang w:val="it-IT"/>
         </w:rPr>
         <w:t>:</w:t>
       </w:r>
@@ -1002,7 +1085,7 @@
           <w:color w:val="005C5F"/>
           <w:sz w:val="21"/>
           <w:szCs w:val="21"/>
-          <w:lang w:val="en-GB" w:eastAsia="en-GB"/>
+          <w:lang w:eastAsia="en-GB"/>
         </w:rPr>
       </w:pPr>
       <w:r>
@@ -1014,7 +1097,7 @@
           <w:color w:val="005C5F"/>
           <w:sz w:val="21"/>
           <w:szCs w:val="21"/>
-          <w:lang w:val="en-GB" w:eastAsia="en-GB"/>
+          <w:lang w:eastAsia="en-GB"/>
         </w:rPr>
         <w:t>Adafruit_AHTX0.h</w:t>
       </w:r>
@@ -1136,8 +1219,13 @@
       <w:pPr>
         <w:jc w:val="both"/>
       </w:pPr>
-      <w:r>
-        <w:t>3 pin:</w:t>
+      <w:proofErr w:type="gramStart"/>
+      <w:r>
+        <w:t>3</w:t>
+      </w:r>
+      <w:proofErr w:type="gramEnd"/>
+      <w:r>
+        <w:t xml:space="preserve"> pin:</w:t>
       </w:r>
     </w:p>
     <w:p>
@@ -1248,23 +1336,7 @@
           <w:rFonts w:eastAsia="Times New Roman" w:cstheme="minorHAnsi"/>
           <w:lang w:eastAsia="en-GB"/>
         </w:rPr>
-        <w:t xml:space="preserve"> e </w:t>
-      </w:r>
-      <w:proofErr w:type="spellStart"/>
-      <w:r>
-        <w:rPr>
-          <w:rFonts w:eastAsia="Times New Roman" w:cstheme="minorHAnsi"/>
-          <w:lang w:eastAsia="en-GB"/>
-        </w:rPr>
-        <w:t>Rx</w:t>
-      </w:r>
-      <w:proofErr w:type="spellEnd"/>
-      <w:r>
-        <w:rPr>
-          <w:rFonts w:eastAsia="Times New Roman" w:cstheme="minorHAnsi"/>
-          <w:lang w:eastAsia="en-GB"/>
-        </w:rPr>
-        <w:t xml:space="preserve"> è parallelo</w:t>
+        <w:t xml:space="preserve"> e Rx è parallelo</w:t>
       </w:r>
       <w:r>
         <w:rPr>
@@ -1383,7 +1455,15 @@
         <w:jc w:val="both"/>
       </w:pPr>
       <w:r>
-        <w:t>Piccolo, sottile e a basso consumo accelerometro a 3 assi</w:t>
+        <w:t xml:space="preserve">Piccolo, sottile e a basso consumo accelerometro a </w:t>
+      </w:r>
+      <w:proofErr w:type="gramStart"/>
+      <w:r>
+        <w:t>3</w:t>
+      </w:r>
+      <w:proofErr w:type="gramEnd"/>
+      <w:r>
+        <w:t xml:space="preserve"> assi</w:t>
       </w:r>
     </w:p>
     <w:p>
@@ -1741,39 +1821,7 @@
           <w:rFonts w:eastAsia="Times New Roman" w:cstheme="minorHAnsi"/>
           <w:lang w:eastAsia="en-GB"/>
         </w:rPr>
-        <w:t xml:space="preserve"> in superficie con tecnologia al </w:t>
-      </w:r>
-      <w:proofErr w:type="spellStart"/>
-      <w:r>
-        <w:rPr>
-          <w:rFonts w:eastAsia="Times New Roman" w:cstheme="minorHAnsi"/>
-          <w:lang w:eastAsia="en-GB"/>
-        </w:rPr>
-        <w:t>polisilicio</w:t>
-      </w:r>
-      <w:proofErr w:type="spellEnd"/>
-      <w:r>
-        <w:rPr>
-          <w:rFonts w:eastAsia="Times New Roman" w:cstheme="minorHAnsi"/>
-          <w:lang w:eastAsia="en-GB"/>
-        </w:rPr>
-        <w:t xml:space="preserve">, costruita sopra un wafer di silicio. Molle in </w:t>
-      </w:r>
-      <w:proofErr w:type="spellStart"/>
-      <w:r>
-        <w:rPr>
-          <w:rFonts w:eastAsia="Times New Roman" w:cstheme="minorHAnsi"/>
-          <w:lang w:eastAsia="en-GB"/>
-        </w:rPr>
-        <w:t>polisilicio</w:t>
-      </w:r>
-      <w:proofErr w:type="spellEnd"/>
-      <w:r>
-        <w:rPr>
-          <w:rFonts w:eastAsia="Times New Roman" w:cstheme="minorHAnsi"/>
-          <w:lang w:eastAsia="en-GB"/>
-        </w:rPr>
-        <w:t xml:space="preserve"> sospendono la struttura sopra la superficie del wafer e forniscono una resistenza alle forze di accelerazione. La deflessione della struttura viene misurata tramite condensatori differenziali composti da piastre fisse indipendenti e piastre collegate alla massa in movimento. L'accelerazione provoca la deflessione del fascio e squilibra il condensatore differenziale, generando un'uscita del sensore con un'ampiezza proporzionale all'accelerazione. </w:t>
+        <w:t xml:space="preserve"> in superficie con tecnologia al polisilicio, costruita sopra un wafer di silicio. Molle in polisilicio sospendono la struttura sopra la superficie del wafer e forniscono una resistenza alle forze di accelerazione. La deflessione della struttura viene misurata tramite condensatori differenziali composti da piastre fisse indipendenti e piastre collegate alla massa in movimento. L'accelerazione provoca la deflessione del fascio e squilibra il condensatore differenziale, generando un'uscita del sensore con un'ampiezza proporzionale all'accelerazione. </w:t>
       </w:r>
     </w:p>
     <w:p>
@@ -1797,13 +1845,29 @@
       <w:r>
         <w:t xml:space="preserve">La parte Central ha come scopo lo sblocco della corretta cassetta di sicurezza tramite un meccanismo a due fattori: l’inserimento della propria impronta digitale e l’indicazione del numero di cassetta attraverso un riconoscimento numerico. La lista delle impronte registrate e i numeri associati è contenuta sul </w:t>
       </w:r>
+      <w:proofErr w:type="gramStart"/>
+      <w:r>
+        <w:t>cloud dunque</w:t>
+      </w:r>
+      <w:proofErr w:type="gramEnd"/>
+      <w:r>
+        <w:t xml:space="preserve"> lo scopo della parte </w:t>
+      </w:r>
       <w:proofErr w:type="spellStart"/>
       <w:r>
-        <w:t>cloud</w:t>
+        <w:t>central</w:t>
       </w:r>
       <w:proofErr w:type="spellEnd"/>
       <w:r>
-        <w:t xml:space="preserve"> dunque lo scopo della parte </w:t>
+        <w:t xml:space="preserve"> sarà quella di ottenere i dati che andranno confrontati con quelli contenuti nel server.  </w:t>
+      </w:r>
+    </w:p>
+    <w:p>
+      <w:pPr>
+        <w:jc w:val="both"/>
+      </w:pPr>
+      <w:r>
+        <w:t xml:space="preserve">La parte di </w:t>
       </w:r>
       <w:proofErr w:type="spellStart"/>
       <w:r>
@@ -1811,23 +1875,73 @@
       </w:r>
       <w:proofErr w:type="spellEnd"/>
       <w:r>
-        <w:t xml:space="preserve"> sarà quella di ottenere i dati che andranno confrontati con quelli contenuti nel server.  </w:t>
-      </w:r>
-    </w:p>
-    <w:p>
-      <w:pPr>
-        <w:jc w:val="both"/>
-      </w:pPr>
-      <w:r>
-        <w:t xml:space="preserve">La parte di </w:t>
-      </w:r>
-      <w:proofErr w:type="spellStart"/>
-      <w:r>
-        <w:t>central</w:t>
-      </w:r>
-      <w:proofErr w:type="spellEnd"/>
-      <w:r>
-        <w:t xml:space="preserve"> si sviluppa in 2 componenti principali: un lettore di impronte digitali e una telecamera per il riconoscimento dei segni.</w:t>
+        <w:t xml:space="preserve"> si sviluppa in </w:t>
+      </w:r>
+      <w:proofErr w:type="gramStart"/>
+      <w:r>
+        <w:t>2</w:t>
+      </w:r>
+      <w:proofErr w:type="gramEnd"/>
+      <w:r>
+        <w:t xml:space="preserve"> componenti principali: un lettore di impronte digitali e una telecamera per il riconoscimento dei segni.</w:t>
+      </w:r>
+    </w:p>
+    <w:p>
+      <w:pPr>
+        <w:jc w:val="both"/>
+      </w:pPr>
+      <w:r>
+        <w:rPr>
+          <w:noProof/>
+        </w:rPr>
+        <w:drawing>
+          <wp:inline distT="0" distB="0" distL="0" distR="0" wp14:anchorId="039CFB78" wp14:editId="27D9ACAA">
+            <wp:extent cx="4731488" cy="2215541"/>
+            <wp:effectExtent l="0" t="0" r="5715" b="0"/>
+            <wp:docPr id="888607978" name="Immagine 1" descr="Immagine che contiene testo, cavo, presa, design&#10;&#10;Descrizione generata automaticamente"/>
+            <wp:cNvGraphicFramePr>
+              <a:graphicFrameLocks xmlns:a="http://schemas.openxmlformats.org/drawingml/2006/main" noChangeAspect="1"/>
+            </wp:cNvGraphicFramePr>
+            <a:graphic xmlns:a="http://schemas.openxmlformats.org/drawingml/2006/main">
+              <a:graphicData uri="http://schemas.openxmlformats.org/drawingml/2006/picture">
+                <pic:pic xmlns:pic="http://schemas.openxmlformats.org/drawingml/2006/picture">
+                  <pic:nvPicPr>
+                    <pic:cNvPr id="888607978" name="Immagine 1" descr="Immagine che contiene testo, cavo, presa, design&#10;&#10;Descrizione generata automaticamente"/>
+                    <pic:cNvPicPr/>
+                  </pic:nvPicPr>
+                  <pic:blipFill rotWithShape="1">
+                    <a:blip r:embed="rId8" cstate="print">
+                      <a:extLst>
+                        <a:ext uri="{28A0092B-C50C-407E-A947-70E740481C1C}">
+                          <a14:useLocalDpi xmlns:a14="http://schemas.microsoft.com/office/drawing/2010/main" val="0"/>
+                        </a:ext>
+                      </a:extLst>
+                    </a:blip>
+                    <a:srcRect l="1945" t="19346" r="39565" b="32300"/>
+                    <a:stretch/>
+                  </pic:blipFill>
+                  <pic:spPr bwMode="auto">
+                    <a:xfrm>
+                      <a:off x="0" y="0"/>
+                      <a:ext cx="4824380" cy="2259038"/>
+                    </a:xfrm>
+                    <a:prstGeom prst="rect">
+                      <a:avLst/>
+                    </a:prstGeom>
+                    <a:ln>
+                      <a:noFill/>
+                    </a:ln>
+                    <a:extLst>
+                      <a:ext uri="{53640926-AAD7-44D8-BBD7-CCE9431645EC}">
+                        <a14:shadowObscured xmlns:a14="http://schemas.microsoft.com/office/drawing/2010/main"/>
+                      </a:ext>
+                    </a:extLst>
+                  </pic:spPr>
+                </pic:pic>
+              </a:graphicData>
+            </a:graphic>
+          </wp:inline>
+        </w:drawing>
       </w:r>
     </w:p>
     <w:p>
@@ -1949,11 +2063,9 @@
         </w:numPr>
         <w:jc w:val="both"/>
       </w:pPr>
-      <w:proofErr w:type="spellStart"/>
       <w:r>
         <w:t>Rx</w:t>
       </w:r>
-      <w:proofErr w:type="spellEnd"/>
     </w:p>
     <w:p>
       <w:pPr>
@@ -1977,11 +2089,9 @@
         </w:numPr>
         <w:jc w:val="both"/>
       </w:pPr>
-      <w:proofErr w:type="spellStart"/>
       <w:r>
         <w:t>Touch</w:t>
       </w:r>
-      <w:proofErr w:type="spellEnd"/>
     </w:p>
     <w:p>
       <w:pPr>
@@ -2072,9 +2182,34 @@
           <w:rFonts w:eastAsia="Times New Roman" w:cstheme="minorHAnsi"/>
           <w:lang w:eastAsia="en-GB"/>
         </w:rPr>
-        <w:t xml:space="preserve">Prima che l'interfaccia UART trasmetta i pacchetti di dati, deve prima ricevere il pacchetto di istruzioni relativo ai dati da inviare, quindi inviare il pacchetto di richiesta una volta pronta la trasmissione. Infine, si procede con la trasmissione del pacchetto di dati. I pacchetti di dati includono principalmente: </w:t>
+        <w:t xml:space="preserve">Prima che l'interfaccia UART trasmetta i pacchetti di dati, deve prima ricevere il pacchetto di istruzioni relativo ai dati da </w:t>
+      </w:r>
+      <w:proofErr w:type="gramStart"/>
+      <w:r>
+        <w:rPr>
+          <w:rFonts w:eastAsia="Times New Roman" w:cstheme="minorHAnsi"/>
+          <w:lang w:eastAsia="en-GB"/>
+        </w:rPr>
+        <w:t>inviare, quindi</w:t>
+      </w:r>
+      <w:proofErr w:type="gramEnd"/>
+      <w:r>
+        <w:rPr>
+          <w:rFonts w:eastAsia="Times New Roman" w:cstheme="minorHAnsi"/>
+          <w:lang w:eastAsia="en-GB"/>
+        </w:rPr>
+        <w:t xml:space="preserve"> inviare il pacchetto di richiesta una volta pronta la trasmissione. </w:t>
+      </w:r>
+      <w:r>
+        <w:rPr>
+          <w:rFonts w:eastAsia="Times New Roman" w:cstheme="minorHAnsi"/>
+          <w:lang w:eastAsia="en-GB"/>
+        </w:rPr>
+        <w:lastRenderedPageBreak/>
+        <w:t xml:space="preserve">Infine, si procede con la trasmissione del pacchetto di dati. I pacchetti di dati includono principalmente: </w:t>
       </w:r>
       <w:proofErr w:type="spellStart"/>
+      <w:proofErr w:type="gramStart"/>
       <w:r>
         <w:rPr>
           <w:rFonts w:eastAsia="Times New Roman" w:cstheme="minorHAnsi"/>
@@ -2095,7 +2230,15 @@
           <w:rFonts w:eastAsia="Times New Roman" w:cstheme="minorHAnsi"/>
           <w:lang w:eastAsia="en-GB"/>
         </w:rPr>
-        <w:t xml:space="preserve"> del pacchetto, indirizzo del chip, identificatore del pacchetto, lunghezza del pacchetto, dati e </w:t>
+        <w:t xml:space="preserve"> del</w:t>
+      </w:r>
+      <w:proofErr w:type="gramEnd"/>
+      <w:r>
+        <w:rPr>
+          <w:rFonts w:eastAsia="Times New Roman" w:cstheme="minorHAnsi"/>
+          <w:lang w:eastAsia="en-GB"/>
+        </w:rPr>
+        <w:t xml:space="preserve"> pacchetto, indirizzo del chip, identificatore del pacchetto, lunghezza del pacchetto, dati e </w:t>
       </w:r>
       <w:proofErr w:type="spellStart"/>
       <w:r>
@@ -2306,7 +2449,6 @@
           <w:rFonts w:eastAsia="Times New Roman" w:cstheme="minorHAnsi"/>
           <w:lang w:eastAsia="en-GB"/>
         </w:rPr>
-        <w:lastRenderedPageBreak/>
         <w:t xml:space="preserve">2 byte per il </w:t>
       </w:r>
       <w:proofErr w:type="spellStart"/>
@@ -2339,7 +2481,23 @@
           <w:rFonts w:eastAsia="Times New Roman" w:cstheme="minorHAnsi"/>
           <w:lang w:eastAsia="en-GB"/>
         </w:rPr>
-        <w:t>La lunghezza totale di ciascun pacchetto sarà quindi di 139 byte. Inoltre, negli  8 pacchetti: L'identificatore del pacchetto dei primi 7 è 02H e  L'identificatore dell'ultimo pacchetto è 08H. Infine, è importante notare che, se la lunghezza di un pacchetto non raggiunge i 139 byte, non verrà estesa artificialmente a tale lunghezza in nessun altro modo.</w:t>
+        <w:t xml:space="preserve">La lunghezza totale di ciascun pacchetto sarà quindi di 139 byte. Inoltre, </w:t>
+      </w:r>
+      <w:proofErr w:type="gramStart"/>
+      <w:r>
+        <w:rPr>
+          <w:rFonts w:eastAsia="Times New Roman" w:cstheme="minorHAnsi"/>
+          <w:lang w:eastAsia="en-GB"/>
+        </w:rPr>
+        <w:t>negli  8</w:t>
+      </w:r>
+      <w:proofErr w:type="gramEnd"/>
+      <w:r>
+        <w:rPr>
+          <w:rFonts w:eastAsia="Times New Roman" w:cstheme="minorHAnsi"/>
+          <w:lang w:eastAsia="en-GB"/>
+        </w:rPr>
+        <w:t xml:space="preserve"> pacchetti: L'identificatore del pacchetto dei primi 7 è 02H e  L'identificatore dell'ultimo pacchetto è 08H. Infine, è importante notare che, se la lunghezza di un pacchetto non raggiunge i 139 byte, non verrà estesa artificialmente a tale lunghezza in nessun altro modo.</w:t>
       </w:r>
     </w:p>
     <w:p>
@@ -2355,6 +2513,7 @@
       <w:r>
         <w:rPr>
           <w:rFonts w:cstheme="minorHAnsi"/>
+          <w:lang w:val="it-IT"/>
         </w:rPr>
         <w:t>USB</w:t>
       </w:r>
@@ -2465,7 +2624,7 @@
           <w:u w:val="single"/>
         </w:rPr>
         <w:drawing>
-          <wp:anchor distT="0" distB="0" distL="114300" distR="114300" simplePos="0" relativeHeight="251658240" behindDoc="1" locked="0" layoutInCell="1" allowOverlap="1">
+          <wp:anchor distT="0" distB="0" distL="114300" distR="114300" simplePos="0" relativeHeight="251658240" behindDoc="1" locked="0" layoutInCell="1" allowOverlap="1" wp14:anchorId="75C99FD6" wp14:editId="5305C296">
             <wp:simplePos x="0" y="0"/>
             <wp:positionH relativeFrom="column">
               <wp:posOffset>3810</wp:posOffset>
@@ -2546,7 +2705,7 @@
           <w:lang w:val="en-GB" w:eastAsia="en-GB"/>
         </w:rPr>
         <w:drawing>
-          <wp:anchor distT="0" distB="0" distL="114300" distR="114300" simplePos="0" relativeHeight="251659264" behindDoc="1" locked="0" layoutInCell="1" allowOverlap="1" wp14:anchorId="53B4964C" wp14:editId="51F6CEA1">
+          <wp:anchor distT="0" distB="0" distL="114300" distR="114300" simplePos="0" relativeHeight="251659264" behindDoc="1" locked="0" layoutInCell="1" allowOverlap="1" wp14:anchorId="1F06D946" wp14:editId="64CA11AB">
             <wp:simplePos x="0" y="0"/>
             <wp:positionH relativeFrom="column">
               <wp:posOffset>-406400</wp:posOffset>
@@ -2642,7 +2801,7 @@
           <w:lang w:val="en-GB" w:eastAsia="en-GB"/>
         </w:rPr>
         <w:drawing>
-          <wp:inline distT="0" distB="0" distL="0" distR="0">
+          <wp:inline distT="0" distB="0" distL="0" distR="0" wp14:anchorId="3714B2A6" wp14:editId="301668DE">
             <wp:extent cx="3921987" cy="4785360"/>
             <wp:effectExtent l="0" t="0" r="2540" b="0"/>
             <wp:docPr id="4" name="Immagine 4"/>
@@ -2683,8 +2842,6 @@
           </wp:inline>
         </w:drawing>
       </w:r>
-      <w:bookmarkStart w:id="0" w:name="_GoBack"/>
-      <w:bookmarkEnd w:id="0"/>
     </w:p>
     <w:sectPr>
       <w:pgSz w:w="11906" w:h="16838"/>
@@ -2697,7 +2854,7 @@
 </file>
 
 <file path=word/endnotes.xml><?xml version="1.0" encoding="utf-8"?>
-<w:endnotes xmlns:wpc="http://schemas.microsoft.com/office/word/2010/wordprocessingCanvas" xmlns:mc="http://schemas.openxmlformats.org/markup-compatibility/2006" xmlns:o="urn:schemas-microsoft-com:office:office" xmlns:r="http://schemas.openxmlformats.org/officeDocument/2006/relationships" xmlns:m="http://schemas.openxmlformats.org/officeDocument/2006/math" xmlns:v="urn:schemas-microsoft-com:vml" xmlns:wp14="http://schemas.microsoft.com/office/word/2010/wordprocessingDrawing" xmlns:wp="http://schemas.openxmlformats.org/drawingml/2006/wordprocessingDrawing" xmlns:w10="urn:schemas-microsoft-com:office:word" xmlns:w="http://schemas.openxmlformats.org/wordprocessingml/2006/main" xmlns:w14="http://schemas.microsoft.com/office/word/2010/wordml" xmlns:wpg="http://schemas.microsoft.com/office/word/2010/wordprocessingGroup" xmlns:wpi="http://schemas.microsoft.com/office/word/2010/wordprocessingInk" xmlns:wne="http://schemas.microsoft.com/office/word/2006/wordml" xmlns:wps="http://schemas.microsoft.com/office/word/2010/wordprocessingShape" mc:Ignorable="w14 wp14">
+<w:endnotes xmlns:wpc="http://schemas.microsoft.com/office/word/2010/wordprocessingCanvas" xmlns:cx="http://schemas.microsoft.com/office/drawing/2014/chartex" xmlns:cx1="http://schemas.microsoft.com/office/drawing/2015/9/8/chartex" xmlns:cx2="http://schemas.microsoft.com/office/drawing/2015/10/21/chartex" xmlns:cx3="http://schemas.microsoft.com/office/drawing/2016/5/9/chartex" xmlns:cx4="http://schemas.microsoft.com/office/drawing/2016/5/10/chartex" xmlns:cx5="http://schemas.microsoft.com/office/drawing/2016/5/11/chartex" xmlns:cx6="http://schemas.microsoft.com/office/drawing/2016/5/12/chartex" xmlns:cx7="http://schemas.microsoft.com/office/drawing/2016/5/13/chartex" xmlns:cx8="http://schemas.microsoft.com/office/drawing/2016/5/14/chartex" xmlns:mc="http://schemas.openxmlformats.org/markup-compatibility/2006" xmlns:aink="http://schemas.microsoft.com/office/drawing/2016/ink" xmlns:am3d="http://schemas.microsoft.com/office/drawing/2017/model3d" xmlns:o="urn:schemas-microsoft-com:office:office" xmlns:oel="http://schemas.microsoft.com/office/2019/extlst" xmlns:r="http://schemas.openxmlformats.org/officeDocument/2006/relationships" xmlns:m="http://schemas.openxmlformats.org/officeDocument/2006/math" xmlns:v="urn:schemas-microsoft-com:vml" xmlns:wp14="http://schemas.microsoft.com/office/word/2010/wordprocessingDrawing" xmlns:wp="http://schemas.openxmlformats.org/drawingml/2006/wordprocessingDrawing" xmlns:w10="urn:schemas-microsoft-com:office:word" xmlns:w="http://schemas.openxmlformats.org/wordprocessingml/2006/main" xmlns:w14="http://schemas.microsoft.com/office/word/2010/wordml" xmlns:w15="http://schemas.microsoft.com/office/word/2012/wordml" xmlns:w16cex="http://schemas.microsoft.com/office/word/2018/wordml/cex" xmlns:w16cid="http://schemas.microsoft.com/office/word/2016/wordml/cid" xmlns:w16="http://schemas.microsoft.com/office/word/2018/wordml" xmlns:w16du="http://schemas.microsoft.com/office/word/2023/wordml/word16du" xmlns:w16sdtdh="http://schemas.microsoft.com/office/word/2020/wordml/sdtdatahash" xmlns:w16se="http://schemas.microsoft.com/office/word/2015/wordml/symex" xmlns:wpg="http://schemas.microsoft.com/office/word/2010/wordprocessingGroup" xmlns:wpi="http://schemas.microsoft.com/office/word/2010/wordprocessingInk" xmlns:wne="http://schemas.microsoft.com/office/word/2006/wordml" xmlns:wps="http://schemas.microsoft.com/office/word/2010/wordprocessingShape" mc:Ignorable="w14 w15 w16se w16cid w16 w16cex w16sdtdh w16du wp14">
   <w:endnote w:type="separator" w:id="-1">
     <w:p>
       <w:pPr>
@@ -2722,7 +2879,7 @@
 </file>
 
 <file path=word/footnotes.xml><?xml version="1.0" encoding="utf-8"?>
-<w:footnotes xmlns:wpc="http://schemas.microsoft.com/office/word/2010/wordprocessingCanvas" xmlns:mc="http://schemas.openxmlformats.org/markup-compatibility/2006" xmlns:o="urn:schemas-microsoft-com:office:office" xmlns:r="http://schemas.openxmlformats.org/officeDocument/2006/relationships" xmlns:m="http://schemas.openxmlformats.org/officeDocument/2006/math" xmlns:v="urn:schemas-microsoft-com:vml" xmlns:wp14="http://schemas.microsoft.com/office/word/2010/wordprocessingDrawing" xmlns:wp="http://schemas.openxmlformats.org/drawingml/2006/wordprocessingDrawing" xmlns:w10="urn:schemas-microsoft-com:office:word" xmlns:w="http://schemas.openxmlformats.org/wordprocessingml/2006/main" xmlns:w14="http://schemas.microsoft.com/office/word/2010/wordml" xmlns:wpg="http://schemas.microsoft.com/office/word/2010/wordprocessingGroup" xmlns:wpi="http://schemas.microsoft.com/office/word/2010/wordprocessingInk" xmlns:wne="http://schemas.microsoft.com/office/word/2006/wordml" xmlns:wps="http://schemas.microsoft.com/office/word/2010/wordprocessingShape" mc:Ignorable="w14 wp14">
+<w:footnotes xmlns:wpc="http://schemas.microsoft.com/office/word/2010/wordprocessingCanvas" xmlns:cx="http://schemas.microsoft.com/office/drawing/2014/chartex" xmlns:cx1="http://schemas.microsoft.com/office/drawing/2015/9/8/chartex" xmlns:cx2="http://schemas.microsoft.com/office/drawing/2015/10/21/chartex" xmlns:cx3="http://schemas.microsoft.com/office/drawing/2016/5/9/chartex" xmlns:cx4="http://schemas.microsoft.com/office/drawing/2016/5/10/chartex" xmlns:cx5="http://schemas.microsoft.com/office/drawing/2016/5/11/chartex" xmlns:cx6="http://schemas.microsoft.com/office/drawing/2016/5/12/chartex" xmlns:cx7="http://schemas.microsoft.com/office/drawing/2016/5/13/chartex" xmlns:cx8="http://schemas.microsoft.com/office/drawing/2016/5/14/chartex" xmlns:mc="http://schemas.openxmlformats.org/markup-compatibility/2006" xmlns:aink="http://schemas.microsoft.com/office/drawing/2016/ink" xmlns:am3d="http://schemas.microsoft.com/office/drawing/2017/model3d" xmlns:o="urn:schemas-microsoft-com:office:office" xmlns:oel="http://schemas.microsoft.com/office/2019/extlst" xmlns:r="http://schemas.openxmlformats.org/officeDocument/2006/relationships" xmlns:m="http://schemas.openxmlformats.org/officeDocument/2006/math" xmlns:v="urn:schemas-microsoft-com:vml" xmlns:wp14="http://schemas.microsoft.com/office/word/2010/wordprocessingDrawing" xmlns:wp="http://schemas.openxmlformats.org/drawingml/2006/wordprocessingDrawing" xmlns:w10="urn:schemas-microsoft-com:office:word" xmlns:w="http://schemas.openxmlformats.org/wordprocessingml/2006/main" xmlns:w14="http://schemas.microsoft.com/office/word/2010/wordml" xmlns:w15="http://schemas.microsoft.com/office/word/2012/wordml" xmlns:w16cex="http://schemas.microsoft.com/office/word/2018/wordml/cex" xmlns:w16cid="http://schemas.microsoft.com/office/word/2016/wordml/cid" xmlns:w16="http://schemas.microsoft.com/office/word/2018/wordml" xmlns:w16du="http://schemas.microsoft.com/office/word/2023/wordml/word16du" xmlns:w16sdtdh="http://schemas.microsoft.com/office/word/2020/wordml/sdtdatahash" xmlns:w16se="http://schemas.microsoft.com/office/word/2015/wordml/symex" xmlns:wpg="http://schemas.microsoft.com/office/word/2010/wordprocessingGroup" xmlns:wpi="http://schemas.microsoft.com/office/word/2010/wordprocessingInk" xmlns:wne="http://schemas.microsoft.com/office/word/2006/wordml" xmlns:wps="http://schemas.microsoft.com/office/word/2010/wordprocessingShape" mc:Ignorable="w14 w15 w16se w16cid w16 w16cex w16sdtdh w16du wp14">
   <w:footnote w:type="separator" w:id="-1">
     <w:p>
       <w:pPr>
@@ -2747,8 +2904,8 @@
 </file>
 
 <file path=word/numbering.xml><?xml version="1.0" encoding="utf-8"?>
-<w:numbering xmlns:wpc="http://schemas.microsoft.com/office/word/2010/wordprocessingCanvas" xmlns:mc="http://schemas.openxmlformats.org/markup-compatibility/2006" xmlns:o="urn:schemas-microsoft-com:office:office" xmlns:r="http://schemas.openxmlformats.org/officeDocument/2006/relationships" xmlns:m="http://schemas.openxmlformats.org/officeDocument/2006/math" xmlns:v="urn:schemas-microsoft-com:vml" xmlns:wp14="http://schemas.microsoft.com/office/word/2010/wordprocessingDrawing" xmlns:wp="http://schemas.openxmlformats.org/drawingml/2006/wordprocessingDrawing" xmlns:w10="urn:schemas-microsoft-com:office:word" xmlns:w="http://schemas.openxmlformats.org/wordprocessingml/2006/main" xmlns:w14="http://schemas.microsoft.com/office/word/2010/wordml" xmlns:wpg="http://schemas.microsoft.com/office/word/2010/wordprocessingGroup" xmlns:wpi="http://schemas.microsoft.com/office/word/2010/wordprocessingInk" xmlns:wne="http://schemas.microsoft.com/office/word/2006/wordml" xmlns:wps="http://schemas.microsoft.com/office/word/2010/wordprocessingShape" mc:Ignorable="w14 wp14">
-  <w:abstractNum w:abstractNumId="0">
+<w:numbering xmlns:wpc="http://schemas.microsoft.com/office/word/2010/wordprocessingCanvas" xmlns:cx="http://schemas.microsoft.com/office/drawing/2014/chartex" xmlns:cx1="http://schemas.microsoft.com/office/drawing/2015/9/8/chartex" xmlns:cx2="http://schemas.microsoft.com/office/drawing/2015/10/21/chartex" xmlns:cx3="http://schemas.microsoft.com/office/drawing/2016/5/9/chartex" xmlns:cx4="http://schemas.microsoft.com/office/drawing/2016/5/10/chartex" xmlns:cx5="http://schemas.microsoft.com/office/drawing/2016/5/11/chartex" xmlns:cx6="http://schemas.microsoft.com/office/drawing/2016/5/12/chartex" xmlns:cx7="http://schemas.microsoft.com/office/drawing/2016/5/13/chartex" xmlns:cx8="http://schemas.microsoft.com/office/drawing/2016/5/14/chartex" xmlns:mc="http://schemas.openxmlformats.org/markup-compatibility/2006" xmlns:aink="http://schemas.microsoft.com/office/drawing/2016/ink" xmlns:am3d="http://schemas.microsoft.com/office/drawing/2017/model3d" xmlns:o="urn:schemas-microsoft-com:office:office" xmlns:oel="http://schemas.microsoft.com/office/2019/extlst" xmlns:r="http://schemas.openxmlformats.org/officeDocument/2006/relationships" xmlns:m="http://schemas.openxmlformats.org/officeDocument/2006/math" xmlns:v="urn:schemas-microsoft-com:vml" xmlns:wp14="http://schemas.microsoft.com/office/word/2010/wordprocessingDrawing" xmlns:wp="http://schemas.openxmlformats.org/drawingml/2006/wordprocessingDrawing" xmlns:w10="urn:schemas-microsoft-com:office:word" xmlns:w="http://schemas.openxmlformats.org/wordprocessingml/2006/main" xmlns:w14="http://schemas.microsoft.com/office/word/2010/wordml" xmlns:w15="http://schemas.microsoft.com/office/word/2012/wordml" xmlns:w16cex="http://schemas.microsoft.com/office/word/2018/wordml/cex" xmlns:w16cid="http://schemas.microsoft.com/office/word/2016/wordml/cid" xmlns:w16="http://schemas.microsoft.com/office/word/2018/wordml" xmlns:w16du="http://schemas.microsoft.com/office/word/2023/wordml/word16du" xmlns:w16sdtdh="http://schemas.microsoft.com/office/word/2020/wordml/sdtdatahash" xmlns:w16se="http://schemas.microsoft.com/office/word/2015/wordml/symex" xmlns:wpg="http://schemas.microsoft.com/office/word/2010/wordprocessingGroup" xmlns:wpi="http://schemas.microsoft.com/office/word/2010/wordprocessingInk" xmlns:wne="http://schemas.microsoft.com/office/word/2006/wordml" xmlns:wps="http://schemas.microsoft.com/office/word/2010/wordprocessingShape" mc:Ignorable="w14 w15 w16se w16cid w16 w16cex w16sdtdh w16du wp14">
+  <w:abstractNum w:abstractNumId="0" w15:restartNumberingAfterBreak="0">
     <w:nsid w:val="054D14F8"/>
     <w:multiLevelType w:val="hybridMultilevel"/>
     <w:tmpl w:val="527CAEC0"/>
@@ -2861,7 +3018,7 @@
       </w:rPr>
     </w:lvl>
   </w:abstractNum>
-  <w:abstractNum w:abstractNumId="1">
+  <w:abstractNum w:abstractNumId="1" w15:restartNumberingAfterBreak="0">
     <w:nsid w:val="05BB7A9A"/>
     <w:multiLevelType w:val="hybridMultilevel"/>
     <w:tmpl w:val="8DEC09C6"/>
@@ -2974,7 +3131,7 @@
       </w:rPr>
     </w:lvl>
   </w:abstractNum>
-  <w:abstractNum w:abstractNumId="2">
+  <w:abstractNum w:abstractNumId="2" w15:restartNumberingAfterBreak="0">
     <w:nsid w:val="0E3E17B4"/>
     <w:multiLevelType w:val="hybridMultilevel"/>
     <w:tmpl w:val="39642588"/>
@@ -3087,7 +3244,7 @@
       </w:rPr>
     </w:lvl>
   </w:abstractNum>
-  <w:abstractNum w:abstractNumId="3">
+  <w:abstractNum w:abstractNumId="3" w15:restartNumberingAfterBreak="0">
     <w:nsid w:val="1D16194F"/>
     <w:multiLevelType w:val="hybridMultilevel"/>
     <w:tmpl w:val="5C0A5F9A"/>
@@ -3200,7 +3357,7 @@
       </w:rPr>
     </w:lvl>
   </w:abstractNum>
-  <w:abstractNum w:abstractNumId="4">
+  <w:abstractNum w:abstractNumId="4" w15:restartNumberingAfterBreak="0">
     <w:nsid w:val="28B27D9E"/>
     <w:multiLevelType w:val="hybridMultilevel"/>
     <w:tmpl w:val="E5907844"/>
@@ -3313,7 +3470,7 @@
       </w:rPr>
     </w:lvl>
   </w:abstractNum>
-  <w:abstractNum w:abstractNumId="5">
+  <w:abstractNum w:abstractNumId="5" w15:restartNumberingAfterBreak="0">
     <w:nsid w:val="2F33716F"/>
     <w:multiLevelType w:val="multilevel"/>
     <w:tmpl w:val="E15AD97A"/>
@@ -3462,7 +3619,7 @@
       </w:rPr>
     </w:lvl>
   </w:abstractNum>
-  <w:abstractNum w:abstractNumId="6">
+  <w:abstractNum w:abstractNumId="6" w15:restartNumberingAfterBreak="0">
     <w:nsid w:val="3AB16691"/>
     <w:multiLevelType w:val="hybridMultilevel"/>
     <w:tmpl w:val="3814DE46"/>
@@ -3575,7 +3732,7 @@
       </w:rPr>
     </w:lvl>
   </w:abstractNum>
-  <w:abstractNum w:abstractNumId="7">
+  <w:abstractNum w:abstractNumId="7" w15:restartNumberingAfterBreak="0">
     <w:nsid w:val="3D1E744D"/>
     <w:multiLevelType w:val="multilevel"/>
     <w:tmpl w:val="F4E45E42"/>
@@ -3724,7 +3881,7 @@
       </w:rPr>
     </w:lvl>
   </w:abstractNum>
-  <w:abstractNum w:abstractNumId="8">
+  <w:abstractNum w:abstractNumId="8" w15:restartNumberingAfterBreak="0">
     <w:nsid w:val="43F26E3D"/>
     <w:multiLevelType w:val="multilevel"/>
     <w:tmpl w:val="EF4A97B0"/>
@@ -3873,7 +4030,7 @@
       </w:rPr>
     </w:lvl>
   </w:abstractNum>
-  <w:abstractNum w:abstractNumId="9">
+  <w:abstractNum w:abstractNumId="9" w15:restartNumberingAfterBreak="0">
     <w:nsid w:val="45B203FB"/>
     <w:multiLevelType w:val="hybridMultilevel"/>
     <w:tmpl w:val="C50CDFDA"/>
@@ -3986,7 +4143,7 @@
       </w:rPr>
     </w:lvl>
   </w:abstractNum>
-  <w:abstractNum w:abstractNumId="10">
+  <w:abstractNum w:abstractNumId="10" w15:restartNumberingAfterBreak="0">
     <w:nsid w:val="47F66AB8"/>
     <w:multiLevelType w:val="hybridMultilevel"/>
     <w:tmpl w:val="E370BBC8"/>
@@ -4099,7 +4256,7 @@
       </w:rPr>
     </w:lvl>
   </w:abstractNum>
-  <w:abstractNum w:abstractNumId="11">
+  <w:abstractNum w:abstractNumId="11" w15:restartNumberingAfterBreak="0">
     <w:nsid w:val="53F80F8F"/>
     <w:multiLevelType w:val="multilevel"/>
     <w:tmpl w:val="1AB62492"/>
@@ -4248,7 +4405,7 @@
       </w:rPr>
     </w:lvl>
   </w:abstractNum>
-  <w:abstractNum w:abstractNumId="12">
+  <w:abstractNum w:abstractNumId="12" w15:restartNumberingAfterBreak="0">
     <w:nsid w:val="594A338E"/>
     <w:multiLevelType w:val="multilevel"/>
     <w:tmpl w:val="FAD4444A"/>
@@ -4397,7 +4554,7 @@
       </w:rPr>
     </w:lvl>
   </w:abstractNum>
-  <w:abstractNum w:abstractNumId="13">
+  <w:abstractNum w:abstractNumId="13" w15:restartNumberingAfterBreak="0">
     <w:nsid w:val="6C816222"/>
     <w:multiLevelType w:val="hybridMultilevel"/>
     <w:tmpl w:val="08E214E6"/>
@@ -4510,7 +4667,7 @@
       </w:rPr>
     </w:lvl>
   </w:abstractNum>
-  <w:abstractNum w:abstractNumId="14">
+  <w:abstractNum w:abstractNumId="14" w15:restartNumberingAfterBreak="0">
     <w:nsid w:val="7FB10F31"/>
     <w:multiLevelType w:val="multilevel"/>
     <w:tmpl w:val="F626BDE2"/>
@@ -4659,56 +4816,56 @@
       </w:rPr>
     </w:lvl>
   </w:abstractNum>
-  <w:num w:numId="1">
+  <w:num w:numId="1" w16cid:durableId="91517725">
     <w:abstractNumId w:val="0"/>
   </w:num>
-  <w:num w:numId="2">
+  <w:num w:numId="2" w16cid:durableId="399669032">
     <w:abstractNumId w:val="1"/>
   </w:num>
-  <w:num w:numId="3">
+  <w:num w:numId="3" w16cid:durableId="891572728">
     <w:abstractNumId w:val="4"/>
   </w:num>
-  <w:num w:numId="4">
+  <w:num w:numId="4" w16cid:durableId="973681523">
     <w:abstractNumId w:val="14"/>
   </w:num>
-  <w:num w:numId="5">
+  <w:num w:numId="5" w16cid:durableId="535773959">
     <w:abstractNumId w:val="13"/>
   </w:num>
-  <w:num w:numId="6">
+  <w:num w:numId="6" w16cid:durableId="75515547">
     <w:abstractNumId w:val="2"/>
   </w:num>
-  <w:num w:numId="7">
+  <w:num w:numId="7" w16cid:durableId="1561398429">
     <w:abstractNumId w:val="9"/>
   </w:num>
-  <w:num w:numId="8">
+  <w:num w:numId="8" w16cid:durableId="460077674">
     <w:abstractNumId w:val="6"/>
   </w:num>
-  <w:num w:numId="9">
+  <w:num w:numId="9" w16cid:durableId="737094126">
     <w:abstractNumId w:val="3"/>
   </w:num>
-  <w:num w:numId="10">
+  <w:num w:numId="10" w16cid:durableId="1071931474">
     <w:abstractNumId w:val="10"/>
   </w:num>
-  <w:num w:numId="11">
+  <w:num w:numId="11" w16cid:durableId="849561090">
     <w:abstractNumId w:val="12"/>
   </w:num>
-  <w:num w:numId="12">
+  <w:num w:numId="12" w16cid:durableId="1905019475">
     <w:abstractNumId w:val="5"/>
   </w:num>
-  <w:num w:numId="13">
+  <w:num w:numId="13" w16cid:durableId="971063090">
     <w:abstractNumId w:val="11"/>
   </w:num>
-  <w:num w:numId="14">
+  <w:num w:numId="14" w16cid:durableId="1566798082">
     <w:abstractNumId w:val="7"/>
   </w:num>
-  <w:num w:numId="15">
+  <w:num w:numId="15" w16cid:durableId="423231563">
     <w:abstractNumId w:val="8"/>
   </w:num>
 </w:numbering>
 </file>
 
 <file path=word/styles.xml><?xml version="1.0" encoding="utf-8"?>
-<w:styles xmlns:mc="http://schemas.openxmlformats.org/markup-compatibility/2006" xmlns:r="http://schemas.openxmlformats.org/officeDocument/2006/relationships" xmlns:w="http://schemas.openxmlformats.org/wordprocessingml/2006/main" xmlns:w14="http://schemas.microsoft.com/office/word/2010/wordml" mc:Ignorable="w14">
+<w:styles xmlns:mc="http://schemas.openxmlformats.org/markup-compatibility/2006" xmlns:r="http://schemas.openxmlformats.org/officeDocument/2006/relationships" xmlns:w="http://schemas.openxmlformats.org/wordprocessingml/2006/main" xmlns:w14="http://schemas.microsoft.com/office/word/2010/wordml" xmlns:w15="http://schemas.microsoft.com/office/word/2012/wordml" xmlns:w16cex="http://schemas.microsoft.com/office/word/2018/wordml/cex" xmlns:w16cid="http://schemas.microsoft.com/office/word/2016/wordml/cid" xmlns:w16="http://schemas.microsoft.com/office/word/2018/wordml" xmlns:w16du="http://schemas.microsoft.com/office/word/2023/wordml/word16du" xmlns:w16sdtdh="http://schemas.microsoft.com/office/word/2020/wordml/sdtdatahash" xmlns:w16se="http://schemas.microsoft.com/office/word/2015/wordml/symex" mc:Ignorable="w14 w15 w16se w16cid w16 w16cex w16sdtdh w16du">
   <w:docDefaults>
     <w:rPrDefault>
       <w:rPr>
@@ -4724,616 +4881,383 @@
       </w:pPr>
     </w:pPrDefault>
   </w:docDefaults>
-  <w:latentStyles w:defLockedState="0" w:defUIPriority="99" w:defSemiHidden="1" w:defUnhideWhenUsed="1" w:defQFormat="0" w:count="267">
-    <w:lsdException w:name="Normal" w:semiHidden="0" w:uiPriority="0" w:unhideWhenUsed="0" w:qFormat="1"/>
-    <w:lsdException w:name="heading 1" w:semiHidden="0" w:uiPriority="9" w:unhideWhenUsed="0" w:qFormat="1"/>
-    <w:lsdException w:name="heading 2" w:uiPriority="9" w:qFormat="1"/>
-    <w:lsdException w:name="heading 3" w:uiPriority="9" w:qFormat="1"/>
-    <w:lsdException w:name="heading 4" w:uiPriority="9" w:qFormat="1"/>
-    <w:lsdException w:name="heading 5" w:uiPriority="9" w:qFormat="1"/>
-    <w:lsdException w:name="heading 6" w:uiPriority="9" w:qFormat="1"/>
-    <w:lsdException w:name="heading 7" w:uiPriority="9" w:qFormat="1"/>
-    <w:lsdException w:name="heading 8" w:uiPriority="9" w:qFormat="1"/>
-    <w:lsdException w:name="heading 9" w:uiPriority="9" w:qFormat="1"/>
-    <w:lsdException w:name="toc 1" w:uiPriority="39"/>
-    <w:lsdException w:name="toc 2" w:uiPriority="39"/>
-    <w:lsdException w:name="toc 3" w:uiPriority="39"/>
-    <w:lsdException w:name="toc 4" w:uiPriority="39"/>
-    <w:lsdException w:name="toc 5" w:uiPriority="39"/>
-    <w:lsdException w:name="toc 6" w:uiPriority="39"/>
-    <w:lsdException w:name="toc 7" w:uiPriority="39"/>
-    <w:lsdException w:name="toc 8" w:uiPriority="39"/>
-    <w:lsdException w:name="toc 9" w:uiPriority="39"/>
-    <w:lsdException w:name="caption" w:uiPriority="35" w:qFormat="1"/>
-    <w:lsdException w:name="Title" w:semiHidden="0" w:uiPriority="10" w:unhideWhenUsed="0" w:qFormat="1"/>
-    <w:lsdException w:name="Default Paragraph Font" w:uiPriority="1"/>
-    <w:lsdException w:name="Subtitle" w:semiHidden="0" w:uiPriority="11" w:unhideWhenUsed="0" w:qFormat="1"/>
-    <w:lsdException w:name="Strong" w:semiHidden="0" w:uiPriority="22" w:unhideWhenUsed="0" w:qFormat="1"/>
-    <w:lsdException w:name="Emphasis" w:semiHidden="0" w:uiPriority="20" w:unhideWhenUsed="0" w:qFormat="1"/>
-    <w:lsdException w:name="Table Grid" w:semiHidden="0" w:uiPriority="59" w:unhideWhenUsed="0"/>
-    <w:lsdException w:name="Placeholder Text" w:unhideWhenUsed="0"/>
-    <w:lsdException w:name="No Spacing" w:semiHidden="0" w:uiPriority="1" w:unhideWhenUsed="0" w:qFormat="1"/>
-    <w:lsdException w:name="Light Shading" w:semiHidden="0" w:uiPriority="60" w:unhideWhenUsed="0"/>
-    <w:lsdException w:name="Light List" w:semiHidden="0" w:uiPriority="61" w:unhideWhenUsed="0"/>
-    <w:lsdException w:name="Light Grid" w:semiHidden="0" w:uiPriority="62" w:unhideWhenUsed="0"/>
-    <w:lsdException w:name="Medium Shading 1" w:semiHidden="0" w:uiPriority="63" w:unhideWhenUsed="0"/>
-    <w:lsdException w:name="Medium Shading 2" w:semiHidden="0" w:uiPriority="64" w:unhideWhenUsed="0"/>
-    <w:lsdException w:name="Medium List 1" w:semiHidden="0" w:uiPriority="65" w:unhideWhenUsed="0"/>
-    <w:lsdException w:name="Medium List 2" w:semiHidden="0" w:uiPriority="66" w:unhideWhenUsed="0"/>
-    <w:lsdException w:name="Medium Grid 1" w:semiHidden="0" w:uiPriority="67" w:unhideWhenUsed="0"/>
-    <w:lsdException w:name="Medium Grid 2" w:semiHidden="0" w:uiPriority="68" w:unhideWhenUsed="0"/>
-    <w:lsdException w:name="Medium Grid 3" w:semiHidden="0" w:uiPriority="69" w:unhideWhenUsed="0"/>
-    <w:lsdException w:name="Dark List" w:semiHidden="0" w:uiPriority="70" w:unhideWhenUsed="0"/>
-    <w:lsdException w:name="Colorful Shading" w:semiHidden="0" w:uiPriority="71" w:unhideWhenUsed="0"/>
-    <w:lsdException w:name="Colorful List" w:semiHidden="0" w:uiPriority="72" w:unhideWhenUsed="0"/>
-    <w:lsdException w:name="Colorful Grid" w:semiHidden="0" w:uiPriority="73" w:unhideWhenUsed="0"/>
-    <w:lsdException w:name="Light Shading Accent 1" w:semiHidden="0" w:uiPriority="60" w:unhideWhenUsed="0"/>
-    <w:lsdException w:name="Light List Accent 1" w:semiHidden="0" w:uiPriority="61" w:unhideWhenUsed="0"/>
-    <w:lsdException w:name="Light Grid Accent 1" w:semiHidden="0" w:uiPriority="62" w:unhideWhenUsed="0"/>
-    <w:lsdException w:name="Medium Shading 1 Accent 1" w:semiHidden="0" w:uiPriority="63" w:unhideWhenUsed="0"/>
-    <w:lsdException w:name="Medium Shading 2 Accent 1" w:semiHidden="0" w:uiPriority="64" w:unhideWhenUsed="0"/>
-    <w:lsdException w:name="Medium List 1 Accent 1" w:semiHidden="0" w:uiPriority="65" w:unhideWhenUsed="0"/>
-    <w:lsdException w:name="Revision" w:unhideWhenUsed="0"/>
-    <w:lsdException w:name="List Paragraph" w:semiHidden="0" w:uiPriority="34" w:unhideWhenUsed="0" w:qFormat="1"/>
-    <w:lsdException w:name="Quote" w:semiHidden="0" w:uiPriority="29" w:unhideWhenUsed="0" w:qFormat="1"/>
-    <w:lsdException w:name="Intense Quote" w:semiHidden="0" w:uiPriority="30" w:unhideWhenUsed="0" w:qFormat="1"/>
-    <w:lsdException w:name="Medium List 2 Accent 1" w:semiHidden="0" w:uiPriority="66" w:unhideWhenUsed="0"/>
-    <w:lsdException w:name="Medium Grid 1 Accent 1" w:semiHidden="0" w:uiPriority="67" w:unhideWhenUsed="0"/>
-    <w:lsdException w:name="Medium Grid 2 Accent 1" w:semiHidden="0" w:uiPriority="68" w:unhideWhenUsed="0"/>
-    <w:lsdException w:name="Medium Grid 3 Accent 1" w:semiHidden="0" w:uiPriority="69" w:unhideWhenUsed="0"/>
-    <w:lsdException w:name="Dark List Accent 1" w:semiHidden="0" w:uiPriority="70" w:unhideWhenUsed="0"/>
-    <w:lsdException w:name="Colorful Shading Accent 1" w:semiHidden="0" w:uiPriority="71" w:unhideWhenUsed="0"/>
-    <w:lsdException w:name="Colorful List Accent 1" w:semiHidden="0" w:uiPriority="72" w:unhideWhenUsed="0"/>
-    <w:lsdException w:name="Colorful Grid Accent 1" w:semiHidden="0" w:uiPriority="73" w:unhideWhenUsed="0"/>
-    <w:lsdException w:name="Light Shading Accent 2" w:semiHidden="0" w:uiPriority="60" w:unhideWhenUsed="0"/>
-    <w:lsdException w:name="Light List Accent 2" w:semiHidden="0" w:uiPriority="61" w:unhideWhenUsed="0"/>
-    <w:lsdException w:name="Light Grid Accent 2" w:semiHidden="0" w:uiPriority="62" w:unhideWhenUsed="0"/>
-    <w:lsdException w:name="Medium Shading 1 Accent 2" w:semiHidden="0" w:uiPriority="63" w:unhideWhenUsed="0"/>
-    <w:lsdException w:name="Medium Shading 2 Accent 2" w:semiHidden="0" w:uiPriority="64" w:unhideWhenUsed="0"/>
-    <w:lsdException w:name="Medium List 1 Accent 2" w:semiHidden="0" w:uiPriority="65" w:unhideWhenUsed="0"/>
-    <w:lsdException w:name="Medium List 2 Accent 2" w:semiHidden="0" w:uiPriority="66" w:unhideWhenUsed="0"/>
-    <w:lsdException w:name="Medium Grid 1 Accent 2" w:semiHidden="0" w:uiPriority="67" w:unhideWhenUsed="0"/>
-    <w:lsdException w:name="Medium Grid 2 Accent 2" w:semiHidden="0" w:uiPriority="68" w:unhideWhenUsed="0"/>
-    <w:lsdException w:name="Medium Grid 3 Accent 2" w:semiHidden="0" w:uiPriority="69" w:unhideWhenUsed="0"/>
-    <w:lsdException w:name="Dark List Accent 2" w:semiHidden="0" w:uiPriority="70" w:unhideWhenUsed="0"/>
-    <w:lsdException w:name="Colorful Shading Accent 2" w:semiHidden="0" w:uiPriority="71" w:unhideWhenUsed="0"/>
-    <w:lsdException w:name="Colorful List Accent 2" w:semiHidden="0" w:uiPriority="72" w:unhideWhenUsed="0"/>
-    <w:lsdException w:name="Colorful Grid Accent 2" w:semiHidden="0" w:uiPriority="73" w:unhideWhenUsed="0"/>
-    <w:lsdException w:name="Light Shading Accent 3" w:semiHidden="0" w:uiPriority="60" w:unhideWhenUsed="0"/>
-    <w:lsdException w:name="Light List Accent 3" w:semiHidden="0" w:uiPriority="61" w:unhideWhenUsed="0"/>
-    <w:lsdException w:name="Light Grid Accent 3" w:semiHidden="0" w:uiPriority="62" w:unhideWhenUsed="0"/>
-    <w:lsdException w:name="Medium Shading 1 Accent 3" w:semiHidden="0" w:uiPriority="63" w:unhideWhenUsed="0"/>
-    <w:lsdException w:name="Medium Shading 2 Accent 3" w:semiHidden="0" w:uiPriority="64" w:unhideWhenUsed="0"/>
-    <w:lsdException w:name="Medium List 1 Accent 3" w:semiHidden="0" w:uiPriority="65" w:unhideWhenUsed="0"/>
-    <w:lsdException w:name="Medium List 2 Accent 3" w:semiHidden="0" w:uiPriority="66" w:unhideWhenUsed="0"/>
-    <w:lsdException w:name="Medium Grid 1 Accent 3" w:semiHidden="0" w:uiPriority="67" w:unhideWhenUsed="0"/>
-    <w:lsdException w:name="Medium Grid 2 Accent 3" w:semiHidden="0" w:uiPriority="68" w:unhideWhenUsed="0"/>
-    <w:lsdException w:name="Medium Grid 3 Accent 3" w:semiHidden="0" w:uiPriority="69" w:unhideWhenUsed="0"/>
-    <w:lsdException w:name="Dark List Accent 3" w:semiHidden="0" w:uiPriority="70" w:unhideWhenUsed="0"/>
-    <w:lsdException w:name="Colorful Shading Accent 3" w:semiHidden="0" w:uiPriority="71" w:unhideWhenUsed="0"/>
-    <w:lsdException w:name="Colorful List Accent 3" w:semiHidden="0" w:uiPriority="72" w:unhideWhenUsed="0"/>
-    <w:lsdException w:name="Colorful Grid Accent 3" w:semiHidden="0" w:uiPriority="73" w:unhideWhenUsed="0"/>
-    <w:lsdException w:name="Light Shading Accent 4" w:semiHidden="0" w:uiPriority="60" w:unhideWhenUsed="0"/>
-    <w:lsdException w:name="Light List Accent 4" w:semiHidden="0" w:uiPriority="61" w:unhideWhenUsed="0"/>
-    <w:lsdException w:name="Light Grid Accent 4" w:semiHidden="0" w:uiPriority="62" w:unhideWhenUsed="0"/>
-    <w:lsdException w:name="Medium Shading 1 Accent 4" w:semiHidden="0" w:uiPriority="63" w:unhideWhenUsed="0"/>
-    <w:lsdException w:name="Medium Shading 2 Accent 4" w:semiHidden="0" w:uiPriority="64" w:unhideWhenUsed="0"/>
-    <w:lsdException w:name="Medium List 1 Accent 4" w:semiHidden="0" w:uiPriority="65" w:unhideWhenUsed="0"/>
-    <w:lsdException w:name="Medium List 2 Accent 4" w:semiHidden="0" w:uiPriority="66" w:unhideWhenUsed="0"/>
-    <w:lsdException w:name="Medium Grid 1 Accent 4" w:semiHidden="0" w:uiPriority="67" w:unhideWhenUsed="0"/>
-    <w:lsdException w:name="Medium Grid 2 Accent 4" w:semiHidden="0" w:uiPriority="68" w:unhideWhenUsed="0"/>
-    <w:lsdException w:name="Medium Grid 3 Accent 4" w:semiHidden="0" w:uiPriority="69" w:unhideWhenUsed="0"/>
-    <w:lsdException w:name="Dark List Accent 4" w:semiHidden="0" w:uiPriority="70" w:unhideWhenUsed="0"/>
-    <w:lsdException w:name="Colorful Shading Accent 4" w:semiHidden="0" w:uiPriority="71" w:unhideWhenUsed="0"/>
-    <w:lsdException w:name="Colorful List Accent 4" w:semiHidden="0" w:uiPriority="72" w:unhideWhenUsed="0"/>
-    <w:lsdException w:name="Colorful Grid Accent 4" w:semiHidden="0" w:uiPriority="73" w:unhideWhenUsed="0"/>
-    <w:lsdException w:name="Light Shading Accent 5" w:semiHidden="0" w:uiPriority="60" w:unhideWhenUsed="0"/>
-    <w:lsdException w:name="Light List Accent 5" w:semiHidden="0" w:uiPriority="61" w:unhideWhenUsed="0"/>
-    <w:lsdException w:name="Light Grid Accent 5" w:semiHidden="0" w:uiPriority="62" w:unhideWhenUsed="0"/>
-    <w:lsdException w:name="Medium Shading 1 Accent 5" w:semiHidden="0" w:uiPriority="63" w:unhideWhenUsed="0"/>
-    <w:lsdException w:name="Medium Shading 2 Accent 5" w:semiHidden="0" w:uiPriority="64" w:unhideWhenUsed="0"/>
-    <w:lsdException w:name="Medium List 1 Accent 5" w:semiHidden="0" w:uiPriority="65" w:unhideWhenUsed="0"/>
-    <w:lsdException w:name="Medium List 2 Accent 5" w:semiHidden="0" w:uiPriority="66" w:unhideWhenUsed="0"/>
-    <w:lsdException w:name="Medium Grid 1 Accent 5" w:semiHidden="0" w:uiPriority="67" w:unhideWhenUsed="0"/>
-    <w:lsdException w:name="Medium Grid 2 Accent 5" w:semiHidden="0" w:uiPriority="68" w:unhideWhenUsed="0"/>
-    <w:lsdException w:name="Medium Grid 3 Accent 5" w:semiHidden="0" w:uiPriority="69" w:unhideWhenUsed="0"/>
-    <w:lsdException w:name="Dark List Accent 5" w:semiHidden="0" w:uiPriority="70" w:unhideWhenUsed="0"/>
-    <w:lsdException w:name="Colorful Shading Accent 5" w:semiHidden="0" w:uiPriority="71" w:unhideWhenUsed="0"/>
-    <w:lsdException w:name="Colorful List Accent 5" w:semiHidden="0" w:uiPriority="72" w:unhideWhenUsed="0"/>
-    <w:lsdException w:name="Colorful Grid Accent 5" w:semiHidden="0" w:uiPriority="73" w:unhideWhenUsed="0"/>
-    <w:lsdException w:name="Light Shading Accent 6" w:semiHidden="0" w:uiPriority="60" w:unhideWhenUsed="0"/>
-    <w:lsdException w:name="Light List Accent 6" w:semiHidden="0" w:uiPriority="61" w:unhideWhenUsed="0"/>
-    <w:lsdException w:name="Light Grid Accent 6" w:semiHidden="0" w:uiPriority="62" w:unhideWhenUsed="0"/>
-    <w:lsdException w:name="Medium Shading 1 Accent 6" w:semiHidden="0" w:uiPriority="63" w:unhideWhenUsed="0"/>
-    <w:lsdException w:name="Medium Shading 2 Accent 6" w:semiHidden="0" w:uiPriority="64" w:unhideWhenUsed="0"/>
-    <w:lsdException w:name="Medium List 1 Accent 6" w:semiHidden="0" w:uiPriority="65" w:unhideWhenUsed="0"/>
-    <w:lsdException w:name="Medium List 2 Accent 6" w:semiHidden="0" w:uiPriority="66" w:unhideWhenUsed="0"/>
-    <w:lsdException w:name="Medium Grid 1 Accent 6" w:semiHidden="0" w:uiPriority="67" w:unhideWhenUsed="0"/>
-    <w:lsdException w:name="Medium Grid 2 Accent 6" w:semiHidden="0" w:uiPriority="68" w:unhideWhenUsed="0"/>
-    <w:lsdException w:name="Medium Grid 3 Accent 6" w:semiHidden="0" w:uiPriority="69" w:unhideWhenUsed="0"/>
-    <w:lsdException w:name="Dark List Accent 6" w:semiHidden="0" w:uiPriority="70" w:unhideWhenUsed="0"/>
-    <w:lsdException w:name="Colorful Shading Accent 6" w:semiHidden="0" w:uiPriority="71" w:unhideWhenUsed="0"/>
-    <w:lsdException w:name="Colorful List Accent 6" w:semiHidden="0" w:uiPriority="72" w:unhideWhenUsed="0"/>
-    <w:lsdException w:name="Colorful Grid Accent 6" w:semiHidden="0" w:uiPriority="73" w:unhideWhenUsed="0"/>
-    <w:lsdException w:name="Subtle Emphasis" w:semiHidden="0" w:uiPriority="19" w:unhideWhenUsed="0" w:qFormat="1"/>
-    <w:lsdException w:name="Intense Emphasis" w:semiHidden="0" w:uiPriority="21" w:unhideWhenUsed="0" w:qFormat="1"/>
-    <w:lsdException w:name="Subtle Reference" w:semiHidden="0" w:uiPriority="31" w:unhideWhenUsed="0" w:qFormat="1"/>
-    <w:lsdException w:name="Intense Reference" w:semiHidden="0" w:uiPriority="32" w:unhideWhenUsed="0" w:qFormat="1"/>
-    <w:lsdException w:name="Book Title" w:semiHidden="0" w:uiPriority="33" w:unhideWhenUsed="0" w:qFormat="1"/>
-    <w:lsdException w:name="Bibliography" w:uiPriority="37"/>
-    <w:lsdException w:name="TOC Heading" w:uiPriority="39" w:qFormat="1"/>
-  </w:latentStyles>
-  <w:style w:type="paragraph" w:default="1" w:styleId="Normale">
-    <w:name w:val="Normal"/>
-    <w:qFormat/>
-    <w:rPr>
-      <w:lang w:val="it-IT"/>
-    </w:rPr>
-  </w:style>
-  <w:style w:type="character" w:default="1" w:styleId="Carpredefinitoparagrafo">
-    <w:name w:val="Default Paragraph Font"/>
-    <w:uiPriority w:val="1"/>
-    <w:semiHidden/>
-    <w:unhideWhenUsed/>
-  </w:style>
-  <w:style w:type="table" w:default="1" w:styleId="Tabellanormale">
-    <w:name w:val="Normal Table"/>
-    <w:uiPriority w:val="99"/>
-    <w:semiHidden/>
-    <w:unhideWhenUsed/>
-    <w:tblPr>
-      <w:tblInd w:w="0" w:type="dxa"/>
-      <w:tblCellMar>
-        <w:top w:w="0" w:type="dxa"/>
-        <w:left w:w="108" w:type="dxa"/>
-        <w:bottom w:w="0" w:type="dxa"/>
-        <w:right w:w="108" w:type="dxa"/>
-      </w:tblCellMar>
-    </w:tblPr>
-  </w:style>
-  <w:style w:type="numbering" w:default="1" w:styleId="Nessunelenco">
-    <w:name w:val="No List"/>
-    <w:uiPriority w:val="99"/>
-    <w:semiHidden/>
-    <w:unhideWhenUsed/>
-  </w:style>
-  <w:style w:type="paragraph" w:styleId="Titolo">
-    <w:name w:val="Title"/>
-    <w:basedOn w:val="Normale"/>
-    <w:next w:val="Normale"/>
-    <w:link w:val="TitoloCarattere"/>
-    <w:uiPriority w:val="10"/>
-    <w:qFormat/>
-    <w:rsid w:val="00372566"/>
-    <w:pPr>
-      <w:pBdr>
-        <w:bottom w:val="single" w:sz="8" w:space="4" w:color="4F81BD" w:themeColor="accent1"/>
-      </w:pBdr>
-      <w:spacing w:after="300" w:line="240" w:lineRule="auto"/>
-      <w:contextualSpacing/>
-    </w:pPr>
-    <w:rPr>
-      <w:rFonts w:asciiTheme="majorHAnsi" w:eastAsiaTheme="majorEastAsia" w:hAnsiTheme="majorHAnsi" w:cstheme="majorBidi"/>
-      <w:color w:val="17365D" w:themeColor="text2" w:themeShade="BF"/>
-      <w:spacing w:val="5"/>
-      <w:kern w:val="28"/>
-      <w:sz w:val="52"/>
-      <w:szCs w:val="52"/>
-    </w:rPr>
-  </w:style>
-  <w:style w:type="character" w:customStyle="1" w:styleId="TitoloCarattere">
-    <w:name w:val="Titolo Carattere"/>
-    <w:basedOn w:val="Carpredefinitoparagrafo"/>
-    <w:link w:val="Titolo"/>
-    <w:uiPriority w:val="10"/>
-    <w:rsid w:val="00372566"/>
-    <w:rPr>
-      <w:rFonts w:asciiTheme="majorHAnsi" w:eastAsiaTheme="majorEastAsia" w:hAnsiTheme="majorHAnsi" w:cstheme="majorBidi"/>
-      <w:color w:val="17365D" w:themeColor="text2" w:themeShade="BF"/>
-      <w:spacing w:val="5"/>
-      <w:kern w:val="28"/>
-      <w:sz w:val="52"/>
-      <w:szCs w:val="52"/>
-      <w:lang w:val="it-IT"/>
-    </w:rPr>
-  </w:style>
-  <w:style w:type="paragraph" w:styleId="Sottotitolo">
-    <w:name w:val="Subtitle"/>
-    <w:basedOn w:val="Normale"/>
-    <w:next w:val="Normale"/>
-    <w:link w:val="SottotitoloCarattere"/>
-    <w:uiPriority w:val="11"/>
-    <w:qFormat/>
-    <w:rsid w:val="00DE5C3C"/>
-    <w:pPr>
-      <w:numPr>
-        <w:ilvl w:val="1"/>
-      </w:numPr>
-    </w:pPr>
-    <w:rPr>
-      <w:rFonts w:asciiTheme="majorHAnsi" w:eastAsiaTheme="majorEastAsia" w:hAnsiTheme="majorHAnsi" w:cstheme="majorBidi"/>
-      <w:i/>
-      <w:iCs/>
-      <w:color w:val="4F81BD" w:themeColor="accent1"/>
-      <w:spacing w:val="15"/>
-      <w:sz w:val="24"/>
-      <w:szCs w:val="24"/>
-    </w:rPr>
-  </w:style>
-  <w:style w:type="character" w:customStyle="1" w:styleId="SottotitoloCarattere">
-    <w:name w:val="Sottotitolo Carattere"/>
-    <w:basedOn w:val="Carpredefinitoparagrafo"/>
-    <w:link w:val="Sottotitolo"/>
-    <w:uiPriority w:val="11"/>
-    <w:rsid w:val="00DE5C3C"/>
-    <w:rPr>
-      <w:rFonts w:asciiTheme="majorHAnsi" w:eastAsiaTheme="majorEastAsia" w:hAnsiTheme="majorHAnsi" w:cstheme="majorBidi"/>
-      <w:i/>
-      <w:iCs/>
-      <w:color w:val="4F81BD" w:themeColor="accent1"/>
-      <w:spacing w:val="15"/>
-      <w:sz w:val="24"/>
-      <w:szCs w:val="24"/>
-      <w:lang w:val="it-IT"/>
-    </w:rPr>
-  </w:style>
-  <w:style w:type="paragraph" w:styleId="Testofumetto">
-    <w:name w:val="Balloon Text"/>
-    <w:basedOn w:val="Normale"/>
-    <w:link w:val="TestofumettoCarattere"/>
-    <w:uiPriority w:val="99"/>
-    <w:semiHidden/>
-    <w:unhideWhenUsed/>
-    <w:rsid w:val="007915BE"/>
-    <w:pPr>
-      <w:spacing w:after="0" w:line="240" w:lineRule="auto"/>
-    </w:pPr>
-    <w:rPr>
-      <w:rFonts w:ascii="Tahoma" w:hAnsi="Tahoma" w:cs="Tahoma"/>
-      <w:sz w:val="16"/>
-      <w:szCs w:val="16"/>
-    </w:rPr>
-  </w:style>
-  <w:style w:type="character" w:customStyle="1" w:styleId="TestofumettoCarattere">
-    <w:name w:val="Testo fumetto Carattere"/>
-    <w:basedOn w:val="Carpredefinitoparagrafo"/>
-    <w:link w:val="Testofumetto"/>
-    <w:uiPriority w:val="99"/>
-    <w:semiHidden/>
-    <w:rsid w:val="007915BE"/>
-    <w:rPr>
-      <w:rFonts w:ascii="Tahoma" w:hAnsi="Tahoma" w:cs="Tahoma"/>
-      <w:sz w:val="16"/>
-      <w:szCs w:val="16"/>
-      <w:lang w:val="it-IT"/>
-    </w:rPr>
-  </w:style>
-  <w:style w:type="paragraph" w:styleId="Paragrafoelenco">
-    <w:name w:val="List Paragraph"/>
-    <w:basedOn w:val="Normale"/>
-    <w:uiPriority w:val="34"/>
-    <w:qFormat/>
-    <w:rsid w:val="00E82EBD"/>
-    <w:pPr>
-      <w:ind w:left="720"/>
-      <w:contextualSpacing/>
-    </w:pPr>
-  </w:style>
-  <w:style w:type="paragraph" w:styleId="PreformattatoHTML">
-    <w:name w:val="HTML Preformatted"/>
-    <w:basedOn w:val="Normale"/>
-    <w:link w:val="PreformattatoHTMLCarattere"/>
-    <w:uiPriority w:val="99"/>
-    <w:semiHidden/>
-    <w:unhideWhenUsed/>
-    <w:rsid w:val="00E82EBD"/>
-    <w:pPr>
-      <w:tabs>
-        <w:tab w:val="left" w:pos="916"/>
-        <w:tab w:val="left" w:pos="1832"/>
-        <w:tab w:val="left" w:pos="2748"/>
-        <w:tab w:val="left" w:pos="3664"/>
-        <w:tab w:val="left" w:pos="4580"/>
-        <w:tab w:val="left" w:pos="5496"/>
-        <w:tab w:val="left" w:pos="6412"/>
-        <w:tab w:val="left" w:pos="7328"/>
-        <w:tab w:val="left" w:pos="8244"/>
-        <w:tab w:val="left" w:pos="9160"/>
-        <w:tab w:val="left" w:pos="10076"/>
-        <w:tab w:val="left" w:pos="10992"/>
-        <w:tab w:val="left" w:pos="11908"/>
-        <w:tab w:val="left" w:pos="12824"/>
-        <w:tab w:val="left" w:pos="13740"/>
-        <w:tab w:val="left" w:pos="14656"/>
-      </w:tabs>
-      <w:spacing w:after="0" w:line="240" w:lineRule="auto"/>
-    </w:pPr>
-    <w:rPr>
-      <w:rFonts w:ascii="Courier New" w:eastAsia="Times New Roman" w:hAnsi="Courier New" w:cs="Courier New"/>
-      <w:sz w:val="20"/>
-      <w:szCs w:val="20"/>
-      <w:lang w:val="en-GB" w:eastAsia="en-GB"/>
-    </w:rPr>
-  </w:style>
-  <w:style w:type="character" w:customStyle="1" w:styleId="PreformattatoHTMLCarattere">
-    <w:name w:val="Preformattato HTML Carattere"/>
-    <w:basedOn w:val="Carpredefinitoparagrafo"/>
-    <w:link w:val="PreformattatoHTML"/>
-    <w:uiPriority w:val="99"/>
-    <w:semiHidden/>
-    <w:rsid w:val="00E82EBD"/>
-    <w:rPr>
-      <w:rFonts w:ascii="Courier New" w:eastAsia="Times New Roman" w:hAnsi="Courier New" w:cs="Courier New"/>
-      <w:sz w:val="20"/>
-      <w:szCs w:val="20"/>
-      <w:lang w:eastAsia="en-GB"/>
-    </w:rPr>
-  </w:style>
-  <w:style w:type="character" w:customStyle="1" w:styleId="y2iqfc">
-    <w:name w:val="y2iqfc"/>
-    <w:basedOn w:val="Carpredefinitoparagrafo"/>
-    <w:rsid w:val="00E82EBD"/>
-  </w:style>
-  <w:style w:type="character" w:styleId="Enfasigrassetto">
-    <w:name w:val="Strong"/>
-    <w:basedOn w:val="Carpredefinitoparagrafo"/>
-    <w:uiPriority w:val="22"/>
-    <w:qFormat/>
-    <w:rsid w:val="00B81E90"/>
-    <w:rPr>
-      <w:b/>
-      <w:bCs/>
-    </w:rPr>
-  </w:style>
-  <w:style w:type="paragraph" w:styleId="NormaleWeb">
-    <w:name w:val="Normal (Web)"/>
-    <w:basedOn w:val="Normale"/>
-    <w:uiPriority w:val="99"/>
-    <w:unhideWhenUsed/>
-    <w:rsid w:val="00B81E90"/>
-    <w:pPr>
-      <w:spacing w:before="100" w:beforeAutospacing="1" w:after="100" w:afterAutospacing="1" w:line="240" w:lineRule="auto"/>
-    </w:pPr>
-    <w:rPr>
-      <w:rFonts w:ascii="Times New Roman" w:eastAsia="Times New Roman" w:hAnsi="Times New Roman" w:cs="Times New Roman"/>
-      <w:sz w:val="24"/>
-      <w:szCs w:val="24"/>
-      <w:lang w:val="en-GB" w:eastAsia="en-GB"/>
-    </w:rPr>
-  </w:style>
-  <w:style w:type="character" w:customStyle="1" w:styleId="katex-mathml">
-    <w:name w:val="katex-mathml"/>
-    <w:basedOn w:val="Carpredefinitoparagrafo"/>
-    <w:rsid w:val="00360562"/>
-  </w:style>
-  <w:style w:type="character" w:customStyle="1" w:styleId="mord">
-    <w:name w:val="mord"/>
-    <w:basedOn w:val="Carpredefinitoparagrafo"/>
-    <w:rsid w:val="00360562"/>
-  </w:style>
-  <w:style w:type="character" w:customStyle="1" w:styleId="vlist-s">
-    <w:name w:val="vlist-s"/>
-    <w:basedOn w:val="Carpredefinitoparagrafo"/>
-    <w:rsid w:val="00360562"/>
-  </w:style>
-  <w:style w:type="character" w:styleId="Testosegnaposto">
-    <w:name w:val="Placeholder Text"/>
-    <w:basedOn w:val="Carpredefinitoparagrafo"/>
-    <w:uiPriority w:val="99"/>
-    <w:semiHidden/>
-    <w:rsid w:val="00360562"/>
-    <w:rPr>
-      <w:color w:val="808080"/>
-    </w:rPr>
-  </w:style>
-  <w:style w:type="paragraph" w:styleId="Intestazione">
-    <w:name w:val="header"/>
-    <w:basedOn w:val="Normale"/>
-    <w:link w:val="IntestazioneCarattere"/>
-    <w:uiPriority w:val="99"/>
-    <w:unhideWhenUsed/>
-    <w:rsid w:val="00D43751"/>
-    <w:pPr>
-      <w:tabs>
-        <w:tab w:val="center" w:pos="4819"/>
-        <w:tab w:val="right" w:pos="9638"/>
-      </w:tabs>
-      <w:spacing w:after="0" w:line="240" w:lineRule="auto"/>
-    </w:pPr>
-  </w:style>
-  <w:style w:type="character" w:customStyle="1" w:styleId="IntestazioneCarattere">
-    <w:name w:val="Intestazione Carattere"/>
-    <w:basedOn w:val="Carpredefinitoparagrafo"/>
-    <w:link w:val="Intestazione"/>
-    <w:uiPriority w:val="99"/>
-    <w:rsid w:val="00D43751"/>
-    <w:rPr>
-      <w:lang w:val="it-IT"/>
-    </w:rPr>
-  </w:style>
-  <w:style w:type="paragraph" w:styleId="Pidipagina">
-    <w:name w:val="footer"/>
-    <w:basedOn w:val="Normale"/>
-    <w:link w:val="PidipaginaCarattere"/>
-    <w:uiPriority w:val="99"/>
-    <w:unhideWhenUsed/>
-    <w:rsid w:val="00D43751"/>
-    <w:pPr>
-      <w:tabs>
-        <w:tab w:val="center" w:pos="4819"/>
-        <w:tab w:val="right" w:pos="9638"/>
-      </w:tabs>
-      <w:spacing w:after="0" w:line="240" w:lineRule="auto"/>
-    </w:pPr>
-  </w:style>
-  <w:style w:type="character" w:customStyle="1" w:styleId="PidipaginaCarattere">
-    <w:name w:val="Piè di pagina Carattere"/>
-    <w:basedOn w:val="Carpredefinitoparagrafo"/>
-    <w:link w:val="Pidipagina"/>
-    <w:uiPriority w:val="99"/>
-    <w:rsid w:val="00D43751"/>
-    <w:rPr>
-      <w:lang w:val="it-IT"/>
-    </w:rPr>
-  </w:style>
-</w:styles>
-</file>
-
-<file path=word/stylesWithEffects.xml><?xml version="1.0" encoding="utf-8"?>
-<w:styles xmlns:wpc="http://schemas.microsoft.com/office/word/2010/wordprocessingCanvas" xmlns:mc="http://schemas.openxmlformats.org/markup-compatibility/2006" xmlns:o="urn:schemas-microsoft-com:office:office" xmlns:r="http://schemas.openxmlformats.org/officeDocument/2006/relationships" xmlns:m="http://schemas.openxmlformats.org/officeDocument/2006/math" xmlns:v="urn:schemas-microsoft-com:vml" xmlns:wp14="http://schemas.microsoft.com/office/word/2010/wordprocessingDrawing" xmlns:wp="http://schemas.openxmlformats.org/drawingml/2006/wordprocessingDrawing" xmlns:w10="urn:schemas-microsoft-com:office:word" xmlns:w="http://schemas.openxmlformats.org/wordprocessingml/2006/main" xmlns:w14="http://schemas.microsoft.com/office/word/2010/wordml" xmlns:wpg="http://schemas.microsoft.com/office/word/2010/wordprocessingGroup" xmlns:wpi="http://schemas.microsoft.com/office/word/2010/wordprocessingInk" xmlns:wne="http://schemas.microsoft.com/office/word/2006/wordml" xmlns:wps="http://schemas.microsoft.com/office/word/2010/wordprocessingShape" mc:Ignorable="w14 wp14">
-  <w:docDefaults>
-    <w:rPrDefault>
-      <w:rPr>
-        <w:rFonts w:asciiTheme="minorHAnsi" w:eastAsiaTheme="minorHAnsi" w:hAnsiTheme="minorHAnsi" w:cstheme="minorBidi"/>
-        <w:sz w:val="22"/>
-        <w:szCs w:val="22"/>
-        <w:lang w:val="en-GB" w:eastAsia="en-US" w:bidi="ar-SA"/>
-      </w:rPr>
-    </w:rPrDefault>
-    <w:pPrDefault>
-      <w:pPr>
-        <w:spacing w:after="200" w:line="276" w:lineRule="auto"/>
-      </w:pPr>
-    </w:pPrDefault>
-  </w:docDefaults>
-  <w:latentStyles w:defLockedState="0" w:defUIPriority="99" w:defSemiHidden="1" w:defUnhideWhenUsed="1" w:defQFormat="0" w:count="267">
-    <w:lsdException w:name="Normal" w:semiHidden="0" w:uiPriority="0" w:unhideWhenUsed="0" w:qFormat="1"/>
-    <w:lsdException w:name="heading 1" w:semiHidden="0" w:uiPriority="9" w:unhideWhenUsed="0" w:qFormat="1"/>
-    <w:lsdException w:name="heading 2" w:uiPriority="9" w:qFormat="1"/>
-    <w:lsdException w:name="heading 3" w:uiPriority="9" w:qFormat="1"/>
-    <w:lsdException w:name="heading 4" w:uiPriority="9" w:qFormat="1"/>
-    <w:lsdException w:name="heading 5" w:uiPriority="9" w:qFormat="1"/>
-    <w:lsdException w:name="heading 6" w:uiPriority="9" w:qFormat="1"/>
-    <w:lsdException w:name="heading 7" w:uiPriority="9" w:qFormat="1"/>
-    <w:lsdException w:name="heading 8" w:uiPriority="9" w:qFormat="1"/>
-    <w:lsdException w:name="heading 9" w:uiPriority="9" w:qFormat="1"/>
-    <w:lsdException w:name="toc 1" w:uiPriority="39"/>
-    <w:lsdException w:name="toc 2" w:uiPriority="39"/>
-    <w:lsdException w:name="toc 3" w:uiPriority="39"/>
-    <w:lsdException w:name="toc 4" w:uiPriority="39"/>
-    <w:lsdException w:name="toc 5" w:uiPriority="39"/>
-    <w:lsdException w:name="toc 6" w:uiPriority="39"/>
-    <w:lsdException w:name="toc 7" w:uiPriority="39"/>
-    <w:lsdException w:name="toc 8" w:uiPriority="39"/>
-    <w:lsdException w:name="toc 9" w:uiPriority="39"/>
-    <w:lsdException w:name="caption" w:uiPriority="35" w:qFormat="1"/>
-    <w:lsdException w:name="Title" w:semiHidden="0" w:uiPriority="10" w:unhideWhenUsed="0" w:qFormat="1"/>
-    <w:lsdException w:name="Default Paragraph Font" w:uiPriority="1"/>
-    <w:lsdException w:name="Subtitle" w:semiHidden="0" w:uiPriority="11" w:unhideWhenUsed="0" w:qFormat="1"/>
-    <w:lsdException w:name="Strong" w:semiHidden="0" w:uiPriority="22" w:unhideWhenUsed="0" w:qFormat="1"/>
-    <w:lsdException w:name="Emphasis" w:semiHidden="0" w:uiPriority="20" w:unhideWhenUsed="0" w:qFormat="1"/>
-    <w:lsdException w:name="Table Grid" w:semiHidden="0" w:uiPriority="59" w:unhideWhenUsed="0"/>
-    <w:lsdException w:name="Placeholder Text" w:unhideWhenUsed="0"/>
-    <w:lsdException w:name="No Spacing" w:semiHidden="0" w:uiPriority="1" w:unhideWhenUsed="0" w:qFormat="1"/>
-    <w:lsdException w:name="Light Shading" w:semiHidden="0" w:uiPriority="60" w:unhideWhenUsed="0"/>
-    <w:lsdException w:name="Light List" w:semiHidden="0" w:uiPriority="61" w:unhideWhenUsed="0"/>
-    <w:lsdException w:name="Light Grid" w:semiHidden="0" w:uiPriority="62" w:unhideWhenUsed="0"/>
-    <w:lsdException w:name="Medium Shading 1" w:semiHidden="0" w:uiPriority="63" w:unhideWhenUsed="0"/>
-    <w:lsdException w:name="Medium Shading 2" w:semiHidden="0" w:uiPriority="64" w:unhideWhenUsed="0"/>
-    <w:lsdException w:name="Medium List 1" w:semiHidden="0" w:uiPriority="65" w:unhideWhenUsed="0"/>
-    <w:lsdException w:name="Medium List 2" w:semiHidden="0" w:uiPriority="66" w:unhideWhenUsed="0"/>
-    <w:lsdException w:name="Medium Grid 1" w:semiHidden="0" w:uiPriority="67" w:unhideWhenUsed="0"/>
-    <w:lsdException w:name="Medium Grid 2" w:semiHidden="0" w:uiPriority="68" w:unhideWhenUsed="0"/>
-    <w:lsdException w:name="Medium Grid 3" w:semiHidden="0" w:uiPriority="69" w:unhideWhenUsed="0"/>
-    <w:lsdException w:name="Dark List" w:semiHidden="0" w:uiPriority="70" w:unhideWhenUsed="0"/>
-    <w:lsdException w:name="Colorful Shading" w:semiHidden="0" w:uiPriority="71" w:unhideWhenUsed="0"/>
-    <w:lsdException w:name="Colorful List" w:semiHidden="0" w:uiPriority="72" w:unhideWhenUsed="0"/>
-    <w:lsdException w:name="Colorful Grid" w:semiHidden="0" w:uiPriority="73" w:unhideWhenUsed="0"/>
-    <w:lsdException w:name="Light Shading Accent 1" w:semiHidden="0" w:uiPriority="60" w:unhideWhenUsed="0"/>
-    <w:lsdException w:name="Light List Accent 1" w:semiHidden="0" w:uiPriority="61" w:unhideWhenUsed="0"/>
-    <w:lsdException w:name="Light Grid Accent 1" w:semiHidden="0" w:uiPriority="62" w:unhideWhenUsed="0"/>
-    <w:lsdException w:name="Medium Shading 1 Accent 1" w:semiHidden="0" w:uiPriority="63" w:unhideWhenUsed="0"/>
-    <w:lsdException w:name="Medium Shading 2 Accent 1" w:semiHidden="0" w:uiPriority="64" w:unhideWhenUsed="0"/>
-    <w:lsdException w:name="Medium List 1 Accent 1" w:semiHidden="0" w:uiPriority="65" w:unhideWhenUsed="0"/>
-    <w:lsdException w:name="Revision" w:unhideWhenUsed="0"/>
-    <w:lsdException w:name="List Paragraph" w:semiHidden="0" w:uiPriority="34" w:unhideWhenUsed="0" w:qFormat="1"/>
-    <w:lsdException w:name="Quote" w:semiHidden="0" w:uiPriority="29" w:unhideWhenUsed="0" w:qFormat="1"/>
-    <w:lsdException w:name="Intense Quote" w:semiHidden="0" w:uiPriority="30" w:unhideWhenUsed="0" w:qFormat="1"/>
-    <w:lsdException w:name="Medium List 2 Accent 1" w:semiHidden="0" w:uiPriority="66" w:unhideWhenUsed="0"/>
-    <w:lsdException w:name="Medium Grid 1 Accent 1" w:semiHidden="0" w:uiPriority="67" w:unhideWhenUsed="0"/>
-    <w:lsdException w:name="Medium Grid 2 Accent 1" w:semiHidden="0" w:uiPriority="68" w:unhideWhenUsed="0"/>
-    <w:lsdException w:name="Medium Grid 3 Accent 1" w:semiHidden="0" w:uiPriority="69" w:unhideWhenUsed="0"/>
-    <w:lsdException w:name="Dark List Accent 1" w:semiHidden="0" w:uiPriority="70" w:unhideWhenUsed="0"/>
-    <w:lsdException w:name="Colorful Shading Accent 1" w:semiHidden="0" w:uiPriority="71" w:unhideWhenUsed="0"/>
-    <w:lsdException w:name="Colorful List Accent 1" w:semiHidden="0" w:uiPriority="72" w:unhideWhenUsed="0"/>
-    <w:lsdException w:name="Colorful Grid Accent 1" w:semiHidden="0" w:uiPriority="73" w:unhideWhenUsed="0"/>
-    <w:lsdException w:name="Light Shading Accent 2" w:semiHidden="0" w:uiPriority="60" w:unhideWhenUsed="0"/>
-    <w:lsdException w:name="Light List Accent 2" w:semiHidden="0" w:uiPriority="61" w:unhideWhenUsed="0"/>
-    <w:lsdException w:name="Light Grid Accent 2" w:semiHidden="0" w:uiPriority="62" w:unhideWhenUsed="0"/>
-    <w:lsdException w:name="Medium Shading 1 Accent 2" w:semiHidden="0" w:uiPriority="63" w:unhideWhenUsed="0"/>
-    <w:lsdException w:name="Medium Shading 2 Accent 2" w:semiHidden="0" w:uiPriority="64" w:unhideWhenUsed="0"/>
-    <w:lsdException w:name="Medium List 1 Accent 2" w:semiHidden="0" w:uiPriority="65" w:unhideWhenUsed="0"/>
-    <w:lsdException w:name="Medium List 2 Accent 2" w:semiHidden="0" w:uiPriority="66" w:unhideWhenUsed="0"/>
-    <w:lsdException w:name="Medium Grid 1 Accent 2" w:semiHidden="0" w:uiPriority="67" w:unhideWhenUsed="0"/>
-    <w:lsdException w:name="Medium Grid 2 Accent 2" w:semiHidden="0" w:uiPriority="68" w:unhideWhenUsed="0"/>
-    <w:lsdException w:name="Medium Grid 3 Accent 2" w:semiHidden="0" w:uiPriority="69" w:unhideWhenUsed="0"/>
-    <w:lsdException w:name="Dark List Accent 2" w:semiHidden="0" w:uiPriority="70" w:unhideWhenUsed="0"/>
-    <w:lsdException w:name="Colorful Shading Accent 2" w:semiHidden="0" w:uiPriority="71" w:unhideWhenUsed="0"/>
-    <w:lsdException w:name="Colorful List Accent 2" w:semiHidden="0" w:uiPriority="72" w:unhideWhenUsed="0"/>
-    <w:lsdException w:name="Colorful Grid Accent 2" w:semiHidden="0" w:uiPriority="73" w:unhideWhenUsed="0"/>
-    <w:lsdException w:name="Light Shading Accent 3" w:semiHidden="0" w:uiPriority="60" w:unhideWhenUsed="0"/>
-    <w:lsdException w:name="Light List Accent 3" w:semiHidden="0" w:uiPriority="61" w:unhideWhenUsed="0"/>
-    <w:lsdException w:name="Light Grid Accent 3" w:semiHidden="0" w:uiPriority="62" w:unhideWhenUsed="0"/>
-    <w:lsdException w:name="Medium Shading 1 Accent 3" w:semiHidden="0" w:uiPriority="63" w:unhideWhenUsed="0"/>
-    <w:lsdException w:name="Medium Shading 2 Accent 3" w:semiHidden="0" w:uiPriority="64" w:unhideWhenUsed="0"/>
-    <w:lsdException w:name="Medium List 1 Accent 3" w:semiHidden="0" w:uiPriority="65" w:unhideWhenUsed="0"/>
-    <w:lsdException w:name="Medium List 2 Accent 3" w:semiHidden="0" w:uiPriority="66" w:unhideWhenUsed="0"/>
-    <w:lsdException w:name="Medium Grid 1 Accent 3" w:semiHidden="0" w:uiPriority="67" w:unhideWhenUsed="0"/>
-    <w:lsdException w:name="Medium Grid 2 Accent 3" w:semiHidden="0" w:uiPriority="68" w:unhideWhenUsed="0"/>
-    <w:lsdException w:name="Medium Grid 3 Accent 3" w:semiHidden="0" w:uiPriority="69" w:unhideWhenUsed="0"/>
-    <w:lsdException w:name="Dark List Accent 3" w:semiHidden="0" w:uiPriority="70" w:unhideWhenUsed="0"/>
-    <w:lsdException w:name="Colorful Shading Accent 3" w:semiHidden="0" w:uiPriority="71" w:unhideWhenUsed="0"/>
-    <w:lsdException w:name="Colorful List Accent 3" w:semiHidden="0" w:uiPriority="72" w:unhideWhenUsed="0"/>
-    <w:lsdException w:name="Colorful Grid Accent 3" w:semiHidden="0" w:uiPriority="73" w:unhideWhenUsed="0"/>
-    <w:lsdException w:name="Light Shading Accent 4" w:semiHidden="0" w:uiPriority="60" w:unhideWhenUsed="0"/>
-    <w:lsdException w:name="Light List Accent 4" w:semiHidden="0" w:uiPriority="61" w:unhideWhenUsed="0"/>
-    <w:lsdException w:name="Light Grid Accent 4" w:semiHidden="0" w:uiPriority="62" w:unhideWhenUsed="0"/>
-    <w:lsdException w:name="Medium Shading 1 Accent 4" w:semiHidden="0" w:uiPriority="63" w:unhideWhenUsed="0"/>
-    <w:lsdException w:name="Medium Shading 2 Accent 4" w:semiHidden="0" w:uiPriority="64" w:unhideWhenUsed="0"/>
-    <w:lsdException w:name="Medium List 1 Accent 4" w:semiHidden="0" w:uiPriority="65" w:unhideWhenUsed="0"/>
-    <w:lsdException w:name="Medium List 2 Accent 4" w:semiHidden="0" w:uiPriority="66" w:unhideWhenUsed="0"/>
-    <w:lsdException w:name="Medium Grid 1 Accent 4" w:semiHidden="0" w:uiPriority="67" w:unhideWhenUsed="0"/>
-    <w:lsdException w:name="Medium Grid 2 Accent 4" w:semiHidden="0" w:uiPriority="68" w:unhideWhenUsed="0"/>
-    <w:lsdException w:name="Medium Grid 3 Accent 4" w:semiHidden="0" w:uiPriority="69" w:unhideWhenUsed="0"/>
-    <w:lsdException w:name="Dark List Accent 4" w:semiHidden="0" w:uiPriority="70" w:unhideWhenUsed="0"/>
-    <w:lsdException w:name="Colorful Shading Accent 4" w:semiHidden="0" w:uiPriority="71" w:unhideWhenUsed="0"/>
-    <w:lsdException w:name="Colorful List Accent 4" w:semiHidden="0" w:uiPriority="72" w:unhideWhenUsed="0"/>
-    <w:lsdException w:name="Colorful Grid Accent 4" w:semiHidden="0" w:uiPriority="73" w:unhideWhenUsed="0"/>
-    <w:lsdException w:name="Light Shading Accent 5" w:semiHidden="0" w:uiPriority="60" w:unhideWhenUsed="0"/>
-    <w:lsdException w:name="Light List Accent 5" w:semiHidden="0" w:uiPriority="61" w:unhideWhenUsed="0"/>
-    <w:lsdException w:name="Light Grid Accent 5" w:semiHidden="0" w:uiPriority="62" w:unhideWhenUsed="0"/>
-    <w:lsdException w:name="Medium Shading 1 Accent 5" w:semiHidden="0" w:uiPriority="63" w:unhideWhenUsed="0"/>
-    <w:lsdException w:name="Medium Shading 2 Accent 5" w:semiHidden="0" w:uiPriority="64" w:unhideWhenUsed="0"/>
-    <w:lsdException w:name="Medium List 1 Accent 5" w:semiHidden="0" w:uiPriority="65" w:unhideWhenUsed="0"/>
-    <w:lsdException w:name="Medium List 2 Accent 5" w:semiHidden="0" w:uiPriority="66" w:unhideWhenUsed="0"/>
-    <w:lsdException w:name="Medium Grid 1 Accent 5" w:semiHidden="0" w:uiPriority="67" w:unhideWhenUsed="0"/>
-    <w:lsdException w:name="Medium Grid 2 Accent 5" w:semiHidden="0" w:uiPriority="68" w:unhideWhenUsed="0"/>
-    <w:lsdException w:name="Medium Grid 3 Accent 5" w:semiHidden="0" w:uiPriority="69" w:unhideWhenUsed="0"/>
-    <w:lsdException w:name="Dark List Accent 5" w:semiHidden="0" w:uiPriority="70" w:unhideWhenUsed="0"/>
-    <w:lsdException w:name="Colorful Shading Accent 5" w:semiHidden="0" w:uiPriority="71" w:unhideWhenUsed="0"/>
-    <w:lsdException w:name="Colorful List Accent 5" w:semiHidden="0" w:uiPriority="72" w:unhideWhenUsed="0"/>
-    <w:lsdException w:name="Colorful Grid Accent 5" w:semiHidden="0" w:uiPriority="73" w:unhideWhenUsed="0"/>
-    <w:lsdException w:name="Light Shading Accent 6" w:semiHidden="0" w:uiPriority="60" w:unhideWhenUsed="0"/>
-    <w:lsdException w:name="Light List Accent 6" w:semiHidden="0" w:uiPriority="61" w:unhideWhenUsed="0"/>
-    <w:lsdException w:name="Light Grid Accent 6" w:semiHidden="0" w:uiPriority="62" w:unhideWhenUsed="0"/>
-    <w:lsdException w:name="Medium Shading 1 Accent 6" w:semiHidden="0" w:uiPriority="63" w:unhideWhenUsed="0"/>
-    <w:lsdException w:name="Medium Shading 2 Accent 6" w:semiHidden="0" w:uiPriority="64" w:unhideWhenUsed="0"/>
-    <w:lsdException w:name="Medium List 1 Accent 6" w:semiHidden="0" w:uiPriority="65" w:unhideWhenUsed="0"/>
-    <w:lsdException w:name="Medium List 2 Accent 6" w:semiHidden="0" w:uiPriority="66" w:unhideWhenUsed="0"/>
-    <w:lsdException w:name="Medium Grid 1 Accent 6" w:semiHidden="0" w:uiPriority="67" w:unhideWhenUsed="0"/>
-    <w:lsdException w:name="Medium Grid 2 Accent 6" w:semiHidden="0" w:uiPriority="68" w:unhideWhenUsed="0"/>
-    <w:lsdException w:name="Medium Grid 3 Accent 6" w:semiHidden="0" w:uiPriority="69" w:unhideWhenUsed="0"/>
-    <w:lsdException w:name="Dark List Accent 6" w:semiHidden="0" w:uiPriority="70" w:unhideWhenUsed="0"/>
-    <w:lsdException w:name="Colorful Shading Accent 6" w:semiHidden="0" w:uiPriority="71" w:unhideWhenUsed="0"/>
-    <w:lsdException w:name="Colorful List Accent 6" w:semiHidden="0" w:uiPriority="72" w:unhideWhenUsed="0"/>
-    <w:lsdException w:name="Colorful Grid Accent 6" w:semiHidden="0" w:uiPriority="73" w:unhideWhenUsed="0"/>
-    <w:lsdException w:name="Subtle Emphasis" w:semiHidden="0" w:uiPriority="19" w:unhideWhenUsed="0" w:qFormat="1"/>
-    <w:lsdException w:name="Intense Emphasis" w:semiHidden="0" w:uiPriority="21" w:unhideWhenUsed="0" w:qFormat="1"/>
-    <w:lsdException w:name="Subtle Reference" w:semiHidden="0" w:uiPriority="31" w:unhideWhenUsed="0" w:qFormat="1"/>
-    <w:lsdException w:name="Intense Reference" w:semiHidden="0" w:uiPriority="32" w:unhideWhenUsed="0" w:qFormat="1"/>
-    <w:lsdException w:name="Book Title" w:semiHidden="0" w:uiPriority="33" w:unhideWhenUsed="0" w:qFormat="1"/>
-    <w:lsdException w:name="Bibliography" w:uiPriority="37"/>
-    <w:lsdException w:name="TOC Heading" w:uiPriority="39" w:qFormat="1"/>
+  <w:latentStyles w:defLockedState="0" w:defUIPriority="99" w:defSemiHidden="0" w:defUnhideWhenUsed="0" w:defQFormat="0" w:count="376">
+    <w:lsdException w:name="Normal" w:uiPriority="0" w:qFormat="1"/>
+    <w:lsdException w:name="heading 1" w:uiPriority="9" w:qFormat="1"/>
+    <w:lsdException w:name="heading 2" w:semiHidden="1" w:uiPriority="9" w:unhideWhenUsed="1" w:qFormat="1"/>
+    <w:lsdException w:name="heading 3" w:semiHidden="1" w:uiPriority="9" w:unhideWhenUsed="1" w:qFormat="1"/>
+    <w:lsdException w:name="heading 4" w:semiHidden="1" w:uiPriority="9" w:unhideWhenUsed="1" w:qFormat="1"/>
+    <w:lsdException w:name="heading 5" w:semiHidden="1" w:uiPriority="9" w:unhideWhenUsed="1" w:qFormat="1"/>
+    <w:lsdException w:name="heading 6" w:semiHidden="1" w:uiPriority="9" w:unhideWhenUsed="1" w:qFormat="1"/>
+    <w:lsdException w:name="heading 7" w:semiHidden="1" w:uiPriority="9" w:unhideWhenUsed="1" w:qFormat="1"/>
+    <w:lsdException w:name="heading 8" w:semiHidden="1" w:uiPriority="9" w:unhideWhenUsed="1" w:qFormat="1"/>
+    <w:lsdException w:name="heading 9" w:semiHidden="1" w:uiPriority="9" w:unhideWhenUsed="1" w:qFormat="1"/>
+    <w:lsdException w:name="index 1" w:semiHidden="1" w:unhideWhenUsed="1"/>
+    <w:lsdException w:name="index 2" w:semiHidden="1" w:unhideWhenUsed="1"/>
+    <w:lsdException w:name="index 3" w:semiHidden="1" w:unhideWhenUsed="1"/>
+    <w:lsdException w:name="index 4" w:semiHidden="1" w:unhideWhenUsed="1"/>
+    <w:lsdException w:name="index 5" w:semiHidden="1" w:unhideWhenUsed="1"/>
+    <w:lsdException w:name="index 6" w:semiHidden="1" w:unhideWhenUsed="1"/>
+    <w:lsdException w:name="index 7" w:semiHidden="1" w:unhideWhenUsed="1"/>
+    <w:lsdException w:name="index 8" w:semiHidden="1" w:unhideWhenUsed="1"/>
+    <w:lsdException w:name="index 9" w:semiHidden="1" w:unhideWhenUsed="1"/>
+    <w:lsdException w:name="toc 1" w:semiHidden="1" w:uiPriority="39" w:unhideWhenUsed="1"/>
+    <w:lsdException w:name="toc 2" w:semiHidden="1" w:uiPriority="39" w:unhideWhenUsed="1"/>
+    <w:lsdException w:name="toc 3" w:semiHidden="1" w:uiPriority="39" w:unhideWhenUsed="1"/>
+    <w:lsdException w:name="toc 4" w:semiHidden="1" w:uiPriority="39" w:unhideWhenUsed="1"/>
+    <w:lsdException w:name="toc 5" w:semiHidden="1" w:uiPriority="39" w:unhideWhenUsed="1"/>
+    <w:lsdException w:name="toc 6" w:semiHidden="1" w:uiPriority="39" w:unhideWhenUsed="1"/>
+    <w:lsdException w:name="toc 7" w:semiHidden="1" w:uiPriority="39" w:unhideWhenUsed="1"/>
+    <w:lsdException w:name="toc 8" w:semiHidden="1" w:uiPriority="39" w:unhideWhenUsed="1"/>
+    <w:lsdException w:name="toc 9" w:semiHidden="1" w:uiPriority="39" w:unhideWhenUsed="1"/>
+    <w:lsdException w:name="Normal Indent" w:semiHidden="1" w:unhideWhenUsed="1"/>
+    <w:lsdException w:name="footnote text" w:semiHidden="1" w:unhideWhenUsed="1"/>
+    <w:lsdException w:name="annotation text" w:semiHidden="1" w:unhideWhenUsed="1"/>
+    <w:lsdException w:name="header" w:semiHidden="1" w:unhideWhenUsed="1"/>
+    <w:lsdException w:name="footer" w:semiHidden="1" w:unhideWhenUsed="1"/>
+    <w:lsdException w:name="index heading" w:semiHidden="1" w:unhideWhenUsed="1"/>
+    <w:lsdException w:name="caption" w:semiHidden="1" w:uiPriority="35" w:unhideWhenUsed="1" w:qFormat="1"/>
+    <w:lsdException w:name="table of figures" w:semiHidden="1" w:unhideWhenUsed="1"/>
+    <w:lsdException w:name="envelope address" w:semiHidden="1" w:unhideWhenUsed="1"/>
+    <w:lsdException w:name="envelope return" w:semiHidden="1" w:unhideWhenUsed="1"/>
+    <w:lsdException w:name="footnote reference" w:semiHidden="1" w:unhideWhenUsed="1"/>
+    <w:lsdException w:name="annotation reference" w:semiHidden="1" w:unhideWhenUsed="1"/>
+    <w:lsdException w:name="line number" w:semiHidden="1" w:unhideWhenUsed="1"/>
+    <w:lsdException w:name="page number" w:semiHidden="1" w:unhideWhenUsed="1"/>
+    <w:lsdException w:name="endnote reference" w:semiHidden="1" w:unhideWhenUsed="1"/>
+    <w:lsdException w:name="endnote text" w:semiHidden="1" w:unhideWhenUsed="1"/>
+    <w:lsdException w:name="table of authorities" w:semiHidden="1" w:unhideWhenUsed="1"/>
+    <w:lsdException w:name="macro" w:semiHidden="1" w:unhideWhenUsed="1"/>
+    <w:lsdException w:name="toa heading" w:semiHidden="1" w:unhideWhenUsed="1"/>
+    <w:lsdException w:name="List" w:semiHidden="1" w:unhideWhenUsed="1"/>
+    <w:lsdException w:name="List Bullet" w:semiHidden="1" w:unhideWhenUsed="1"/>
+    <w:lsdException w:name="List Number" w:semiHidden="1" w:unhideWhenUsed="1"/>
+    <w:lsdException w:name="List 2" w:semiHidden="1" w:unhideWhenUsed="1"/>
+    <w:lsdException w:name="List 3" w:semiHidden="1" w:unhideWhenUsed="1"/>
+    <w:lsdException w:name="List 4" w:semiHidden="1" w:unhideWhenUsed="1"/>
+    <w:lsdException w:name="List 5" w:semiHidden="1" w:unhideWhenUsed="1"/>
+    <w:lsdException w:name="List Bullet 2" w:semiHidden="1" w:unhideWhenUsed="1"/>
+    <w:lsdException w:name="List Bullet 3" w:semiHidden="1" w:unhideWhenUsed="1"/>
+    <w:lsdException w:name="List Bullet 4" w:semiHidden="1" w:unhideWhenUsed="1"/>
+    <w:lsdException w:name="List Bullet 5" w:semiHidden="1" w:unhideWhenUsed="1"/>
+    <w:lsdException w:name="List Number 2" w:semiHidden="1" w:unhideWhenUsed="1"/>
+    <w:lsdException w:name="List Number 3" w:semiHidden="1" w:unhideWhenUsed="1"/>
+    <w:lsdException w:name="List Number 4" w:semiHidden="1" w:unhideWhenUsed="1"/>
+    <w:lsdException w:name="List Number 5" w:semiHidden="1" w:unhideWhenUsed="1"/>
+    <w:lsdException w:name="Title" w:uiPriority="10" w:qFormat="1"/>
+    <w:lsdException w:name="Closing" w:semiHidden="1" w:unhideWhenUsed="1"/>
+    <w:lsdException w:name="Signature" w:semiHidden="1" w:unhideWhenUsed="1"/>
+    <w:lsdException w:name="Default Paragraph Font" w:semiHidden="1" w:uiPriority="1" w:unhideWhenUsed="1"/>
+    <w:lsdException w:name="Body Text" w:semiHidden="1" w:unhideWhenUsed="1"/>
+    <w:lsdException w:name="Body Text Indent" w:semiHidden="1" w:unhideWhenUsed="1"/>
+    <w:lsdException w:name="List Continue" w:semiHidden="1" w:unhideWhenUsed="1"/>
+    <w:lsdException w:name="List Continue 2" w:semiHidden="1" w:unhideWhenUsed="1"/>
+    <w:lsdException w:name="List Continue 3" w:semiHidden="1" w:unhideWhenUsed="1"/>
+    <w:lsdException w:name="List Continue 4" w:semiHidden="1" w:unhideWhenUsed="1"/>
+    <w:lsdException w:name="List Continue 5" w:semiHidden="1" w:unhideWhenUsed="1"/>
+    <w:lsdException w:name="Message Header" w:semiHidden="1" w:unhideWhenUsed="1"/>
+    <w:lsdException w:name="Subtitle" w:uiPriority="11" w:qFormat="1"/>
+    <w:lsdException w:name="Salutation" w:semiHidden="1" w:unhideWhenUsed="1"/>
+    <w:lsdException w:name="Date" w:semiHidden="1" w:unhideWhenUsed="1"/>
+    <w:lsdException w:name="Body Text First Indent" w:semiHidden="1" w:unhideWhenUsed="1"/>
+    <w:lsdException w:name="Body Text First Indent 2" w:semiHidden="1" w:unhideWhenUsed="1"/>
+    <w:lsdException w:name="Note Heading" w:semiHidden="1" w:unhideWhenUsed="1"/>
+    <w:lsdException w:name="Body Text 2" w:semiHidden="1" w:unhideWhenUsed="1"/>
+    <w:lsdException w:name="Body Text 3" w:semiHidden="1" w:unhideWhenUsed="1"/>
+    <w:lsdException w:name="Body Text Indent 2" w:semiHidden="1" w:unhideWhenUsed="1"/>
+    <w:lsdException w:name="Body Text Indent 3" w:semiHidden="1" w:unhideWhenUsed="1"/>
+    <w:lsdException w:name="Block Text" w:semiHidden="1" w:unhideWhenUsed="1"/>
+    <w:lsdException w:name="Hyperlink" w:semiHidden="1" w:unhideWhenUsed="1"/>
+    <w:lsdException w:name="FollowedHyperlink" w:semiHidden="1" w:unhideWhenUsed="1"/>
+    <w:lsdException w:name="Strong" w:uiPriority="22" w:qFormat="1"/>
+    <w:lsdException w:name="Emphasis" w:uiPriority="20" w:qFormat="1"/>
+    <w:lsdException w:name="Document Map" w:semiHidden="1" w:unhideWhenUsed="1"/>
+    <w:lsdException w:name="Plain Text" w:semiHidden="1" w:unhideWhenUsed="1"/>
+    <w:lsdException w:name="E-mail Signature" w:semiHidden="1" w:unhideWhenUsed="1"/>
+    <w:lsdException w:name="HTML Top of Form" w:semiHidden="1" w:unhideWhenUsed="1"/>
+    <w:lsdException w:name="HTML Bottom of Form" w:semiHidden="1" w:unhideWhenUsed="1"/>
+    <w:lsdException w:name="Normal (Web)" w:semiHidden="1" w:unhideWhenUsed="1"/>
+    <w:lsdException w:name="HTML Acronym" w:semiHidden="1" w:unhideWhenUsed="1"/>
+    <w:lsdException w:name="HTML Address" w:semiHidden="1" w:unhideWhenUsed="1"/>
+    <w:lsdException w:name="HTML Cite" w:semiHidden="1" w:unhideWhenUsed="1"/>
+    <w:lsdException w:name="HTML Code" w:semiHidden="1" w:unhideWhenUsed="1"/>
+    <w:lsdException w:name="HTML Definition" w:semiHidden="1" w:unhideWhenUsed="1"/>
+    <w:lsdException w:name="HTML Keyboard" w:semiHidden="1" w:unhideWhenUsed="1"/>
+    <w:lsdException w:name="HTML Preformatted" w:semiHidden="1" w:unhideWhenUsed="1"/>
+    <w:lsdException w:name="HTML Sample" w:semiHidden="1" w:unhideWhenUsed="1"/>
+    <w:lsdException w:name="HTML Typewriter" w:semiHidden="1" w:unhideWhenUsed="1"/>
+    <w:lsdException w:name="HTML Variable" w:semiHidden="1" w:unhideWhenUsed="1"/>
+    <w:lsdException w:name="Normal Table" w:semiHidden="1" w:unhideWhenUsed="1"/>
+    <w:lsdException w:name="annotation subject" w:semiHidden="1" w:unhideWhenUsed="1"/>
+    <w:lsdException w:name="No List" w:semiHidden="1" w:unhideWhenUsed="1"/>
+    <w:lsdException w:name="Outline List 1" w:semiHidden="1" w:unhideWhenUsed="1"/>
+    <w:lsdException w:name="Outline List 2" w:semiHidden="1" w:unhideWhenUsed="1"/>
+    <w:lsdException w:name="Outline List 3" w:semiHidden="1" w:unhideWhenUsed="1"/>
+    <w:lsdException w:name="Table Simple 1" w:semiHidden="1" w:unhideWhenUsed="1"/>
+    <w:lsdException w:name="Table Simple 2" w:semiHidden="1" w:unhideWhenUsed="1"/>
+    <w:lsdException w:name="Table Simple 3" w:semiHidden="1" w:unhideWhenUsed="1"/>
+    <w:lsdException w:name="Table Classic 1" w:semiHidden="1" w:unhideWhenUsed="1"/>
+    <w:lsdException w:name="Table Classic 2" w:semiHidden="1" w:unhideWhenUsed="1"/>
+    <w:lsdException w:name="Table Classic 3" w:semiHidden="1" w:unhideWhenUsed="1"/>
+    <w:lsdException w:name="Table Classic 4" w:semiHidden="1" w:unhideWhenUsed="1"/>
+    <w:lsdException w:name="Table Colorful 1" w:semiHidden="1" w:unhideWhenUsed="1"/>
+    <w:lsdException w:name="Table Colorful 2" w:semiHidden="1" w:unhideWhenUsed="1"/>
+    <w:lsdException w:name="Table Colorful 3" w:semiHidden="1" w:unhideWhenUsed="1"/>
+    <w:lsdException w:name="Table Columns 1" w:semiHidden="1" w:unhideWhenUsed="1"/>
+    <w:lsdException w:name="Table Columns 2" w:semiHidden="1" w:unhideWhenUsed="1"/>
+    <w:lsdException w:name="Table Columns 3" w:semiHidden="1" w:unhideWhenUsed="1"/>
+    <w:lsdException w:name="Table Columns 4" w:semiHidden="1" w:unhideWhenUsed="1"/>
+    <w:lsdException w:name="Table Columns 5" w:semiHidden="1" w:unhideWhenUsed="1"/>
+    <w:lsdException w:name="Table Grid 1" w:semiHidden="1" w:unhideWhenUsed="1"/>
+    <w:lsdException w:name="Table Grid 2" w:semiHidden="1" w:unhideWhenUsed="1"/>
+    <w:lsdException w:name="Table Grid 3" w:semiHidden="1" w:unhideWhenUsed="1"/>
+    <w:lsdException w:name="Table Grid 4" w:semiHidden="1" w:unhideWhenUsed="1"/>
+    <w:lsdException w:name="Table Grid 5" w:semiHidden="1" w:unhideWhenUsed="1"/>
+    <w:lsdException w:name="Table Grid 6" w:semiHidden="1" w:unhideWhenUsed="1"/>
+    <w:lsdException w:name="Table Grid 7" w:semiHidden="1" w:unhideWhenUsed="1"/>
+    <w:lsdException w:name="Table Grid 8" w:semiHidden="1" w:unhideWhenUsed="1"/>
+    <w:lsdException w:name="Table List 1" w:semiHidden="1" w:unhideWhenUsed="1"/>
+    <w:lsdException w:name="Table List 2" w:semiHidden="1" w:unhideWhenUsed="1"/>
+    <w:lsdException w:name="Table List 3" w:semiHidden="1" w:unhideWhenUsed="1"/>
+    <w:lsdException w:name="Table List 4" w:semiHidden="1" w:unhideWhenUsed="1"/>
+    <w:lsdException w:name="Table List 5" w:semiHidden="1" w:unhideWhenUsed="1"/>
+    <w:lsdException w:name="Table List 6" w:semiHidden="1" w:unhideWhenUsed="1"/>
+    <w:lsdException w:name="Table List 7" w:semiHidden="1" w:unhideWhenUsed="1"/>
+    <w:lsdException w:name="Table List 8" w:semiHidden="1" w:unhideWhenUsed="1"/>
+    <w:lsdException w:name="Table 3D effects 1" w:semiHidden="1" w:unhideWhenUsed="1"/>
+    <w:lsdException w:name="Table 3D effects 2" w:semiHidden="1" w:unhideWhenUsed="1"/>
+    <w:lsdException w:name="Table 3D effects 3" w:semiHidden="1" w:unhideWhenUsed="1"/>
+    <w:lsdException w:name="Table Contemporary" w:semiHidden="1" w:unhideWhenUsed="1"/>
+    <w:lsdException w:name="Table Elegant" w:semiHidden="1" w:unhideWhenUsed="1"/>
+    <w:lsdException w:name="Table Professional" w:semiHidden="1" w:unhideWhenUsed="1"/>
+    <w:lsdException w:name="Table Subtle 1" w:semiHidden="1" w:unhideWhenUsed="1"/>
+    <w:lsdException w:name="Table Subtle 2" w:semiHidden="1" w:unhideWhenUsed="1"/>
+    <w:lsdException w:name="Table Web 1" w:semiHidden="1" w:unhideWhenUsed="1"/>
+    <w:lsdException w:name="Table Web 2" w:semiHidden="1" w:unhideWhenUsed="1"/>
+    <w:lsdException w:name="Table Web 3" w:semiHidden="1" w:unhideWhenUsed="1"/>
+    <w:lsdException w:name="Balloon Text" w:semiHidden="1" w:unhideWhenUsed="1"/>
+    <w:lsdException w:name="Table Grid" w:uiPriority="59"/>
+    <w:lsdException w:name="Table Theme" w:semiHidden="1" w:unhideWhenUsed="1"/>
+    <w:lsdException w:name="Placeholder Text" w:semiHidden="1"/>
+    <w:lsdException w:name="No Spacing" w:uiPriority="1" w:qFormat="1"/>
+    <w:lsdException w:name="Light Shading" w:uiPriority="60"/>
+    <w:lsdException w:name="Light List" w:uiPriority="61"/>
+    <w:lsdException w:name="Light Grid" w:uiPriority="62"/>
+    <w:lsdException w:name="Medium Shading 1" w:uiPriority="63"/>
+    <w:lsdException w:name="Medium Shading 2" w:uiPriority="64"/>
+    <w:lsdException w:name="Medium List 1" w:uiPriority="65"/>
+    <w:lsdException w:name="Medium List 2" w:uiPriority="66"/>
+    <w:lsdException w:name="Medium Grid 1" w:uiPriority="67"/>
+    <w:lsdException w:name="Medium Grid 2" w:uiPriority="68"/>
+    <w:lsdException w:name="Medium Grid 3" w:uiPriority="69"/>
+    <w:lsdException w:name="Dark List" w:uiPriority="70"/>
+    <w:lsdException w:name="Colorful Shading" w:uiPriority="71"/>
+    <w:lsdException w:name="Colorful List" w:uiPriority="72"/>
+    <w:lsdException w:name="Colorful Grid" w:uiPriority="73"/>
+    <w:lsdException w:name="Light Shading Accent 1" w:uiPriority="60"/>
+    <w:lsdException w:name="Light List Accent 1" w:uiPriority="61"/>
+    <w:lsdException w:name="Light Grid Accent 1" w:uiPriority="62"/>
+    <w:lsdException w:name="Medium Shading 1 Accent 1" w:uiPriority="63"/>
+    <w:lsdException w:name="Medium Shading 2 Accent 1" w:uiPriority="64"/>
+    <w:lsdException w:name="Medium List 1 Accent 1" w:uiPriority="65"/>
+    <w:lsdException w:name="Revision" w:semiHidden="1"/>
+    <w:lsdException w:name="List Paragraph" w:uiPriority="34" w:qFormat="1"/>
+    <w:lsdException w:name="Quote" w:uiPriority="29" w:qFormat="1"/>
+    <w:lsdException w:name="Intense Quote" w:uiPriority="30" w:qFormat="1"/>
+    <w:lsdException w:name="Medium List 2 Accent 1" w:uiPriority="66"/>
+    <w:lsdException w:name="Medium Grid 1 Accent 1" w:uiPriority="67"/>
+    <w:lsdException w:name="Medium Grid 2 Accent 1" w:uiPriority="68"/>
+    <w:lsdException w:name="Medium Grid 3 Accent 1" w:uiPriority="69"/>
+    <w:lsdException w:name="Dark List Accent 1" w:uiPriority="70"/>
+    <w:lsdException w:name="Colorful Shading Accent 1" w:uiPriority="71"/>
+    <w:lsdException w:name="Colorful List Accent 1" w:uiPriority="72"/>
+    <w:lsdException w:name="Colorful Grid Accent 1" w:uiPriority="73"/>
+    <w:lsdException w:name="Light Shading Accent 2" w:uiPriority="60"/>
+    <w:lsdException w:name="Light List Accent 2" w:uiPriority="61"/>
+    <w:lsdException w:name="Light Grid Accent 2" w:uiPriority="62"/>
+    <w:lsdException w:name="Medium Shading 1 Accent 2" w:uiPriority="63"/>
+    <w:lsdException w:name="Medium Shading 2 Accent 2" w:uiPriority="64"/>
+    <w:lsdException w:name="Medium List 1 Accent 2" w:uiPriority="65"/>
+    <w:lsdException w:name="Medium List 2 Accent 2" w:uiPriority="66"/>
+    <w:lsdException w:name="Medium Grid 1 Accent 2" w:uiPriority="67"/>
+    <w:lsdException w:name="Medium Grid 2 Accent 2" w:uiPriority="68"/>
+    <w:lsdException w:name="Medium Grid 3 Accent 2" w:uiPriority="69"/>
+    <w:lsdException w:name="Dark List Accent 2" w:uiPriority="70"/>
+    <w:lsdException w:name="Colorful Shading Accent 2" w:uiPriority="71"/>
+    <w:lsdException w:name="Colorful List Accent 2" w:uiPriority="72"/>
+    <w:lsdException w:name="Colorful Grid Accent 2" w:uiPriority="73"/>
+    <w:lsdException w:name="Light Shading Accent 3" w:uiPriority="60"/>
+    <w:lsdException w:name="Light List Accent 3" w:uiPriority="61"/>
+    <w:lsdException w:name="Light Grid Accent 3" w:uiPriority="62"/>
+    <w:lsdException w:name="Medium Shading 1 Accent 3" w:uiPriority="63"/>
+    <w:lsdException w:name="Medium Shading 2 Accent 3" w:uiPriority="64"/>
+    <w:lsdException w:name="Medium List 1 Accent 3" w:uiPriority="65"/>
+    <w:lsdException w:name="Medium List 2 Accent 3" w:uiPriority="66"/>
+    <w:lsdException w:name="Medium Grid 1 Accent 3" w:uiPriority="67"/>
+    <w:lsdException w:name="Medium Grid 2 Accent 3" w:uiPriority="68"/>
+    <w:lsdException w:name="Medium Grid 3 Accent 3" w:uiPriority="69"/>
+    <w:lsdException w:name="Dark List Accent 3" w:uiPriority="70"/>
+    <w:lsdException w:name="Colorful Shading Accent 3" w:uiPriority="71"/>
+    <w:lsdException w:name="Colorful List Accent 3" w:uiPriority="72"/>
+    <w:lsdException w:name="Colorful Grid Accent 3" w:uiPriority="73"/>
+    <w:lsdException w:name="Light Shading Accent 4" w:uiPriority="60"/>
+    <w:lsdException w:name="Light List Accent 4" w:uiPriority="61"/>
+    <w:lsdException w:name="Light Grid Accent 4" w:uiPriority="62"/>
+    <w:lsdException w:name="Medium Shading 1 Accent 4" w:uiPriority="63"/>
+    <w:lsdException w:name="Medium Shading 2 Accent 4" w:uiPriority="64"/>
+    <w:lsdException w:name="Medium List 1 Accent 4" w:uiPriority="65"/>
+    <w:lsdException w:name="Medium List 2 Accent 4" w:uiPriority="66"/>
+    <w:lsdException w:name="Medium Grid 1 Accent 4" w:uiPriority="67"/>
+    <w:lsdException w:name="Medium Grid 2 Accent 4" w:uiPriority="68"/>
+    <w:lsdException w:name="Medium Grid 3 Accent 4" w:uiPriority="69"/>
+    <w:lsdException w:name="Dark List Accent 4" w:uiPriority="70"/>
+    <w:lsdException w:name="Colorful Shading Accent 4" w:uiPriority="71"/>
+    <w:lsdException w:name="Colorful List Accent 4" w:uiPriority="72"/>
+    <w:lsdException w:name="Colorful Grid Accent 4" w:uiPriority="73"/>
+    <w:lsdException w:name="Light Shading Accent 5" w:uiPriority="60"/>
+    <w:lsdException w:name="Light List Accent 5" w:uiPriority="61"/>
+    <w:lsdException w:name="Light Grid Accent 5" w:uiPriority="62"/>
+    <w:lsdException w:name="Medium Shading 1 Accent 5" w:uiPriority="63"/>
+    <w:lsdException w:name="Medium Shading 2 Accent 5" w:uiPriority="64"/>
+    <w:lsdException w:name="Medium List 1 Accent 5" w:uiPriority="65"/>
+    <w:lsdException w:name="Medium List 2 Accent 5" w:uiPriority="66"/>
+    <w:lsdException w:name="Medium Grid 1 Accent 5" w:uiPriority="67"/>
+    <w:lsdException w:name="Medium Grid 2 Accent 5" w:uiPriority="68"/>
+    <w:lsdException w:name="Medium Grid 3 Accent 5" w:uiPriority="69"/>
+    <w:lsdException w:name="Dark List Accent 5" w:uiPriority="70"/>
+    <w:lsdException w:name="Colorful Shading Accent 5" w:uiPriority="71"/>
+    <w:lsdException w:name="Colorful List Accent 5" w:uiPriority="72"/>
+    <w:lsdException w:name="Colorful Grid Accent 5" w:uiPriority="73"/>
+    <w:lsdException w:name="Light Shading Accent 6" w:uiPriority="60"/>
+    <w:lsdException w:name="Light List Accent 6" w:uiPriority="61"/>
+    <w:lsdException w:name="Light Grid Accent 6" w:uiPriority="62"/>
+    <w:lsdException w:name="Medium Shading 1 Accent 6" w:uiPriority="63"/>
+    <w:lsdException w:name="Medium Shading 2 Accent 6" w:uiPriority="64"/>
+    <w:lsdException w:name="Medium List 1 Accent 6" w:uiPriority="65"/>
+    <w:lsdException w:name="Medium List 2 Accent 6" w:uiPriority="66"/>
+    <w:lsdException w:name="Medium Grid 1 Accent 6" w:uiPriority="67"/>
+    <w:lsdException w:name="Medium Grid 2 Accent 6" w:uiPriority="68"/>
+    <w:lsdException w:name="Medium Grid 3 Accent 6" w:uiPriority="69"/>
+    <w:lsdException w:name="Dark List Accent 6" w:uiPriority="70"/>
+    <w:lsdException w:name="Colorful Shading Accent 6" w:uiPriority="71"/>
+    <w:lsdException w:name="Colorful List Accent 6" w:uiPriority="72"/>
+    <w:lsdException w:name="Colorful Grid Accent 6" w:uiPriority="73"/>
+    <w:lsdException w:name="Subtle Emphasis" w:uiPriority="19" w:qFormat="1"/>
+    <w:lsdException w:name="Intense Emphasis" w:uiPriority="21" w:qFormat="1"/>
+    <w:lsdException w:name="Subtle Reference" w:uiPriority="31" w:qFormat="1"/>
+    <w:lsdException w:name="Intense Reference" w:uiPriority="32" w:qFormat="1"/>
+    <w:lsdException w:name="Book Title" w:uiPriority="33" w:qFormat="1"/>
+    <w:lsdException w:name="Bibliography" w:semiHidden="1" w:uiPriority="37" w:unhideWhenUsed="1"/>
+    <w:lsdException w:name="TOC Heading" w:semiHidden="1" w:uiPriority="39" w:unhideWhenUsed="1" w:qFormat="1"/>
+    <w:lsdException w:name="Plain Table 1" w:uiPriority="41"/>
+    <w:lsdException w:name="Plain Table 2" w:uiPriority="42"/>
+    <w:lsdException w:name="Plain Table 3" w:uiPriority="43"/>
+    <w:lsdException w:name="Plain Table 4" w:uiPriority="44"/>
+    <w:lsdException w:name="Plain Table 5" w:uiPriority="45"/>
+    <w:lsdException w:name="Grid Table Light" w:uiPriority="40"/>
+    <w:lsdException w:name="Grid Table 1 Light" w:uiPriority="46"/>
+    <w:lsdException w:name="Grid Table 2" w:uiPriority="47"/>
+    <w:lsdException w:name="Grid Table 3" w:uiPriority="48"/>
+    <w:lsdException w:name="Grid Table 4" w:uiPriority="49"/>
+    <w:lsdException w:name="Grid Table 5 Dark" w:uiPriority="50"/>
+    <w:lsdException w:name="Grid Table 6 Colorful" w:uiPriority="51"/>
+    <w:lsdException w:name="Grid Table 7 Colorful" w:uiPriority="52"/>
+    <w:lsdException w:name="Grid Table 1 Light Accent 1" w:uiPriority="46"/>
+    <w:lsdException w:name="Grid Table 2 Accent 1" w:uiPriority="47"/>
+    <w:lsdException w:name="Grid Table 3 Accent 1" w:uiPriority="48"/>
+    <w:lsdException w:name="Grid Table 4 Accent 1" w:uiPriority="49"/>
+    <w:lsdException w:name="Grid Table 5 Dark Accent 1" w:uiPriority="50"/>
+    <w:lsdException w:name="Grid Table 6 Colorful Accent 1" w:uiPriority="51"/>
+    <w:lsdException w:name="Grid Table 7 Colorful Accent 1" w:uiPriority="52"/>
+    <w:lsdException w:name="Grid Table 1 Light Accent 2" w:uiPriority="46"/>
+    <w:lsdException w:name="Grid Table 2 Accent 2" w:uiPriority="47"/>
+    <w:lsdException w:name="Grid Table 3 Accent 2" w:uiPriority="48"/>
+    <w:lsdException w:name="Grid Table 4 Accent 2" w:uiPriority="49"/>
+    <w:lsdException w:name="Grid Table 5 Dark Accent 2" w:uiPriority="50"/>
+    <w:lsdException w:name="Grid Table 6 Colorful Accent 2" w:uiPriority="51"/>
+    <w:lsdException w:name="Grid Table 7 Colorful Accent 2" w:uiPriority="52"/>
+    <w:lsdException w:name="Grid Table 1 Light Accent 3" w:uiPriority="46"/>
+    <w:lsdException w:name="Grid Table 2 Accent 3" w:uiPriority="47"/>
+    <w:lsdException w:name="Grid Table 3 Accent 3" w:uiPriority="48"/>
+    <w:lsdException w:name="Grid Table 4 Accent 3" w:uiPriority="49"/>
+    <w:lsdException w:name="Grid Table 5 Dark Accent 3" w:uiPriority="50"/>
+    <w:lsdException w:name="Grid Table 6 Colorful Accent 3" w:uiPriority="51"/>
+    <w:lsdException w:name="Grid Table 7 Colorful Accent 3" w:uiPriority="52"/>
+    <w:lsdException w:name="Grid Table 1 Light Accent 4" w:uiPriority="46"/>
+    <w:lsdException w:name="Grid Table 2 Accent 4" w:uiPriority="47"/>
+    <w:lsdException w:name="Grid Table 3 Accent 4" w:uiPriority="48"/>
+    <w:lsdException w:name="Grid Table 4 Accent 4" w:uiPriority="49"/>
+    <w:lsdException w:name="Grid Table 5 Dark Accent 4" w:uiPriority="50"/>
+    <w:lsdException w:name="Grid Table 6 Colorful Accent 4" w:uiPriority="51"/>
+    <w:lsdException w:name="Grid Table 7 Colorful Accent 4" w:uiPriority="52"/>
+    <w:lsdException w:name="Grid Table 1 Light Accent 5" w:uiPriority="46"/>
+    <w:lsdException w:name="Grid Table 2 Accent 5" w:uiPriority="47"/>
+    <w:lsdException w:name="Grid Table 3 Accent 5" w:uiPriority="48"/>
+    <w:lsdException w:name="Grid Table 4 Accent 5" w:uiPriority="49"/>
+    <w:lsdException w:name="Grid Table 5 Dark Accent 5" w:uiPriority="50"/>
+    <w:lsdException w:name="Grid Table 6 Colorful Accent 5" w:uiPriority="51"/>
+    <w:lsdException w:name="Grid Table 7 Colorful Accent 5" w:uiPriority="52"/>
+    <w:lsdException w:name="Grid Table 1 Light Accent 6" w:uiPriority="46"/>
+    <w:lsdException w:name="Grid Table 2 Accent 6" w:uiPriority="47"/>
+    <w:lsdException w:name="Grid Table 3 Accent 6" w:uiPriority="48"/>
+    <w:lsdException w:name="Grid Table 4 Accent 6" w:uiPriority="49"/>
+    <w:lsdException w:name="Grid Table 5 Dark Accent 6" w:uiPriority="50"/>
+    <w:lsdException w:name="Grid Table 6 Colorful Accent 6" w:uiPriority="51"/>
+    <w:lsdException w:name="Grid Table 7 Colorful Accent 6" w:uiPriority="52"/>
+    <w:lsdException w:name="List Table 1 Light" w:uiPriority="46"/>
+    <w:lsdException w:name="List Table 2" w:uiPriority="47"/>
+    <w:lsdException w:name="List Table 3" w:uiPriority="48"/>
+    <w:lsdException w:name="List Table 4" w:uiPriority="49"/>
+    <w:lsdException w:name="List Table 5 Dark" w:uiPriority="50"/>
+    <w:lsdException w:name="List Table 6 Colorful" w:uiPriority="51"/>
+    <w:lsdException w:name="List Table 7 Colorful" w:uiPriority="52"/>
+    <w:lsdException w:name="List Table 1 Light Accent 1" w:uiPriority="46"/>
+    <w:lsdException w:name="List Table 2 Accent 1" w:uiPriority="47"/>
+    <w:lsdException w:name="List Table 3 Accent 1" w:uiPriority="48"/>
+    <w:lsdException w:name="List Table 4 Accent 1" w:uiPriority="49"/>
+    <w:lsdException w:name="List Table 5 Dark Accent 1" w:uiPriority="50"/>
+    <w:lsdException w:name="List Table 6 Colorful Accent 1" w:uiPriority="51"/>
+    <w:lsdException w:name="List Table 7 Colorful Accent 1" w:uiPriority="52"/>
+    <w:lsdException w:name="List Table 1 Light Accent 2" w:uiPriority="46"/>
+    <w:lsdException w:name="List Table 2 Accent 2" w:uiPriority="47"/>
+    <w:lsdException w:name="List Table 3 Accent 2" w:uiPriority="48"/>
+    <w:lsdException w:name="List Table 4 Accent 2" w:uiPriority="49"/>
+    <w:lsdException w:name="List Table 5 Dark Accent 2" w:uiPriority="50"/>
+    <w:lsdException w:name="List Table 6 Colorful Accent 2" w:uiPriority="51"/>
+    <w:lsdException w:name="List Table 7 Colorful Accent 2" w:uiPriority="52"/>
+    <w:lsdException w:name="List Table 1 Light Accent 3" w:uiPriority="46"/>
+    <w:lsdException w:name="List Table 2 Accent 3" w:uiPriority="47"/>
+    <w:lsdException w:name="List Table 3 Accent 3" w:uiPriority="48"/>
+    <w:lsdException w:name="List Table 4 Accent 3" w:uiPriority="49"/>
+    <w:lsdException w:name="List Table 5 Dark Accent 3" w:uiPriority="50"/>
+    <w:lsdException w:name="List Table 6 Colorful Accent 3" w:uiPriority="51"/>
+    <w:lsdException w:name="List Table 7 Colorful Accent 3" w:uiPriority="52"/>
+    <w:lsdException w:name="List Table 1 Light Accent 4" w:uiPriority="46"/>
+    <w:lsdException w:name="List Table 2 Accent 4" w:uiPriority="47"/>
+    <w:lsdException w:name="List Table 3 Accent 4" w:uiPriority="48"/>
+    <w:lsdException w:name="List Table 4 Accent 4" w:uiPriority="49"/>
+    <w:lsdException w:name="List Table 5 Dark Accent 4" w:uiPriority="50"/>
+    <w:lsdException w:name="List Table 6 Colorful Accent 4" w:uiPriority="51"/>
+    <w:lsdException w:name="List Table 7 Colorful Accent 4" w:uiPriority="52"/>
+    <w:lsdException w:name="List Table 1 Light Accent 5" w:uiPriority="46"/>
+    <w:lsdException w:name="List Table 2 Accent 5" w:uiPriority="47"/>
+    <w:lsdException w:name="List Table 3 Accent 5" w:uiPriority="48"/>
+    <w:lsdException w:name="List Table 4 Accent 5" w:uiPriority="49"/>
+    <w:lsdException w:name="List Table 5 Dark Accent 5" w:uiPriority="50"/>
+    <w:lsdException w:name="List Table 6 Colorful Accent 5" w:uiPriority="51"/>
+    <w:lsdException w:name="List Table 7 Colorful Accent 5" w:uiPriority="52"/>
+    <w:lsdException w:name="List Table 1 Light Accent 6" w:uiPriority="46"/>
+    <w:lsdException w:name="List Table 2 Accent 6" w:uiPriority="47"/>
+    <w:lsdException w:name="List Table 3 Accent 6" w:uiPriority="48"/>
+    <w:lsdException w:name="List Table 4 Accent 6" w:uiPriority="49"/>
+    <w:lsdException w:name="List Table 5 Dark Accent 6" w:uiPriority="50"/>
+    <w:lsdException w:name="List Table 6 Colorful Accent 6" w:uiPriority="51"/>
+    <w:lsdException w:name="List Table 7 Colorful Accent 6" w:uiPriority="52"/>
+    <w:lsdException w:name="Mention" w:semiHidden="1" w:unhideWhenUsed="1"/>
+    <w:lsdException w:name="Smart Hyperlink" w:semiHidden="1" w:unhideWhenUsed="1"/>
+    <w:lsdException w:name="Hashtag" w:semiHidden="1" w:unhideWhenUsed="1"/>
+    <w:lsdException w:name="Unresolved Mention" w:semiHidden="1" w:unhideWhenUsed="1"/>
+    <w:lsdException w:name="Smart Link" w:semiHidden="1" w:unhideWhenUsed="1"/>
   </w:latentStyles>
   <w:style w:type="paragraph" w:default="1" w:styleId="Normale">
     <w:name w:val="Normal"/>

</xml_diff>

<commit_message>
doc: modified script with new sensor and legend of byte sent to the bridge
</commit_message>
<xml_diff>
--- a/Doc/localdoc.docx
+++ b/Doc/localdoc.docx
@@ -41,63 +41,88 @@
       <w:r>
         <w:t xml:space="preserve"> si compone di </w:t>
       </w:r>
+      <w:r>
+        <w:t>4</w:t>
+      </w:r>
+      <w:r>
+        <w:t xml:space="preserve"> sensori: </w:t>
+      </w:r>
+      <w:r>
+        <w:t>2</w:t>
+      </w:r>
+      <w:r>
+        <w:t xml:space="preserve"> sensor</w:t>
+      </w:r>
+      <w:r>
+        <w:t>i</w:t>
+      </w:r>
+      <w:r>
+        <w:t xml:space="preserve"> ad infrarossi, un accelerometro e un sensore di temperatura e di umidità. Questi elementi saranno presenti in ogni cassetta.</w:t>
+      </w:r>
+    </w:p>
+    <w:p>
+      <w:r>
+        <w:t>La parte Central invece sarà unica e si compone di un rilevatore di impronte digitali e di una telecamera (forse?).</w:t>
+      </w:r>
+    </w:p>
+    <w:p>
+      <w:pPr>
+        <w:pStyle w:val="Sottotitolo"/>
+      </w:pPr>
+      <w:proofErr w:type="spellStart"/>
+      <w:r>
+        <w:t>Acquisition</w:t>
+      </w:r>
+      <w:proofErr w:type="spellEnd"/>
+    </w:p>
+    <w:p>
+      <w:r>
+        <w:t xml:space="preserve">Lo scopo dei sensori presenti è quello di produrre un </w:t>
+      </w:r>
+      <w:proofErr w:type="spellStart"/>
+      <w:r>
+        <w:t>digital</w:t>
+      </w:r>
+      <w:proofErr w:type="spellEnd"/>
+      <w:r>
+        <w:t xml:space="preserve"> twin per ogni cassetta e per fornire una intercomunicazione tra le varie cassette.</w:t>
+      </w:r>
+    </w:p>
+    <w:p>
+      <w:pPr>
+        <w:jc w:val="both"/>
+      </w:pPr>
       <w:proofErr w:type="gramStart"/>
       <w:r>
-        <w:t>3</w:t>
+        <w:t>In particolare</w:t>
       </w:r>
       <w:proofErr w:type="gramEnd"/>
       <w:r>
-        <w:t xml:space="preserve"> sensori: un sensore ad infrarossi, un accelerometro e un sensore di temperatura e di umidità. Questi elementi saranno presenti in ogni cassetta.</w:t>
-      </w:r>
-    </w:p>
-    <w:p>
-      <w:r>
-        <w:t>La parte Central invece sarà unica e si compone di un rilevatore di impronte digitali e di una telecamera (forse?).</w:t>
-      </w:r>
-    </w:p>
-    <w:p>
-      <w:pPr>
-        <w:pStyle w:val="Sottotitolo"/>
-      </w:pPr>
-      <w:proofErr w:type="spellStart"/>
-      <w:r>
-        <w:t>Acquisition</w:t>
-      </w:r>
-      <w:proofErr w:type="spellEnd"/>
-    </w:p>
-    <w:p>
-      <w:r>
-        <w:t xml:space="preserve">Lo scopo dei sensori presenti è quello di produrre un </w:t>
-      </w:r>
-      <w:proofErr w:type="spellStart"/>
-      <w:r>
-        <w:t>digital</w:t>
-      </w:r>
-      <w:proofErr w:type="spellEnd"/>
-      <w:r>
-        <w:t xml:space="preserve"> twin per ogni cassetta e per fornire una intercomunicazione tra le varie cassette.</w:t>
-      </w:r>
-    </w:p>
-    <w:p>
-      <w:pPr>
-        <w:jc w:val="both"/>
-      </w:pPr>
+        <w:t xml:space="preserve"> lo scopo d</w:t>
+      </w:r>
+      <w:r>
+        <w:t>el primo</w:t>
+      </w:r>
+      <w:r>
+        <w:t xml:space="preserve"> sensore a infrarossi sarà quello di verificare la presenza o meno dell’oggetto all’interno della cassetta,</w:t>
+      </w:r>
+      <w:r>
+        <w:t xml:space="preserve"> il secondo sensore ad infrarossi invece avrà lo scopo di verificare se la cassetta è aperta o chiusa</w:t>
+      </w:r>
+      <w:r>
+        <w:t xml:space="preserve"> mentre il sensore di temperatura e l’accelerometro funzionano a lato security. Tramite questi </w:t>
+      </w:r>
       <w:proofErr w:type="gramStart"/>
       <w:r>
-        <w:t>In particolare</w:t>
+        <w:t>sensori infatti</w:t>
       </w:r>
       <w:proofErr w:type="gramEnd"/>
       <w:r>
-        <w:t xml:space="preserve"> lo scopo del sensore a infrarossi sarà quello di verificare la presenza o meno dell’oggetto all’interno della cassetta, mentre il sensore di temperatura e l’accelerometro funzionano a lato security. Tramite questi </w:t>
-      </w:r>
-      <w:proofErr w:type="gramStart"/>
-      <w:r>
-        <w:t>sensori infatti</w:t>
-      </w:r>
-      <w:proofErr w:type="gramEnd"/>
-      <w:r>
         <w:t xml:space="preserve"> sarà possibile monitorare se è in atto un tentativo di manomissione alla cassetta e nel caso mandare in stato di blocco anche tutte le altre.</w:t>
       </w:r>
+      <w:r>
+        <w:t xml:space="preserve"> </w:t>
+      </w:r>
     </w:p>
     <w:p>
       <w:pPr>
@@ -114,13 +139,12 @@
       <w:r>
         <w:rPr>
           <w:noProof/>
-          <w:lang w:val="en-GB" w:eastAsia="en-GB"/>
         </w:rPr>
         <w:drawing>
-          <wp:inline distT="0" distB="0" distL="0" distR="0" wp14:anchorId="6367EF2D" wp14:editId="254F7F0B">
-            <wp:extent cx="6120130" cy="2485390"/>
-            <wp:effectExtent l="0" t="0" r="0" b="0"/>
-            <wp:docPr id="2" name="Immagine 2"/>
+          <wp:inline distT="0" distB="0" distL="0" distR="0" wp14:anchorId="0BCD4DE7" wp14:editId="0607BF9D">
+            <wp:extent cx="6120130" cy="2776855"/>
+            <wp:effectExtent l="0" t="0" r="1270" b="4445"/>
+            <wp:docPr id="789379725" name="Immagine 1" descr="Immagine che contiene testo, Ingegneria elettronica, elettronica, circuito&#10;&#10;Descrizione generata automaticamente"/>
             <wp:cNvGraphicFramePr>
               <a:graphicFrameLocks xmlns:a="http://schemas.openxmlformats.org/drawingml/2006/main" noChangeAspect="1"/>
             </wp:cNvGraphicFramePr>
@@ -128,11 +152,11 @@
               <a:graphicData uri="http://schemas.openxmlformats.org/drawingml/2006/picture">
                 <pic:pic xmlns:pic="http://schemas.openxmlformats.org/drawingml/2006/picture">
                   <pic:nvPicPr>
-                    <pic:cNvPr id="0" name="Immagine 2024-11-26 174505.png"/>
+                    <pic:cNvPr id="789379725" name="Immagine 1" descr="Immagine che contiene testo, Ingegneria elettronica, elettronica, circuito&#10;&#10;Descrizione generata automaticamente"/>
                     <pic:cNvPicPr/>
                   </pic:nvPicPr>
                   <pic:blipFill>
-                    <a:blip r:embed="rId7">
+                    <a:blip r:embed="rId7" cstate="print">
                       <a:extLst>
                         <a:ext uri="{28A0092B-C50C-407E-A947-70E740481C1C}">
                           <a14:useLocalDpi xmlns:a14="http://schemas.microsoft.com/office/drawing/2010/main" val="0"/>
@@ -146,7 +170,7 @@
                   <pic:spPr>
                     <a:xfrm>
                       <a:off x="0" y="0"/>
-                      <a:ext cx="6120130" cy="2485390"/>
+                      <a:ext cx="6120130" cy="2776855"/>
                     </a:xfrm>
                     <a:prstGeom prst="rect">
                       <a:avLst/>
@@ -235,6 +259,7 @@
         <w:jc w:val="both"/>
       </w:pPr>
       <w:r>
+        <w:lastRenderedPageBreak/>
         <w:t>Precisione della temperatura ±0.3</w:t>
       </w:r>
       <w:r>
@@ -289,7 +314,6 @@
         <w:rPr>
           <w:lang w:eastAsia="en-GB"/>
         </w:rPr>
-        <w:lastRenderedPageBreak/>
         <w:t>Risposta rapida e capacità anti-interferenza</w:t>
       </w:r>
     </w:p>
@@ -840,6 +864,7 @@
               <w:szCs w:val="22"/>
               <w:lang w:val="it-IT"/>
             </w:rPr>
+            <w:lastRenderedPageBreak/>
             <m:t>RH=</m:t>
           </m:r>
           <m:f>
@@ -932,7 +957,6 @@
           <w:szCs w:val="22"/>
           <w:lang w:val="it-IT"/>
         </w:rPr>
-        <w:lastRenderedPageBreak/>
         <w:t xml:space="preserve">La temperatura si può ottenere sostituendo il segnale di output di temperatura St nella seguente formula: </w:t>
       </w:r>
     </w:p>
@@ -1405,7 +1429,15 @@
           <w:rFonts w:eastAsia="Times New Roman" w:cstheme="minorHAnsi"/>
           <w:lang w:eastAsia="en-GB"/>
         </w:rPr>
-        <w:t>L'uscita del ricevitore IR va a livello basso quando riceve un segnale IR. Pertanto, il pin di uscita è normalmente basso, poiché, anche se il LED IR trasmette continuamente, in assenza di ostacoli non viene riflesso nulla verso il ricevitore IR. In questa condizione, il LED indicatore rimane spento. Quando viene rilevato un ostacolo, l'uscita del ricevitore IR va a livello basso perché il segnale IR viene riflesso dalla superficie dell'ostacolo. Questo fa sì che l'uscita del comparatore vada a livello basso. Tale uscita è collegata al catodo del LED, che quindi si accende.</w:t>
+        <w:t xml:space="preserve">L'uscita del ricevitore IR va a livello basso quando riceve un segnale IR. Pertanto, il pin di uscita è normalmente basso, poiché, anche se il LED IR trasmette continuamente, in assenza di ostacoli non viene riflesso nulla verso il ricevitore IR. In questa condizione, il LED indicatore rimane spento. Quando </w:t>
+      </w:r>
+      <w:r>
+        <w:rPr>
+          <w:rFonts w:eastAsia="Times New Roman" w:cstheme="minorHAnsi"/>
+          <w:lang w:eastAsia="en-GB"/>
+        </w:rPr>
+        <w:lastRenderedPageBreak/>
+        <w:t>viene rilevato un ostacolo, l'uscita del ricevitore IR va a livello basso perché il segnale IR viene riflesso dalla superficie dell'ostacolo. Questo fa sì che l'uscita del comparatore vada a livello basso. Tale uscita è collegata al catodo del LED, che quindi si accende.</w:t>
       </w:r>
     </w:p>
     <w:p>
@@ -1419,7 +1451,6 @@
         <w:rPr>
           <w:b/>
         </w:rPr>
-        <w:lastRenderedPageBreak/>
         <w:t>ACCELEROMATRO: ADXL345</w:t>
       </w:r>
     </w:p>
@@ -1796,6 +1827,335 @@
         <w:jc w:val="both"/>
         <w:rPr>
           <w:rFonts w:eastAsia="Times New Roman" w:cstheme="minorHAnsi"/>
+          <w:lang w:eastAsia="en-GB"/>
+        </w:rPr>
+      </w:pPr>
+      <w:r>
+        <w:rPr>
+          <w:rFonts w:eastAsia="Times New Roman" w:cstheme="minorHAnsi"/>
+          <w:lang w:eastAsia="en-GB"/>
+        </w:rPr>
+        <w:t xml:space="preserve">L'ADXL345 è un sistema completo per la misurazione dell'accelerazione su tre assi, con un intervallo di misurazione selezionabile tra ±2 g, ±4 g, ±8 g o ±16 g. È in grado di misurare sia l'accelerazione dinamica, derivante da movimento o urti, sia l'accelerazione statica, come la gravità, il che ne consente l'uso come sensore di inclinazione. Il sensore è costituito da una struttura </w:t>
+      </w:r>
+      <w:proofErr w:type="spellStart"/>
+      <w:r>
+        <w:rPr>
+          <w:rFonts w:eastAsia="Times New Roman" w:cstheme="minorHAnsi"/>
+          <w:lang w:eastAsia="en-GB"/>
+        </w:rPr>
+        <w:t>microlavorata</w:t>
+      </w:r>
+      <w:proofErr w:type="spellEnd"/>
+      <w:r>
+        <w:rPr>
+          <w:rFonts w:eastAsia="Times New Roman" w:cstheme="minorHAnsi"/>
+          <w:lang w:eastAsia="en-GB"/>
+        </w:rPr>
+        <w:t xml:space="preserve"> in superficie con tecnologia al polisilicio, costruita sopra un wafer di silicio. Molle in polisilicio sospendono la struttura sopra la superficie del wafer e forniscono una resistenza alle forze di accelerazione. La deflessione della struttura viene misurata tramite condensatori differenziali composti da piastre fisse indipendenti e piastre collegate alla </w:t>
+      </w:r>
+      <w:r>
+        <w:rPr>
+          <w:rFonts w:eastAsia="Times New Roman" w:cstheme="minorHAnsi"/>
+          <w:lang w:eastAsia="en-GB"/>
+        </w:rPr>
+        <w:lastRenderedPageBreak/>
+        <w:t xml:space="preserve">massa in movimento. L'accelerazione provoca la deflessione del fascio e squilibra il condensatore differenziale, generando un'uscita del sensore con un'ampiezza proporzionale all'accelerazione. </w:t>
+      </w:r>
+    </w:p>
+    <w:p>
+      <w:pPr>
+        <w:jc w:val="both"/>
+        <w:rPr>
+          <w:rFonts w:eastAsia="Times New Roman" w:cstheme="minorHAnsi"/>
+          <w:lang w:eastAsia="en-GB"/>
+        </w:rPr>
+      </w:pPr>
+    </w:p>
+    <w:p>
+      <w:pPr>
+        <w:jc w:val="both"/>
+        <w:rPr>
+          <w:rFonts w:eastAsia="Times New Roman" w:cstheme="minorHAnsi"/>
+          <w:color w:val="FF0000"/>
+          <w:lang w:eastAsia="en-GB"/>
+        </w:rPr>
+      </w:pPr>
+      <w:r>
+        <w:rPr>
+          <w:rFonts w:eastAsia="Times New Roman" w:cstheme="minorHAnsi"/>
+          <w:color w:val="FF0000"/>
+          <w:lang w:eastAsia="en-GB"/>
+        </w:rPr>
+        <w:t>INVIO DATI AL BRIDGE</w:t>
+      </w:r>
+    </w:p>
+    <w:p>
+      <w:pPr>
+        <w:jc w:val="both"/>
+        <w:rPr>
+          <w:rFonts w:eastAsia="Times New Roman" w:cstheme="minorHAnsi"/>
+          <w:color w:val="000000" w:themeColor="text1"/>
+          <w:lang w:eastAsia="en-GB"/>
+        </w:rPr>
+      </w:pPr>
+      <w:r>
+        <w:rPr>
+          <w:rFonts w:eastAsia="Times New Roman" w:cstheme="minorHAnsi"/>
+          <w:color w:val="000000" w:themeColor="text1"/>
+          <w:lang w:eastAsia="en-GB"/>
+        </w:rPr>
+        <w:t xml:space="preserve">Tramite lo script svolto su </w:t>
+      </w:r>
+      <w:r>
+        <w:rPr>
+          <w:rFonts w:eastAsia="Times New Roman" w:cstheme="minorHAnsi"/>
+          <w:color w:val="000000" w:themeColor="text1"/>
+          <w:lang w:eastAsia="en-GB"/>
+        </w:rPr>
+        <w:t>A</w:t>
+      </w:r>
+      <w:r>
+        <w:rPr>
+          <w:rFonts w:eastAsia="Times New Roman" w:cstheme="minorHAnsi"/>
+          <w:color w:val="000000" w:themeColor="text1"/>
+          <w:lang w:eastAsia="en-GB"/>
+        </w:rPr>
+        <w:t>rduino IDE verranno inviati 8 byte al bridge tramite le porte seriali. Di seguito la legenda sul significato dei seguenti dati:</w:t>
+      </w:r>
+    </w:p>
+    <w:p>
+      <w:pPr>
+        <w:jc w:val="both"/>
+      </w:pPr>
+      <w:r>
+        <w:t>1:</w:t>
+      </w:r>
+      <w:r>
+        <w:t xml:space="preserve"> </w:t>
+      </w:r>
+      <w:r>
+        <w:rPr>
+          <w:rFonts w:eastAsia="Times New Roman" w:cstheme="minorHAnsi"/>
+          <w:color w:val="000000" w:themeColor="text1"/>
+          <w:lang w:eastAsia="en-GB"/>
+        </w:rPr>
+        <w:t>Presenza/assenza dell’oggetto nella cassetta. Se il Byte in questione sarà ad 1 l’oggetto sarà presente all’interno mentre 0 altrimenti.</w:t>
+      </w:r>
+    </w:p>
+    <w:p>
+      <w:pPr>
+        <w:jc w:val="both"/>
+        <w:rPr>
+          <w:rFonts w:eastAsia="Times New Roman" w:cstheme="minorHAnsi"/>
+          <w:color w:val="000000" w:themeColor="text1"/>
+          <w:lang w:eastAsia="en-GB"/>
+        </w:rPr>
+      </w:pPr>
+      <w:r>
+        <w:rPr>
+          <w:rFonts w:eastAsia="Times New Roman" w:cstheme="minorHAnsi"/>
+          <w:color w:val="000000" w:themeColor="text1"/>
+          <w:lang w:eastAsia="en-GB"/>
+        </w:rPr>
+        <w:t>2-3</w:t>
+      </w:r>
+      <w:r>
+        <w:rPr>
+          <w:rFonts w:eastAsia="Times New Roman" w:cstheme="minorHAnsi"/>
+          <w:color w:val="000000" w:themeColor="text1"/>
+          <w:lang w:eastAsia="en-GB"/>
+        </w:rPr>
+        <w:t>:</w:t>
+      </w:r>
+      <w:r>
+        <w:rPr>
+          <w:rFonts w:eastAsia="Times New Roman" w:cstheme="minorHAnsi"/>
+          <w:color w:val="000000" w:themeColor="text1"/>
+          <w:lang w:eastAsia="en-GB"/>
+        </w:rPr>
+        <w:t xml:space="preserve"> Temperatura. Questi due byte vengono utilizzati per inviare la temperatura in gradi </w:t>
+      </w:r>
+      <w:r>
+        <w:rPr>
+          <w:rFonts w:eastAsia="Times New Roman" w:cstheme="minorHAnsi"/>
+          <w:color w:val="000000" w:themeColor="text1"/>
+          <w:lang w:eastAsia="en-GB"/>
+        </w:rPr>
+        <w:t>Celsius</w:t>
+      </w:r>
+      <w:r>
+        <w:rPr>
+          <w:rFonts w:eastAsia="Times New Roman" w:cstheme="minorHAnsi"/>
+          <w:color w:val="000000" w:themeColor="text1"/>
+          <w:lang w:eastAsia="en-GB"/>
+        </w:rPr>
+        <w:t xml:space="preserve"> in                                             formato decimale </w:t>
+      </w:r>
+      <w:proofErr w:type="gramStart"/>
+      <w:r>
+        <w:rPr>
+          <w:rFonts w:eastAsia="Times New Roman" w:cstheme="minorHAnsi"/>
+          <w:color w:val="000000" w:themeColor="text1"/>
+          <w:lang w:eastAsia="en-GB"/>
+        </w:rPr>
+        <w:t>al  bridge</w:t>
+      </w:r>
+      <w:proofErr w:type="gramEnd"/>
+    </w:p>
+    <w:p>
+      <w:pPr>
+        <w:jc w:val="both"/>
+        <w:rPr>
+          <w:rFonts w:eastAsia="Times New Roman" w:cstheme="minorHAnsi"/>
+          <w:color w:val="000000" w:themeColor="text1"/>
+          <w:lang w:eastAsia="en-GB"/>
+        </w:rPr>
+      </w:pPr>
+      <w:r>
+        <w:rPr>
+          <w:rFonts w:eastAsia="Times New Roman" w:cstheme="minorHAnsi"/>
+          <w:color w:val="000000" w:themeColor="text1"/>
+          <w:lang w:eastAsia="en-GB"/>
+        </w:rPr>
+        <w:t>4-</w:t>
+      </w:r>
+      <w:proofErr w:type="gramStart"/>
+      <w:r>
+        <w:rPr>
+          <w:rFonts w:eastAsia="Times New Roman" w:cstheme="minorHAnsi"/>
+          <w:color w:val="000000" w:themeColor="text1"/>
+          <w:lang w:eastAsia="en-GB"/>
+        </w:rPr>
+        <w:t>5</w:t>
+      </w:r>
+      <w:r>
+        <w:rPr>
+          <w:rFonts w:eastAsia="Times New Roman" w:cstheme="minorHAnsi"/>
+          <w:color w:val="000000" w:themeColor="text1"/>
+          <w:lang w:eastAsia="en-GB"/>
+        </w:rPr>
+        <w:t>:</w:t>
+      </w:r>
+      <w:r>
+        <w:rPr>
+          <w:rFonts w:eastAsia="Times New Roman" w:cstheme="minorHAnsi"/>
+          <w:color w:val="000000" w:themeColor="text1"/>
+          <w:lang w:eastAsia="en-GB"/>
+        </w:rPr>
+        <w:t xml:space="preserve">  Umidità</w:t>
+      </w:r>
+      <w:proofErr w:type="gramEnd"/>
+      <w:r>
+        <w:rPr>
+          <w:rFonts w:eastAsia="Times New Roman" w:cstheme="minorHAnsi"/>
+          <w:color w:val="000000" w:themeColor="text1"/>
+          <w:lang w:eastAsia="en-GB"/>
+        </w:rPr>
+        <w:t>:</w:t>
+      </w:r>
+      <w:r>
+        <w:rPr>
+          <w:rFonts w:eastAsia="Times New Roman" w:cstheme="minorHAnsi"/>
+          <w:color w:val="000000" w:themeColor="text1"/>
+          <w:lang w:eastAsia="en-GB"/>
+        </w:rPr>
+        <w:t xml:space="preserve"> Questi due byte vengono</w:t>
+      </w:r>
+      <w:r>
+        <w:rPr>
+          <w:rFonts w:eastAsia="Times New Roman" w:cstheme="minorHAnsi"/>
+          <w:color w:val="000000" w:themeColor="text1"/>
+          <w:lang w:eastAsia="en-GB"/>
+        </w:rPr>
+        <w:t xml:space="preserve"> </w:t>
+      </w:r>
+      <w:r>
+        <w:rPr>
+          <w:rFonts w:eastAsia="Times New Roman" w:cstheme="minorHAnsi"/>
+          <w:color w:val="000000" w:themeColor="text1"/>
+          <w:lang w:eastAsia="en-GB"/>
+        </w:rPr>
+        <w:t>utilizzati per inviare la percentuale di umidità nell’aria al bridge</w:t>
+      </w:r>
+    </w:p>
+    <w:p>
+      <w:pPr>
+        <w:jc w:val="both"/>
+        <w:rPr>
+          <w:rFonts w:eastAsia="Times New Roman" w:cstheme="minorHAnsi"/>
+          <w:color w:val="000000" w:themeColor="text1"/>
+          <w:lang w:eastAsia="en-GB"/>
+        </w:rPr>
+      </w:pPr>
+      <w:r>
+        <w:rPr>
+          <w:rFonts w:eastAsia="Times New Roman" w:cstheme="minorHAnsi"/>
+          <w:color w:val="000000" w:themeColor="text1"/>
+          <w:lang w:eastAsia="en-GB"/>
+        </w:rPr>
+        <w:t>6: infrazione/non infrazione: l’accelerometro rileva l’accelerazione del sensore lungo i 3 assi, qualora questa misura superi una certa soglia il byte viene impostato ad 1 altrimenti a 0. Ha scopo di rilevare se c’è un tentativo di manomissione fisica.</w:t>
+      </w:r>
+    </w:p>
+    <w:p>
+      <w:pPr>
+        <w:jc w:val="both"/>
+        <w:rPr>
+          <w:rFonts w:eastAsia="Times New Roman" w:cstheme="minorHAnsi"/>
+          <w:color w:val="000000" w:themeColor="text1"/>
+          <w:lang w:eastAsia="en-GB"/>
+        </w:rPr>
+      </w:pPr>
+      <w:r>
+        <w:rPr>
+          <w:rFonts w:eastAsia="Times New Roman" w:cstheme="minorHAnsi"/>
+          <w:color w:val="000000" w:themeColor="text1"/>
+          <w:lang w:eastAsia="en-GB"/>
+        </w:rPr>
+        <w:t>7: Lock/</w:t>
+      </w:r>
+      <w:proofErr w:type="spellStart"/>
+      <w:r>
+        <w:rPr>
+          <w:rFonts w:eastAsia="Times New Roman" w:cstheme="minorHAnsi"/>
+          <w:color w:val="000000" w:themeColor="text1"/>
+          <w:lang w:eastAsia="en-GB"/>
+        </w:rPr>
+        <w:t>Unlock</w:t>
+      </w:r>
+      <w:proofErr w:type="spellEnd"/>
+      <w:r>
+        <w:rPr>
+          <w:rFonts w:eastAsia="Times New Roman" w:cstheme="minorHAnsi"/>
+          <w:color w:val="000000" w:themeColor="text1"/>
+          <w:lang w:eastAsia="en-GB"/>
+        </w:rPr>
+        <w:t xml:space="preserve">: byte che viene impostato </w:t>
+      </w:r>
+      <w:r>
+        <w:rPr>
+          <w:rFonts w:eastAsia="Times New Roman" w:cstheme="minorHAnsi"/>
+          <w:color w:val="000000" w:themeColor="text1"/>
+          <w:lang w:eastAsia="en-GB"/>
+        </w:rPr>
+        <w:t xml:space="preserve">ad 1 qualora vi sia stato un tentativo di manomissione su una qualsiasi delle cassette di sicurezza. La presenza di questo byte ad 1 implica il blocco all’apertura di tutte le cassette. La situazione può essere sbloccata solo da </w:t>
+      </w:r>
+      <w:proofErr w:type="spellStart"/>
+      <w:r>
+        <w:rPr>
+          <w:rFonts w:eastAsia="Times New Roman" w:cstheme="minorHAnsi"/>
+          <w:color w:val="000000" w:themeColor="text1"/>
+          <w:lang w:eastAsia="en-GB"/>
+        </w:rPr>
+        <w:t>central</w:t>
+      </w:r>
+      <w:proofErr w:type="spellEnd"/>
+    </w:p>
+    <w:p>
+      <w:pPr>
+        <w:jc w:val="both"/>
+        <w:rPr>
+          <w:rFonts w:eastAsia="Times New Roman" w:cstheme="minorHAnsi"/>
+          <w:color w:val="000000" w:themeColor="text1"/>
           <w:u w:val="single"/>
           <w:lang w:eastAsia="en-GB"/>
         </w:rPr>
@@ -1803,97 +2163,90 @@
       <w:r>
         <w:rPr>
           <w:rFonts w:eastAsia="Times New Roman" w:cstheme="minorHAnsi"/>
-          <w:lang w:eastAsia="en-GB"/>
-        </w:rPr>
-        <w:t xml:space="preserve">L'ADXL345 è un sistema completo per la misurazione dell'accelerazione su tre assi, con un intervallo di misurazione selezionabile tra ±2 g, ±4 g, ±8 g o ±16 g. È in grado di misurare sia l'accelerazione dinamica, derivante da movimento o urti, sia l'accelerazione statica, come la gravità, il che ne consente l'uso come sensore di inclinazione. Il sensore è costituito da una struttura </w:t>
+          <w:color w:val="000000" w:themeColor="text1"/>
+          <w:lang w:eastAsia="en-GB"/>
+        </w:rPr>
+        <w:t>8: open/close: byte che indica se la cassett</w:t>
+      </w:r>
+      <w:r>
+        <w:rPr>
+          <w:rFonts w:eastAsia="Times New Roman" w:cstheme="minorHAnsi"/>
+          <w:color w:val="000000" w:themeColor="text1"/>
+          <w:lang w:eastAsia="en-GB"/>
+        </w:rPr>
+        <w:t>a è fisicamente aperta (1) o chiusa (0).</w:t>
+      </w:r>
+    </w:p>
+    <w:p>
+      <w:pPr>
+        <w:jc w:val="both"/>
+        <w:rPr>
+          <w:u w:val="single"/>
+        </w:rPr>
+      </w:pPr>
+    </w:p>
+    <w:p>
+      <w:pPr>
+        <w:pStyle w:val="Sottotitolo"/>
+      </w:pPr>
+      <w:r>
+        <w:t>Central</w:t>
+      </w:r>
+    </w:p>
+    <w:p>
+      <w:r>
+        <w:t xml:space="preserve">La parte Central ha come scopo lo sblocco della corretta cassetta di sicurezza tramite un meccanismo a due fattori: l’inserimento della propria impronta digitale e l’indicazione del numero di cassetta attraverso un riconoscimento numerico. La lista delle impronte registrate e i numeri associati è contenuta sul </w:t>
+      </w:r>
+      <w:proofErr w:type="gramStart"/>
+      <w:r>
+        <w:t>cloud dunque</w:t>
+      </w:r>
+      <w:proofErr w:type="gramEnd"/>
+      <w:r>
+        <w:t xml:space="preserve"> lo scopo della parte </w:t>
       </w:r>
       <w:proofErr w:type="spellStart"/>
       <w:r>
-        <w:rPr>
-          <w:rFonts w:eastAsia="Times New Roman" w:cstheme="minorHAnsi"/>
-          <w:lang w:eastAsia="en-GB"/>
-        </w:rPr>
-        <w:t>microlavorata</w:t>
+        <w:t>central</w:t>
       </w:r>
       <w:proofErr w:type="spellEnd"/>
       <w:r>
-        <w:rPr>
-          <w:rFonts w:eastAsia="Times New Roman" w:cstheme="minorHAnsi"/>
-          <w:lang w:eastAsia="en-GB"/>
-        </w:rPr>
-        <w:t xml:space="preserve"> in superficie con tecnologia al polisilicio, costruita sopra un wafer di silicio. Molle in polisilicio sospendono la struttura sopra la superficie del wafer e forniscono una resistenza alle forze di accelerazione. La deflessione della struttura viene misurata tramite condensatori differenziali composti da piastre fisse indipendenti e piastre collegate alla massa in movimento. L'accelerazione provoca la deflessione del fascio e squilibra il condensatore differenziale, generando un'uscita del sensore con un'ampiezza proporzionale all'accelerazione. </w:t>
-      </w:r>
-    </w:p>
-    <w:p>
-      <w:pPr>
-        <w:jc w:val="both"/>
-        <w:rPr>
-          <w:u w:val="single"/>
-        </w:rPr>
-      </w:pPr>
-    </w:p>
-    <w:p>
-      <w:pPr>
-        <w:pStyle w:val="Sottotitolo"/>
-      </w:pPr>
-      <w:r>
+        <w:t xml:space="preserve"> sarà quella di ottenere i dati che andranno confrontati con quelli contenuti nel server.  </w:t>
+      </w:r>
+    </w:p>
+    <w:p>
+      <w:pPr>
+        <w:jc w:val="both"/>
+      </w:pPr>
+      <w:r>
+        <w:t xml:space="preserve">La parte di </w:t>
+      </w:r>
+      <w:proofErr w:type="spellStart"/>
+      <w:r>
+        <w:t>central</w:t>
+      </w:r>
+      <w:proofErr w:type="spellEnd"/>
+      <w:r>
+        <w:t xml:space="preserve"> si sviluppa in </w:t>
+      </w:r>
+      <w:proofErr w:type="gramStart"/>
+      <w:r>
+        <w:t>2</w:t>
+      </w:r>
+      <w:proofErr w:type="gramEnd"/>
+      <w:r>
+        <w:t xml:space="preserve"> componenti principali: un lettore di impronte digitali e una telecamera per il riconoscimento dei segni.</w:t>
+      </w:r>
+    </w:p>
+    <w:p>
+      <w:pPr>
+        <w:jc w:val="both"/>
+      </w:pPr>
+      <w:r>
+        <w:rPr>
+          <w:noProof/>
+        </w:rPr>
         <w:lastRenderedPageBreak/>
-        <w:t>Central</w:t>
-      </w:r>
-    </w:p>
-    <w:p>
-      <w:r>
-        <w:t xml:space="preserve">La parte Central ha come scopo lo sblocco della corretta cassetta di sicurezza tramite un meccanismo a due fattori: l’inserimento della propria impronta digitale e l’indicazione del numero di cassetta attraverso un riconoscimento numerico. La lista delle impronte registrate e i numeri associati è contenuta sul </w:t>
-      </w:r>
-      <w:proofErr w:type="gramStart"/>
-      <w:r>
-        <w:t>cloud dunque</w:t>
-      </w:r>
-      <w:proofErr w:type="gramEnd"/>
-      <w:r>
-        <w:t xml:space="preserve"> lo scopo della parte </w:t>
-      </w:r>
-      <w:proofErr w:type="spellStart"/>
-      <w:r>
-        <w:t>central</w:t>
-      </w:r>
-      <w:proofErr w:type="spellEnd"/>
-      <w:r>
-        <w:t xml:space="preserve"> sarà quella di ottenere i dati che andranno confrontati con quelli contenuti nel server.  </w:t>
-      </w:r>
-    </w:p>
-    <w:p>
-      <w:pPr>
-        <w:jc w:val="both"/>
-      </w:pPr>
-      <w:r>
-        <w:t xml:space="preserve">La parte di </w:t>
-      </w:r>
-      <w:proofErr w:type="spellStart"/>
-      <w:r>
-        <w:t>central</w:t>
-      </w:r>
-      <w:proofErr w:type="spellEnd"/>
-      <w:r>
-        <w:t xml:space="preserve"> si sviluppa in </w:t>
-      </w:r>
-      <w:proofErr w:type="gramStart"/>
-      <w:r>
-        <w:t>2</w:t>
-      </w:r>
-      <w:proofErr w:type="gramEnd"/>
-      <w:r>
-        <w:t xml:space="preserve"> componenti principali: un lettore di impronte digitali e una telecamera per il riconoscimento dei segni.</w:t>
-      </w:r>
-    </w:p>
-    <w:p>
-      <w:pPr>
-        <w:jc w:val="both"/>
-      </w:pPr>
-      <w:r>
-        <w:rPr>
-          <w:noProof/>
-        </w:rPr>
         <w:drawing>
           <wp:inline distT="0" distB="0" distL="0" distR="0" wp14:anchorId="039CFB78" wp14:editId="27D9ACAA">
             <wp:extent cx="4731488" cy="2215541"/>
@@ -2198,15 +2551,7 @@
           <w:rFonts w:eastAsia="Times New Roman" w:cstheme="minorHAnsi"/>
           <w:lang w:eastAsia="en-GB"/>
         </w:rPr>
-        <w:t xml:space="preserve"> inviare il pacchetto di richiesta una volta pronta la trasmissione. </w:t>
-      </w:r>
-      <w:r>
-        <w:rPr>
-          <w:rFonts w:eastAsia="Times New Roman" w:cstheme="minorHAnsi"/>
-          <w:lang w:eastAsia="en-GB"/>
-        </w:rPr>
-        <w:lastRenderedPageBreak/>
-        <w:t xml:space="preserve">Infine, si procede con la trasmissione del pacchetto di dati. I pacchetti di dati includono principalmente: </w:t>
+        <w:t xml:space="preserve"> inviare il pacchetto di richiesta una volta pronta la trasmissione. Infine, si procede con la trasmissione del pacchetto di dati. I pacchetti di dati includono principalmente: </w:t>
       </w:r>
       <w:proofErr w:type="spellStart"/>
       <w:proofErr w:type="gramStart"/>
@@ -2409,6 +2754,7 @@
           <w:rFonts w:eastAsia="Times New Roman" w:cstheme="minorHAnsi"/>
           <w:lang w:eastAsia="en-GB"/>
         </w:rPr>
+        <w:lastRenderedPageBreak/>
         <w:t>2 byte per la lunghezza del pacchetto,</w:t>
       </w:r>
     </w:p>
@@ -3358,6 +3704,96 @@
     </w:lvl>
   </w:abstractNum>
   <w:abstractNum w:abstractNumId="4" w15:restartNumberingAfterBreak="0">
+    <w:nsid w:val="248A78DA"/>
+    <w:multiLevelType w:val="hybridMultilevel"/>
+    <w:tmpl w:val="41F0F900"/>
+    <w:lvl w:ilvl="0" w:tplc="0410000F">
+      <w:start w:val="1"/>
+      <w:numFmt w:val="decimal"/>
+      <w:lvlText w:val="%1."/>
+      <w:lvlJc w:val="left"/>
+      <w:pPr>
+        <w:ind w:left="720" w:hanging="360"/>
+      </w:pPr>
+      <w:rPr>
+        <w:rFonts w:hint="default"/>
+        <w:u w:val="none"/>
+      </w:rPr>
+    </w:lvl>
+    <w:lvl w:ilvl="1" w:tplc="04100019" w:tentative="1">
+      <w:start w:val="1"/>
+      <w:numFmt w:val="lowerLetter"/>
+      <w:lvlText w:val="%2."/>
+      <w:lvlJc w:val="left"/>
+      <w:pPr>
+        <w:ind w:left="1440" w:hanging="360"/>
+      </w:pPr>
+    </w:lvl>
+    <w:lvl w:ilvl="2" w:tplc="0410001B" w:tentative="1">
+      <w:start w:val="1"/>
+      <w:numFmt w:val="lowerRoman"/>
+      <w:lvlText w:val="%3."/>
+      <w:lvlJc w:val="right"/>
+      <w:pPr>
+        <w:ind w:left="2160" w:hanging="180"/>
+      </w:pPr>
+    </w:lvl>
+    <w:lvl w:ilvl="3" w:tplc="0410000F" w:tentative="1">
+      <w:start w:val="1"/>
+      <w:numFmt w:val="decimal"/>
+      <w:lvlText w:val="%4."/>
+      <w:lvlJc w:val="left"/>
+      <w:pPr>
+        <w:ind w:left="2880" w:hanging="360"/>
+      </w:pPr>
+    </w:lvl>
+    <w:lvl w:ilvl="4" w:tplc="04100019" w:tentative="1">
+      <w:start w:val="1"/>
+      <w:numFmt w:val="lowerLetter"/>
+      <w:lvlText w:val="%5."/>
+      <w:lvlJc w:val="left"/>
+      <w:pPr>
+        <w:ind w:left="3600" w:hanging="360"/>
+      </w:pPr>
+    </w:lvl>
+    <w:lvl w:ilvl="5" w:tplc="0410001B" w:tentative="1">
+      <w:start w:val="1"/>
+      <w:numFmt w:val="lowerRoman"/>
+      <w:lvlText w:val="%6."/>
+      <w:lvlJc w:val="right"/>
+      <w:pPr>
+        <w:ind w:left="4320" w:hanging="180"/>
+      </w:pPr>
+    </w:lvl>
+    <w:lvl w:ilvl="6" w:tplc="0410000F" w:tentative="1">
+      <w:start w:val="1"/>
+      <w:numFmt w:val="decimal"/>
+      <w:lvlText w:val="%7."/>
+      <w:lvlJc w:val="left"/>
+      <w:pPr>
+        <w:ind w:left="5040" w:hanging="360"/>
+      </w:pPr>
+    </w:lvl>
+    <w:lvl w:ilvl="7" w:tplc="04100019" w:tentative="1">
+      <w:start w:val="1"/>
+      <w:numFmt w:val="lowerLetter"/>
+      <w:lvlText w:val="%8."/>
+      <w:lvlJc w:val="left"/>
+      <w:pPr>
+        <w:ind w:left="5760" w:hanging="360"/>
+      </w:pPr>
+    </w:lvl>
+    <w:lvl w:ilvl="8" w:tplc="0410001B" w:tentative="1">
+      <w:start w:val="1"/>
+      <w:numFmt w:val="lowerRoman"/>
+      <w:lvlText w:val="%9."/>
+      <w:lvlJc w:val="right"/>
+      <w:pPr>
+        <w:ind w:left="6480" w:hanging="180"/>
+      </w:pPr>
+    </w:lvl>
+  </w:abstractNum>
+  <w:abstractNum w:abstractNumId="5" w15:restartNumberingAfterBreak="0">
     <w:nsid w:val="28B27D9E"/>
     <w:multiLevelType w:val="hybridMultilevel"/>
     <w:tmpl w:val="E5907844"/>
@@ -3470,7 +3906,7 @@
       </w:rPr>
     </w:lvl>
   </w:abstractNum>
-  <w:abstractNum w:abstractNumId="5" w15:restartNumberingAfterBreak="0">
+  <w:abstractNum w:abstractNumId="6" w15:restartNumberingAfterBreak="0">
     <w:nsid w:val="2F33716F"/>
     <w:multiLevelType w:val="multilevel"/>
     <w:tmpl w:val="E15AD97A"/>
@@ -3619,7 +4055,7 @@
       </w:rPr>
     </w:lvl>
   </w:abstractNum>
-  <w:abstractNum w:abstractNumId="6" w15:restartNumberingAfterBreak="0">
+  <w:abstractNum w:abstractNumId="7" w15:restartNumberingAfterBreak="0">
     <w:nsid w:val="3AB16691"/>
     <w:multiLevelType w:val="hybridMultilevel"/>
     <w:tmpl w:val="3814DE46"/>
@@ -3732,7 +4168,7 @@
       </w:rPr>
     </w:lvl>
   </w:abstractNum>
-  <w:abstractNum w:abstractNumId="7" w15:restartNumberingAfterBreak="0">
+  <w:abstractNum w:abstractNumId="8" w15:restartNumberingAfterBreak="0">
     <w:nsid w:val="3D1E744D"/>
     <w:multiLevelType w:val="multilevel"/>
     <w:tmpl w:val="F4E45E42"/>
@@ -3881,7 +4317,7 @@
       </w:rPr>
     </w:lvl>
   </w:abstractNum>
-  <w:abstractNum w:abstractNumId="8" w15:restartNumberingAfterBreak="0">
+  <w:abstractNum w:abstractNumId="9" w15:restartNumberingAfterBreak="0">
     <w:nsid w:val="43F26E3D"/>
     <w:multiLevelType w:val="multilevel"/>
     <w:tmpl w:val="EF4A97B0"/>
@@ -4030,7 +4466,7 @@
       </w:rPr>
     </w:lvl>
   </w:abstractNum>
-  <w:abstractNum w:abstractNumId="9" w15:restartNumberingAfterBreak="0">
+  <w:abstractNum w:abstractNumId="10" w15:restartNumberingAfterBreak="0">
     <w:nsid w:val="45B203FB"/>
     <w:multiLevelType w:val="hybridMultilevel"/>
     <w:tmpl w:val="C50CDFDA"/>
@@ -4143,7 +4579,7 @@
       </w:rPr>
     </w:lvl>
   </w:abstractNum>
-  <w:abstractNum w:abstractNumId="10" w15:restartNumberingAfterBreak="0">
+  <w:abstractNum w:abstractNumId="11" w15:restartNumberingAfterBreak="0">
     <w:nsid w:val="47F66AB8"/>
     <w:multiLevelType w:val="hybridMultilevel"/>
     <w:tmpl w:val="E370BBC8"/>
@@ -4256,7 +4692,7 @@
       </w:rPr>
     </w:lvl>
   </w:abstractNum>
-  <w:abstractNum w:abstractNumId="11" w15:restartNumberingAfterBreak="0">
+  <w:abstractNum w:abstractNumId="12" w15:restartNumberingAfterBreak="0">
     <w:nsid w:val="53F80F8F"/>
     <w:multiLevelType w:val="multilevel"/>
     <w:tmpl w:val="1AB62492"/>
@@ -4405,7 +4841,7 @@
       </w:rPr>
     </w:lvl>
   </w:abstractNum>
-  <w:abstractNum w:abstractNumId="12" w15:restartNumberingAfterBreak="0">
+  <w:abstractNum w:abstractNumId="13" w15:restartNumberingAfterBreak="0">
     <w:nsid w:val="594A338E"/>
     <w:multiLevelType w:val="multilevel"/>
     <w:tmpl w:val="FAD4444A"/>
@@ -4554,7 +4990,7 @@
       </w:rPr>
     </w:lvl>
   </w:abstractNum>
-  <w:abstractNum w:abstractNumId="13" w15:restartNumberingAfterBreak="0">
+  <w:abstractNum w:abstractNumId="14" w15:restartNumberingAfterBreak="0">
     <w:nsid w:val="6C816222"/>
     <w:multiLevelType w:val="hybridMultilevel"/>
     <w:tmpl w:val="08E214E6"/>
@@ -4667,7 +5103,7 @@
       </w:rPr>
     </w:lvl>
   </w:abstractNum>
-  <w:abstractNum w:abstractNumId="14" w15:restartNumberingAfterBreak="0">
+  <w:abstractNum w:abstractNumId="15" w15:restartNumberingAfterBreak="0">
     <w:nsid w:val="7FB10F31"/>
     <w:multiLevelType w:val="multilevel"/>
     <w:tmpl w:val="F626BDE2"/>
@@ -4823,43 +5259,46 @@
     <w:abstractNumId w:val="1"/>
   </w:num>
   <w:num w:numId="3" w16cid:durableId="891572728">
-    <w:abstractNumId w:val="4"/>
+    <w:abstractNumId w:val="5"/>
   </w:num>
   <w:num w:numId="4" w16cid:durableId="973681523">
-    <w:abstractNumId w:val="14"/>
+    <w:abstractNumId w:val="15"/>
   </w:num>
   <w:num w:numId="5" w16cid:durableId="535773959">
-    <w:abstractNumId w:val="13"/>
+    <w:abstractNumId w:val="14"/>
   </w:num>
   <w:num w:numId="6" w16cid:durableId="75515547">
     <w:abstractNumId w:val="2"/>
   </w:num>
   <w:num w:numId="7" w16cid:durableId="1561398429">
-    <w:abstractNumId w:val="9"/>
+    <w:abstractNumId w:val="10"/>
   </w:num>
   <w:num w:numId="8" w16cid:durableId="460077674">
-    <w:abstractNumId w:val="6"/>
+    <w:abstractNumId w:val="7"/>
   </w:num>
   <w:num w:numId="9" w16cid:durableId="737094126">
     <w:abstractNumId w:val="3"/>
   </w:num>
   <w:num w:numId="10" w16cid:durableId="1071931474">
-    <w:abstractNumId w:val="10"/>
+    <w:abstractNumId w:val="11"/>
   </w:num>
   <w:num w:numId="11" w16cid:durableId="849561090">
+    <w:abstractNumId w:val="13"/>
+  </w:num>
+  <w:num w:numId="12" w16cid:durableId="1905019475">
+    <w:abstractNumId w:val="6"/>
+  </w:num>
+  <w:num w:numId="13" w16cid:durableId="971063090">
     <w:abstractNumId w:val="12"/>
   </w:num>
-  <w:num w:numId="12" w16cid:durableId="1905019475">
-    <w:abstractNumId w:val="5"/>
-  </w:num>
-  <w:num w:numId="13" w16cid:durableId="971063090">
-    <w:abstractNumId w:val="11"/>
-  </w:num>
   <w:num w:numId="14" w16cid:durableId="1566798082">
-    <w:abstractNumId w:val="7"/>
+    <w:abstractNumId w:val="8"/>
   </w:num>
   <w:num w:numId="15" w16cid:durableId="423231563">
-    <w:abstractNumId w:val="8"/>
+    <w:abstractNumId w:val="9"/>
+  </w:num>
+  <w:num w:numId="16" w16cid:durableId="106239167">
+    <w:abstractNumId w:val="4"/>
   </w:num>
 </w:numbering>
 </file>

</xml_diff>

<commit_message>
Revert "chore: modified legend"
This reverts commit 41e8cc4e9f4e37ddecad7236ad98d384fe06c639.
</commit_message>
<xml_diff>
--- a/Doc/localdoc.docx
+++ b/Doc/localdoc.docx
@@ -15,7 +15,15 @@
         <w:t>La parte locale del progetto SMASHBOX si compone di due rami principali: La p</w:t>
       </w:r>
       <w:r>
-        <w:t>arte di Acquisition e la parte C</w:t>
+        <w:t xml:space="preserve">arte di </w:t>
+      </w:r>
+      <w:proofErr w:type="spellStart"/>
+      <w:r>
+        <w:t>Acquisition</w:t>
+      </w:r>
+      <w:proofErr w:type="spellEnd"/>
+      <w:r>
+        <w:t xml:space="preserve"> e la parte C</w:t>
       </w:r>
       <w:r>
         <w:t>entral.</w:t>
@@ -23,7 +31,15 @@
     </w:p>
     <w:p>
       <w:r>
-        <w:t xml:space="preserve">La parte di Acquisition si compone di </w:t>
+        <w:t xml:space="preserve">La parte di </w:t>
+      </w:r>
+      <w:proofErr w:type="spellStart"/>
+      <w:r>
+        <w:t>Acquisition</w:t>
+      </w:r>
+      <w:proofErr w:type="spellEnd"/>
+      <w:r>
+        <w:t xml:space="preserve"> si compone di </w:t>
       </w:r>
       <w:r>
         <w:t>4</w:t>
@@ -53,21 +69,36 @@
       <w:pPr>
         <w:pStyle w:val="Sottotitolo"/>
       </w:pPr>
+      <w:proofErr w:type="spellStart"/>
       <w:r>
         <w:t>Acquisition</w:t>
       </w:r>
-    </w:p>
-    <w:p>
-      <w:r>
-        <w:t>Lo scopo dei sensori presenti è quello di produrre un digital twin per ogni cassetta e per fornire una intercomunicazione tra le varie cassette.</w:t>
-      </w:r>
-    </w:p>
-    <w:p>
-      <w:pPr>
-        <w:jc w:val="both"/>
-      </w:pPr>
-      <w:r>
-        <w:t>In particolare lo scopo d</w:t>
+      <w:proofErr w:type="spellEnd"/>
+    </w:p>
+    <w:p>
+      <w:r>
+        <w:t xml:space="preserve">Lo scopo dei sensori presenti è quello di produrre un </w:t>
+      </w:r>
+      <w:proofErr w:type="spellStart"/>
+      <w:r>
+        <w:t>digital</w:t>
+      </w:r>
+      <w:proofErr w:type="spellEnd"/>
+      <w:r>
+        <w:t xml:space="preserve"> twin per ogni cassetta e per fornire una intercomunicazione tra le varie cassette.</w:t>
+      </w:r>
+    </w:p>
+    <w:p>
+      <w:pPr>
+        <w:jc w:val="both"/>
+      </w:pPr>
+      <w:proofErr w:type="gramStart"/>
+      <w:r>
+        <w:t>In particolare</w:t>
+      </w:r>
+      <w:proofErr w:type="gramEnd"/>
+      <w:r>
+        <w:t xml:space="preserve"> lo scopo d</w:t>
       </w:r>
       <w:r>
         <w:t>el primo</w:t>
@@ -79,7 +110,15 @@
         <w:t xml:space="preserve"> il secondo sensore ad infrarossi invece avrà lo scopo di verificare se la cassetta è aperta o chiusa</w:t>
       </w:r>
       <w:r>
-        <w:t xml:space="preserve"> mentre il sensore di temperatura e l’accelerometro funzionano a lato security. Tramite questi sensori infatti sarà possibile monitorare se è in atto un tentativo di manomissione alla cassetta e nel caso mandare in stato di blocco anche tutte le altre.</w:t>
+        <w:t xml:space="preserve"> mentre il sensore di temperatura e l’accelerometro funzionano a lato security. Tramite questi </w:t>
+      </w:r>
+      <w:proofErr w:type="gramStart"/>
+      <w:r>
+        <w:t>sensori infatti</w:t>
+      </w:r>
+      <w:proofErr w:type="gramEnd"/>
+      <w:r>
+        <w:t xml:space="preserve"> sarà possibile monitorare se è in atto un tentativo di manomissione alla cassetta e nel caso mandare in stato di blocco anche tutte le altre.</w:t>
       </w:r>
       <w:r>
         <w:t xml:space="preserve"> </w:t>
@@ -297,7 +336,15 @@
         <w:jc w:val="both"/>
       </w:pPr>
       <w:r>
-        <w:t>il sensore sfrutta il protocollo di comunicazione I2C che funziona attraverso 4 wires:</w:t>
+        <w:t xml:space="preserve">il sensore sfrutta il protocollo di comunicazione I2C che funziona attraverso 4 </w:t>
+      </w:r>
+      <w:proofErr w:type="spellStart"/>
+      <w:r>
+        <w:t>wires</w:t>
+      </w:r>
+      <w:proofErr w:type="spellEnd"/>
+      <w:r>
+        <w:t>:</w:t>
       </w:r>
     </w:p>
     <w:p>
@@ -309,9 +356,11 @@
         </w:numPr>
         <w:jc w:val="both"/>
       </w:pPr>
+      <w:proofErr w:type="spellStart"/>
       <w:r>
         <w:t>Vdd</w:t>
       </w:r>
+      <w:proofErr w:type="spellEnd"/>
     </w:p>
     <w:p>
       <w:pPr>
@@ -357,7 +406,23 @@
         <w:jc w:val="both"/>
       </w:pPr>
       <w:r>
-        <w:t>Il serial clock (SCL) viene utilizzato per sincronizzare la comunicazione tra il microprocessore (nel nostro caso Arduino Uno) e il sensore AHT25. Siccome l’interfaccia contiene una logica completamente static non esiste una frequenza SCL minima da imporre. Il pin SDA invece viene utilizzato per l’input e l’output dei dati dal sensore. Quando viene inviato un comando al sensore SDA è valido sull’edge di salita del segnale SCL, mentre quando SCL è alto SDA rimane stabile. Dopo il fronte di discesa di SCL il valore di SDA può essere modificato.</w:t>
+        <w:t xml:space="preserve">Il serial clock (SCL) viene utilizzato per sincronizzare la comunicazione tra il microprocessore (nel nostro caso Arduino Uno) e il sensore AHT25. Siccome l’interfaccia contiene una logica completamente </w:t>
+      </w:r>
+      <w:proofErr w:type="spellStart"/>
+      <w:r>
+        <w:t>static</w:t>
+      </w:r>
+      <w:proofErr w:type="spellEnd"/>
+      <w:r>
+        <w:t xml:space="preserve"> non esiste una frequenza SCL minima da imporre. Il pin SDA invece viene utilizzato per l’input e l’output dei dati dal sensore. Quando viene inviato un comando al sensore SDA è valido </w:t>
+      </w:r>
+      <w:proofErr w:type="spellStart"/>
+      <w:r>
+        <w:t>sull’edge</w:t>
+      </w:r>
+      <w:proofErr w:type="spellEnd"/>
+      <w:r>
+        <w:t xml:space="preserve"> di salita del segnale SCL, mentre quando SCL è alto SDA rimane stabile. Dopo il fronte di discesa di SCL il valore di SDA può essere modificato.</w:t>
       </w:r>
     </w:p>
     <w:p>
@@ -478,8 +543,9 @@
           <w:szCs w:val="22"/>
           <w:lang w:val="it-IT"/>
         </w:rPr>
-        <w:t xml:space="preserve"> in questo periodo) per raggiungere lo stato idle ed essere pronto a ricevere comandi inviati dall'host. Ogni trasmissione inizia con lo stato di start e termina con lo stato di stop. Stato di start: Quando SCL è alto, SDA passa da alto a basso. Lo stato di start è uno stato speciale del bus controllato dal master, che indica l'inizio della trasmissione dello slave (dopo lo Start, il BUS è generalmente considerato in uno stato occupato). Stato di stop: Quando SCL è alto, la linea SDA passa da basso ad alto. Lo stato di arresto è uno stato speciale del bus controllato dal master, che indica la fine della trasmissione dello slave (dopo lo Stop, il BUS è generalmente considerato in uno stato inattivo). Dopo l'avvio della trasmissione, il primo byte trasmesso tramite I²C include:</w:t>
-      </w:r>
+        <w:t xml:space="preserve"> in questo periodo) per raggiungere lo stato </w:t>
+      </w:r>
+      <w:proofErr w:type="spellStart"/>
       <w:r>
         <w:rPr>
           <w:rFonts w:asciiTheme="minorHAnsi" w:hAnsiTheme="minorHAnsi" w:cstheme="minorHAnsi"/>
@@ -487,8 +553,9 @@
           <w:szCs w:val="22"/>
           <w:lang w:val="it-IT"/>
         </w:rPr>
-        <w:t xml:space="preserve"> </w:t>
-      </w:r>
+        <w:t>idle</w:t>
+      </w:r>
+      <w:proofErr w:type="spellEnd"/>
       <w:r>
         <w:rPr>
           <w:rFonts w:asciiTheme="minorHAnsi" w:hAnsiTheme="minorHAnsi" w:cstheme="minorHAnsi"/>
@@ -496,8 +563,9 @@
           <w:szCs w:val="22"/>
           <w:lang w:val="it-IT"/>
         </w:rPr>
-        <w:t>L'indirizzo del dispositivo I²C a 7 bit (0x38)</w:t>
-      </w:r>
+        <w:t xml:space="preserve"> ed essere pronto a ricevere comandi inviati </w:t>
+      </w:r>
+      <w:proofErr w:type="spellStart"/>
       <w:r>
         <w:rPr>
           <w:rFonts w:asciiTheme="minorHAnsi" w:hAnsiTheme="minorHAnsi" w:cstheme="minorHAnsi"/>
@@ -505,8 +573,9 @@
           <w:szCs w:val="22"/>
           <w:lang w:val="it-IT"/>
         </w:rPr>
-        <w:t xml:space="preserve"> e </w:t>
-      </w:r>
+        <w:t>dall'host</w:t>
+      </w:r>
+      <w:proofErr w:type="spellEnd"/>
       <w:r>
         <w:rPr>
           <w:rFonts w:asciiTheme="minorHAnsi" w:hAnsiTheme="minorHAnsi" w:cstheme="minorHAnsi"/>
@@ -514,8 +583,9 @@
           <w:szCs w:val="22"/>
           <w:lang w:val="it-IT"/>
         </w:rPr>
-        <w:t>Un bit di direzione SDA (R per lettura: ‘1’, W per scrittura: ‘0’).</w:t>
-      </w:r>
+        <w:t xml:space="preserve">. Ogni trasmissione inizia con lo stato di start e termina con lo stato di stop. Stato di start: Quando SCL è alto, SDA passa da alto a basso. Lo stato di start è uno stato speciale del bus controllato dal master, che indica l'inizio della trasmissione </w:t>
+      </w:r>
+      <w:proofErr w:type="gramStart"/>
       <w:r>
         <w:rPr>
           <w:rFonts w:asciiTheme="minorHAnsi" w:hAnsiTheme="minorHAnsi" w:cstheme="minorHAnsi"/>
@@ -523,8 +593,9 @@
           <w:szCs w:val="22"/>
           <w:lang w:val="it-IT"/>
         </w:rPr>
-        <w:t xml:space="preserve"> </w:t>
-      </w:r>
+        <w:t>dello slave</w:t>
+      </w:r>
+      <w:proofErr w:type="gramEnd"/>
       <w:r>
         <w:rPr>
           <w:rFonts w:asciiTheme="minorHAnsi" w:hAnsiTheme="minorHAnsi" w:cstheme="minorHAnsi"/>
@@ -532,8 +603,9 @@
           <w:szCs w:val="22"/>
           <w:lang w:val="it-IT"/>
         </w:rPr>
-        <w:t>Dopo l'ottava discesa del fronte del clock SCL, il pin SDA viene abbassato (bit ACK) per indicare che i dati del sensore sono stati ricevuti correttamente.</w:t>
-      </w:r>
+        <w:t xml:space="preserve"> (dopo lo Start, il BUS è generalmente considerato in uno stato occupato). Stato di stop: Quando SCL è alto, la linea SDA passa da basso ad alto. Lo stato di arresto è uno stato speciale del bus controllato dal master, che indica la fine della trasmissione </w:t>
+      </w:r>
+      <w:proofErr w:type="gramStart"/>
       <w:r>
         <w:rPr>
           <w:rFonts w:asciiTheme="minorHAnsi" w:hAnsiTheme="minorHAnsi" w:cstheme="minorHAnsi"/>
@@ -541,8 +613,9 @@
           <w:szCs w:val="22"/>
           <w:lang w:val="it-IT"/>
         </w:rPr>
-        <w:t xml:space="preserve"> </w:t>
-      </w:r>
+        <w:t>dello slave</w:t>
+      </w:r>
+      <w:proofErr w:type="gramEnd"/>
       <w:r>
         <w:rPr>
           <w:rFonts w:asciiTheme="minorHAnsi" w:hAnsiTheme="minorHAnsi" w:cstheme="minorHAnsi"/>
@@ -550,19 +623,17 @@
           <w:szCs w:val="22"/>
           <w:lang w:val="it-IT"/>
         </w:rPr>
-        <w:t>Dopo l'invio del comando di inizializzazione (‘11100001’ per l'inizializzazione, ‘10101100’ per la misurazione di temperatura e umidità), l'MCU deve attendere fino al completamento della misurazione.</w:t>
-      </w:r>
-    </w:p>
-    <w:p>
-      <w:pPr>
-        <w:pStyle w:val="NormaleWeb"/>
+        <w:t xml:space="preserve"> (dopo lo Stop, il BUS è generalmente considerato in uno stato inattivo). Dopo l'avvio della trasmissione, il primo byte trasmesso tramite I²C include:</w:t>
+      </w:r>
+      <w:r>
         <w:rPr>
           <w:rFonts w:asciiTheme="minorHAnsi" w:hAnsiTheme="minorHAnsi" w:cstheme="minorHAnsi"/>
           <w:sz w:val="22"/>
           <w:szCs w:val="22"/>
           <w:lang w:val="it-IT"/>
         </w:rPr>
-      </w:pPr>
+        <w:t xml:space="preserve"> </w:t>
+      </w:r>
       <w:r>
         <w:rPr>
           <w:rFonts w:asciiTheme="minorHAnsi" w:hAnsiTheme="minorHAnsi" w:cstheme="minorHAnsi"/>
@@ -570,7 +641,7 @@
           <w:szCs w:val="22"/>
           <w:lang w:val="it-IT"/>
         </w:rPr>
-        <w:t xml:space="preserve">Processo di lettura del sensore: Dopo l'accensione, attendere almeno 100 ms. Prima di leggere i valori di temperatura e umidità, ottieni un byte della parola di stato inviando il comando 0x71. Se la parola di stato e 0x18 non sono uguali a 0x18, inizializzare i registri 0x1B, 0x1C, 0x1E. Se invece sono uguali, procedere al passaggio successivo. Attendere 10 ms e inviare il comando 0xAC per avviare la misurazione. Questo comando ha due parametri: il primo byte è 0x33 e il secondo byte è 0x00. Attendere 80 ms affinché la misurazione venga completata. Se il bit [7] della parola di stato letta è 0, significa che la misurazione è completata; a questo punto è possibile leggere sei byte consecutivi. Altrimenti, continuare ad attendere. </w:t>
+        <w:t>L'indirizzo del dispositivo I²C a 7 bit (0x38)</w:t>
       </w:r>
       <w:r>
         <w:rPr>
@@ -579,7 +650,161 @@
           <w:szCs w:val="22"/>
           <w:lang w:val="it-IT"/>
         </w:rPr>
-        <w:t>Attendere 80 ms affinché la misurazione venga completata. Se il bit [7] della parola di stato letta è 0, significa che la misurazione è completata; a questo punto è possibile leggere sei byte consecutivi. Altrimenti, continuare ad attendere. Calcolare i valori di temperatura e umidità.</w:t>
+        <w:t xml:space="preserve"> e </w:t>
+      </w:r>
+      <w:r>
+        <w:rPr>
+          <w:rFonts w:asciiTheme="minorHAnsi" w:hAnsiTheme="minorHAnsi" w:cstheme="minorHAnsi"/>
+          <w:sz w:val="22"/>
+          <w:szCs w:val="22"/>
+          <w:lang w:val="it-IT"/>
+        </w:rPr>
+        <w:t>Un bit di direzione SDA (R per lettura: ‘1’, W per scrittura: ‘0’).</w:t>
+      </w:r>
+      <w:r>
+        <w:rPr>
+          <w:rFonts w:asciiTheme="minorHAnsi" w:hAnsiTheme="minorHAnsi" w:cstheme="minorHAnsi"/>
+          <w:sz w:val="22"/>
+          <w:szCs w:val="22"/>
+          <w:lang w:val="it-IT"/>
+        </w:rPr>
+        <w:t xml:space="preserve"> </w:t>
+      </w:r>
+      <w:r>
+        <w:rPr>
+          <w:rFonts w:asciiTheme="minorHAnsi" w:hAnsiTheme="minorHAnsi" w:cstheme="minorHAnsi"/>
+          <w:sz w:val="22"/>
+          <w:szCs w:val="22"/>
+          <w:lang w:val="it-IT"/>
+        </w:rPr>
+        <w:t>Dopo l'ottava discesa del fronte del clock SCL, il pin SDA viene abbassato (bit ACK) per indicare che i dati del sensore sono stati ricevuti correttamente.</w:t>
+      </w:r>
+      <w:r>
+        <w:rPr>
+          <w:rFonts w:asciiTheme="minorHAnsi" w:hAnsiTheme="minorHAnsi" w:cstheme="minorHAnsi"/>
+          <w:sz w:val="22"/>
+          <w:szCs w:val="22"/>
+          <w:lang w:val="it-IT"/>
+        </w:rPr>
+        <w:t xml:space="preserve"> </w:t>
+      </w:r>
+      <w:r>
+        <w:rPr>
+          <w:rFonts w:asciiTheme="minorHAnsi" w:hAnsiTheme="minorHAnsi" w:cstheme="minorHAnsi"/>
+          <w:sz w:val="22"/>
+          <w:szCs w:val="22"/>
+          <w:lang w:val="it-IT"/>
+        </w:rPr>
+        <w:t>Dopo l'invio del comando di inizializzazione (‘11100001’ per l'inizializzazione, ‘10101100’ per la misurazione di temperatura e umidità), l'MCU deve attendere fino al completamento della misurazione.</w:t>
+      </w:r>
+    </w:p>
+    <w:p>
+      <w:pPr>
+        <w:pStyle w:val="NormaleWeb"/>
+        <w:rPr>
+          <w:rFonts w:asciiTheme="minorHAnsi" w:hAnsiTheme="minorHAnsi" w:cstheme="minorHAnsi"/>
+          <w:sz w:val="22"/>
+          <w:szCs w:val="22"/>
+          <w:lang w:val="it-IT"/>
+        </w:rPr>
+      </w:pPr>
+      <w:r>
+        <w:rPr>
+          <w:rFonts w:asciiTheme="minorHAnsi" w:hAnsiTheme="minorHAnsi" w:cstheme="minorHAnsi"/>
+          <w:sz w:val="22"/>
+          <w:szCs w:val="22"/>
+          <w:lang w:val="it-IT"/>
+        </w:rPr>
+        <w:t xml:space="preserve">Processo di lettura del sensore: Dopo l'accensione, attendere almeno 100 ms. Prima di leggere i valori di temperatura e umidità, ottieni un byte della parola di stato inviando il comando 0x71. Se la parola di stato e 0x18 </w:t>
+      </w:r>
+      <w:proofErr w:type="gramStart"/>
+      <w:r>
+        <w:rPr>
+          <w:rFonts w:asciiTheme="minorHAnsi" w:hAnsiTheme="minorHAnsi" w:cstheme="minorHAnsi"/>
+          <w:sz w:val="22"/>
+          <w:szCs w:val="22"/>
+          <w:lang w:val="it-IT"/>
+        </w:rPr>
+        <w:t>non sono uguali</w:t>
+      </w:r>
+      <w:proofErr w:type="gramEnd"/>
+      <w:r>
+        <w:rPr>
+          <w:rFonts w:asciiTheme="minorHAnsi" w:hAnsiTheme="minorHAnsi" w:cstheme="minorHAnsi"/>
+          <w:sz w:val="22"/>
+          <w:szCs w:val="22"/>
+          <w:lang w:val="it-IT"/>
+        </w:rPr>
+        <w:t xml:space="preserve"> a 0x18, inizializzare i registri 0x1B, 0x1C, 0x1E. Se invece sono uguali, procedere al passaggio successivo. Attendere 10 </w:t>
+      </w:r>
+      <w:proofErr w:type="spellStart"/>
+      <w:r>
+        <w:rPr>
+          <w:rFonts w:asciiTheme="minorHAnsi" w:hAnsiTheme="minorHAnsi" w:cstheme="minorHAnsi"/>
+          <w:sz w:val="22"/>
+          <w:szCs w:val="22"/>
+          <w:lang w:val="it-IT"/>
+        </w:rPr>
+        <w:t>ms</w:t>
+      </w:r>
+      <w:proofErr w:type="spellEnd"/>
+      <w:r>
+        <w:rPr>
+          <w:rFonts w:asciiTheme="minorHAnsi" w:hAnsiTheme="minorHAnsi" w:cstheme="minorHAnsi"/>
+          <w:sz w:val="22"/>
+          <w:szCs w:val="22"/>
+          <w:lang w:val="it-IT"/>
+        </w:rPr>
+        <w:t xml:space="preserve"> e inviare il comando 0xAC per avviare la misurazione. Questo comando ha due parametri: il primo byte è 0x33 e il secondo byte è 0x00. Attendere 80 </w:t>
+      </w:r>
+      <w:proofErr w:type="spellStart"/>
+      <w:r>
+        <w:rPr>
+          <w:rFonts w:asciiTheme="minorHAnsi" w:hAnsiTheme="minorHAnsi" w:cstheme="minorHAnsi"/>
+          <w:sz w:val="22"/>
+          <w:szCs w:val="22"/>
+          <w:lang w:val="it-IT"/>
+        </w:rPr>
+        <w:t>ms</w:t>
+      </w:r>
+      <w:proofErr w:type="spellEnd"/>
+      <w:r>
+        <w:rPr>
+          <w:rFonts w:asciiTheme="minorHAnsi" w:hAnsiTheme="minorHAnsi" w:cstheme="minorHAnsi"/>
+          <w:sz w:val="22"/>
+          <w:szCs w:val="22"/>
+          <w:lang w:val="it-IT"/>
+        </w:rPr>
+        <w:t xml:space="preserve"> affinché la misurazione venga completata. Se il bit [7] della parola di stato letta è 0, significa che la misurazione è completata; a questo punto è possibile leggere sei byte consecutivi. Altrimenti, continuare ad attendere. </w:t>
+      </w:r>
+      <w:r>
+        <w:rPr>
+          <w:rFonts w:asciiTheme="minorHAnsi" w:hAnsiTheme="minorHAnsi" w:cstheme="minorHAnsi"/>
+          <w:sz w:val="22"/>
+          <w:szCs w:val="22"/>
+          <w:lang w:val="it-IT"/>
+        </w:rPr>
+        <w:t xml:space="preserve">Attendere 80 </w:t>
+      </w:r>
+      <w:proofErr w:type="spellStart"/>
+      <w:r>
+        <w:rPr>
+          <w:rFonts w:asciiTheme="minorHAnsi" w:hAnsiTheme="minorHAnsi" w:cstheme="minorHAnsi"/>
+          <w:sz w:val="22"/>
+          <w:szCs w:val="22"/>
+          <w:lang w:val="it-IT"/>
+        </w:rPr>
+        <w:t>ms</w:t>
+      </w:r>
+      <w:proofErr w:type="spellEnd"/>
+      <w:r>
+        <w:rPr>
+          <w:rFonts w:asciiTheme="minorHAnsi" w:hAnsiTheme="minorHAnsi" w:cstheme="minorHAnsi"/>
+          <w:sz w:val="22"/>
+          <w:szCs w:val="22"/>
+          <w:lang w:val="it-IT"/>
+        </w:rPr>
+        <w:t xml:space="preserve"> affinché la misurazione venga completata. Se il bit [7] della parola di stato letta è 0, significa che la misurazione è completata; a questo punto è possibile leggere sei byte consecutivi. Altrimenti, continuare ad attendere. Calcolare i valori di temperatura e umidità.</w:t>
       </w:r>
     </w:p>
     <w:p>
@@ -1018,8 +1243,13 @@
       <w:pPr>
         <w:jc w:val="both"/>
       </w:pPr>
-      <w:r>
-        <w:t>3 pin:</w:t>
+      <w:proofErr w:type="gramStart"/>
+      <w:r>
+        <w:t>3</w:t>
+      </w:r>
+      <w:proofErr w:type="gramEnd"/>
+      <w:r>
+        <w:t xml:space="preserve"> pin:</w:t>
       </w:r>
     </w:p>
     <w:p>
@@ -1114,7 +1344,23 @@
           <w:rFonts w:eastAsia="Times New Roman" w:cstheme="minorHAnsi"/>
           <w:lang w:eastAsia="en-GB"/>
         </w:rPr>
-        <w:t>Inoltre, se l'orientamento dei LED Tx e Rx è parallelo</w:t>
+        <w:t xml:space="preserve">Inoltre, se l'orientamento dei LED </w:t>
+      </w:r>
+      <w:proofErr w:type="spellStart"/>
+      <w:r>
+        <w:rPr>
+          <w:rFonts w:eastAsia="Times New Roman" w:cstheme="minorHAnsi"/>
+          <w:lang w:eastAsia="en-GB"/>
+        </w:rPr>
+        <w:t>Tx</w:t>
+      </w:r>
+      <w:proofErr w:type="spellEnd"/>
+      <w:r>
+        <w:rPr>
+          <w:rFonts w:eastAsia="Times New Roman" w:cstheme="minorHAnsi"/>
+          <w:lang w:eastAsia="en-GB"/>
+        </w:rPr>
+        <w:t xml:space="preserve"> e Rx è parallelo</w:t>
       </w:r>
       <w:r>
         <w:rPr>
@@ -1240,7 +1486,15 @@
         <w:jc w:val="both"/>
       </w:pPr>
       <w:r>
-        <w:t>Piccolo, sottile e a basso consumo accelerometro a 3 assi</w:t>
+        <w:t xml:space="preserve">Piccolo, sottile e a basso consumo accelerometro a </w:t>
+      </w:r>
+      <w:proofErr w:type="gramStart"/>
+      <w:r>
+        <w:t>3</w:t>
+      </w:r>
+      <w:proofErr w:type="gramEnd"/>
+      <w:r>
+        <w:t xml:space="preserve"> assi</w:t>
       </w:r>
     </w:p>
     <w:p>
@@ -1279,7 +1533,15 @@
         <w:jc w:val="both"/>
       </w:pPr>
       <w:r>
-        <w:t>Comunicazione SPI/I2C (nello specifico nel codice è stata utilizzara la I2C)</w:t>
+        <w:t xml:space="preserve">Comunicazione SPI/I2C (nello specifico nel codice è stata </w:t>
+      </w:r>
+      <w:proofErr w:type="spellStart"/>
+      <w:r>
+        <w:t>utilizzara</w:t>
+      </w:r>
+      <w:proofErr w:type="spellEnd"/>
+      <w:r>
+        <w:t xml:space="preserve"> la I2C)</w:t>
       </w:r>
     </w:p>
     <w:p>
@@ -1432,7 +1694,39 @@
         <w:jc w:val="both"/>
       </w:pPr>
       <w:r>
-        <w:t>Siccome nella nostra implementazione è stato scelto il protocollo I2C i pin utilizzati saranno: gnd, vcc, sda e scl.</w:t>
+        <w:t xml:space="preserve">Siccome nella nostra implementazione è stato scelto il protocollo I2C i pin utilizzati saranno: </w:t>
+      </w:r>
+      <w:proofErr w:type="spellStart"/>
+      <w:r>
+        <w:t>gnd</w:t>
+      </w:r>
+      <w:proofErr w:type="spellEnd"/>
+      <w:r>
+        <w:t xml:space="preserve">, </w:t>
+      </w:r>
+      <w:proofErr w:type="spellStart"/>
+      <w:r>
+        <w:t>vcc</w:t>
+      </w:r>
+      <w:proofErr w:type="spellEnd"/>
+      <w:r>
+        <w:t xml:space="preserve">, </w:t>
+      </w:r>
+      <w:proofErr w:type="spellStart"/>
+      <w:r>
+        <w:t>sda</w:t>
+      </w:r>
+      <w:proofErr w:type="spellEnd"/>
+      <w:r>
+        <w:t xml:space="preserve"> e </w:t>
+      </w:r>
+      <w:proofErr w:type="spellStart"/>
+      <w:r>
+        <w:t>scl</w:t>
+      </w:r>
+      <w:proofErr w:type="spellEnd"/>
+      <w:r>
+        <w:t>.</w:t>
       </w:r>
       <w:r>
         <w:t xml:space="preserve"> </w:t>
@@ -1541,7 +1835,23 @@
           <w:rFonts w:eastAsia="Times New Roman" w:cstheme="minorHAnsi"/>
           <w:lang w:eastAsia="en-GB"/>
         </w:rPr>
-        <w:t xml:space="preserve">L'ADXL345 è un sistema completo per la misurazione dell'accelerazione su tre assi, con un intervallo di misurazione selezionabile tra ±2 g, ±4 g, ±8 g o ±16 g. È in grado di misurare sia l'accelerazione dinamica, derivante da movimento o urti, sia l'accelerazione statica, come la gravità, il che ne consente l'uso come sensore di inclinazione. Il sensore è costituito da una struttura microlavorata in superficie con tecnologia al polisilicio, costruita sopra un wafer di silicio. Molle in polisilicio sospendono la struttura sopra la superficie del wafer e forniscono una resistenza alle forze di accelerazione. La deflessione della struttura viene misurata tramite condensatori differenziali composti da piastre fisse indipendenti e piastre collegate alla </w:t>
+        <w:t xml:space="preserve">L'ADXL345 è un sistema completo per la misurazione dell'accelerazione su tre assi, con un intervallo di misurazione selezionabile tra ±2 g, ±4 g, ±8 g o ±16 g. È in grado di misurare sia l'accelerazione dinamica, derivante da movimento o urti, sia l'accelerazione statica, come la gravità, il che ne consente l'uso come sensore di inclinazione. Il sensore è costituito da una struttura </w:t>
+      </w:r>
+      <w:proofErr w:type="spellStart"/>
+      <w:r>
+        <w:rPr>
+          <w:rFonts w:eastAsia="Times New Roman" w:cstheme="minorHAnsi"/>
+          <w:lang w:eastAsia="en-GB"/>
+        </w:rPr>
+        <w:t>microlavorata</w:t>
+      </w:r>
+      <w:proofErr w:type="spellEnd"/>
+      <w:r>
+        <w:rPr>
+          <w:rFonts w:eastAsia="Times New Roman" w:cstheme="minorHAnsi"/>
+          <w:lang w:eastAsia="en-GB"/>
+        </w:rPr>
+        <w:t xml:space="preserve"> in superficie con tecnologia al polisilicio, costruita sopra un wafer di silicio. Molle in polisilicio sospendono la struttura sopra la superficie del wafer e forniscono una resistenza alle forze di accelerazione. La deflessione della struttura viene misurata tramite condensatori differenziali composti da piastre fisse indipendenti e piastre collegate alla </w:t>
       </w:r>
       <w:r>
         <w:rPr>
@@ -1610,7 +1920,18 @@
           <w:color w:val="000000" w:themeColor="text1"/>
           <w:lang w:eastAsia="en-GB"/>
         </w:rPr>
-        <w:t xml:space="preserve">rduino IDE verranno inviati </w:t>
+        <w:t>rduino IDE verranno inviati 8 byte al bridge tramite le porte seriali. Di seguito la legenda sul significato dei seguenti dati:</w:t>
+      </w:r>
+    </w:p>
+    <w:p>
+      <w:pPr>
+        <w:jc w:val="both"/>
+      </w:pPr>
+      <w:r>
+        <w:t>1:</w:t>
+      </w:r>
+      <w:r>
+        <w:t xml:space="preserve"> </w:t>
       </w:r>
       <w:r>
         <w:rPr>
@@ -1618,43 +1939,134 @@
           <w:color w:val="000000" w:themeColor="text1"/>
           <w:lang w:eastAsia="en-GB"/>
         </w:rPr>
-        <w:t>9</w:t>
-      </w:r>
-      <w:r>
+        <w:t>Presenza/assenza dell’oggetto nella cassetta. Se il Byte in questione sarà ad 1 l’oggetto sarà presente all’interno mentre 0 altrimenti.</w:t>
+      </w:r>
+    </w:p>
+    <w:p>
+      <w:pPr>
+        <w:jc w:val="both"/>
         <w:rPr>
           <w:rFonts w:eastAsia="Times New Roman" w:cstheme="minorHAnsi"/>
           <w:color w:val="000000" w:themeColor="text1"/>
           <w:lang w:eastAsia="en-GB"/>
         </w:rPr>
-        <w:t xml:space="preserve"> byte al bridge tramite le porte seriali. Di seguito la legenda sul significato dei seguenti dati:</w:t>
-      </w:r>
-    </w:p>
-    <w:p>
-      <w:pPr>
-        <w:jc w:val="both"/>
+      </w:pPr>
+      <w:r>
         <w:rPr>
           <w:rFonts w:eastAsia="Times New Roman" w:cstheme="minorHAnsi"/>
           <w:color w:val="000000" w:themeColor="text1"/>
           <w:lang w:eastAsia="en-GB"/>
         </w:rPr>
-      </w:pPr>
+        <w:t>2-3</w:t>
+      </w:r>
       <w:r>
         <w:rPr>
           <w:rFonts w:eastAsia="Times New Roman" w:cstheme="minorHAnsi"/>
           <w:color w:val="000000" w:themeColor="text1"/>
           <w:lang w:eastAsia="en-GB"/>
         </w:rPr>
-        <w:t>0: ID identificativo della cassetta che comunica i dati</w:t>
-      </w:r>
-    </w:p>
-    <w:p>
-      <w:pPr>
-        <w:jc w:val="both"/>
-      </w:pPr>
-      <w:r>
-        <w:t>1:</w:t>
-      </w:r>
-      <w:r>
+        <w:t>:</w:t>
+      </w:r>
+      <w:r>
+        <w:rPr>
+          <w:rFonts w:eastAsia="Times New Roman" w:cstheme="minorHAnsi"/>
+          <w:color w:val="000000" w:themeColor="text1"/>
+          <w:lang w:eastAsia="en-GB"/>
+        </w:rPr>
+        <w:t xml:space="preserve"> Temperatura. Questi due byte vengono utilizzati per inviare la temperatura in gradi </w:t>
+      </w:r>
+      <w:r>
+        <w:rPr>
+          <w:rFonts w:eastAsia="Times New Roman" w:cstheme="minorHAnsi"/>
+          <w:color w:val="000000" w:themeColor="text1"/>
+          <w:lang w:eastAsia="en-GB"/>
+        </w:rPr>
+        <w:t>Celsius</w:t>
+      </w:r>
+      <w:r>
+        <w:rPr>
+          <w:rFonts w:eastAsia="Times New Roman" w:cstheme="minorHAnsi"/>
+          <w:color w:val="000000" w:themeColor="text1"/>
+          <w:lang w:eastAsia="en-GB"/>
+        </w:rPr>
+        <w:t xml:space="preserve"> in                                             formato decimale </w:t>
+      </w:r>
+      <w:proofErr w:type="gramStart"/>
+      <w:r>
+        <w:rPr>
+          <w:rFonts w:eastAsia="Times New Roman" w:cstheme="minorHAnsi"/>
+          <w:color w:val="000000" w:themeColor="text1"/>
+          <w:lang w:eastAsia="en-GB"/>
+        </w:rPr>
+        <w:t>al  bridge</w:t>
+      </w:r>
+      <w:proofErr w:type="gramEnd"/>
+    </w:p>
+    <w:p>
+      <w:pPr>
+        <w:jc w:val="both"/>
+        <w:rPr>
+          <w:rFonts w:eastAsia="Times New Roman" w:cstheme="minorHAnsi"/>
+          <w:color w:val="000000" w:themeColor="text1"/>
+          <w:lang w:eastAsia="en-GB"/>
+        </w:rPr>
+      </w:pPr>
+      <w:r>
+        <w:rPr>
+          <w:rFonts w:eastAsia="Times New Roman" w:cstheme="minorHAnsi"/>
+          <w:color w:val="000000" w:themeColor="text1"/>
+          <w:lang w:eastAsia="en-GB"/>
+        </w:rPr>
+        <w:t>4-</w:t>
+      </w:r>
+      <w:proofErr w:type="gramStart"/>
+      <w:r>
+        <w:rPr>
+          <w:rFonts w:eastAsia="Times New Roman" w:cstheme="minorHAnsi"/>
+          <w:color w:val="000000" w:themeColor="text1"/>
+          <w:lang w:eastAsia="en-GB"/>
+        </w:rPr>
+        <w:t>5</w:t>
+      </w:r>
+      <w:r>
+        <w:rPr>
+          <w:rFonts w:eastAsia="Times New Roman" w:cstheme="minorHAnsi"/>
+          <w:color w:val="000000" w:themeColor="text1"/>
+          <w:lang w:eastAsia="en-GB"/>
+        </w:rPr>
+        <w:t>:</w:t>
+      </w:r>
+      <w:r>
+        <w:rPr>
+          <w:rFonts w:eastAsia="Times New Roman" w:cstheme="minorHAnsi"/>
+          <w:color w:val="000000" w:themeColor="text1"/>
+          <w:lang w:eastAsia="en-GB"/>
+        </w:rPr>
+        <w:t xml:space="preserve">  Umidità</w:t>
+      </w:r>
+      <w:proofErr w:type="gramEnd"/>
+      <w:r>
+        <w:rPr>
+          <w:rFonts w:eastAsia="Times New Roman" w:cstheme="minorHAnsi"/>
+          <w:color w:val="000000" w:themeColor="text1"/>
+          <w:lang w:eastAsia="en-GB"/>
+        </w:rPr>
+        <w:t>:</w:t>
+      </w:r>
+      <w:r>
+        <w:rPr>
+          <w:rFonts w:eastAsia="Times New Roman" w:cstheme="minorHAnsi"/>
+          <w:color w:val="000000" w:themeColor="text1"/>
+          <w:lang w:eastAsia="en-GB"/>
+        </w:rPr>
+        <w:t xml:space="preserve"> Questi due byte vengono</w:t>
+      </w:r>
+      <w:r>
+        <w:rPr>
+          <w:rFonts w:eastAsia="Times New Roman" w:cstheme="minorHAnsi"/>
+          <w:color w:val="000000" w:themeColor="text1"/>
+          <w:lang w:eastAsia="en-GB"/>
+        </w:rPr>
         <w:t xml:space="preserve"> </w:t>
       </w:r>
       <w:r>
@@ -1663,7 +2075,7 @@
           <w:color w:val="000000" w:themeColor="text1"/>
           <w:lang w:eastAsia="en-GB"/>
         </w:rPr>
-        <w:t>Presenza/assenza dell’oggetto nella cassetta. Se il Byte in questione sarà ad 1 l’oggetto sarà presente all’interno mentre 0 altrimenti.</w:t>
+        <w:t>utilizzati per inviare la percentuale di umidità nell’aria al bridge</w:t>
       </w:r>
     </w:p>
     <w:p>
@@ -1681,7 +2093,7 @@
           <w:color w:val="000000" w:themeColor="text1"/>
           <w:lang w:eastAsia="en-GB"/>
         </w:rPr>
-        <w:t>2-3: Temperatura. Questi due byte vengono utilizzati per inviare la temperatura in gradi Celsius in                                             formato decimale al  bridge</w:t>
+        <w:t>6: infrazione/non infrazione: l’accelerometro rileva l’accelerazione del sensore lungo i 3 assi, qualora questa misura superi una certa soglia il byte viene impostato ad 1 altrimenti a 0. Ha scopo di rilevare se c’è un tentativo di manomissione fisica.</w:t>
       </w:r>
     </w:p>
     <w:p>
@@ -1699,68 +2111,44 @@
           <w:color w:val="000000" w:themeColor="text1"/>
           <w:lang w:eastAsia="en-GB"/>
         </w:rPr>
-        <w:t>4-5:  Umidità: Questi due byte vengono</w:t>
-      </w:r>
+        <w:t>7: Lock/</w:t>
+      </w:r>
+      <w:proofErr w:type="spellStart"/>
       <w:r>
         <w:rPr>
           <w:rFonts w:eastAsia="Times New Roman" w:cstheme="minorHAnsi"/>
           <w:color w:val="000000" w:themeColor="text1"/>
           <w:lang w:eastAsia="en-GB"/>
         </w:rPr>
-        <w:t xml:space="preserve"> </w:t>
-      </w:r>
+        <w:t>Unlock</w:t>
+      </w:r>
+      <w:proofErr w:type="spellEnd"/>
       <w:r>
         <w:rPr>
           <w:rFonts w:eastAsia="Times New Roman" w:cstheme="minorHAnsi"/>
           <w:color w:val="000000" w:themeColor="text1"/>
           <w:lang w:eastAsia="en-GB"/>
         </w:rPr>
-        <w:t>utilizzati per inviare la percentuale di umidità nell’aria al bridge</w:t>
-      </w:r>
-    </w:p>
-    <w:p>
-      <w:pPr>
-        <w:jc w:val="both"/>
+        <w:t xml:space="preserve">: byte che viene impostato </w:t>
+      </w:r>
+      <w:r>
         <w:rPr>
           <w:rFonts w:eastAsia="Times New Roman" w:cstheme="minorHAnsi"/>
           <w:color w:val="000000" w:themeColor="text1"/>
           <w:lang w:eastAsia="en-GB"/>
         </w:rPr>
-      </w:pPr>
+        <w:t xml:space="preserve">ad 1 qualora vi sia stato un tentativo di manomissione su una qualsiasi delle cassette di sicurezza. La presenza di questo byte ad 1 implica il blocco all’apertura di tutte le cassette. La situazione può essere sbloccata solo da </w:t>
+      </w:r>
+      <w:proofErr w:type="spellStart"/>
       <w:r>
         <w:rPr>
           <w:rFonts w:eastAsia="Times New Roman" w:cstheme="minorHAnsi"/>
           <w:color w:val="000000" w:themeColor="text1"/>
           <w:lang w:eastAsia="en-GB"/>
         </w:rPr>
-        <w:t>6: infrazione/non infrazione: l’accelerometro rileva l’accelerazione del sensore lungo i 3 assi, qualora questa misura superi una certa soglia il byte viene impostato ad 1 altrimenti a 0. Ha scopo di rilevare se c’è un tentativo di manomissione fisica.</w:t>
-      </w:r>
-    </w:p>
-    <w:p>
-      <w:pPr>
-        <w:jc w:val="both"/>
-        <w:rPr>
-          <w:rFonts w:eastAsia="Times New Roman" w:cstheme="minorHAnsi"/>
-          <w:color w:val="000000" w:themeColor="text1"/>
-          <w:lang w:eastAsia="en-GB"/>
-        </w:rPr>
-      </w:pPr>
-      <w:r>
-        <w:rPr>
-          <w:rFonts w:eastAsia="Times New Roman" w:cstheme="minorHAnsi"/>
-          <w:color w:val="000000" w:themeColor="text1"/>
-          <w:lang w:eastAsia="en-GB"/>
-        </w:rPr>
-        <w:t xml:space="preserve">7: Lock/Unlock: byte che viene impostato </w:t>
-      </w:r>
-      <w:r>
-        <w:rPr>
-          <w:rFonts w:eastAsia="Times New Roman" w:cstheme="minorHAnsi"/>
-          <w:color w:val="000000" w:themeColor="text1"/>
-          <w:lang w:eastAsia="en-GB"/>
-        </w:rPr>
-        <w:t>ad 1 qualora vi sia stato un tentativo di manomissione su una qualsiasi delle cassette di sicurezza. La presenza di questo byte ad 1 implica il blocco all’apertura di tutte le cassette. La situazione può essere sbloccata solo da central</w:t>
-      </w:r>
+        <w:t>central</w:t>
+      </w:r>
+      <w:proofErr w:type="spellEnd"/>
     </w:p>
     <w:p>
       <w:pPr>
@@ -1807,15 +2195,47 @@
     </w:p>
     <w:p>
       <w:r>
-        <w:t xml:space="preserve">La parte Central ha come scopo lo sblocco della corretta cassetta di sicurezza tramite un meccanismo a due fattori: l’inserimento della propria impronta digitale e l’indicazione del numero di cassetta attraverso un riconoscimento numerico. La lista delle impronte registrate e i numeri associati è contenuta sul cloud dunque lo scopo della parte central sarà quella di ottenere i dati che andranno confrontati con quelli contenuti nel server.  </w:t>
-      </w:r>
-    </w:p>
-    <w:p>
-      <w:pPr>
-        <w:jc w:val="both"/>
-      </w:pPr>
-      <w:r>
-        <w:t>La parte di central si sviluppa in 2 componenti principali: un lettore di impronte digitali e una telecamera per il riconoscimento dei segni.</w:t>
+        <w:t xml:space="preserve">La parte Central ha come scopo lo sblocco della corretta cassetta di sicurezza tramite un meccanismo a due fattori: l’inserimento della propria impronta digitale e l’indicazione del numero di cassetta attraverso un riconoscimento numerico. La lista delle impronte registrate e i numeri associati è contenuta sul </w:t>
+      </w:r>
+      <w:proofErr w:type="gramStart"/>
+      <w:r>
+        <w:t>cloud dunque</w:t>
+      </w:r>
+      <w:proofErr w:type="gramEnd"/>
+      <w:r>
+        <w:t xml:space="preserve"> lo scopo della parte </w:t>
+      </w:r>
+      <w:proofErr w:type="spellStart"/>
+      <w:r>
+        <w:t>central</w:t>
+      </w:r>
+      <w:proofErr w:type="spellEnd"/>
+      <w:r>
+        <w:t xml:space="preserve"> sarà quella di ottenere i dati che andranno confrontati con quelli contenuti nel server.  </w:t>
+      </w:r>
+    </w:p>
+    <w:p>
+      <w:pPr>
+        <w:jc w:val="both"/>
+      </w:pPr>
+      <w:r>
+        <w:t xml:space="preserve">La parte di </w:t>
+      </w:r>
+      <w:proofErr w:type="spellStart"/>
+      <w:r>
+        <w:t>central</w:t>
+      </w:r>
+      <w:proofErr w:type="spellEnd"/>
+      <w:r>
+        <w:t xml:space="preserve"> si sviluppa in </w:t>
+      </w:r>
+      <w:proofErr w:type="gramStart"/>
+      <w:r>
+        <w:t>2</w:t>
+      </w:r>
+      <w:proofErr w:type="gramEnd"/>
+      <w:r>
+        <w:t xml:space="preserve"> componenti principali: un lettore di impronte digitali e una telecamera per il riconoscimento dei segni.</w:t>
       </w:r>
     </w:p>
     <w:p>
@@ -1981,9 +2401,11 @@
         </w:numPr>
         <w:jc w:val="both"/>
       </w:pPr>
+      <w:proofErr w:type="spellStart"/>
       <w:r>
         <w:t>Tx</w:t>
       </w:r>
+      <w:proofErr w:type="spellEnd"/>
     </w:p>
     <w:p>
       <w:pPr>
@@ -2033,9 +2455,11 @@
         </w:numPr>
         <w:jc w:val="both"/>
       </w:pPr>
+      <w:proofErr w:type="spellStart"/>
       <w:r>
         <w:t>TouchVin</w:t>
       </w:r>
+      <w:proofErr w:type="spellEnd"/>
     </w:p>
     <w:p>
       <w:pPr>
@@ -2111,21 +2535,71 @@
           <w:rFonts w:eastAsia="Times New Roman" w:cstheme="minorHAnsi"/>
           <w:lang w:eastAsia="en-GB"/>
         </w:rPr>
-        <w:t xml:space="preserve">Prima che l'interfaccia UART trasmetta i pacchetti di dati, deve prima ricevere il pacchetto di istruzioni relativo ai dati da inviare, quindi inviare il pacchetto di richiesta una volta pronta la trasmissione. Infine, si procede con la trasmissione del pacchetto di dati. I pacchetti di dati includono principalmente: </w:t>
-      </w:r>
-      <w:r>
-        <w:rPr>
-          <w:rFonts w:eastAsia="Times New Roman" w:cstheme="minorHAnsi"/>
-          <w:lang w:eastAsia="en-GB"/>
-        </w:rPr>
-        <w:t xml:space="preserve">header </w:t>
-      </w:r>
-      <w:r>
-        <w:rPr>
-          <w:rFonts w:eastAsia="Times New Roman" w:cstheme="minorHAnsi"/>
-          <w:lang w:eastAsia="en-GB"/>
-        </w:rPr>
-        <w:t xml:space="preserve"> del pacchetto, indirizzo del chip, identificatore del pacchetto, lunghezza del pacchetto, dati e checksum.</w:t>
+        <w:t xml:space="preserve">Prima che l'interfaccia UART trasmetta i pacchetti di dati, deve prima ricevere il pacchetto di istruzioni relativo ai dati da </w:t>
+      </w:r>
+      <w:proofErr w:type="gramStart"/>
+      <w:r>
+        <w:rPr>
+          <w:rFonts w:eastAsia="Times New Roman" w:cstheme="minorHAnsi"/>
+          <w:lang w:eastAsia="en-GB"/>
+        </w:rPr>
+        <w:t>inviare, quindi</w:t>
+      </w:r>
+      <w:proofErr w:type="gramEnd"/>
+      <w:r>
+        <w:rPr>
+          <w:rFonts w:eastAsia="Times New Roman" w:cstheme="minorHAnsi"/>
+          <w:lang w:eastAsia="en-GB"/>
+        </w:rPr>
+        <w:t xml:space="preserve"> inviare il pacchetto di richiesta una volta pronta la trasmissione. Infine, si procede con la trasmissione del pacchetto di dati. I pacchetti di dati includono principalmente: </w:t>
+      </w:r>
+      <w:proofErr w:type="spellStart"/>
+      <w:proofErr w:type="gramStart"/>
+      <w:r>
+        <w:rPr>
+          <w:rFonts w:eastAsia="Times New Roman" w:cstheme="minorHAnsi"/>
+          <w:lang w:eastAsia="en-GB"/>
+        </w:rPr>
+        <w:t>header</w:t>
+      </w:r>
+      <w:proofErr w:type="spellEnd"/>
+      <w:r>
+        <w:rPr>
+          <w:rFonts w:eastAsia="Times New Roman" w:cstheme="minorHAnsi"/>
+          <w:lang w:eastAsia="en-GB"/>
+        </w:rPr>
+        <w:t xml:space="preserve"> </w:t>
+      </w:r>
+      <w:r>
+        <w:rPr>
+          <w:rFonts w:eastAsia="Times New Roman" w:cstheme="minorHAnsi"/>
+          <w:lang w:eastAsia="en-GB"/>
+        </w:rPr>
+        <w:t xml:space="preserve"> del</w:t>
+      </w:r>
+      <w:proofErr w:type="gramEnd"/>
+      <w:r>
+        <w:rPr>
+          <w:rFonts w:eastAsia="Times New Roman" w:cstheme="minorHAnsi"/>
+          <w:lang w:eastAsia="en-GB"/>
+        </w:rPr>
+        <w:t xml:space="preserve"> pacchetto, indirizzo del chip, identificatore del pacchetto, lunghezza del pacchetto, dati e </w:t>
+      </w:r>
+      <w:proofErr w:type="spellStart"/>
+      <w:r>
+        <w:rPr>
+          <w:rFonts w:eastAsia="Times New Roman" w:cstheme="minorHAnsi"/>
+          <w:lang w:eastAsia="en-GB"/>
+        </w:rPr>
+        <w:t>checksum</w:t>
+      </w:r>
+      <w:proofErr w:type="spellEnd"/>
+      <w:r>
+        <w:rPr>
+          <w:rFonts w:eastAsia="Times New Roman" w:cstheme="minorHAnsi"/>
+          <w:lang w:eastAsia="en-GB"/>
+        </w:rPr>
+        <w:t>.</w:t>
       </w:r>
       <w:r>
         <w:rPr>
@@ -2204,8 +2678,17 @@
           <w:rFonts w:eastAsia="Times New Roman" w:cstheme="minorHAnsi"/>
           <w:lang w:eastAsia="en-GB"/>
         </w:rPr>
-        <w:t>l’header</w:t>
-      </w:r>
+        <w:t>l’</w:t>
+      </w:r>
+      <w:proofErr w:type="spellStart"/>
+      <w:r>
+        <w:rPr>
+          <w:rFonts w:eastAsia="Times New Roman" w:cstheme="minorHAnsi"/>
+          <w:lang w:eastAsia="en-GB"/>
+        </w:rPr>
+        <w:t>header</w:t>
+      </w:r>
+      <w:proofErr w:type="spellEnd"/>
       <w:r>
         <w:rPr>
           <w:rFonts w:eastAsia="Times New Roman" w:cstheme="minorHAnsi"/>
@@ -2312,7 +2795,23 @@
           <w:rFonts w:eastAsia="Times New Roman" w:cstheme="minorHAnsi"/>
           <w:lang w:eastAsia="en-GB"/>
         </w:rPr>
-        <w:t>2 byte per il checksum.</w:t>
+        <w:t xml:space="preserve">2 byte per il </w:t>
+      </w:r>
+      <w:proofErr w:type="spellStart"/>
+      <w:r>
+        <w:rPr>
+          <w:rFonts w:eastAsia="Times New Roman" w:cstheme="minorHAnsi"/>
+          <w:lang w:eastAsia="en-GB"/>
+        </w:rPr>
+        <w:t>checksum</w:t>
+      </w:r>
+      <w:proofErr w:type="spellEnd"/>
+      <w:r>
+        <w:rPr>
+          <w:rFonts w:eastAsia="Times New Roman" w:cstheme="minorHAnsi"/>
+          <w:lang w:eastAsia="en-GB"/>
+        </w:rPr>
+        <w:t>.</w:t>
       </w:r>
     </w:p>
     <w:p>
@@ -2328,7 +2827,23 @@
           <w:rFonts w:eastAsia="Times New Roman" w:cstheme="minorHAnsi"/>
           <w:lang w:eastAsia="en-GB"/>
         </w:rPr>
-        <w:t>La lunghezza totale di ciascun pacchetto sarà quindi di 139 byte. Inoltre, negli  8 pacchetti: L'identificatore del pacchetto dei primi 7 è 02H e  L'identificatore dell'ultimo pacchetto è 08H. Infine, è importante notare che, se la lunghezza di un pacchetto non raggiunge i 139 byte, non verrà estesa artificialmente a tale lunghezza in nessun altro modo.</w:t>
+        <w:t xml:space="preserve">La lunghezza totale di ciascun pacchetto sarà quindi di 139 byte. Inoltre, </w:t>
+      </w:r>
+      <w:proofErr w:type="gramStart"/>
+      <w:r>
+        <w:rPr>
+          <w:rFonts w:eastAsia="Times New Roman" w:cstheme="minorHAnsi"/>
+          <w:lang w:eastAsia="en-GB"/>
+        </w:rPr>
+        <w:t>negli  8</w:t>
+      </w:r>
+      <w:proofErr w:type="gramEnd"/>
+      <w:r>
+        <w:rPr>
+          <w:rFonts w:eastAsia="Times New Roman" w:cstheme="minorHAnsi"/>
+          <w:lang w:eastAsia="en-GB"/>
+        </w:rPr>
+        <w:t xml:space="preserve"> pacchetti: L'identificatore del pacchetto dei primi 7 è 02H e  L'identificatore dell'ultimo pacchetto è 08H. Infine, è importante notare che, se la lunghezza di un pacchetto non raggiunge i 139 byte, non verrà estesa artificialmente a tale lunghezza in nessun altro modo.</w:t>
       </w:r>
     </w:p>
     <w:p>
@@ -2364,7 +2879,27 @@
           <w:szCs w:val="22"/>
           <w:lang w:val="it-IT"/>
         </w:rPr>
-        <w:t xml:space="preserve"> Prima della trasmissione USB, è necessario ricevere il pacchetto di istruzioni relativo al pacchetto di dati e trasmettere il pacchetto di richiesta di successo una volta che la trasmissione è pronta. I pacchetti di dati USB contengono solo i dati, senza intestazione del pacchetto, indirizzo del chip, identificatore del pacchetto, lunghezza del pacchetto o checksum. A differenza della trasmissione segmentata dell'interfaccia UART, la trasmissione USB avviene in pacchetti completi.</w:t>
+        <w:t xml:space="preserve"> Prima della trasmissione USB, è necessario ricevere il pacchetto di istruzioni relativo al pacchetto di dati e trasmettere il pacchetto di richiesta di successo una volta che la trasmissione è pronta. I pacchetti di dati USB contengono solo i dati, senza intestazione del pacchetto, indirizzo del chip, identificatore del pacchetto, lunghezza del pacchetto o </w:t>
+      </w:r>
+      <w:proofErr w:type="spellStart"/>
+      <w:r>
+        <w:rPr>
+          <w:rFonts w:asciiTheme="minorHAnsi" w:hAnsiTheme="minorHAnsi" w:cstheme="minorHAnsi"/>
+          <w:sz w:val="22"/>
+          <w:szCs w:val="22"/>
+          <w:lang w:val="it-IT"/>
+        </w:rPr>
+        <w:t>checksum</w:t>
+      </w:r>
+      <w:proofErr w:type="spellEnd"/>
+      <w:r>
+        <w:rPr>
+          <w:rFonts w:asciiTheme="minorHAnsi" w:hAnsiTheme="minorHAnsi" w:cstheme="minorHAnsi"/>
+          <w:sz w:val="22"/>
+          <w:szCs w:val="22"/>
+          <w:lang w:val="it-IT"/>
+        </w:rPr>
+        <w:t>. A differenza della trasmissione segmentata dell'interfaccia UART, la trasmissione USB avviene in pacchetti completi.</w:t>
       </w:r>
     </w:p>
     <w:p>

</xml_diff>

<commit_message>
doc: added ID byte to the legend
</commit_message>
<xml_diff>
--- a/Doc/localdoc.docx
+++ b/Doc/localdoc.docx
@@ -1920,7 +1920,41 @@
           <w:color w:val="000000" w:themeColor="text1"/>
           <w:lang w:eastAsia="en-GB"/>
         </w:rPr>
-        <w:t>rduino IDE verranno inviati 8 byte al bridge tramite le porte seriali. Di seguito la legenda sul significato dei seguenti dati:</w:t>
+        <w:t xml:space="preserve">rduino IDE verranno inviati </w:t>
+      </w:r>
+      <w:r>
+        <w:rPr>
+          <w:rFonts w:eastAsia="Times New Roman" w:cstheme="minorHAnsi"/>
+          <w:color w:val="000000" w:themeColor="text1"/>
+          <w:lang w:eastAsia="en-GB"/>
+        </w:rPr>
+        <w:t>9</w:t>
+      </w:r>
+      <w:r>
+        <w:rPr>
+          <w:rFonts w:eastAsia="Times New Roman" w:cstheme="minorHAnsi"/>
+          <w:color w:val="000000" w:themeColor="text1"/>
+          <w:lang w:eastAsia="en-GB"/>
+        </w:rPr>
+        <w:t xml:space="preserve"> byte al bridge tramite le porte seriali. Di seguito la legenda sul significato dei seguenti dati:</w:t>
+      </w:r>
+    </w:p>
+    <w:p>
+      <w:pPr>
+        <w:jc w:val="both"/>
+        <w:rPr>
+          <w:rFonts w:eastAsia="Times New Roman" w:cstheme="minorHAnsi"/>
+          <w:color w:val="000000" w:themeColor="text1"/>
+          <w:lang w:eastAsia="en-GB"/>
+        </w:rPr>
+      </w:pPr>
+      <w:r>
+        <w:rPr>
+          <w:rFonts w:eastAsia="Times New Roman" w:cstheme="minorHAnsi"/>
+          <w:color w:val="000000" w:themeColor="text1"/>
+          <w:lang w:eastAsia="en-GB"/>
+        </w:rPr>
+        <w:t>0: ID-&gt; identificativo della cassetta (Local -&gt; Bridge)</w:t>
       </w:r>
     </w:p>
     <w:p>
@@ -1983,6 +2017,32 @@
           <w:color w:val="000000" w:themeColor="text1"/>
           <w:lang w:eastAsia="en-GB"/>
         </w:rPr>
+        <w:t xml:space="preserve"> (Local -&gt; Bridge)</w:t>
+      </w:r>
+    </w:p>
+    <w:p>
+      <w:pPr>
+        <w:jc w:val="both"/>
+        <w:rPr>
+          <w:rFonts w:eastAsia="Times New Roman" w:cstheme="minorHAnsi"/>
+          <w:color w:val="000000" w:themeColor="text1"/>
+          <w:lang w:eastAsia="en-GB"/>
+        </w:rPr>
+      </w:pPr>
+      <w:r>
+        <w:rPr>
+          <w:rFonts w:eastAsia="Times New Roman" w:cstheme="minorHAnsi"/>
+          <w:color w:val="000000" w:themeColor="text1"/>
+          <w:lang w:eastAsia="en-GB"/>
+        </w:rPr>
+        <w:t>4-5: Umidità: Questi due byte vengono</w:t>
+      </w:r>
+      <w:r>
+        <w:rPr>
+          <w:rFonts w:eastAsia="Times New Roman" w:cstheme="minorHAnsi"/>
+          <w:color w:val="000000" w:themeColor="text1"/>
+          <w:lang w:eastAsia="en-GB"/>
+        </w:rPr>
         <w:t xml:space="preserve"> </w:t>
       </w:r>
       <w:r>
@@ -1991,33 +2051,33 @@
           <w:color w:val="000000" w:themeColor="text1"/>
           <w:lang w:eastAsia="en-GB"/>
         </w:rPr>
-        <w:t>(Local -&gt; Bridge)</w:t>
-      </w:r>
-    </w:p>
-    <w:p>
-      <w:pPr>
-        <w:jc w:val="both"/>
+        <w:t>utilizzati per inviare la percentuale di umidità nell’aria al bridge</w:t>
+      </w:r>
+      <w:r>
         <w:rPr>
           <w:rFonts w:eastAsia="Times New Roman" w:cstheme="minorHAnsi"/>
           <w:color w:val="000000" w:themeColor="text1"/>
           <w:lang w:eastAsia="en-GB"/>
         </w:rPr>
-      </w:pPr>
-      <w:r>
+        <w:t xml:space="preserve"> (Local -&gt; Bridge)</w:t>
+      </w:r>
+    </w:p>
+    <w:p>
+      <w:pPr>
+        <w:jc w:val="both"/>
         <w:rPr>
           <w:rFonts w:eastAsia="Times New Roman" w:cstheme="minorHAnsi"/>
           <w:color w:val="000000" w:themeColor="text1"/>
           <w:lang w:eastAsia="en-GB"/>
         </w:rPr>
-        <w:t>4-5: Umidità: Questi due byte vengono</w:t>
-      </w:r>
+      </w:pPr>
       <w:r>
         <w:rPr>
           <w:rFonts w:eastAsia="Times New Roman" w:cstheme="minorHAnsi"/>
           <w:color w:val="000000" w:themeColor="text1"/>
           <w:lang w:eastAsia="en-GB"/>
         </w:rPr>
-        <w:t xml:space="preserve"> </w:t>
+        <w:t>6: infrazione/non infrazione: l’accelerometro rileva l’accelerazione del sensore lungo i 3 assi, qualora questa misura superi una certa soglia il byte viene impostato ad 1 altrimenti a 0. Ha scopo di rilevare se c’è un tentativo di manomissione fisica.</w:t>
       </w:r>
       <w:r>
         <w:rPr>
@@ -2025,41 +2085,43 @@
           <w:color w:val="000000" w:themeColor="text1"/>
           <w:lang w:eastAsia="en-GB"/>
         </w:rPr>
-        <w:t>utilizzati per inviare la percentuale di umidità nell’aria al bridge</w:t>
-      </w:r>
-      <w:r>
+        <w:t xml:space="preserve"> (Local -&gt; Bridge)</w:t>
+      </w:r>
+    </w:p>
+    <w:p>
+      <w:pPr>
+        <w:jc w:val="both"/>
         <w:rPr>
           <w:rFonts w:eastAsia="Times New Roman" w:cstheme="minorHAnsi"/>
           <w:color w:val="000000" w:themeColor="text1"/>
           <w:lang w:eastAsia="en-GB"/>
         </w:rPr>
-        <w:t xml:space="preserve"> </w:t>
-      </w:r>
+      </w:pPr>
       <w:r>
         <w:rPr>
           <w:rFonts w:eastAsia="Times New Roman" w:cstheme="minorHAnsi"/>
           <w:color w:val="000000" w:themeColor="text1"/>
           <w:lang w:eastAsia="en-GB"/>
         </w:rPr>
-        <w:t>(Local -&gt; Bridge)</w:t>
-      </w:r>
-    </w:p>
-    <w:p>
-      <w:pPr>
-        <w:jc w:val="both"/>
+        <w:t>7: Lock/</w:t>
+      </w:r>
+      <w:proofErr w:type="spellStart"/>
+      <w:r>
         <w:rPr>
           <w:rFonts w:eastAsia="Times New Roman" w:cstheme="minorHAnsi"/>
           <w:color w:val="000000" w:themeColor="text1"/>
           <w:lang w:eastAsia="en-GB"/>
         </w:rPr>
-      </w:pPr>
+        <w:t>Unlock</w:t>
+      </w:r>
+      <w:proofErr w:type="spellEnd"/>
       <w:r>
         <w:rPr>
           <w:rFonts w:eastAsia="Times New Roman" w:cstheme="minorHAnsi"/>
           <w:color w:val="000000" w:themeColor="text1"/>
           <w:lang w:eastAsia="en-GB"/>
         </w:rPr>
-        <w:t>6: infrazione/non infrazione: l’accelerometro rileva l’accelerazione del sensore lungo i 3 assi, qualora questa misura superi una certa soglia il byte viene impostato ad 1 altrimenti a 0. Ha scopo di rilevare se c’è un tentativo di manomissione fisica.</w:t>
+        <w:t xml:space="preserve">: byte che viene impostato </w:t>
       </w:r>
       <w:r>
         <w:rPr>
@@ -2067,101 +2129,25 @@
           <w:color w:val="000000" w:themeColor="text1"/>
           <w:lang w:eastAsia="en-GB"/>
         </w:rPr>
-        <w:t xml:space="preserve"> </w:t>
-      </w:r>
+        <w:t xml:space="preserve">ad 1 qualora vi sia stato un tentativo di manomissione su una qualsiasi delle cassette di sicurezza. La presenza di questo byte ad 1 implica il blocco all’apertura di tutte le cassette. La situazione può essere sbloccata solo da </w:t>
+      </w:r>
+      <w:proofErr w:type="spellStart"/>
       <w:r>
         <w:rPr>
           <w:rFonts w:eastAsia="Times New Roman" w:cstheme="minorHAnsi"/>
           <w:color w:val="000000" w:themeColor="text1"/>
           <w:lang w:eastAsia="en-GB"/>
         </w:rPr>
-        <w:t>(Local -&gt; Bridge)</w:t>
-      </w:r>
-    </w:p>
-    <w:p>
-      <w:pPr>
-        <w:jc w:val="both"/>
+        <w:t>central</w:t>
+      </w:r>
+      <w:proofErr w:type="spellEnd"/>
+      <w:r>
         <w:rPr>
           <w:rFonts w:eastAsia="Times New Roman" w:cstheme="minorHAnsi"/>
           <w:color w:val="000000" w:themeColor="text1"/>
           <w:lang w:eastAsia="en-GB"/>
         </w:rPr>
-      </w:pPr>
-      <w:r>
-        <w:rPr>
-          <w:rFonts w:eastAsia="Times New Roman" w:cstheme="minorHAnsi"/>
-          <w:color w:val="000000" w:themeColor="text1"/>
-          <w:lang w:eastAsia="en-GB"/>
-        </w:rPr>
-        <w:t>7: Lock/</w:t>
-      </w:r>
-      <w:proofErr w:type="spellStart"/>
-      <w:r>
-        <w:rPr>
-          <w:rFonts w:eastAsia="Times New Roman" w:cstheme="minorHAnsi"/>
-          <w:color w:val="000000" w:themeColor="text1"/>
-          <w:lang w:eastAsia="en-GB"/>
-        </w:rPr>
-        <w:t>Unlock</w:t>
-      </w:r>
-      <w:proofErr w:type="spellEnd"/>
-      <w:r>
-        <w:rPr>
-          <w:rFonts w:eastAsia="Times New Roman" w:cstheme="minorHAnsi"/>
-          <w:color w:val="000000" w:themeColor="text1"/>
-          <w:lang w:eastAsia="en-GB"/>
-        </w:rPr>
-        <w:t xml:space="preserve">: byte che viene impostato </w:t>
-      </w:r>
-      <w:r>
-        <w:rPr>
-          <w:rFonts w:eastAsia="Times New Roman" w:cstheme="minorHAnsi"/>
-          <w:color w:val="000000" w:themeColor="text1"/>
-          <w:lang w:eastAsia="en-GB"/>
-        </w:rPr>
-        <w:t xml:space="preserve">ad 1 qualora vi sia stato un tentativo di manomissione su una qualsiasi delle cassette di sicurezza. La presenza di questo byte ad 1 implica il blocco all’apertura di tutte le cassette. La situazione può essere sbloccata solo da </w:t>
-      </w:r>
-      <w:proofErr w:type="spellStart"/>
-      <w:r>
-        <w:rPr>
-          <w:rFonts w:eastAsia="Times New Roman" w:cstheme="minorHAnsi"/>
-          <w:color w:val="000000" w:themeColor="text1"/>
-          <w:lang w:eastAsia="en-GB"/>
-        </w:rPr>
-        <w:t>central</w:t>
-      </w:r>
-      <w:proofErr w:type="spellEnd"/>
-      <w:r>
-        <w:rPr>
-          <w:rFonts w:eastAsia="Times New Roman" w:cstheme="minorHAnsi"/>
-          <w:color w:val="000000" w:themeColor="text1"/>
-          <w:lang w:eastAsia="en-GB"/>
-        </w:rPr>
-        <w:t xml:space="preserve"> </w:t>
-      </w:r>
-      <w:r>
-        <w:rPr>
-          <w:rFonts w:eastAsia="Times New Roman" w:cstheme="minorHAnsi"/>
-          <w:color w:val="000000" w:themeColor="text1"/>
-          <w:lang w:eastAsia="en-GB"/>
-        </w:rPr>
-        <w:t xml:space="preserve">(Local </w:t>
-      </w:r>
-      <w:r>
-        <w:rPr>
-          <w:rFonts w:eastAsia="Times New Roman" w:cstheme="minorHAnsi"/>
-          <w:color w:val="000000" w:themeColor="text1"/>
-          <w:lang w:eastAsia="en-GB"/>
-        </w:rPr>
-        <w:t>&lt;-</w:t>
-      </w:r>
-      <w:r>
-        <w:rPr>
-          <w:rFonts w:eastAsia="Times New Roman" w:cstheme="minorHAnsi"/>
-          <w:color w:val="000000" w:themeColor="text1"/>
-          <w:lang w:eastAsia="en-GB"/>
-        </w:rPr>
-        <w:t xml:space="preserve"> Bridge)</w:t>
+        <w:t xml:space="preserve"> (Local &lt;- Bridge)</w:t>
       </w:r>
     </w:p>
     <w:p>
@@ -2196,15 +2182,7 @@
           <w:color w:val="000000" w:themeColor="text1"/>
           <w:lang w:eastAsia="en-GB"/>
         </w:rPr>
-        <w:t xml:space="preserve"> </w:t>
-      </w:r>
-      <w:r>
-        <w:rPr>
-          <w:rFonts w:eastAsia="Times New Roman" w:cstheme="minorHAnsi"/>
-          <w:color w:val="000000" w:themeColor="text1"/>
-          <w:lang w:eastAsia="en-GB"/>
-        </w:rPr>
-        <w:t>(Local -&gt; Bridge)</w:t>
+        <w:t xml:space="preserve"> (Local -&gt; Bridge)</w:t>
       </w:r>
     </w:p>
     <w:p>

</xml_diff>